<commit_message>
Adicionadas as respostas da pergunta 1
</commit_message>
<xml_diff>
--- a/TP4/TP4-Relatório.docx
+++ b/TP4/TP4-Relatório.docx
@@ -210,7 +210,15 @@
           <w:sz w:val="24"/>
           <w:szCs w:val="24"/>
         </w:rPr>
-        <w:t xml:space="preserve">n4. (Note que pode não existir conectividade IP imediata entre n1 e n4 até que o </w:t>
+        <w:t>n4 (n</w:t>
+      </w:r>
+      <w:r>
+        <w:rPr>
+          <w:b/>
+          <w:sz w:val="24"/>
+          <w:szCs w:val="24"/>
+        </w:rPr>
+        <w:t xml:space="preserve">ote que pode não existir conectividade IP imediata entre n1 e n4 até que o </w:t>
       </w:r>
       <w:proofErr w:type="spellStart"/>
       <w:r>
@@ -258,6 +266,7 @@
           <w:ilvl w:val="0"/>
           <w:numId w:val="21"/>
         </w:numPr>
+        <w:jc w:val="both"/>
         <w:rPr>
           <w:b/>
           <w:sz w:val="24"/>
@@ -410,7 +419,15 @@
           <w:sz w:val="24"/>
           <w:szCs w:val="24"/>
         </w:rPr>
-        <w:t xml:space="preserve">-­‐I para o endereço IP do </w:t>
+        <w:t>-</w:t>
+      </w:r>
+      <w:r>
+        <w:rPr>
+          <w:b/>
+          <w:sz w:val="24"/>
+          <w:szCs w:val="24"/>
+        </w:rPr>
+        <w:t xml:space="preserve">I para o endereço IP do </w:t>
       </w:r>
       <w:proofErr w:type="spellStart"/>
       <w:r>
@@ -445,6 +462,19 @@
       <w:pPr>
         <w:pStyle w:val="PargrafodaLista"/>
         <w:ind w:left="1068"/>
+        <w:jc w:val="both"/>
+        <w:rPr>
+          <w:b/>
+          <w:sz w:val="24"/>
+          <w:szCs w:val="24"/>
+        </w:rPr>
+      </w:pPr>
+    </w:p>
+    <w:p>
+      <w:pPr>
+        <w:pStyle w:val="PargrafodaLista"/>
+        <w:ind w:left="1068"/>
+        <w:jc w:val="both"/>
         <w:rPr>
           <w:b/>
           <w:sz w:val="24"/>
@@ -459,6 +489,7 @@
           <w:ilvl w:val="0"/>
           <w:numId w:val="21"/>
         </w:numPr>
+        <w:jc w:val="both"/>
         <w:rPr>
           <w:b/>
           <w:sz w:val="24"/>
@@ -476,7 +507,500 @@
     </w:p>
     <w:p>
       <w:pPr>
+        <w:ind w:left="1068"/>
+        <w:jc w:val="both"/>
+        <w:rPr>
+          <w:sz w:val="24"/>
+          <w:szCs w:val="24"/>
+        </w:rPr>
+      </w:pPr>
+      <w:r>
+        <w:rPr>
+          <w:sz w:val="24"/>
+          <w:szCs w:val="24"/>
+        </w:rPr>
+        <w:t xml:space="preserve">Primeiramente, </w:t>
+      </w:r>
+      <w:r>
+        <w:rPr>
+          <w:sz w:val="24"/>
+          <w:szCs w:val="24"/>
+        </w:rPr>
+        <w:t>n4 envia</w:t>
+      </w:r>
+      <w:r>
+        <w:rPr>
+          <w:sz w:val="24"/>
+          <w:szCs w:val="24"/>
+        </w:rPr>
+        <w:t xml:space="preserve"> três </w:t>
+      </w:r>
+      <w:proofErr w:type="spellStart"/>
+      <w:r>
+        <w:rPr>
+          <w:sz w:val="24"/>
+          <w:szCs w:val="24"/>
+        </w:rPr>
+        <w:t>datagramas</w:t>
+      </w:r>
+      <w:proofErr w:type="spellEnd"/>
+      <w:r>
+        <w:rPr>
+          <w:sz w:val="24"/>
+          <w:szCs w:val="24"/>
+        </w:rPr>
+        <w:t xml:space="preserve"> </w:t>
+      </w:r>
+      <w:r>
+        <w:rPr>
+          <w:sz w:val="24"/>
+          <w:szCs w:val="24"/>
+        </w:rPr>
+        <w:t xml:space="preserve">(correspondentes a um </w:t>
+      </w:r>
+      <w:proofErr w:type="spellStart"/>
+      <w:r>
+        <w:rPr>
+          <w:i/>
+          <w:sz w:val="24"/>
+          <w:szCs w:val="24"/>
+        </w:rPr>
+        <w:t>echo</w:t>
+      </w:r>
+      <w:proofErr w:type="spellEnd"/>
+      <w:r>
+        <w:rPr>
+          <w:i/>
+          <w:sz w:val="24"/>
+          <w:szCs w:val="24"/>
+        </w:rPr>
+        <w:t xml:space="preserve"> </w:t>
+      </w:r>
+      <w:proofErr w:type="spellStart"/>
+      <w:r>
+        <w:rPr>
+          <w:i/>
+          <w:sz w:val="24"/>
+          <w:szCs w:val="24"/>
+        </w:rPr>
+        <w:t>request</w:t>
+      </w:r>
+      <w:proofErr w:type="spellEnd"/>
+      <w:r>
+        <w:rPr>
+          <w:sz w:val="24"/>
+          <w:szCs w:val="24"/>
+        </w:rPr>
+        <w:t xml:space="preserve">) </w:t>
+      </w:r>
+      <w:r>
+        <w:rPr>
+          <w:sz w:val="24"/>
+          <w:szCs w:val="24"/>
+        </w:rPr>
+        <w:t>com o campo TTL (</w:t>
+      </w:r>
+      <w:r>
+        <w:rPr>
+          <w:i/>
+          <w:sz w:val="24"/>
+          <w:szCs w:val="24"/>
+        </w:rPr>
+        <w:t>Time To Live</w:t>
+      </w:r>
+      <w:r>
+        <w:rPr>
+          <w:sz w:val="24"/>
+          <w:szCs w:val="24"/>
+        </w:rPr>
+        <w:t xml:space="preserve">) igual a 1. Como </w:t>
+      </w:r>
+      <w:r>
+        <w:rPr>
+          <w:sz w:val="24"/>
+          <w:szCs w:val="24"/>
+        </w:rPr>
+        <w:t>o número de saltos é inferior ao mínimo necessário</w:t>
+      </w:r>
+      <w:r>
+        <w:rPr>
+          <w:sz w:val="24"/>
+          <w:szCs w:val="24"/>
+        </w:rPr>
+        <w:t xml:space="preserve"> para chegar de n4 a n1</w:t>
+      </w:r>
+      <w:r>
+        <w:rPr>
+          <w:sz w:val="24"/>
+          <w:szCs w:val="24"/>
+        </w:rPr>
+        <w:t>, é recebida uma mensagem de controlo ICMP (</w:t>
+      </w:r>
+      <w:r>
+        <w:rPr>
+          <w:i/>
+          <w:sz w:val="24"/>
+          <w:szCs w:val="24"/>
+        </w:rPr>
+        <w:t xml:space="preserve">Internet </w:t>
+      </w:r>
+      <w:proofErr w:type="spellStart"/>
+      <w:r>
+        <w:rPr>
+          <w:i/>
+          <w:sz w:val="24"/>
+          <w:szCs w:val="24"/>
+        </w:rPr>
+        <w:t>Control</w:t>
+      </w:r>
+      <w:proofErr w:type="spellEnd"/>
+      <w:r>
+        <w:rPr>
+          <w:i/>
+          <w:sz w:val="24"/>
+          <w:szCs w:val="24"/>
+        </w:rPr>
+        <w:t xml:space="preserve"> </w:t>
+      </w:r>
+      <w:proofErr w:type="spellStart"/>
+      <w:r>
+        <w:rPr>
+          <w:i/>
+          <w:sz w:val="24"/>
+          <w:szCs w:val="24"/>
+        </w:rPr>
+        <w:t>Message</w:t>
+      </w:r>
+      <w:proofErr w:type="spellEnd"/>
+      <w:r>
+        <w:rPr>
+          <w:i/>
+          <w:sz w:val="24"/>
+          <w:szCs w:val="24"/>
+        </w:rPr>
+        <w:t xml:space="preserve"> </w:t>
+      </w:r>
+      <w:proofErr w:type="spellStart"/>
+      <w:r>
+        <w:rPr>
+          <w:i/>
+          <w:sz w:val="24"/>
+          <w:szCs w:val="24"/>
+        </w:rPr>
+        <w:t>Protocol</w:t>
+      </w:r>
+      <w:proofErr w:type="spellEnd"/>
+      <w:r>
+        <w:rPr>
+          <w:sz w:val="24"/>
+          <w:szCs w:val="24"/>
+        </w:rPr>
+        <w:t>)</w:t>
+      </w:r>
+      <w:r>
+        <w:rPr>
+          <w:sz w:val="24"/>
+          <w:szCs w:val="24"/>
+        </w:rPr>
+        <w:t xml:space="preserve"> informando da falha no envio (i.e. </w:t>
+      </w:r>
+      <w:r>
+        <w:rPr>
+          <w:i/>
+          <w:sz w:val="24"/>
+          <w:szCs w:val="24"/>
+        </w:rPr>
+        <w:t xml:space="preserve">time </w:t>
+      </w:r>
+      <w:proofErr w:type="spellStart"/>
+      <w:r>
+        <w:rPr>
+          <w:i/>
+          <w:sz w:val="24"/>
+          <w:szCs w:val="24"/>
+        </w:rPr>
+        <w:t>exceeded</w:t>
+      </w:r>
+      <w:proofErr w:type="spellEnd"/>
+      <w:r>
+        <w:rPr>
+          <w:i/>
+          <w:sz w:val="24"/>
+          <w:szCs w:val="24"/>
+        </w:rPr>
+        <w:t xml:space="preserve"> </w:t>
+      </w:r>
+      <w:proofErr w:type="spellStart"/>
+      <w:r>
+        <w:rPr>
+          <w:i/>
+          <w:sz w:val="24"/>
+          <w:szCs w:val="24"/>
+        </w:rPr>
+        <w:t>in-transit</w:t>
+      </w:r>
+      <w:proofErr w:type="spellEnd"/>
+      <w:r>
+        <w:rPr>
+          <w:sz w:val="24"/>
+          <w:szCs w:val="24"/>
+        </w:rPr>
+        <w:t>)</w:t>
+      </w:r>
+      <w:r>
+        <w:rPr>
+          <w:sz w:val="24"/>
+          <w:szCs w:val="24"/>
+        </w:rPr>
+        <w:t>, procedente de n3</w:t>
+      </w:r>
+      <w:r>
+        <w:rPr>
+          <w:sz w:val="24"/>
+          <w:szCs w:val="24"/>
+        </w:rPr>
+        <w:t>.</w:t>
+      </w:r>
+      <w:r>
+        <w:rPr>
+          <w:sz w:val="24"/>
+          <w:szCs w:val="24"/>
+        </w:rPr>
+        <w:t xml:space="preserve"> É de notar, no entanto, que apesar de a mensagem ICMP fazer referência a um tempo excedido, na verdade, o que aconteceu foi que o </w:t>
+      </w:r>
+      <w:proofErr w:type="spellStart"/>
+      <w:r>
+        <w:rPr>
+          <w:sz w:val="24"/>
+          <w:szCs w:val="24"/>
+        </w:rPr>
+        <w:t>datagrama</w:t>
+      </w:r>
+      <w:proofErr w:type="spellEnd"/>
+      <w:r>
+        <w:rPr>
+          <w:sz w:val="24"/>
+          <w:szCs w:val="24"/>
+        </w:rPr>
+        <w:t xml:space="preserve"> utilizou todos os saltos </w:t>
+      </w:r>
+      <w:r>
+        <w:rPr>
+          <w:sz w:val="24"/>
+          <w:szCs w:val="24"/>
+        </w:rPr>
+        <w:t xml:space="preserve">possíveis (definidos pelo TTL), sendo que </w:t>
+      </w:r>
+      <w:r>
+        <w:rPr>
+          <w:sz w:val="24"/>
+          <w:szCs w:val="24"/>
+        </w:rPr>
+        <w:t>a falha no envio não se deve a nenhuma razão temporal.</w:t>
+      </w:r>
+    </w:p>
+    <w:p>
+      <w:pPr>
+        <w:ind w:left="1068"/>
+        <w:jc w:val="both"/>
+        <w:rPr>
+          <w:sz w:val="24"/>
+          <w:szCs w:val="24"/>
+        </w:rPr>
+      </w:pPr>
+      <w:r>
+        <w:rPr>
+          <w:sz w:val="24"/>
+          <w:szCs w:val="24"/>
+        </w:rPr>
+        <w:t xml:space="preserve">De seguida, são enviados mais três </w:t>
+      </w:r>
+      <w:proofErr w:type="spellStart"/>
+      <w:r>
+        <w:rPr>
+          <w:sz w:val="24"/>
+          <w:szCs w:val="24"/>
+        </w:rPr>
+        <w:t>datagramas</w:t>
+      </w:r>
+      <w:proofErr w:type="spellEnd"/>
+      <w:r>
+        <w:rPr>
+          <w:sz w:val="24"/>
+          <w:szCs w:val="24"/>
+        </w:rPr>
+        <w:t xml:space="preserve"> com o campo T</w:t>
+      </w:r>
+      <w:r>
+        <w:rPr>
+          <w:sz w:val="24"/>
+          <w:szCs w:val="24"/>
+        </w:rPr>
+        <w:t>TL igual a 2, ocorrendo o mesmo (sendo que a mensagem ICMP (</w:t>
+      </w:r>
+      <w:r>
+        <w:rPr>
+          <w:i/>
+          <w:sz w:val="24"/>
+          <w:szCs w:val="24"/>
+        </w:rPr>
+        <w:t xml:space="preserve">time </w:t>
+      </w:r>
+      <w:proofErr w:type="spellStart"/>
+      <w:r>
+        <w:rPr>
+          <w:i/>
+          <w:sz w:val="24"/>
+          <w:szCs w:val="24"/>
+        </w:rPr>
+        <w:t>exceeded</w:t>
+      </w:r>
+      <w:proofErr w:type="spellEnd"/>
+      <w:r>
+        <w:rPr>
+          <w:i/>
+          <w:sz w:val="24"/>
+          <w:szCs w:val="24"/>
+        </w:rPr>
+        <w:t xml:space="preserve"> </w:t>
+      </w:r>
+      <w:proofErr w:type="spellStart"/>
+      <w:r>
+        <w:rPr>
+          <w:i/>
+          <w:sz w:val="24"/>
+          <w:szCs w:val="24"/>
+        </w:rPr>
+        <w:t>in-transit</w:t>
+      </w:r>
+      <w:proofErr w:type="spellEnd"/>
+      <w:r>
+        <w:rPr>
+          <w:sz w:val="24"/>
+          <w:szCs w:val="24"/>
+        </w:rPr>
+        <w:t xml:space="preserve">) é enviada </w:t>
+      </w:r>
+      <w:r>
+        <w:rPr>
+          <w:sz w:val="24"/>
+          <w:szCs w:val="24"/>
+        </w:rPr>
+        <w:t>por n2 e não por n3).</w:t>
+      </w:r>
+    </w:p>
+    <w:p>
+      <w:pPr>
+        <w:ind w:left="1068"/>
+        <w:jc w:val="both"/>
+        <w:rPr>
+          <w:sz w:val="24"/>
+          <w:szCs w:val="24"/>
+        </w:rPr>
+      </w:pPr>
+      <w:r>
+        <w:rPr>
+          <w:sz w:val="24"/>
+          <w:szCs w:val="24"/>
+        </w:rPr>
+        <w:t xml:space="preserve">Por último, são enviados outros três </w:t>
+      </w:r>
+      <w:proofErr w:type="spellStart"/>
+      <w:r>
+        <w:rPr>
+          <w:sz w:val="24"/>
+          <w:szCs w:val="24"/>
+        </w:rPr>
+        <w:t>datagramas</w:t>
+      </w:r>
+      <w:proofErr w:type="spellEnd"/>
+      <w:r>
+        <w:rPr>
+          <w:sz w:val="24"/>
+          <w:szCs w:val="24"/>
+        </w:rPr>
+        <w:t xml:space="preserve"> mas agora com o TTL igual a 3 pelo que, como já se atingiu número mínimo de saltos para ch</w:t>
+      </w:r>
+      <w:r>
+        <w:rPr>
+          <w:sz w:val="24"/>
+          <w:szCs w:val="24"/>
+        </w:rPr>
+        <w:t xml:space="preserve">egar de n4 a n1, é recebida a resposta ao </w:t>
+      </w:r>
+      <w:proofErr w:type="spellStart"/>
+      <w:r>
+        <w:rPr>
+          <w:i/>
+          <w:sz w:val="24"/>
+          <w:szCs w:val="24"/>
+        </w:rPr>
+        <w:t>echo</w:t>
+      </w:r>
+      <w:proofErr w:type="spellEnd"/>
+      <w:r>
+        <w:rPr>
+          <w:sz w:val="24"/>
+          <w:szCs w:val="24"/>
+        </w:rPr>
+        <w:t xml:space="preserve"> </w:t>
+      </w:r>
+      <w:proofErr w:type="spellStart"/>
+      <w:r>
+        <w:rPr>
+          <w:i/>
+          <w:sz w:val="24"/>
+          <w:szCs w:val="24"/>
+        </w:rPr>
+        <w:t>request</w:t>
+      </w:r>
+      <w:proofErr w:type="spellEnd"/>
+      <w:r>
+        <w:rPr>
+          <w:sz w:val="24"/>
+          <w:szCs w:val="24"/>
+        </w:rPr>
+        <w:t xml:space="preserve"> (i.e. um </w:t>
+      </w:r>
+      <w:proofErr w:type="spellStart"/>
+      <w:r>
+        <w:rPr>
+          <w:i/>
+          <w:sz w:val="24"/>
+          <w:szCs w:val="24"/>
+        </w:rPr>
+        <w:t>echo</w:t>
+      </w:r>
+      <w:proofErr w:type="spellEnd"/>
+      <w:r>
+        <w:rPr>
+          <w:sz w:val="24"/>
+          <w:szCs w:val="24"/>
+        </w:rPr>
+        <w:t xml:space="preserve"> </w:t>
+      </w:r>
+      <w:proofErr w:type="spellStart"/>
+      <w:r>
+        <w:rPr>
+          <w:i/>
+          <w:sz w:val="24"/>
+          <w:szCs w:val="24"/>
+        </w:rPr>
+        <w:t>reply</w:t>
+      </w:r>
+      <w:proofErr w:type="spellEnd"/>
+      <w:r>
+        <w:rPr>
+          <w:sz w:val="24"/>
+          <w:szCs w:val="24"/>
+        </w:rPr>
+        <w:t>) procedente de n1.</w:t>
+      </w:r>
+    </w:p>
+    <w:p>
+      <w:pPr>
         <w:pStyle w:val="PargrafodaLista"/>
+        <w:jc w:val="both"/>
         <w:rPr>
           <w:b/>
           <w:sz w:val="24"/>
@@ -491,6 +1015,7 @@
           <w:ilvl w:val="0"/>
           <w:numId w:val="21"/>
         </w:numPr>
+        <w:jc w:val="both"/>
         <w:rPr>
           <w:b/>
           <w:sz w:val="24"/>
@@ -508,7 +1033,143 @@
     </w:p>
     <w:p>
       <w:pPr>
+        <w:ind w:left="1068"/>
+        <w:jc w:val="both"/>
+        <w:rPr>
+          <w:sz w:val="24"/>
+          <w:szCs w:val="24"/>
+        </w:rPr>
+      </w:pPr>
+      <w:r>
+        <w:rPr>
+          <w:sz w:val="24"/>
+          <w:szCs w:val="24"/>
+        </w:rPr>
+        <w:t>O valor inicial mínimo do campo TTL para alcançar o destino n1 deve ser 3 (de n4 para n3, de n3 para n2 e de n2 para n1).</w:t>
+      </w:r>
+    </w:p>
+    <w:p>
+      <w:pPr>
+        <w:ind w:left="1068"/>
+        <w:jc w:val="both"/>
+        <w:rPr>
+          <w:sz w:val="24"/>
+          <w:szCs w:val="24"/>
+        </w:rPr>
+      </w:pPr>
+      <w:r>
+        <w:rPr>
+          <w:sz w:val="24"/>
+          <w:szCs w:val="24"/>
+        </w:rPr>
+        <w:lastRenderedPageBreak/>
+        <w:t>Na prática, é isso que acontece</w:t>
+      </w:r>
+      <w:r>
+        <w:rPr>
+          <w:sz w:val="24"/>
+          <w:szCs w:val="24"/>
+        </w:rPr>
+        <w:t>: verifica</w:t>
+      </w:r>
+      <w:r>
+        <w:rPr>
+          <w:sz w:val="24"/>
+          <w:szCs w:val="24"/>
+        </w:rPr>
+        <w:t xml:space="preserve">-se que para os </w:t>
+      </w:r>
+      <w:proofErr w:type="spellStart"/>
+      <w:r>
+        <w:rPr>
+          <w:sz w:val="24"/>
+          <w:szCs w:val="24"/>
+        </w:rPr>
+        <w:t>datagramas</w:t>
+      </w:r>
+      <w:proofErr w:type="spellEnd"/>
+      <w:r>
+        <w:rPr>
+          <w:sz w:val="24"/>
+          <w:szCs w:val="24"/>
+        </w:rPr>
+        <w:t xml:space="preserve"> enviados por n4 com o TTL igual a 3, é enviado (por n1) a resposta ao </w:t>
+      </w:r>
+      <w:proofErr w:type="spellStart"/>
+      <w:r>
+        <w:rPr>
+          <w:i/>
+          <w:sz w:val="24"/>
+          <w:szCs w:val="24"/>
+        </w:rPr>
+        <w:t>echo</w:t>
+      </w:r>
+      <w:proofErr w:type="spellEnd"/>
+      <w:r>
+        <w:rPr>
+          <w:i/>
+          <w:sz w:val="24"/>
+          <w:szCs w:val="24"/>
+        </w:rPr>
+        <w:t xml:space="preserve"> </w:t>
+      </w:r>
+      <w:proofErr w:type="spellStart"/>
+      <w:r>
+        <w:rPr>
+          <w:i/>
+          <w:sz w:val="24"/>
+          <w:szCs w:val="24"/>
+        </w:rPr>
+        <w:t>request</w:t>
+      </w:r>
+      <w:proofErr w:type="spellEnd"/>
+      <w:r>
+        <w:rPr>
+          <w:sz w:val="24"/>
+          <w:szCs w:val="24"/>
+        </w:rPr>
+        <w:t xml:space="preserve"> (i.e. um </w:t>
+      </w:r>
+      <w:proofErr w:type="spellStart"/>
+      <w:r>
+        <w:rPr>
+          <w:i/>
+          <w:sz w:val="24"/>
+          <w:szCs w:val="24"/>
+        </w:rPr>
+        <w:t>echo</w:t>
+      </w:r>
+      <w:proofErr w:type="spellEnd"/>
+      <w:r>
+        <w:rPr>
+          <w:i/>
+          <w:sz w:val="24"/>
+          <w:szCs w:val="24"/>
+        </w:rPr>
+        <w:t xml:space="preserve"> </w:t>
+      </w:r>
+      <w:proofErr w:type="spellStart"/>
+      <w:r>
+        <w:rPr>
+          <w:i/>
+          <w:sz w:val="24"/>
+          <w:szCs w:val="24"/>
+        </w:rPr>
+        <w:t>reply</w:t>
+      </w:r>
+      <w:proofErr w:type="spellEnd"/>
+      <w:r>
+        <w:rPr>
+          <w:sz w:val="24"/>
+          <w:szCs w:val="24"/>
+        </w:rPr>
+        <w:t>).</w:t>
+      </w:r>
+    </w:p>
+    <w:p>
+      <w:pPr>
         <w:pStyle w:val="PargrafodaLista"/>
+        <w:jc w:val="both"/>
         <w:rPr>
           <w:b/>
           <w:sz w:val="24"/>
@@ -523,34 +1184,30 @@
           <w:ilvl w:val="0"/>
           <w:numId w:val="21"/>
         </w:numPr>
-        <w:rPr>
-          <w:b/>
-          <w:sz w:val="24"/>
-          <w:szCs w:val="24"/>
-        </w:rPr>
-      </w:pPr>
-      <w:r>
-        <w:rPr>
-          <w:b/>
-          <w:sz w:val="24"/>
-          <w:szCs w:val="24"/>
-        </w:rPr>
-        <w:t xml:space="preserve">Qual </w:t>
-      </w:r>
-      <w:r>
-        <w:rPr>
-          <w:b/>
-          <w:sz w:val="24"/>
-          <w:szCs w:val="24"/>
-        </w:rPr>
-        <w:t>o valor médio do tempo de ida-e‐volta (</w:t>
-      </w:r>
-      <w:r>
-        <w:rPr>
-          <w:b/>
-          <w:i/>
-          <w:sz w:val="24"/>
-          <w:szCs w:val="24"/>
+        <w:jc w:val="both"/>
+        <w:rPr>
+          <w:b/>
+          <w:sz w:val="24"/>
+          <w:szCs w:val="24"/>
+          <w:u w:val="single"/>
+        </w:rPr>
+      </w:pPr>
+      <w:r>
+        <w:rPr>
+          <w:b/>
+          <w:sz w:val="24"/>
+          <w:szCs w:val="24"/>
+          <w:u w:val="single"/>
+        </w:rPr>
+        <w:t>Qual o valor médio do tempo de ida-e‐volta (</w:t>
+      </w:r>
+      <w:r>
+        <w:rPr>
+          <w:b/>
+          <w:i/>
+          <w:sz w:val="24"/>
+          <w:szCs w:val="24"/>
+          <w:u w:val="single"/>
         </w:rPr>
         <w:t>Round-Trip Time</w:t>
       </w:r>
@@ -559,13 +1216,67 @@
           <w:b/>
           <w:sz w:val="24"/>
           <w:szCs w:val="24"/>
+          <w:u w:val="single"/>
         </w:rPr>
         <w:t>) obtido?</w:t>
       </w:r>
     </w:p>
     <w:p>
       <w:pPr>
+        <w:ind w:left="1068"/>
+        <w:jc w:val="both"/>
+        <w:rPr>
+          <w:sz w:val="24"/>
+          <w:szCs w:val="24"/>
+          <w:u w:val="single"/>
+        </w:rPr>
+      </w:pPr>
+      <w:r>
+        <w:rPr>
+          <w:sz w:val="24"/>
+          <w:szCs w:val="24"/>
+          <w:u w:val="single"/>
+        </w:rPr>
+        <w:t xml:space="preserve">O valor médio do tempo de ida-e-volta (RTT – </w:t>
+      </w:r>
+      <w:r>
+        <w:rPr>
+          <w:i/>
+          <w:sz w:val="24"/>
+          <w:szCs w:val="24"/>
+          <w:u w:val="single"/>
+        </w:rPr>
+        <w:t>Round-Trip Time</w:t>
+      </w:r>
+      <w:r>
+        <w:rPr>
+          <w:sz w:val="24"/>
+          <w:szCs w:val="24"/>
+          <w:u w:val="single"/>
+        </w:rPr>
+        <w:t>) é de</w:t>
+      </w:r>
+      <w:r>
+        <w:rPr>
+          <w:sz w:val="24"/>
+          <w:szCs w:val="24"/>
+          <w:u w:val="single"/>
+        </w:rPr>
+        <w:t xml:space="preserve"> </w:t>
+      </w:r>
+      <w:r>
+        <w:rPr>
+          <w:sz w:val="24"/>
+          <w:szCs w:val="24"/>
+          <w:u w:val="single"/>
+        </w:rPr>
+        <w:t>.</w:t>
+      </w:r>
+    </w:p>
+    <w:p>
+      <w:pPr>
         <w:pStyle w:val="PargrafodaLista"/>
+        <w:jc w:val="both"/>
         <w:rPr>
           <w:b/>
           <w:sz w:val="24"/>
@@ -593,12 +1304,21 @@
           <w:sz w:val="24"/>
           <w:szCs w:val="24"/>
         </w:rPr>
-        <w:t xml:space="preserve">Pretende-­‐se agora usar o </w:t>
+        <w:t>Pretende</w:t>
+      </w:r>
+      <w:r>
+        <w:rPr>
+          <w:b/>
+          <w:sz w:val="24"/>
+          <w:szCs w:val="24"/>
+        </w:rPr>
+        <w:t xml:space="preserve">‐se agora usar o </w:t>
       </w:r>
       <w:proofErr w:type="spellStart"/>
       <w:r>
         <w:rPr>
           <w:b/>
+          <w:i/>
           <w:sz w:val="24"/>
           <w:szCs w:val="24"/>
         </w:rPr>
@@ -699,6 +1419,7 @@
     <w:p>
       <w:pPr>
         <w:pStyle w:val="PargrafodaLista"/>
+        <w:jc w:val="both"/>
         <w:rPr>
           <w:b/>
           <w:sz w:val="24"/>
@@ -794,6 +1515,7 @@
     <w:p>
       <w:pPr>
         <w:pStyle w:val="PargrafodaLista"/>
+        <w:jc w:val="both"/>
         <w:rPr>
           <w:b/>
           <w:sz w:val="24"/>
@@ -840,6 +1562,7 @@
     <w:p>
       <w:pPr>
         <w:pStyle w:val="PargrafodaLista"/>
+        <w:jc w:val="both"/>
         <w:rPr>
           <w:b/>
           <w:sz w:val="24"/>
@@ -864,7 +1587,16 @@
           <w:b/>
           <w:sz w:val="24"/>
         </w:rPr>
-        <w:t xml:space="preserve">Ordene os pacotes capturados de acordo com o endereço IP fonte (e.g., selecionando o cabeçalho da coluna </w:t>
+        <w:t>Ordene os pacotes capturados de acordo com o endereço IP fonte (e.g.</w:t>
+      </w:r>
+      <w:bookmarkStart w:id="0" w:name="_GoBack"/>
+      <w:bookmarkEnd w:id="0"/>
+      <w:r>
+        <w:rPr>
+          <w:b/>
+          <w:sz w:val="24"/>
+        </w:rPr>
+        <w:t xml:space="preserve">, selecionando o cabeçalho da coluna </w:t>
       </w:r>
       <w:proofErr w:type="spellStart"/>
       <w:r>
@@ -887,6 +1619,7 @@
     <w:p>
       <w:pPr>
         <w:pStyle w:val="PargrafodaLista"/>
+        <w:jc w:val="both"/>
         <w:rPr>
           <w:b/>
           <w:sz w:val="24"/>
@@ -933,6 +1666,7 @@
     <w:p>
       <w:pPr>
         <w:pStyle w:val="PargrafodaLista"/>
+        <w:jc w:val="both"/>
         <w:rPr>
           <w:b/>
           <w:sz w:val="24"/>
@@ -957,7 +1691,6 @@
           <w:b/>
           <w:sz w:val="24"/>
         </w:rPr>
-        <w:lastRenderedPageBreak/>
         <w:t xml:space="preserve">Ordene o tráfego capturado por endereço destino e encontre a série de respostas ICMP TTL </w:t>
       </w:r>
       <w:proofErr w:type="spellStart"/>
@@ -1015,6 +1748,7 @@
     <w:p>
       <w:pPr>
         <w:pStyle w:val="PargrafodaLista"/>
+        <w:jc w:val="both"/>
         <w:rPr>
           <w:b/>
           <w:sz w:val="24"/>
@@ -1141,7 +1875,15 @@
           <w:b/>
           <w:sz w:val="24"/>
         </w:rPr>
-        <w:t xml:space="preserve"> foi fragmentado? Que informação no cabeçalho IP indica que se trata do primeiro fragmento? Qual é o tamanho deste </w:t>
+        <w:t xml:space="preserve"> foi fragmentado? Que </w:t>
+      </w:r>
+      <w:r>
+        <w:rPr>
+          <w:b/>
+          <w:sz w:val="24"/>
+        </w:rPr>
+        <w:lastRenderedPageBreak/>
+        <w:t xml:space="preserve">informação no cabeçalho IP indica que se trata do primeiro fragmento? Qual é o tamanho deste </w:t>
       </w:r>
       <w:proofErr w:type="spellStart"/>
       <w:r>
@@ -1163,6 +1905,7 @@
     <w:p>
       <w:pPr>
         <w:pStyle w:val="PargrafodaLista"/>
+        <w:jc w:val="both"/>
         <w:rPr>
           <w:b/>
           <w:sz w:val="24"/>
@@ -1209,6 +1952,7 @@
     <w:p>
       <w:pPr>
         <w:pStyle w:val="PargrafodaLista"/>
+        <w:jc w:val="both"/>
         <w:rPr>
           <w:b/>
           <w:sz w:val="24"/>
@@ -1285,6 +2029,7 @@
     <w:p>
       <w:pPr>
         <w:pStyle w:val="PargrafodaLista"/>
+        <w:jc w:val="both"/>
         <w:rPr>
           <w:b/>
           <w:sz w:val="24"/>
@@ -1347,8 +2092,6 @@
           <w:sz w:val="24"/>
         </w:rPr>
       </w:pPr>
-      <w:bookmarkStart w:id="0" w:name="_GoBack"/>
-      <w:bookmarkEnd w:id="0"/>
     </w:p>
     <w:p>
       <w:pPr>
@@ -1379,7 +2122,7 @@
       </w:pPr>
     </w:p>
     <w:sectPr>
-      <w:headerReference w:type="default" r:id="rId7"/>
+      <w:headerReference w:type="default" r:id="rId8"/>
       <w:pgSz w:w="11906" w:h="16838"/>
       <w:pgMar w:top="1417" w:right="1701" w:bottom="1417" w:left="1701" w:header="708" w:footer="708" w:gutter="0"/>
       <w:cols w:space="708"/>
@@ -4646,4 +5389,16 @@
     </a:ext>
   </a:extLst>
 </a:theme>
+</file>
+
+<file path=customXml/item1.xml><?xml version="1.0" encoding="utf-8"?>
+<b:Sources xmlns:b="http://schemas.openxmlformats.org/officeDocument/2006/bibliography" xmlns="http://schemas.openxmlformats.org/officeDocument/2006/bibliography" SelectedStyle="\APASixthEditionOfficeOnline.xsl" StyleName="APA" Version="6"/>
+</file>
+
+<file path=customXml/itemProps1.xml><?xml version="1.0" encoding="utf-8"?>
+<ds:datastoreItem xmlns:ds="http://schemas.openxmlformats.org/officeDocument/2006/customXml" ds:itemID="{1E0D240D-A280-4FC1-9FC4-E8B63FE7A8A1}">
+  <ds:schemaRefs>
+    <ds:schemaRef ds:uri="http://schemas.openxmlformats.org/officeDocument/2006/bibliography"/>
+  </ds:schemaRefs>
+</ds:datastoreItem>
 </file>
</xml_diff>

<commit_message>
Atualizado relatório (pergunta 2a)
</commit_message>
<xml_diff>
--- a/TP4/TP4-Relatório.docx
+++ b/TP4/TP4-Relatório.docx
@@ -137,7 +137,6 @@
         </w:rPr>
         <w:t xml:space="preserve">Prepare uma topologia CORE para verificar o comportamento do </w:t>
       </w:r>
-      <w:proofErr w:type="spellStart"/>
       <w:r>
         <w:rPr>
           <w:b/>
@@ -147,7 +146,6 @@
         </w:rPr>
         <w:t>traceroute</w:t>
       </w:r>
-      <w:proofErr w:type="spellEnd"/>
       <w:r>
         <w:rPr>
           <w:b/>
@@ -156,7 +154,6 @@
         </w:rPr>
         <w:t xml:space="preserve">. Ligue um </w:t>
       </w:r>
-      <w:proofErr w:type="spellStart"/>
       <w:r>
         <w:rPr>
           <w:b/>
@@ -164,9 +161,16 @@
           <w:sz w:val="24"/>
           <w:szCs w:val="24"/>
         </w:rPr>
-        <w:t>host</w:t>
-      </w:r>
-      <w:proofErr w:type="spellEnd"/>
+        <w:t xml:space="preserve">host </w:t>
+      </w:r>
+      <w:r>
+        <w:rPr>
+          <w:b/>
+          <w:sz w:val="24"/>
+          <w:szCs w:val="24"/>
+        </w:rPr>
+        <w:t xml:space="preserve">n1 a um router n2; o router n2 a um router n3 que, por sua vez, se liga a um </w:t>
+      </w:r>
       <w:r>
         <w:rPr>
           <w:b/>
@@ -174,17 +178,24 @@
           <w:sz w:val="24"/>
           <w:szCs w:val="24"/>
         </w:rPr>
-        <w:t xml:space="preserve"> </w:t>
-      </w:r>
-      <w:r>
-        <w:rPr>
-          <w:b/>
-          <w:sz w:val="24"/>
-          <w:szCs w:val="24"/>
-        </w:rPr>
-        <w:t xml:space="preserve">n1 a um router n2; o router n2 a um router n3 que, por sua vez, se liga a um </w:t>
-      </w:r>
-      <w:proofErr w:type="spellStart"/>
+        <w:t xml:space="preserve">host </w:t>
+      </w:r>
+      <w:r>
+        <w:rPr>
+          <w:b/>
+          <w:sz w:val="24"/>
+          <w:szCs w:val="24"/>
+        </w:rPr>
+        <w:t>n4 (n</w:t>
+      </w:r>
+      <w:r>
+        <w:rPr>
+          <w:b/>
+          <w:sz w:val="24"/>
+          <w:szCs w:val="24"/>
+        </w:rPr>
+        <w:t xml:space="preserve">ote que pode não existir conectividade IP imediata entre n1 e n4 até que o </w:t>
+      </w:r>
       <w:r>
         <w:rPr>
           <w:b/>
@@ -192,53 +203,7 @@
           <w:sz w:val="24"/>
           <w:szCs w:val="24"/>
         </w:rPr>
-        <w:t>host</w:t>
-      </w:r>
-      <w:proofErr w:type="spellEnd"/>
-      <w:r>
-        <w:rPr>
-          <w:b/>
-          <w:i/>
-          <w:sz w:val="24"/>
-          <w:szCs w:val="24"/>
-        </w:rPr>
-        <w:t xml:space="preserve"> </w:t>
-      </w:r>
-      <w:r>
-        <w:rPr>
-          <w:b/>
-          <w:sz w:val="24"/>
-          <w:szCs w:val="24"/>
-        </w:rPr>
-        <w:t>n4 (n</w:t>
-      </w:r>
-      <w:r>
-        <w:rPr>
-          <w:b/>
-          <w:sz w:val="24"/>
-          <w:szCs w:val="24"/>
-        </w:rPr>
-        <w:t xml:space="preserve">ote que pode não existir conectividade IP imediata entre n1 e n4 até que o </w:t>
-      </w:r>
-      <w:proofErr w:type="spellStart"/>
-      <w:r>
-        <w:rPr>
-          <w:b/>
-          <w:i/>
-          <w:sz w:val="24"/>
-          <w:szCs w:val="24"/>
-        </w:rPr>
-        <w:t>routing</w:t>
-      </w:r>
-      <w:proofErr w:type="spellEnd"/>
-      <w:r>
-        <w:rPr>
-          <w:b/>
-          <w:i/>
-          <w:sz w:val="24"/>
-          <w:szCs w:val="24"/>
-        </w:rPr>
-        <w:t xml:space="preserve"> </w:t>
+        <w:t xml:space="preserve">routing </w:t>
       </w:r>
       <w:r>
         <w:rPr>
@@ -281,7 +246,6 @@
         </w:rPr>
         <w:t xml:space="preserve">Active o </w:t>
       </w:r>
-      <w:proofErr w:type="spellStart"/>
       <w:r>
         <w:rPr>
           <w:b/>
@@ -289,9 +253,16 @@
           <w:sz w:val="24"/>
           <w:szCs w:val="24"/>
         </w:rPr>
-        <w:t>wireshark</w:t>
-      </w:r>
-      <w:proofErr w:type="spellEnd"/>
+        <w:t xml:space="preserve">wireshark </w:t>
+      </w:r>
+      <w:r>
+        <w:rPr>
+          <w:b/>
+          <w:sz w:val="24"/>
+          <w:szCs w:val="24"/>
+        </w:rPr>
+        <w:t xml:space="preserve">ou o </w:t>
+      </w:r>
       <w:r>
         <w:rPr>
           <w:b/>
@@ -299,17 +270,16 @@
           <w:sz w:val="24"/>
           <w:szCs w:val="24"/>
         </w:rPr>
-        <w:t xml:space="preserve"> </w:t>
-      </w:r>
-      <w:r>
-        <w:rPr>
-          <w:b/>
-          <w:sz w:val="24"/>
-          <w:szCs w:val="24"/>
-        </w:rPr>
-        <w:t xml:space="preserve">ou o </w:t>
-      </w:r>
-      <w:proofErr w:type="spellStart"/>
+        <w:t xml:space="preserve">tcpdump </w:t>
+      </w:r>
+      <w:r>
+        <w:rPr>
+          <w:b/>
+          <w:sz w:val="24"/>
+          <w:szCs w:val="24"/>
+        </w:rPr>
+        <w:t xml:space="preserve">no </w:t>
+      </w:r>
       <w:r>
         <w:rPr>
           <w:b/>
@@ -317,9 +287,16 @@
           <w:sz w:val="24"/>
           <w:szCs w:val="24"/>
         </w:rPr>
-        <w:t>tcpdump</w:t>
-      </w:r>
-      <w:proofErr w:type="spellEnd"/>
+        <w:t xml:space="preserve">host </w:t>
+      </w:r>
+      <w:r>
+        <w:rPr>
+          <w:b/>
+          <w:sz w:val="24"/>
+          <w:szCs w:val="24"/>
+        </w:rPr>
+        <w:t xml:space="preserve">n4. Numa </w:t>
+      </w:r>
       <w:r>
         <w:rPr>
           <w:b/>
@@ -327,17 +304,16 @@
           <w:sz w:val="24"/>
           <w:szCs w:val="24"/>
         </w:rPr>
-        <w:t xml:space="preserve"> </w:t>
-      </w:r>
-      <w:r>
-        <w:rPr>
-          <w:b/>
-          <w:sz w:val="24"/>
-          <w:szCs w:val="24"/>
-        </w:rPr>
-        <w:t xml:space="preserve">no </w:t>
-      </w:r>
-      <w:proofErr w:type="spellStart"/>
+        <w:t xml:space="preserve">shell </w:t>
+      </w:r>
+      <w:r>
+        <w:rPr>
+          <w:b/>
+          <w:sz w:val="24"/>
+          <w:szCs w:val="24"/>
+        </w:rPr>
+        <w:t xml:space="preserve">de n4, execute o comando </w:t>
+      </w:r>
       <w:r>
         <w:rPr>
           <w:b/>
@@ -345,9 +321,24 @@
           <w:sz w:val="24"/>
           <w:szCs w:val="24"/>
         </w:rPr>
-        <w:t>host</w:t>
-      </w:r>
-      <w:proofErr w:type="spellEnd"/>
+        <w:t xml:space="preserve">traceroute </w:t>
+      </w:r>
+      <w:r>
+        <w:rPr>
+          <w:b/>
+          <w:sz w:val="24"/>
+          <w:szCs w:val="24"/>
+        </w:rPr>
+        <w:t>-</w:t>
+      </w:r>
+      <w:r>
+        <w:rPr>
+          <w:b/>
+          <w:sz w:val="24"/>
+          <w:szCs w:val="24"/>
+        </w:rPr>
+        <w:t xml:space="preserve">I para o endereço IP do </w:t>
+      </w:r>
       <w:r>
         <w:rPr>
           <w:b/>
@@ -355,99 +346,7 @@
           <w:sz w:val="24"/>
           <w:szCs w:val="24"/>
         </w:rPr>
-        <w:t xml:space="preserve"> </w:t>
-      </w:r>
-      <w:r>
-        <w:rPr>
-          <w:b/>
-          <w:sz w:val="24"/>
-          <w:szCs w:val="24"/>
-        </w:rPr>
-        <w:t xml:space="preserve">n4. Numa </w:t>
-      </w:r>
-      <w:proofErr w:type="spellStart"/>
-      <w:r>
-        <w:rPr>
-          <w:b/>
-          <w:i/>
-          <w:sz w:val="24"/>
-          <w:szCs w:val="24"/>
-        </w:rPr>
-        <w:t>shell</w:t>
-      </w:r>
-      <w:proofErr w:type="spellEnd"/>
-      <w:r>
-        <w:rPr>
-          <w:b/>
-          <w:i/>
-          <w:sz w:val="24"/>
-          <w:szCs w:val="24"/>
-        </w:rPr>
-        <w:t xml:space="preserve"> </w:t>
-      </w:r>
-      <w:r>
-        <w:rPr>
-          <w:b/>
-          <w:sz w:val="24"/>
-          <w:szCs w:val="24"/>
-        </w:rPr>
-        <w:t xml:space="preserve">de n4, execute o comando </w:t>
-      </w:r>
-      <w:proofErr w:type="spellStart"/>
-      <w:r>
-        <w:rPr>
-          <w:b/>
-          <w:i/>
-          <w:sz w:val="24"/>
-          <w:szCs w:val="24"/>
-        </w:rPr>
-        <w:t>traceroute</w:t>
-      </w:r>
-      <w:proofErr w:type="spellEnd"/>
-      <w:r>
-        <w:rPr>
-          <w:b/>
-          <w:i/>
-          <w:sz w:val="24"/>
-          <w:szCs w:val="24"/>
-        </w:rPr>
-        <w:t xml:space="preserve"> </w:t>
-      </w:r>
-      <w:r>
-        <w:rPr>
-          <w:b/>
-          <w:sz w:val="24"/>
-          <w:szCs w:val="24"/>
-        </w:rPr>
-        <w:t>-</w:t>
-      </w:r>
-      <w:r>
-        <w:rPr>
-          <w:b/>
-          <w:sz w:val="24"/>
-          <w:szCs w:val="24"/>
-        </w:rPr>
-        <w:t xml:space="preserve">I para o endereço IP do </w:t>
-      </w:r>
-      <w:proofErr w:type="spellStart"/>
-      <w:r>
-        <w:rPr>
-          <w:b/>
-          <w:i/>
-          <w:sz w:val="24"/>
-          <w:szCs w:val="24"/>
-        </w:rPr>
-        <w:t>host</w:t>
-      </w:r>
-      <w:proofErr w:type="spellEnd"/>
-      <w:r>
-        <w:rPr>
-          <w:b/>
-          <w:i/>
-          <w:sz w:val="24"/>
-          <w:szCs w:val="24"/>
-        </w:rPr>
-        <w:t xml:space="preserve"> </w:t>
+        <w:t xml:space="preserve">host </w:t>
       </w:r>
       <w:r>
         <w:rPr>
@@ -533,17 +432,223 @@
           <w:sz w:val="24"/>
           <w:szCs w:val="24"/>
         </w:rPr>
-        <w:t xml:space="preserve"> três </w:t>
-      </w:r>
-      <w:proofErr w:type="spellStart"/>
-      <w:r>
-        <w:rPr>
-          <w:sz w:val="24"/>
-          <w:szCs w:val="24"/>
-        </w:rPr>
-        <w:t>datagramas</w:t>
-      </w:r>
-      <w:proofErr w:type="spellEnd"/>
+        <w:t xml:space="preserve"> três datagramas </w:t>
+      </w:r>
+      <w:r>
+        <w:rPr>
+          <w:sz w:val="24"/>
+          <w:szCs w:val="24"/>
+        </w:rPr>
+        <w:t xml:space="preserve">(correspondentes a um </w:t>
+      </w:r>
+      <w:r>
+        <w:rPr>
+          <w:i/>
+          <w:sz w:val="24"/>
+          <w:szCs w:val="24"/>
+        </w:rPr>
+        <w:t>echo request</w:t>
+      </w:r>
+      <w:r>
+        <w:rPr>
+          <w:sz w:val="24"/>
+          <w:szCs w:val="24"/>
+        </w:rPr>
+        <w:t xml:space="preserve">) </w:t>
+      </w:r>
+      <w:r>
+        <w:rPr>
+          <w:sz w:val="24"/>
+          <w:szCs w:val="24"/>
+        </w:rPr>
+        <w:t>com o campo TTL (</w:t>
+      </w:r>
+      <w:r>
+        <w:rPr>
+          <w:i/>
+          <w:sz w:val="24"/>
+          <w:szCs w:val="24"/>
+        </w:rPr>
+        <w:t>Time To Live</w:t>
+      </w:r>
+      <w:r>
+        <w:rPr>
+          <w:sz w:val="24"/>
+          <w:szCs w:val="24"/>
+        </w:rPr>
+        <w:t xml:space="preserve">) igual a 1. Como </w:t>
+      </w:r>
+      <w:r>
+        <w:rPr>
+          <w:sz w:val="24"/>
+          <w:szCs w:val="24"/>
+        </w:rPr>
+        <w:t>o número de saltos é inferior ao mínimo necessário</w:t>
+      </w:r>
+      <w:r>
+        <w:rPr>
+          <w:sz w:val="24"/>
+          <w:szCs w:val="24"/>
+        </w:rPr>
+        <w:t xml:space="preserve"> para chegar de n4 a n1</w:t>
+      </w:r>
+      <w:r>
+        <w:rPr>
+          <w:sz w:val="24"/>
+          <w:szCs w:val="24"/>
+        </w:rPr>
+        <w:t>, é recebida uma mensagem de controlo ICMP (</w:t>
+      </w:r>
+      <w:r>
+        <w:rPr>
+          <w:i/>
+          <w:sz w:val="24"/>
+          <w:szCs w:val="24"/>
+        </w:rPr>
+        <w:t>Internet Control Message Protocol</w:t>
+      </w:r>
+      <w:r>
+        <w:rPr>
+          <w:sz w:val="24"/>
+          <w:szCs w:val="24"/>
+        </w:rPr>
+        <w:t>)</w:t>
+      </w:r>
+      <w:r>
+        <w:rPr>
+          <w:sz w:val="24"/>
+          <w:szCs w:val="24"/>
+        </w:rPr>
+        <w:t xml:space="preserve"> informando da falha no envio (i.e. </w:t>
+      </w:r>
+      <w:r>
+        <w:rPr>
+          <w:i/>
+          <w:sz w:val="24"/>
+          <w:szCs w:val="24"/>
+        </w:rPr>
+        <w:t>time exceeded in-transit</w:t>
+      </w:r>
+      <w:r>
+        <w:rPr>
+          <w:sz w:val="24"/>
+          <w:szCs w:val="24"/>
+        </w:rPr>
+        <w:t>)</w:t>
+      </w:r>
+      <w:r>
+        <w:rPr>
+          <w:sz w:val="24"/>
+          <w:szCs w:val="24"/>
+        </w:rPr>
+        <w:t>, procedente de n3</w:t>
+      </w:r>
+      <w:r>
+        <w:rPr>
+          <w:sz w:val="24"/>
+          <w:szCs w:val="24"/>
+        </w:rPr>
+        <w:t>.</w:t>
+      </w:r>
+      <w:r>
+        <w:rPr>
+          <w:sz w:val="24"/>
+          <w:szCs w:val="24"/>
+        </w:rPr>
+        <w:t xml:space="preserve"> É de notar, no entanto, que apesar de a mensagem ICMP fazer referência a um tempo excedido, na verdade, o que aconteceu foi que o datagrama utilizou todos os saltos </w:t>
+      </w:r>
+      <w:r>
+        <w:rPr>
+          <w:sz w:val="24"/>
+          <w:szCs w:val="24"/>
+        </w:rPr>
+        <w:t xml:space="preserve">possíveis (definidos pelo TTL), sendo que </w:t>
+      </w:r>
+      <w:r>
+        <w:rPr>
+          <w:sz w:val="24"/>
+          <w:szCs w:val="24"/>
+        </w:rPr>
+        <w:t>a falha no envio não se deve a nenhuma razão temporal.</w:t>
+      </w:r>
+    </w:p>
+    <w:p>
+      <w:pPr>
+        <w:ind w:left="1068"/>
+        <w:jc w:val="both"/>
+        <w:rPr>
+          <w:sz w:val="24"/>
+          <w:szCs w:val="24"/>
+        </w:rPr>
+      </w:pPr>
+      <w:r>
+        <w:rPr>
+          <w:sz w:val="24"/>
+          <w:szCs w:val="24"/>
+        </w:rPr>
+        <w:t>De seguida, são enviados mais três datagramas com o campo T</w:t>
+      </w:r>
+      <w:r>
+        <w:rPr>
+          <w:sz w:val="24"/>
+          <w:szCs w:val="24"/>
+        </w:rPr>
+        <w:t>TL igual a 2, ocorrendo o mesmo (sendo que a mensagem ICMP (</w:t>
+      </w:r>
+      <w:r>
+        <w:rPr>
+          <w:i/>
+          <w:sz w:val="24"/>
+          <w:szCs w:val="24"/>
+        </w:rPr>
+        <w:t>time exceeded in-transit</w:t>
+      </w:r>
+      <w:r>
+        <w:rPr>
+          <w:sz w:val="24"/>
+          <w:szCs w:val="24"/>
+        </w:rPr>
+        <w:t xml:space="preserve">) é enviada </w:t>
+      </w:r>
+      <w:r>
+        <w:rPr>
+          <w:sz w:val="24"/>
+          <w:szCs w:val="24"/>
+        </w:rPr>
+        <w:t>por n2 e não por n3).</w:t>
+      </w:r>
+    </w:p>
+    <w:p>
+      <w:pPr>
+        <w:ind w:left="1068"/>
+        <w:jc w:val="both"/>
+        <w:rPr>
+          <w:sz w:val="24"/>
+          <w:szCs w:val="24"/>
+        </w:rPr>
+      </w:pPr>
+      <w:r>
+        <w:rPr>
+          <w:sz w:val="24"/>
+          <w:szCs w:val="24"/>
+        </w:rPr>
+        <w:t>Por último, são enviados outros três datagramas mas agora com o TTL igual a 3 pelo que, como já se atingiu número mínimo de saltos para ch</w:t>
+      </w:r>
+      <w:r>
+        <w:rPr>
+          <w:sz w:val="24"/>
+          <w:szCs w:val="24"/>
+        </w:rPr>
+        <w:t xml:space="preserve">egar de n4 a n1, é recebida a resposta ao </w:t>
+      </w:r>
+      <w:r>
+        <w:rPr>
+          <w:i/>
+          <w:sz w:val="24"/>
+          <w:szCs w:val="24"/>
+        </w:rPr>
+        <w:t>echo</w:t>
+      </w:r>
       <w:r>
         <w:rPr>
           <w:sz w:val="24"/>
@@ -553,442 +658,42 @@
       </w:r>
       <w:r>
         <w:rPr>
-          <w:sz w:val="24"/>
-          <w:szCs w:val="24"/>
-        </w:rPr>
-        <w:t xml:space="preserve">(correspondentes a um </w:t>
-      </w:r>
-      <w:proofErr w:type="spellStart"/>
-      <w:r>
-        <w:rPr>
           <w:i/>
           <w:sz w:val="24"/>
           <w:szCs w:val="24"/>
         </w:rPr>
+        <w:t>request</w:t>
+      </w:r>
+      <w:r>
+        <w:rPr>
+          <w:sz w:val="24"/>
+          <w:szCs w:val="24"/>
+        </w:rPr>
+        <w:t xml:space="preserve"> (i.e. um </w:t>
+      </w:r>
+      <w:r>
+        <w:rPr>
+          <w:i/>
+          <w:sz w:val="24"/>
+          <w:szCs w:val="24"/>
+        </w:rPr>
         <w:t>echo</w:t>
       </w:r>
-      <w:proofErr w:type="spellEnd"/>
+      <w:r>
+        <w:rPr>
+          <w:sz w:val="24"/>
+          <w:szCs w:val="24"/>
+        </w:rPr>
+        <w:t xml:space="preserve"> </w:t>
+      </w:r>
       <w:r>
         <w:rPr>
           <w:i/>
           <w:sz w:val="24"/>
           <w:szCs w:val="24"/>
         </w:rPr>
-        <w:t xml:space="preserve"> </w:t>
-      </w:r>
-      <w:proofErr w:type="spellStart"/>
-      <w:r>
-        <w:rPr>
-          <w:i/>
-          <w:sz w:val="24"/>
-          <w:szCs w:val="24"/>
-        </w:rPr>
-        <w:t>request</w:t>
-      </w:r>
-      <w:proofErr w:type="spellEnd"/>
-      <w:r>
-        <w:rPr>
-          <w:sz w:val="24"/>
-          <w:szCs w:val="24"/>
-        </w:rPr>
-        <w:t xml:space="preserve">) </w:t>
-      </w:r>
-      <w:r>
-        <w:rPr>
-          <w:sz w:val="24"/>
-          <w:szCs w:val="24"/>
-        </w:rPr>
-        <w:t>com o campo TTL (</w:t>
-      </w:r>
-      <w:r>
-        <w:rPr>
-          <w:i/>
-          <w:sz w:val="24"/>
-          <w:szCs w:val="24"/>
-        </w:rPr>
-        <w:t>Time To Live</w:t>
-      </w:r>
-      <w:r>
-        <w:rPr>
-          <w:sz w:val="24"/>
-          <w:szCs w:val="24"/>
-        </w:rPr>
-        <w:t xml:space="preserve">) igual a 1. Como </w:t>
-      </w:r>
-      <w:r>
-        <w:rPr>
-          <w:sz w:val="24"/>
-          <w:szCs w:val="24"/>
-        </w:rPr>
-        <w:t>o número de saltos é inferior ao mínimo necessário</w:t>
-      </w:r>
-      <w:r>
-        <w:rPr>
-          <w:sz w:val="24"/>
-          <w:szCs w:val="24"/>
-        </w:rPr>
-        <w:t xml:space="preserve"> para chegar de n4 a n1</w:t>
-      </w:r>
-      <w:r>
-        <w:rPr>
-          <w:sz w:val="24"/>
-          <w:szCs w:val="24"/>
-        </w:rPr>
-        <w:t>, é recebida uma mensagem de controlo ICMP (</w:t>
-      </w:r>
-      <w:r>
-        <w:rPr>
-          <w:i/>
-          <w:sz w:val="24"/>
-          <w:szCs w:val="24"/>
-        </w:rPr>
-        <w:t xml:space="preserve">Internet </w:t>
-      </w:r>
-      <w:proofErr w:type="spellStart"/>
-      <w:r>
-        <w:rPr>
-          <w:i/>
-          <w:sz w:val="24"/>
-          <w:szCs w:val="24"/>
-        </w:rPr>
-        <w:t>Control</w:t>
-      </w:r>
-      <w:proofErr w:type="spellEnd"/>
-      <w:r>
-        <w:rPr>
-          <w:i/>
-          <w:sz w:val="24"/>
-          <w:szCs w:val="24"/>
-        </w:rPr>
-        <w:t xml:space="preserve"> </w:t>
-      </w:r>
-      <w:proofErr w:type="spellStart"/>
-      <w:r>
-        <w:rPr>
-          <w:i/>
-          <w:sz w:val="24"/>
-          <w:szCs w:val="24"/>
-        </w:rPr>
-        <w:t>Message</w:t>
-      </w:r>
-      <w:proofErr w:type="spellEnd"/>
-      <w:r>
-        <w:rPr>
-          <w:i/>
-          <w:sz w:val="24"/>
-          <w:szCs w:val="24"/>
-        </w:rPr>
-        <w:t xml:space="preserve"> </w:t>
-      </w:r>
-      <w:proofErr w:type="spellStart"/>
-      <w:r>
-        <w:rPr>
-          <w:i/>
-          <w:sz w:val="24"/>
-          <w:szCs w:val="24"/>
-        </w:rPr>
-        <w:t>Protocol</w:t>
-      </w:r>
-      <w:proofErr w:type="spellEnd"/>
-      <w:r>
-        <w:rPr>
-          <w:sz w:val="24"/>
-          <w:szCs w:val="24"/>
-        </w:rPr>
-        <w:t>)</w:t>
-      </w:r>
-      <w:r>
-        <w:rPr>
-          <w:sz w:val="24"/>
-          <w:szCs w:val="24"/>
-        </w:rPr>
-        <w:t xml:space="preserve"> informando da falha no envio (i.e. </w:t>
-      </w:r>
-      <w:r>
-        <w:rPr>
-          <w:i/>
-          <w:sz w:val="24"/>
-          <w:szCs w:val="24"/>
-        </w:rPr>
-        <w:t xml:space="preserve">time </w:t>
-      </w:r>
-      <w:proofErr w:type="spellStart"/>
-      <w:r>
-        <w:rPr>
-          <w:i/>
-          <w:sz w:val="24"/>
-          <w:szCs w:val="24"/>
-        </w:rPr>
-        <w:t>exceeded</w:t>
-      </w:r>
-      <w:proofErr w:type="spellEnd"/>
-      <w:r>
-        <w:rPr>
-          <w:i/>
-          <w:sz w:val="24"/>
-          <w:szCs w:val="24"/>
-        </w:rPr>
-        <w:t xml:space="preserve"> </w:t>
-      </w:r>
-      <w:proofErr w:type="spellStart"/>
-      <w:r>
-        <w:rPr>
-          <w:i/>
-          <w:sz w:val="24"/>
-          <w:szCs w:val="24"/>
-        </w:rPr>
-        <w:t>in-transit</w:t>
-      </w:r>
-      <w:proofErr w:type="spellEnd"/>
-      <w:r>
-        <w:rPr>
-          <w:sz w:val="24"/>
-          <w:szCs w:val="24"/>
-        </w:rPr>
-        <w:t>)</w:t>
-      </w:r>
-      <w:r>
-        <w:rPr>
-          <w:sz w:val="24"/>
-          <w:szCs w:val="24"/>
-        </w:rPr>
-        <w:t>, procedente de n3</w:t>
-      </w:r>
-      <w:r>
-        <w:rPr>
-          <w:sz w:val="24"/>
-          <w:szCs w:val="24"/>
-        </w:rPr>
-        <w:t>.</w:t>
-      </w:r>
-      <w:r>
-        <w:rPr>
-          <w:sz w:val="24"/>
-          <w:szCs w:val="24"/>
-        </w:rPr>
-        <w:t xml:space="preserve"> É de notar, no entanto, que apesar de a mensagem ICMP fazer referência a um tempo excedido, na verdade, o que aconteceu foi que o </w:t>
-      </w:r>
-      <w:proofErr w:type="spellStart"/>
-      <w:r>
-        <w:rPr>
-          <w:sz w:val="24"/>
-          <w:szCs w:val="24"/>
-        </w:rPr>
-        <w:t>datagrama</w:t>
-      </w:r>
-      <w:proofErr w:type="spellEnd"/>
-      <w:r>
-        <w:rPr>
-          <w:sz w:val="24"/>
-          <w:szCs w:val="24"/>
-        </w:rPr>
-        <w:t xml:space="preserve"> utilizou todos os saltos </w:t>
-      </w:r>
-      <w:r>
-        <w:rPr>
-          <w:sz w:val="24"/>
-          <w:szCs w:val="24"/>
-        </w:rPr>
-        <w:t xml:space="preserve">possíveis (definidos pelo TTL), sendo que </w:t>
-      </w:r>
-      <w:r>
-        <w:rPr>
-          <w:sz w:val="24"/>
-          <w:szCs w:val="24"/>
-        </w:rPr>
-        <w:t>a falha no envio não se deve a nenhuma razão temporal.</w:t>
-      </w:r>
-    </w:p>
-    <w:p>
-      <w:pPr>
-        <w:ind w:left="1068"/>
-        <w:jc w:val="both"/>
-        <w:rPr>
-          <w:sz w:val="24"/>
-          <w:szCs w:val="24"/>
-        </w:rPr>
-      </w:pPr>
-      <w:r>
-        <w:rPr>
-          <w:sz w:val="24"/>
-          <w:szCs w:val="24"/>
-        </w:rPr>
-        <w:t xml:space="preserve">De seguida, são enviados mais três </w:t>
-      </w:r>
-      <w:proofErr w:type="spellStart"/>
-      <w:r>
-        <w:rPr>
-          <w:sz w:val="24"/>
-          <w:szCs w:val="24"/>
-        </w:rPr>
-        <w:t>datagramas</w:t>
-      </w:r>
-      <w:proofErr w:type="spellEnd"/>
-      <w:r>
-        <w:rPr>
-          <w:sz w:val="24"/>
-          <w:szCs w:val="24"/>
-        </w:rPr>
-        <w:t xml:space="preserve"> com o campo T</w:t>
-      </w:r>
-      <w:r>
-        <w:rPr>
-          <w:sz w:val="24"/>
-          <w:szCs w:val="24"/>
-        </w:rPr>
-        <w:t>TL igual a 2, ocorrendo o mesmo (sendo que a mensagem ICMP (</w:t>
-      </w:r>
-      <w:r>
-        <w:rPr>
-          <w:i/>
-          <w:sz w:val="24"/>
-          <w:szCs w:val="24"/>
-        </w:rPr>
-        <w:t xml:space="preserve">time </w:t>
-      </w:r>
-      <w:proofErr w:type="spellStart"/>
-      <w:r>
-        <w:rPr>
-          <w:i/>
-          <w:sz w:val="24"/>
-          <w:szCs w:val="24"/>
-        </w:rPr>
-        <w:t>exceeded</w:t>
-      </w:r>
-      <w:proofErr w:type="spellEnd"/>
-      <w:r>
-        <w:rPr>
-          <w:i/>
-          <w:sz w:val="24"/>
-          <w:szCs w:val="24"/>
-        </w:rPr>
-        <w:t xml:space="preserve"> </w:t>
-      </w:r>
-      <w:proofErr w:type="spellStart"/>
-      <w:r>
-        <w:rPr>
-          <w:i/>
-          <w:sz w:val="24"/>
-          <w:szCs w:val="24"/>
-        </w:rPr>
-        <w:t>in-transit</w:t>
-      </w:r>
-      <w:proofErr w:type="spellEnd"/>
-      <w:r>
-        <w:rPr>
-          <w:sz w:val="24"/>
-          <w:szCs w:val="24"/>
-        </w:rPr>
-        <w:t xml:space="preserve">) é enviada </w:t>
-      </w:r>
-      <w:r>
-        <w:rPr>
-          <w:sz w:val="24"/>
-          <w:szCs w:val="24"/>
-        </w:rPr>
-        <w:t>por n2 e não por n3).</w:t>
-      </w:r>
-    </w:p>
-    <w:p>
-      <w:pPr>
-        <w:ind w:left="1068"/>
-        <w:jc w:val="both"/>
-        <w:rPr>
-          <w:sz w:val="24"/>
-          <w:szCs w:val="24"/>
-        </w:rPr>
-      </w:pPr>
-      <w:r>
-        <w:rPr>
-          <w:sz w:val="24"/>
-          <w:szCs w:val="24"/>
-        </w:rPr>
-        <w:t xml:space="preserve">Por último, são enviados outros três </w:t>
-      </w:r>
-      <w:proofErr w:type="spellStart"/>
-      <w:r>
-        <w:rPr>
-          <w:sz w:val="24"/>
-          <w:szCs w:val="24"/>
-        </w:rPr>
-        <w:t>datagramas</w:t>
-      </w:r>
-      <w:proofErr w:type="spellEnd"/>
-      <w:r>
-        <w:rPr>
-          <w:sz w:val="24"/>
-          <w:szCs w:val="24"/>
-        </w:rPr>
-        <w:t xml:space="preserve"> mas agora com o TTL igual a 3 pelo que, como já se atingiu número mínimo de saltos para ch</w:t>
-      </w:r>
-      <w:r>
-        <w:rPr>
-          <w:sz w:val="24"/>
-          <w:szCs w:val="24"/>
-        </w:rPr>
-        <w:t xml:space="preserve">egar de n4 a n1, é recebida a resposta ao </w:t>
-      </w:r>
-      <w:proofErr w:type="spellStart"/>
-      <w:r>
-        <w:rPr>
-          <w:i/>
-          <w:sz w:val="24"/>
-          <w:szCs w:val="24"/>
-        </w:rPr>
-        <w:t>echo</w:t>
-      </w:r>
-      <w:proofErr w:type="spellEnd"/>
-      <w:r>
-        <w:rPr>
-          <w:sz w:val="24"/>
-          <w:szCs w:val="24"/>
-        </w:rPr>
-        <w:t xml:space="preserve"> </w:t>
-      </w:r>
-      <w:proofErr w:type="spellStart"/>
-      <w:r>
-        <w:rPr>
-          <w:i/>
-          <w:sz w:val="24"/>
-          <w:szCs w:val="24"/>
-        </w:rPr>
-        <w:t>request</w:t>
-      </w:r>
-      <w:proofErr w:type="spellEnd"/>
-      <w:r>
-        <w:rPr>
-          <w:sz w:val="24"/>
-          <w:szCs w:val="24"/>
-        </w:rPr>
-        <w:t xml:space="preserve"> (i.e. um </w:t>
-      </w:r>
-      <w:proofErr w:type="spellStart"/>
-      <w:r>
-        <w:rPr>
-          <w:i/>
-          <w:sz w:val="24"/>
-          <w:szCs w:val="24"/>
-        </w:rPr>
-        <w:t>echo</w:t>
-      </w:r>
-      <w:proofErr w:type="spellEnd"/>
-      <w:r>
-        <w:rPr>
-          <w:sz w:val="24"/>
-          <w:szCs w:val="24"/>
-        </w:rPr>
-        <w:t xml:space="preserve"> </w:t>
-      </w:r>
-      <w:proofErr w:type="spellStart"/>
-      <w:r>
-        <w:rPr>
-          <w:i/>
-          <w:sz w:val="24"/>
-          <w:szCs w:val="24"/>
-        </w:rPr>
         <w:t>reply</w:t>
       </w:r>
-      <w:proofErr w:type="spellEnd"/>
       <w:r>
         <w:rPr>
           <w:sz w:val="24"/>
@@ -1077,87 +782,31 @@
           <w:sz w:val="24"/>
           <w:szCs w:val="24"/>
         </w:rPr>
-        <w:t xml:space="preserve">-se que para os </w:t>
-      </w:r>
-      <w:proofErr w:type="spellStart"/>
-      <w:r>
-        <w:rPr>
-          <w:sz w:val="24"/>
-          <w:szCs w:val="24"/>
-        </w:rPr>
-        <w:t>datagramas</w:t>
-      </w:r>
-      <w:proofErr w:type="spellEnd"/>
-      <w:r>
-        <w:rPr>
-          <w:sz w:val="24"/>
-          <w:szCs w:val="24"/>
-        </w:rPr>
-        <w:t xml:space="preserve"> enviados por n4 com o TTL igual a 3, é enviado (por n1) a resposta ao </w:t>
-      </w:r>
-      <w:proofErr w:type="spellStart"/>
+        <w:t xml:space="preserve">-se que para os datagramas enviados por n4 com o TTL igual a 3, é enviado (por n1) a resposta ao </w:t>
+      </w:r>
       <w:r>
         <w:rPr>
           <w:i/>
           <w:sz w:val="24"/>
           <w:szCs w:val="24"/>
         </w:rPr>
-        <w:t>echo</w:t>
-      </w:r>
-      <w:proofErr w:type="spellEnd"/>
+        <w:t>echo request</w:t>
+      </w:r>
+      <w:r>
+        <w:rPr>
+          <w:sz w:val="24"/>
+          <w:szCs w:val="24"/>
+        </w:rPr>
+        <w:t xml:space="preserve"> (i.e. um </w:t>
+      </w:r>
       <w:r>
         <w:rPr>
           <w:i/>
           <w:sz w:val="24"/>
           <w:szCs w:val="24"/>
         </w:rPr>
-        <w:t xml:space="preserve"> </w:t>
-      </w:r>
-      <w:proofErr w:type="spellStart"/>
-      <w:r>
-        <w:rPr>
-          <w:i/>
-          <w:sz w:val="24"/>
-          <w:szCs w:val="24"/>
-        </w:rPr>
-        <w:t>request</w:t>
-      </w:r>
-      <w:proofErr w:type="spellEnd"/>
-      <w:r>
-        <w:rPr>
-          <w:sz w:val="24"/>
-          <w:szCs w:val="24"/>
-        </w:rPr>
-        <w:t xml:space="preserve"> (i.e. um </w:t>
-      </w:r>
-      <w:proofErr w:type="spellStart"/>
-      <w:r>
-        <w:rPr>
-          <w:i/>
-          <w:sz w:val="24"/>
-          <w:szCs w:val="24"/>
-        </w:rPr>
-        <w:t>echo</w:t>
-      </w:r>
-      <w:proofErr w:type="spellEnd"/>
-      <w:r>
-        <w:rPr>
-          <w:i/>
-          <w:sz w:val="24"/>
-          <w:szCs w:val="24"/>
-        </w:rPr>
-        <w:t xml:space="preserve"> </w:t>
-      </w:r>
-      <w:proofErr w:type="spellStart"/>
-      <w:r>
-        <w:rPr>
-          <w:i/>
-          <w:sz w:val="24"/>
-          <w:szCs w:val="24"/>
-        </w:rPr>
-        <w:t>reply</w:t>
-      </w:r>
-      <w:proofErr w:type="spellEnd"/>
+        <w:t>echo reply</w:t>
+      </w:r>
       <w:r>
         <w:rPr>
           <w:sz w:val="24"/>
@@ -1314,7 +963,6 @@
         </w:rPr>
         <w:t xml:space="preserve">‐se agora usar o </w:t>
       </w:r>
-      <w:proofErr w:type="spellStart"/>
       <w:r>
         <w:rPr>
           <w:b/>
@@ -1324,32 +972,13 @@
         </w:rPr>
         <w:t>traceroute</w:t>
       </w:r>
-      <w:proofErr w:type="spellEnd"/>
-      <w:r>
-        <w:rPr>
-          <w:b/>
-          <w:sz w:val="24"/>
-          <w:szCs w:val="24"/>
-        </w:rPr>
-        <w:t xml:space="preserve"> na sua máquina nativa, e gerar de </w:t>
-      </w:r>
-      <w:proofErr w:type="spellStart"/>
-      <w:r>
-        <w:rPr>
-          <w:b/>
-          <w:sz w:val="24"/>
-          <w:szCs w:val="24"/>
-        </w:rPr>
-        <w:t>datagramas</w:t>
-      </w:r>
-      <w:proofErr w:type="spellEnd"/>
-      <w:r>
-        <w:rPr>
-          <w:b/>
-          <w:sz w:val="24"/>
-          <w:szCs w:val="24"/>
-        </w:rPr>
-        <w:t xml:space="preserve"> IP de diferentes tamanhos.</w:t>
+      <w:r>
+        <w:rPr>
+          <w:b/>
+          <w:sz w:val="24"/>
+          <w:szCs w:val="24"/>
+        </w:rPr>
+        <w:t xml:space="preserve"> na sua máquina nativa, e gerar de datagramas IP de diferentes tamanhos.</w:t>
       </w:r>
     </w:p>
     <w:p>
@@ -1398,27 +1027,35 @@
     <w:p>
       <w:pPr>
         <w:pStyle w:val="PargrafodaLista"/>
-        <w:numPr>
-          <w:ilvl w:val="0"/>
-          <w:numId w:val="22"/>
-        </w:numPr>
-        <w:jc w:val="both"/>
-        <w:rPr>
-          <w:b/>
-          <w:sz w:val="24"/>
-        </w:rPr>
-      </w:pPr>
-      <w:r>
-        <w:rPr>
-          <w:b/>
-          <w:sz w:val="24"/>
-        </w:rPr>
-        <w:t>Qual é o valor do campo protocolo? O que identifica?</w:t>
+        <w:ind w:left="1068"/>
+        <w:jc w:val="both"/>
+        <w:rPr>
+          <w:sz w:val="24"/>
+        </w:rPr>
+      </w:pPr>
+      <w:r>
+        <w:rPr>
+          <w:sz w:val="24"/>
+        </w:rPr>
+        <w:t xml:space="preserve">O endereço IP da interface ativa do nosso computador é </w:t>
+      </w:r>
+      <w:r>
+        <w:rPr>
+          <w:sz w:val="24"/>
+        </w:rPr>
+        <w:t>172.26.36.29</w:t>
+      </w:r>
+      <w:r>
+        <w:rPr>
+          <w:sz w:val="24"/>
+        </w:rPr>
+        <w:t>.</w:t>
       </w:r>
     </w:p>
     <w:p>
       <w:pPr>
         <w:pStyle w:val="PargrafodaLista"/>
+        <w:ind w:left="1068"/>
         <w:jc w:val="both"/>
         <w:rPr>
           <w:b/>
@@ -1444,72 +1081,47 @@
           <w:b/>
           <w:sz w:val="24"/>
         </w:rPr>
-        <w:t xml:space="preserve">Quantos </w:t>
-      </w:r>
-      <w:r>
-        <w:rPr>
-          <w:b/>
-          <w:i/>
-          <w:sz w:val="24"/>
-        </w:rPr>
-        <w:t>bytes</w:t>
-      </w:r>
-      <w:r>
-        <w:rPr>
-          <w:b/>
-          <w:sz w:val="24"/>
-        </w:rPr>
-        <w:t xml:space="preserve"> tem o cabeçalho IP(v4)? Quantos bytes tem o campo de dados (</w:t>
-      </w:r>
-      <w:proofErr w:type="spellStart"/>
-      <w:r>
-        <w:rPr>
-          <w:b/>
-          <w:i/>
-          <w:sz w:val="24"/>
-        </w:rPr>
-        <w:t>payload</w:t>
-      </w:r>
-      <w:proofErr w:type="spellEnd"/>
-      <w:r>
-        <w:rPr>
-          <w:b/>
-          <w:sz w:val="24"/>
-        </w:rPr>
-        <w:t xml:space="preserve">) do </w:t>
-      </w:r>
-      <w:proofErr w:type="spellStart"/>
-      <w:r>
-        <w:rPr>
-          <w:b/>
-          <w:sz w:val="24"/>
-        </w:rPr>
-        <w:t>datagrama</w:t>
-      </w:r>
-      <w:proofErr w:type="spellEnd"/>
-      <w:r>
-        <w:rPr>
-          <w:b/>
-          <w:sz w:val="24"/>
-        </w:rPr>
-        <w:t xml:space="preserve">? Como se calcula o tamanho do </w:t>
-      </w:r>
-      <w:proofErr w:type="spellStart"/>
-      <w:r>
-        <w:rPr>
-          <w:b/>
-          <w:i/>
-          <w:sz w:val="24"/>
-        </w:rPr>
-        <w:t>payload</w:t>
-      </w:r>
-      <w:proofErr w:type="spellEnd"/>
-      <w:r>
-        <w:rPr>
-          <w:b/>
-          <w:sz w:val="24"/>
-        </w:rPr>
-        <w:t>?</w:t>
+        <w:t>Qual é o valor do campo protocolo? O que identifica?</w:t>
+      </w:r>
+    </w:p>
+    <w:p>
+      <w:pPr>
+        <w:pStyle w:val="PargrafodaLista"/>
+        <w:jc w:val="both"/>
+        <w:rPr>
+          <w:b/>
+          <w:sz w:val="24"/>
+        </w:rPr>
+      </w:pPr>
+    </w:p>
+    <w:p>
+      <w:pPr>
+        <w:pStyle w:val="PargrafodaLista"/>
+        <w:ind w:left="1068"/>
+        <w:jc w:val="both"/>
+        <w:rPr>
+          <w:sz w:val="24"/>
+        </w:rPr>
+      </w:pPr>
+      <w:r>
+        <w:rPr>
+          <w:sz w:val="24"/>
+        </w:rPr>
+        <w:t>O valor do campo protocolo é</w:t>
+      </w:r>
+      <w:r>
+        <w:rPr>
+          <w:sz w:val="24"/>
+        </w:rPr>
+        <w:t xml:space="preserve"> ICMP (1)</w:t>
+      </w:r>
+      <w:bookmarkStart w:id="0" w:name="_GoBack"/>
+      <w:bookmarkEnd w:id="0"/>
+      <w:r>
+        <w:rPr>
+          <w:sz w:val="24"/>
+        </w:rPr>
+        <w:t>. Identifica …</w:t>
       </w:r>
     </w:p>
     <w:p>
@@ -1540,23 +1152,93 @@
           <w:b/>
           <w:sz w:val="24"/>
         </w:rPr>
-        <w:t xml:space="preserve">O </w:t>
-      </w:r>
-      <w:proofErr w:type="spellStart"/>
-      <w:r>
-        <w:rPr>
-          <w:b/>
-          <w:sz w:val="24"/>
-        </w:rPr>
-        <w:t>datagrama</w:t>
-      </w:r>
-      <w:proofErr w:type="spellEnd"/>
-      <w:r>
-        <w:rPr>
-          <w:b/>
-          <w:sz w:val="24"/>
-        </w:rPr>
-        <w:t xml:space="preserve"> IP foi fragmentado? Justifique.</w:t>
+        <w:t xml:space="preserve">Quantos </w:t>
+      </w:r>
+      <w:r>
+        <w:rPr>
+          <w:b/>
+          <w:i/>
+          <w:sz w:val="24"/>
+        </w:rPr>
+        <w:t>bytes</w:t>
+      </w:r>
+      <w:r>
+        <w:rPr>
+          <w:b/>
+          <w:sz w:val="24"/>
+        </w:rPr>
+        <w:t xml:space="preserve"> tem o cabeçalho IP(v4)? Quantos bytes tem o campo de dados (</w:t>
+      </w:r>
+      <w:r>
+        <w:rPr>
+          <w:b/>
+          <w:i/>
+          <w:sz w:val="24"/>
+        </w:rPr>
+        <w:t>payload</w:t>
+      </w:r>
+      <w:r>
+        <w:rPr>
+          <w:b/>
+          <w:sz w:val="24"/>
+        </w:rPr>
+        <w:t xml:space="preserve">) do datagrama? Como se calcula o tamanho do </w:t>
+      </w:r>
+      <w:r>
+        <w:rPr>
+          <w:b/>
+          <w:i/>
+          <w:sz w:val="24"/>
+        </w:rPr>
+        <w:t>payload</w:t>
+      </w:r>
+      <w:r>
+        <w:rPr>
+          <w:b/>
+          <w:sz w:val="24"/>
+        </w:rPr>
+        <w:t>?</w:t>
+      </w:r>
+    </w:p>
+    <w:p>
+      <w:pPr>
+        <w:ind w:left="1068"/>
+        <w:jc w:val="both"/>
+        <w:rPr>
+          <w:sz w:val="24"/>
+        </w:rPr>
+      </w:pPr>
+      <w:r>
+        <w:rPr>
+          <w:sz w:val="24"/>
+        </w:rPr>
+        <w:t>O cabeçalho IPv4 tem … bytes. O campo de dados (</w:t>
+      </w:r>
+      <w:r>
+        <w:rPr>
+          <w:i/>
+          <w:sz w:val="24"/>
+        </w:rPr>
+        <w:t>payload</w:t>
+      </w:r>
+      <w:r>
+        <w:rPr>
+          <w:sz w:val="24"/>
+        </w:rPr>
+        <w:t xml:space="preserve">) do datagrama tem … bytes. O </w:t>
+      </w:r>
+      <w:r>
+        <w:rPr>
+          <w:i/>
+          <w:sz w:val="24"/>
+        </w:rPr>
+        <w:t xml:space="preserve">payload </w:t>
+      </w:r>
+      <w:r>
+        <w:rPr>
+          <w:sz w:val="24"/>
+        </w:rPr>
+        <w:t>é dado por … .</w:t>
       </w:r>
     </w:p>
     <w:p>
@@ -1587,33 +1269,7 @@
           <w:b/>
           <w:sz w:val="24"/>
         </w:rPr>
-        <w:t>Ordene os pacotes capturados de acordo com o endereço IP fonte (e.g.</w:t>
-      </w:r>
-      <w:bookmarkStart w:id="0" w:name="_GoBack"/>
-      <w:bookmarkEnd w:id="0"/>
-      <w:r>
-        <w:rPr>
-          <w:b/>
-          <w:sz w:val="24"/>
-        </w:rPr>
-        <w:t xml:space="preserve">, selecionando o cabeçalho da coluna </w:t>
-      </w:r>
-      <w:proofErr w:type="spellStart"/>
-      <w:r>
-        <w:rPr>
-          <w:b/>
-          <w:i/>
-          <w:sz w:val="24"/>
-        </w:rPr>
-        <w:t>Source</w:t>
-      </w:r>
-      <w:proofErr w:type="spellEnd"/>
-      <w:r>
-        <w:rPr>
-          <w:b/>
-          <w:sz w:val="24"/>
-        </w:rPr>
-        <w:t>), e analise a sequência de tráfego ICMP gerado a partir do endereço IP atribuído à sua máquina. Para a sequência de mensagens ICMP enviadas pelo seu computador, indique que campos do cabeçalho IP variam de pacote para pacote.</w:t>
+        <w:t>O datagrama IP foi fragmentado? Justifique.</w:t>
       </w:r>
     </w:p>
     <w:p>
@@ -1644,23 +1300,22 @@
           <w:b/>
           <w:sz w:val="24"/>
         </w:rPr>
-        <w:t xml:space="preserve">Observa algum padrão nos valores do campo de Identificação do </w:t>
-      </w:r>
-      <w:proofErr w:type="spellStart"/>
-      <w:r>
-        <w:rPr>
-          <w:b/>
-          <w:sz w:val="24"/>
-        </w:rPr>
-        <w:t>datagrama</w:t>
-      </w:r>
-      <w:proofErr w:type="spellEnd"/>
-      <w:r>
-        <w:rPr>
-          <w:b/>
-          <w:sz w:val="24"/>
-        </w:rPr>
-        <w:t xml:space="preserve"> IP e TTL?</w:t>
+        <w:t xml:space="preserve">Ordene os pacotes capturados de acordo com o endereço IP fonte (e.g., selecionando o cabeçalho da coluna </w:t>
+      </w:r>
+      <w:r>
+        <w:rPr>
+          <w:b/>
+          <w:i/>
+          <w:sz w:val="24"/>
+        </w:rPr>
+        <w:t>Source</w:t>
+      </w:r>
+      <w:r>
+        <w:rPr>
+          <w:b/>
+          <w:sz w:val="24"/>
+        </w:rPr>
+        <w:t>), e analise a sequência de tráfego ICMP gerado a partir do endereço IP atribuído à sua máquina. Para a sequência de mensagens ICMP enviadas pelo seu computador, indique que campos do cabeçalho IP variam de pacote para pacote.</w:t>
       </w:r>
     </w:p>
     <w:p>
@@ -1691,9 +1346,39 @@
           <w:b/>
           <w:sz w:val="24"/>
         </w:rPr>
+        <w:t>Observa algum padrão nos valores do campo de Identificação do datagrama IP e TTL?</w:t>
+      </w:r>
+    </w:p>
+    <w:p>
+      <w:pPr>
+        <w:pStyle w:val="PargrafodaLista"/>
+        <w:jc w:val="both"/>
+        <w:rPr>
+          <w:b/>
+          <w:sz w:val="24"/>
+        </w:rPr>
+      </w:pPr>
+    </w:p>
+    <w:p>
+      <w:pPr>
+        <w:pStyle w:val="PargrafodaLista"/>
+        <w:numPr>
+          <w:ilvl w:val="0"/>
+          <w:numId w:val="22"/>
+        </w:numPr>
+        <w:jc w:val="both"/>
+        <w:rPr>
+          <w:b/>
+          <w:sz w:val="24"/>
+        </w:rPr>
+      </w:pPr>
+      <w:r>
+        <w:rPr>
+          <w:b/>
+          <w:sz w:val="24"/>
+        </w:rPr>
         <w:t xml:space="preserve">Ordene o tráfego capturado por endereço destino e encontre a série de respostas ICMP TTL </w:t>
       </w:r>
-      <w:proofErr w:type="spellStart"/>
       <w:r>
         <w:rPr>
           <w:b/>
@@ -1702,7 +1387,6 @@
         </w:rPr>
         <w:t>exceeded</w:t>
       </w:r>
-      <w:proofErr w:type="spellEnd"/>
       <w:r>
         <w:rPr>
           <w:b/>
@@ -1710,7 +1394,6 @@
         </w:rPr>
         <w:t xml:space="preserve"> enviadas ao seu computador. Qual é o valor do campo TTL? Esse valor permanece constante para todas as mensagens de resposta ICMP TTL </w:t>
       </w:r>
-      <w:proofErr w:type="spellStart"/>
       <w:r>
         <w:rPr>
           <w:b/>
@@ -1719,7 +1402,6 @@
         </w:rPr>
         <w:t>exceeded</w:t>
       </w:r>
-      <w:proofErr w:type="spellEnd"/>
       <w:r>
         <w:rPr>
           <w:b/>
@@ -1727,7 +1409,6 @@
         </w:rPr>
         <w:t xml:space="preserve"> enviados ao seu </w:t>
       </w:r>
-      <w:proofErr w:type="spellStart"/>
       <w:r>
         <w:rPr>
           <w:b/>
@@ -1736,7 +1417,6 @@
         </w:rPr>
         <w:t>host</w:t>
       </w:r>
-      <w:proofErr w:type="spellEnd"/>
       <w:r>
         <w:rPr>
           <w:b/>
@@ -1754,6 +1434,22 @@
           <w:sz w:val="24"/>
         </w:rPr>
       </w:pPr>
+    </w:p>
+    <w:p>
+      <w:pPr>
+        <w:pStyle w:val="PargrafodaLista"/>
+        <w:ind w:left="1068"/>
+        <w:jc w:val="both"/>
+        <w:rPr>
+          <w:sz w:val="24"/>
+        </w:rPr>
+      </w:pPr>
+      <w:r>
+        <w:rPr>
+          <w:sz w:val="24"/>
+        </w:rPr>
+        <w:t>O valor do campo TTL é de … .</w:t>
+      </w:r>
     </w:p>
     <w:p>
       <w:pPr>
@@ -1773,6 +1469,7 @@
           <w:b/>
           <w:sz w:val="24"/>
         </w:rPr>
+        <w:lastRenderedPageBreak/>
         <w:t>Pretende-</w:t>
       </w:r>
       <w:r>
@@ -1843,63 +1540,7 @@
           <w:b/>
           <w:sz w:val="24"/>
         </w:rPr>
-        <w:t xml:space="preserve">Imprima o primeiro fragmento do </w:t>
-      </w:r>
-      <w:proofErr w:type="spellStart"/>
-      <w:r>
-        <w:rPr>
-          <w:b/>
-          <w:sz w:val="24"/>
-        </w:rPr>
-        <w:t>datagrama</w:t>
-      </w:r>
-      <w:proofErr w:type="spellEnd"/>
-      <w:r>
-        <w:rPr>
-          <w:b/>
-          <w:sz w:val="24"/>
-        </w:rPr>
-        <w:t xml:space="preserve"> IP segmentado. Que informação no cabeçalho indica que o </w:t>
-      </w:r>
-      <w:proofErr w:type="spellStart"/>
-      <w:r>
-        <w:rPr>
-          <w:b/>
-          <w:sz w:val="24"/>
-        </w:rPr>
-        <w:t>datagrama</w:t>
-      </w:r>
-      <w:proofErr w:type="spellEnd"/>
-      <w:r>
-        <w:rPr>
-          <w:b/>
-          <w:sz w:val="24"/>
-        </w:rPr>
-        <w:t xml:space="preserve"> foi fragmentado? Que </w:t>
-      </w:r>
-      <w:r>
-        <w:rPr>
-          <w:b/>
-          <w:sz w:val="24"/>
-        </w:rPr>
-        <w:lastRenderedPageBreak/>
-        <w:t xml:space="preserve">informação no cabeçalho IP indica que se trata do primeiro fragmento? Qual é o tamanho deste </w:t>
-      </w:r>
-      <w:proofErr w:type="spellStart"/>
-      <w:r>
-        <w:rPr>
-          <w:b/>
-          <w:sz w:val="24"/>
-        </w:rPr>
-        <w:t>datagrama</w:t>
-      </w:r>
-      <w:proofErr w:type="spellEnd"/>
-      <w:r>
-        <w:rPr>
-          <w:b/>
-          <w:sz w:val="24"/>
-        </w:rPr>
-        <w:t xml:space="preserve"> IP?</w:t>
+        <w:t>Imprima o primeiro fragmento do datagrama IP segmentado. Que informação no cabeçalho indica que o datagrama foi fragmentado? Que informação no cabeçalho IP indica que se trata do primeiro fragmento? Qual é o tamanho deste datagrama IP?</w:t>
       </w:r>
     </w:p>
     <w:p>
@@ -1930,23 +1571,7 @@
           <w:b/>
           <w:sz w:val="24"/>
         </w:rPr>
-        <w:t xml:space="preserve">Imprima o segundo fragmento do </w:t>
-      </w:r>
-      <w:proofErr w:type="spellStart"/>
-      <w:r>
-        <w:rPr>
-          <w:b/>
-          <w:sz w:val="24"/>
-        </w:rPr>
-        <w:t>datagrama</w:t>
-      </w:r>
-      <w:proofErr w:type="spellEnd"/>
-      <w:r>
-        <w:rPr>
-          <w:b/>
-          <w:sz w:val="24"/>
-        </w:rPr>
-        <w:t xml:space="preserve"> IP original. Que informação do cabeçalho IP indica que não se trata do 1º fragmento? Há mais fragmentos? O que nos permite afirmar isso?</w:t>
+        <w:t>Imprima o segundo fragmento do datagrama IP original. Que informação do cabeçalho IP indica que não se trata do 1º fragmento? Há mais fragmentos? O que nos permite afirmar isso?</w:t>
       </w:r>
     </w:p>
     <w:p>
@@ -1977,53 +1602,36 @@
           <w:b/>
           <w:sz w:val="24"/>
         </w:rPr>
-        <w:t xml:space="preserve">Quantos fragmentos foram criados a partir do </w:t>
-      </w:r>
-      <w:proofErr w:type="spellStart"/>
-      <w:r>
-        <w:rPr>
-          <w:b/>
-          <w:sz w:val="24"/>
-        </w:rPr>
-        <w:t>d</w:t>
-      </w:r>
-      <w:r>
-        <w:rPr>
-          <w:b/>
-          <w:sz w:val="24"/>
-        </w:rPr>
-        <w:t>atagrama</w:t>
-      </w:r>
-      <w:proofErr w:type="spellEnd"/>
-      <w:r>
-        <w:rPr>
-          <w:b/>
-          <w:sz w:val="24"/>
-        </w:rPr>
-        <w:t xml:space="preserve"> original? Como se dete</w:t>
-      </w:r>
-      <w:r>
-        <w:rPr>
-          <w:b/>
-          <w:sz w:val="24"/>
-        </w:rPr>
-        <w:t xml:space="preserve">ta o último fragmento correspondente ao </w:t>
-      </w:r>
-      <w:proofErr w:type="spellStart"/>
-      <w:r>
-        <w:rPr>
-          <w:b/>
-          <w:sz w:val="24"/>
-        </w:rPr>
-        <w:t>datagrama</w:t>
-      </w:r>
-      <w:proofErr w:type="spellEnd"/>
-      <w:r>
-        <w:rPr>
-          <w:b/>
-          <w:sz w:val="24"/>
-        </w:rPr>
-        <w:t xml:space="preserve"> original?</w:t>
+        <w:t>Quantos fragmentos foram criados a partir do d</w:t>
+      </w:r>
+      <w:r>
+        <w:rPr>
+          <w:b/>
+          <w:sz w:val="24"/>
+        </w:rPr>
+        <w:t>atagrama original? Como se dete</w:t>
+      </w:r>
+      <w:r>
+        <w:rPr>
+          <w:b/>
+          <w:sz w:val="24"/>
+        </w:rPr>
+        <w:t>ta o último fragmento correspondente ao datagrama original?</w:t>
+      </w:r>
+    </w:p>
+    <w:p>
+      <w:pPr>
+        <w:ind w:left="1080"/>
+        <w:jc w:val="both"/>
+        <w:rPr>
+          <w:sz w:val="24"/>
+        </w:rPr>
+      </w:pPr>
+      <w:r>
+        <w:rPr>
+          <w:sz w:val="24"/>
+        </w:rPr>
+        <w:t>Foram criados … fragmentos a partir do datagrama original.</w:t>
       </w:r>
     </w:p>
     <w:p>
@@ -2054,23 +1662,7 @@
           <w:b/>
           <w:sz w:val="24"/>
         </w:rPr>
-        <w:t xml:space="preserve">Indique, resumindo, os campos que mudam no cabeçalho IP entre os diferentes fragmentos, e explique a forma como essa informação permite reconstruir o </w:t>
-      </w:r>
-      <w:proofErr w:type="spellStart"/>
-      <w:r>
-        <w:rPr>
-          <w:b/>
-          <w:sz w:val="24"/>
-        </w:rPr>
-        <w:t>datagrama</w:t>
-      </w:r>
-      <w:proofErr w:type="spellEnd"/>
-      <w:r>
-        <w:rPr>
-          <w:b/>
-          <w:sz w:val="24"/>
-        </w:rPr>
-        <w:t xml:space="preserve"> original.</w:t>
+        <w:t>Indique, resumindo, os campos que mudam no cabeçalho IP entre os diferentes fragmentos, e explique a forma como essa informação permite reconstruir o datagrama original.</w:t>
       </w:r>
     </w:p>
     <w:p>
@@ -5396,7 +4988,7 @@
 </file>
 
 <file path=customXml/itemProps1.xml><?xml version="1.0" encoding="utf-8"?>
-<ds:datastoreItem xmlns:ds="http://schemas.openxmlformats.org/officeDocument/2006/customXml" ds:itemID="{1E0D240D-A280-4FC1-9FC4-E8B63FE7A8A1}">
+<ds:datastoreItem xmlns:ds="http://schemas.openxmlformats.org/officeDocument/2006/customXml" ds:itemID="{D975437F-F2E7-47AC-9BBF-E3CF36D94346}">
   <ds:schemaRefs>
     <ds:schemaRef ds:uri="http://schemas.openxmlformats.org/officeDocument/2006/bibliography"/>
   </ds:schemaRefs>

</xml_diff>

<commit_message>
Pergunta 2 concluída , exceto alinea e) e f)
Não percebi muito bem essas alineas , visto que não encontro o que pede
</commit_message>
<xml_diff>
--- a/TP4/TP4-Relatório.docx
+++ b/TP4/TP4-Relatório.docx
@@ -1,6 +1,6 @@
 
 <file path=word/document.xml><?xml version="1.0" encoding="utf-8"?>
-<w:document xmlns:wpc="http://schemas.microsoft.com/office/word/2010/wordprocessingCanvas" xmlns:cx="http://schemas.microsoft.com/office/drawing/2014/chartex" xmlns:cx1="http://schemas.microsoft.com/office/drawing/2015/9/8/chartex" xmlns:cx2="http://schemas.microsoft.com/office/drawing/2015/10/21/chartex" xmlns:cx3="http://schemas.microsoft.com/office/drawing/2016/5/9/chartex" xmlns:cx4="http://schemas.microsoft.com/office/drawing/2016/5/10/chartex" xmlns:cx5="http://schemas.microsoft.com/office/drawing/2016/5/11/chartex" xmlns:mc="http://schemas.openxmlformats.org/markup-compatibility/2006" xmlns:o="urn:schemas-microsoft-com:office:office" xmlns:r="http://schemas.openxmlformats.org/officeDocument/2006/relationships" xmlns:m="http://schemas.openxmlformats.org/officeDocument/2006/math" xmlns:v="urn:schemas-microsoft-com:vml" xmlns:wp14="http://schemas.microsoft.com/office/word/2010/wordprocessingDrawing" xmlns:wp="http://schemas.openxmlformats.org/drawingml/2006/wordprocessingDrawing" xmlns:w10="urn:schemas-microsoft-com:office:word" xmlns:w="http://schemas.openxmlformats.org/wordprocessingml/2006/main" xmlns:w14="http://schemas.microsoft.com/office/word/2010/wordml" xmlns:w15="http://schemas.microsoft.com/office/word/2012/wordml" xmlns:w16se="http://schemas.microsoft.com/office/word/2015/wordml/symex" xmlns:wpg="http://schemas.microsoft.com/office/word/2010/wordprocessingGroup" xmlns:wpi="http://schemas.microsoft.com/office/word/2010/wordprocessingInk" xmlns:wne="http://schemas.microsoft.com/office/word/2006/wordml" xmlns:wps="http://schemas.microsoft.com/office/word/2010/wordprocessingShape" mc:Ignorable="w14 w15 w16se wp14">
+<w:document xmlns:wpc="http://schemas.microsoft.com/office/word/2010/wordprocessingCanvas" xmlns:cx="http://schemas.microsoft.com/office/drawing/2014/chartex" xmlns:cx1="http://schemas.microsoft.com/office/drawing/2015/9/8/chartex" xmlns:cx2="http://schemas.microsoft.com/office/drawing/2015/10/21/chartex" xmlns:mc="http://schemas.openxmlformats.org/markup-compatibility/2006" xmlns:o="urn:schemas-microsoft-com:office:office" xmlns:r="http://schemas.openxmlformats.org/officeDocument/2006/relationships" xmlns:m="http://schemas.openxmlformats.org/officeDocument/2006/math" xmlns:v="urn:schemas-microsoft-com:vml" xmlns:wp14="http://schemas.microsoft.com/office/word/2010/wordprocessingDrawing" xmlns:wp="http://schemas.openxmlformats.org/drawingml/2006/wordprocessingDrawing" xmlns:w10="urn:schemas-microsoft-com:office:word" xmlns:w="http://schemas.openxmlformats.org/wordprocessingml/2006/main" xmlns:w14="http://schemas.microsoft.com/office/word/2010/wordml" xmlns:w15="http://schemas.microsoft.com/office/word/2012/wordml" xmlns:w16se="http://schemas.microsoft.com/office/word/2015/wordml/symex" xmlns:wpg="http://schemas.microsoft.com/office/word/2010/wordprocessingGroup" xmlns:wpi="http://schemas.microsoft.com/office/word/2010/wordprocessingInk" xmlns:wne="http://schemas.microsoft.com/office/word/2006/wordml" xmlns:wps="http://schemas.microsoft.com/office/word/2010/wordprocessingShape" mc:Ignorable="w14 w15 w16se wp14">
   <w:body>
     <w:p>
       <w:pPr>
@@ -137,6 +137,7 @@
         </w:rPr>
         <w:t xml:space="preserve">Prepare uma topologia CORE para verificar o comportamento do </w:t>
       </w:r>
+      <w:proofErr w:type="spellStart"/>
       <w:r>
         <w:rPr>
           <w:b/>
@@ -146,6 +147,7 @@
         </w:rPr>
         <w:t>traceroute</w:t>
       </w:r>
+      <w:proofErr w:type="spellEnd"/>
       <w:r>
         <w:rPr>
           <w:b/>
@@ -154,14 +156,25 @@
         </w:rPr>
         <w:t xml:space="preserve">. Ligue um </w:t>
       </w:r>
-      <w:r>
-        <w:rPr>
-          <w:b/>
-          <w:i/>
-          <w:sz w:val="24"/>
-          <w:szCs w:val="24"/>
-        </w:rPr>
-        <w:t xml:space="preserve">host </w:t>
+      <w:proofErr w:type="spellStart"/>
+      <w:r>
+        <w:rPr>
+          <w:b/>
+          <w:i/>
+          <w:sz w:val="24"/>
+          <w:szCs w:val="24"/>
+        </w:rPr>
+        <w:t>host</w:t>
+      </w:r>
+      <w:proofErr w:type="spellEnd"/>
+      <w:r>
+        <w:rPr>
+          <w:b/>
+          <w:i/>
+          <w:sz w:val="24"/>
+          <w:szCs w:val="24"/>
+        </w:rPr>
+        <w:t xml:space="preserve"> </w:t>
       </w:r>
       <w:r>
         <w:rPr>
@@ -171,14 +184,25 @@
         </w:rPr>
         <w:t xml:space="preserve">n1 a um router n2; o router n2 a um router n3 que, por sua vez, se liga a um </w:t>
       </w:r>
-      <w:r>
-        <w:rPr>
-          <w:b/>
-          <w:i/>
-          <w:sz w:val="24"/>
-          <w:szCs w:val="24"/>
-        </w:rPr>
-        <w:t xml:space="preserve">host </w:t>
+      <w:proofErr w:type="spellStart"/>
+      <w:r>
+        <w:rPr>
+          <w:b/>
+          <w:i/>
+          <w:sz w:val="24"/>
+          <w:szCs w:val="24"/>
+        </w:rPr>
+        <w:t>host</w:t>
+      </w:r>
+      <w:proofErr w:type="spellEnd"/>
+      <w:r>
+        <w:rPr>
+          <w:b/>
+          <w:i/>
+          <w:sz w:val="24"/>
+          <w:szCs w:val="24"/>
+        </w:rPr>
+        <w:t xml:space="preserve"> </w:t>
       </w:r>
       <w:r>
         <w:rPr>
@@ -196,14 +220,25 @@
         </w:rPr>
         <w:t xml:space="preserve">ote que pode não existir conectividade IP imediata entre n1 e n4 até que o </w:t>
       </w:r>
-      <w:r>
-        <w:rPr>
-          <w:b/>
-          <w:i/>
-          <w:sz w:val="24"/>
-          <w:szCs w:val="24"/>
-        </w:rPr>
-        <w:t xml:space="preserve">routing </w:t>
+      <w:proofErr w:type="spellStart"/>
+      <w:r>
+        <w:rPr>
+          <w:b/>
+          <w:i/>
+          <w:sz w:val="24"/>
+          <w:szCs w:val="24"/>
+        </w:rPr>
+        <w:t>routing</w:t>
+      </w:r>
+      <w:proofErr w:type="spellEnd"/>
+      <w:r>
+        <w:rPr>
+          <w:b/>
+          <w:i/>
+          <w:sz w:val="24"/>
+          <w:szCs w:val="24"/>
+        </w:rPr>
+        <w:t xml:space="preserve"> </w:t>
       </w:r>
       <w:r>
         <w:rPr>
@@ -246,14 +281,25 @@
         </w:rPr>
         <w:t xml:space="preserve">Active o </w:t>
       </w:r>
-      <w:r>
-        <w:rPr>
-          <w:b/>
-          <w:i/>
-          <w:sz w:val="24"/>
-          <w:szCs w:val="24"/>
-        </w:rPr>
-        <w:t xml:space="preserve">wireshark </w:t>
+      <w:proofErr w:type="spellStart"/>
+      <w:r>
+        <w:rPr>
+          <w:b/>
+          <w:i/>
+          <w:sz w:val="24"/>
+          <w:szCs w:val="24"/>
+        </w:rPr>
+        <w:t>wireshark</w:t>
+      </w:r>
+      <w:proofErr w:type="spellEnd"/>
+      <w:r>
+        <w:rPr>
+          <w:b/>
+          <w:i/>
+          <w:sz w:val="24"/>
+          <w:szCs w:val="24"/>
+        </w:rPr>
+        <w:t xml:space="preserve"> </w:t>
       </w:r>
       <w:r>
         <w:rPr>
@@ -263,14 +309,25 @@
         </w:rPr>
         <w:t xml:space="preserve">ou o </w:t>
       </w:r>
-      <w:r>
-        <w:rPr>
-          <w:b/>
-          <w:i/>
-          <w:sz w:val="24"/>
-          <w:szCs w:val="24"/>
-        </w:rPr>
-        <w:t xml:space="preserve">tcpdump </w:t>
+      <w:proofErr w:type="spellStart"/>
+      <w:r>
+        <w:rPr>
+          <w:b/>
+          <w:i/>
+          <w:sz w:val="24"/>
+          <w:szCs w:val="24"/>
+        </w:rPr>
+        <w:t>tcpdump</w:t>
+      </w:r>
+      <w:proofErr w:type="spellEnd"/>
+      <w:r>
+        <w:rPr>
+          <w:b/>
+          <w:i/>
+          <w:sz w:val="24"/>
+          <w:szCs w:val="24"/>
+        </w:rPr>
+        <w:t xml:space="preserve"> </w:t>
       </w:r>
       <w:r>
         <w:rPr>
@@ -280,14 +337,25 @@
         </w:rPr>
         <w:t xml:space="preserve">no </w:t>
       </w:r>
-      <w:r>
-        <w:rPr>
-          <w:b/>
-          <w:i/>
-          <w:sz w:val="24"/>
-          <w:szCs w:val="24"/>
-        </w:rPr>
-        <w:t xml:space="preserve">host </w:t>
+      <w:proofErr w:type="spellStart"/>
+      <w:r>
+        <w:rPr>
+          <w:b/>
+          <w:i/>
+          <w:sz w:val="24"/>
+          <w:szCs w:val="24"/>
+        </w:rPr>
+        <w:t>host</w:t>
+      </w:r>
+      <w:proofErr w:type="spellEnd"/>
+      <w:r>
+        <w:rPr>
+          <w:b/>
+          <w:i/>
+          <w:sz w:val="24"/>
+          <w:szCs w:val="24"/>
+        </w:rPr>
+        <w:t xml:space="preserve"> </w:t>
       </w:r>
       <w:r>
         <w:rPr>
@@ -297,14 +365,25 @@
         </w:rPr>
         <w:t xml:space="preserve">n4. Numa </w:t>
       </w:r>
-      <w:r>
-        <w:rPr>
-          <w:b/>
-          <w:i/>
-          <w:sz w:val="24"/>
-          <w:szCs w:val="24"/>
-        </w:rPr>
-        <w:t xml:space="preserve">shell </w:t>
+      <w:proofErr w:type="spellStart"/>
+      <w:r>
+        <w:rPr>
+          <w:b/>
+          <w:i/>
+          <w:sz w:val="24"/>
+          <w:szCs w:val="24"/>
+        </w:rPr>
+        <w:t>shell</w:t>
+      </w:r>
+      <w:proofErr w:type="spellEnd"/>
+      <w:r>
+        <w:rPr>
+          <w:b/>
+          <w:i/>
+          <w:sz w:val="24"/>
+          <w:szCs w:val="24"/>
+        </w:rPr>
+        <w:t xml:space="preserve"> </w:t>
       </w:r>
       <w:r>
         <w:rPr>
@@ -314,14 +393,25 @@
         </w:rPr>
         <w:t xml:space="preserve">de n4, execute o comando </w:t>
       </w:r>
-      <w:r>
-        <w:rPr>
-          <w:b/>
-          <w:i/>
-          <w:sz w:val="24"/>
-          <w:szCs w:val="24"/>
-        </w:rPr>
-        <w:t xml:space="preserve">traceroute </w:t>
+      <w:proofErr w:type="spellStart"/>
+      <w:r>
+        <w:rPr>
+          <w:b/>
+          <w:i/>
+          <w:sz w:val="24"/>
+          <w:szCs w:val="24"/>
+        </w:rPr>
+        <w:t>traceroute</w:t>
+      </w:r>
+      <w:proofErr w:type="spellEnd"/>
+      <w:r>
+        <w:rPr>
+          <w:b/>
+          <w:i/>
+          <w:sz w:val="24"/>
+          <w:szCs w:val="24"/>
+        </w:rPr>
+        <w:t xml:space="preserve"> </w:t>
       </w:r>
       <w:r>
         <w:rPr>
@@ -339,14 +429,25 @@
         </w:rPr>
         <w:t xml:space="preserve">I para o endereço IP do </w:t>
       </w:r>
-      <w:r>
-        <w:rPr>
-          <w:b/>
-          <w:i/>
-          <w:sz w:val="24"/>
-          <w:szCs w:val="24"/>
-        </w:rPr>
-        <w:t xml:space="preserve">host </w:t>
+      <w:proofErr w:type="spellStart"/>
+      <w:r>
+        <w:rPr>
+          <w:b/>
+          <w:i/>
+          <w:sz w:val="24"/>
+          <w:szCs w:val="24"/>
+        </w:rPr>
+        <w:t>host</w:t>
+      </w:r>
+      <w:proofErr w:type="spellEnd"/>
+      <w:r>
+        <w:rPr>
+          <w:b/>
+          <w:i/>
+          <w:sz w:val="24"/>
+          <w:szCs w:val="24"/>
+        </w:rPr>
+        <w:t xml:space="preserve"> </w:t>
       </w:r>
       <w:r>
         <w:rPr>
@@ -432,7 +533,23 @@
           <w:sz w:val="24"/>
           <w:szCs w:val="24"/>
         </w:rPr>
-        <w:t xml:space="preserve"> três datagramas </w:t>
+        <w:t xml:space="preserve"> três </w:t>
+      </w:r>
+      <w:proofErr w:type="spellStart"/>
+      <w:r>
+        <w:rPr>
+          <w:sz w:val="24"/>
+          <w:szCs w:val="24"/>
+        </w:rPr>
+        <w:t>datagramas</w:t>
+      </w:r>
+      <w:proofErr w:type="spellEnd"/>
+      <w:r>
+        <w:rPr>
+          <w:sz w:val="24"/>
+          <w:szCs w:val="24"/>
+        </w:rPr>
+        <w:t xml:space="preserve"> </w:t>
       </w:r>
       <w:r>
         <w:rPr>
@@ -441,14 +558,34 @@
         </w:rPr>
         <w:t xml:space="preserve">(correspondentes a um </w:t>
       </w:r>
-      <w:r>
-        <w:rPr>
-          <w:i/>
-          <w:sz w:val="24"/>
-          <w:szCs w:val="24"/>
-        </w:rPr>
-        <w:t>echo request</w:t>
-      </w:r>
+      <w:proofErr w:type="spellStart"/>
+      <w:r>
+        <w:rPr>
+          <w:i/>
+          <w:sz w:val="24"/>
+          <w:szCs w:val="24"/>
+        </w:rPr>
+        <w:t>echo</w:t>
+      </w:r>
+      <w:proofErr w:type="spellEnd"/>
+      <w:r>
+        <w:rPr>
+          <w:i/>
+          <w:sz w:val="24"/>
+          <w:szCs w:val="24"/>
+        </w:rPr>
+        <w:t xml:space="preserve"> </w:t>
+      </w:r>
+      <w:proofErr w:type="spellStart"/>
+      <w:r>
+        <w:rPr>
+          <w:i/>
+          <w:sz w:val="24"/>
+          <w:szCs w:val="24"/>
+        </w:rPr>
+        <w:t>request</w:t>
+      </w:r>
+      <w:proofErr w:type="spellEnd"/>
       <w:r>
         <w:rPr>
           <w:sz w:val="24"/>
@@ -505,8 +642,54 @@
           <w:sz w:val="24"/>
           <w:szCs w:val="24"/>
         </w:rPr>
-        <w:t>Internet Control Message Protocol</w:t>
-      </w:r>
+        <w:t xml:space="preserve">Internet </w:t>
+      </w:r>
+      <w:proofErr w:type="spellStart"/>
+      <w:r>
+        <w:rPr>
+          <w:i/>
+          <w:sz w:val="24"/>
+          <w:szCs w:val="24"/>
+        </w:rPr>
+        <w:t>Control</w:t>
+      </w:r>
+      <w:proofErr w:type="spellEnd"/>
+      <w:r>
+        <w:rPr>
+          <w:i/>
+          <w:sz w:val="24"/>
+          <w:szCs w:val="24"/>
+        </w:rPr>
+        <w:t xml:space="preserve"> </w:t>
+      </w:r>
+      <w:proofErr w:type="spellStart"/>
+      <w:r>
+        <w:rPr>
+          <w:i/>
+          <w:sz w:val="24"/>
+          <w:szCs w:val="24"/>
+        </w:rPr>
+        <w:t>Message</w:t>
+      </w:r>
+      <w:proofErr w:type="spellEnd"/>
+      <w:r>
+        <w:rPr>
+          <w:i/>
+          <w:sz w:val="24"/>
+          <w:szCs w:val="24"/>
+        </w:rPr>
+        <w:t xml:space="preserve"> </w:t>
+      </w:r>
+      <w:proofErr w:type="spellStart"/>
+      <w:r>
+        <w:rPr>
+          <w:i/>
+          <w:sz w:val="24"/>
+          <w:szCs w:val="24"/>
+        </w:rPr>
+        <w:t>Protocol</w:t>
+      </w:r>
+      <w:proofErr w:type="spellEnd"/>
       <w:r>
         <w:rPr>
           <w:sz w:val="24"/>
@@ -519,16 +702,60 @@
           <w:sz w:val="24"/>
           <w:szCs w:val="24"/>
         </w:rPr>
-        <w:t xml:space="preserve"> informando da falha no envio (i.e. </w:t>
-      </w:r>
-      <w:r>
-        <w:rPr>
-          <w:i/>
-          <w:sz w:val="24"/>
-          <w:szCs w:val="24"/>
-        </w:rPr>
-        <w:t>time exceeded in-transit</w:t>
-      </w:r>
+        <w:t xml:space="preserve"> informando da falha no envio (</w:t>
+      </w:r>
+      <w:proofErr w:type="gramStart"/>
+      <w:r>
+        <w:rPr>
+          <w:sz w:val="24"/>
+          <w:szCs w:val="24"/>
+        </w:rPr>
+        <w:t>i.e.</w:t>
+      </w:r>
+      <w:proofErr w:type="gramEnd"/>
+      <w:r>
+        <w:rPr>
+          <w:sz w:val="24"/>
+          <w:szCs w:val="24"/>
+        </w:rPr>
+        <w:t xml:space="preserve"> </w:t>
+      </w:r>
+      <w:r>
+        <w:rPr>
+          <w:i/>
+          <w:sz w:val="24"/>
+          <w:szCs w:val="24"/>
+        </w:rPr>
+        <w:t xml:space="preserve">time </w:t>
+      </w:r>
+      <w:proofErr w:type="spellStart"/>
+      <w:r>
+        <w:rPr>
+          <w:i/>
+          <w:sz w:val="24"/>
+          <w:szCs w:val="24"/>
+        </w:rPr>
+        <w:t>exceeded</w:t>
+      </w:r>
+      <w:proofErr w:type="spellEnd"/>
+      <w:r>
+        <w:rPr>
+          <w:i/>
+          <w:sz w:val="24"/>
+          <w:szCs w:val="24"/>
+        </w:rPr>
+        <w:t xml:space="preserve"> </w:t>
+      </w:r>
+      <w:proofErr w:type="spellStart"/>
+      <w:r>
+        <w:rPr>
+          <w:i/>
+          <w:sz w:val="24"/>
+          <w:szCs w:val="24"/>
+        </w:rPr>
+        <w:t>in-transit</w:t>
+      </w:r>
+      <w:proofErr w:type="spellEnd"/>
       <w:r>
         <w:rPr>
           <w:sz w:val="24"/>
@@ -555,7 +782,23 @@
           <w:sz w:val="24"/>
           <w:szCs w:val="24"/>
         </w:rPr>
-        <w:t xml:space="preserve"> É de notar, no entanto, que apesar de a mensagem ICMP fazer referência a um tempo excedido, na verdade, o que aconteceu foi que o datagrama utilizou todos os saltos </w:t>
+        <w:t xml:space="preserve"> É de notar, no entanto, que apesar de a mensagem ICMP fazer referência a um tempo excedido, na verdade, o que aconteceu foi que o </w:t>
+      </w:r>
+      <w:proofErr w:type="spellStart"/>
+      <w:r>
+        <w:rPr>
+          <w:sz w:val="24"/>
+          <w:szCs w:val="24"/>
+        </w:rPr>
+        <w:t>datagrama</w:t>
+      </w:r>
+      <w:proofErr w:type="spellEnd"/>
+      <w:r>
+        <w:rPr>
+          <w:sz w:val="24"/>
+          <w:szCs w:val="24"/>
+        </w:rPr>
+        <w:t xml:space="preserve"> utilizou todos os saltos </w:t>
       </w:r>
       <w:r>
         <w:rPr>
@@ -586,7 +829,23 @@
           <w:sz w:val="24"/>
           <w:szCs w:val="24"/>
         </w:rPr>
-        <w:t>De seguida, são enviados mais três datagramas com o campo T</w:t>
+        <w:t xml:space="preserve">De seguida, são enviados mais três </w:t>
+      </w:r>
+      <w:proofErr w:type="spellStart"/>
+      <w:r>
+        <w:rPr>
+          <w:sz w:val="24"/>
+          <w:szCs w:val="24"/>
+        </w:rPr>
+        <w:t>datagramas</w:t>
+      </w:r>
+      <w:proofErr w:type="spellEnd"/>
+      <w:r>
+        <w:rPr>
+          <w:sz w:val="24"/>
+          <w:szCs w:val="24"/>
+        </w:rPr>
+        <w:t xml:space="preserve"> com o campo T</w:t>
       </w:r>
       <w:r>
         <w:rPr>
@@ -601,8 +860,36 @@
           <w:sz w:val="24"/>
           <w:szCs w:val="24"/>
         </w:rPr>
-        <w:t>time exceeded in-transit</w:t>
-      </w:r>
+        <w:t xml:space="preserve">time </w:t>
+      </w:r>
+      <w:proofErr w:type="spellStart"/>
+      <w:r>
+        <w:rPr>
+          <w:i/>
+          <w:sz w:val="24"/>
+          <w:szCs w:val="24"/>
+        </w:rPr>
+        <w:t>exceeded</w:t>
+      </w:r>
+      <w:proofErr w:type="spellEnd"/>
+      <w:r>
+        <w:rPr>
+          <w:i/>
+          <w:sz w:val="24"/>
+          <w:szCs w:val="24"/>
+        </w:rPr>
+        <w:t xml:space="preserve"> </w:t>
+      </w:r>
+      <w:proofErr w:type="spellStart"/>
+      <w:r>
+        <w:rPr>
+          <w:i/>
+          <w:sz w:val="24"/>
+          <w:szCs w:val="24"/>
+        </w:rPr>
+        <w:t>in-transit</w:t>
+      </w:r>
+      <w:proofErr w:type="spellEnd"/>
       <w:r>
         <w:rPr>
           <w:sz w:val="24"/>
@@ -632,7 +919,25 @@
           <w:sz w:val="24"/>
           <w:szCs w:val="24"/>
         </w:rPr>
-        <w:t>Por último, são enviados outros três datagramas mas agora com o TTL igual a 3 pelo que, como já se atingiu número mínimo de saltos para ch</w:t>
+        <w:t xml:space="preserve">Por último, são enviados outros três </w:t>
+      </w:r>
+      <w:proofErr w:type="spellStart"/>
+      <w:proofErr w:type="gramStart"/>
+      <w:r>
+        <w:rPr>
+          <w:sz w:val="24"/>
+          <w:szCs w:val="24"/>
+        </w:rPr>
+        <w:t>datagramas</w:t>
+      </w:r>
+      <w:proofErr w:type="spellEnd"/>
+      <w:proofErr w:type="gramEnd"/>
+      <w:r>
+        <w:rPr>
+          <w:sz w:val="24"/>
+          <w:szCs w:val="24"/>
+        </w:rPr>
+        <w:t xml:space="preserve"> mas agora com o TTL igual a 3 pelo que, como já se atingiu número mínimo de saltos para ch</w:t>
       </w:r>
       <w:r>
         <w:rPr>
@@ -641,6 +946,7 @@
         </w:rPr>
         <w:t xml:space="preserve">egar de n4 a n1, é recebida a resposta ao </w:t>
       </w:r>
+      <w:proofErr w:type="spellStart"/>
       <w:r>
         <w:rPr>
           <w:i/>
@@ -649,6 +955,7 @@
         </w:rPr>
         <w:t>echo</w:t>
       </w:r>
+      <w:proofErr w:type="spellEnd"/>
       <w:r>
         <w:rPr>
           <w:sz w:val="24"/>
@@ -656,6 +963,7 @@
         </w:rPr>
         <w:t xml:space="preserve"> </w:t>
       </w:r>
+      <w:proofErr w:type="spellStart"/>
       <w:r>
         <w:rPr>
           <w:i/>
@@ -664,6 +972,7 @@
         </w:rPr>
         <w:t>request</w:t>
       </w:r>
+      <w:proofErr w:type="spellEnd"/>
       <w:r>
         <w:rPr>
           <w:sz w:val="24"/>
@@ -671,6 +980,7 @@
         </w:rPr>
         <w:t xml:space="preserve"> (i.e. um </w:t>
       </w:r>
+      <w:proofErr w:type="spellStart"/>
       <w:r>
         <w:rPr>
           <w:i/>
@@ -679,6 +989,7 @@
         </w:rPr>
         <w:t>echo</w:t>
       </w:r>
+      <w:proofErr w:type="spellEnd"/>
       <w:r>
         <w:rPr>
           <w:sz w:val="24"/>
@@ -686,6 +997,7 @@
         </w:rPr>
         <w:t xml:space="preserve"> </w:t>
       </w:r>
+      <w:proofErr w:type="spellStart"/>
       <w:r>
         <w:rPr>
           <w:i/>
@@ -694,6 +1006,7 @@
         </w:rPr>
         <w:t>reply</w:t>
       </w:r>
+      <w:proofErr w:type="spellEnd"/>
       <w:r>
         <w:rPr>
           <w:sz w:val="24"/>
@@ -782,31 +1095,103 @@
           <w:sz w:val="24"/>
           <w:szCs w:val="24"/>
         </w:rPr>
-        <w:t xml:space="preserve">-se que para os datagramas enviados por n4 com o TTL igual a 3, é enviado (por n1) a resposta ao </w:t>
-      </w:r>
-      <w:r>
-        <w:rPr>
-          <w:i/>
-          <w:sz w:val="24"/>
-          <w:szCs w:val="24"/>
-        </w:rPr>
-        <w:t>echo request</w:t>
-      </w:r>
-      <w:r>
-        <w:rPr>
-          <w:sz w:val="24"/>
-          <w:szCs w:val="24"/>
-        </w:rPr>
-        <w:t xml:space="preserve"> (i.e. um </w:t>
-      </w:r>
-      <w:r>
-        <w:rPr>
-          <w:i/>
-          <w:sz w:val="24"/>
-          <w:szCs w:val="24"/>
-        </w:rPr>
-        <w:t>echo reply</w:t>
-      </w:r>
+        <w:t xml:space="preserve">-se que para os </w:t>
+      </w:r>
+      <w:proofErr w:type="spellStart"/>
+      <w:r>
+        <w:rPr>
+          <w:sz w:val="24"/>
+          <w:szCs w:val="24"/>
+        </w:rPr>
+        <w:t>datagramas</w:t>
+      </w:r>
+      <w:proofErr w:type="spellEnd"/>
+      <w:r>
+        <w:rPr>
+          <w:sz w:val="24"/>
+          <w:szCs w:val="24"/>
+        </w:rPr>
+        <w:t xml:space="preserve"> enviados por n4 com o TTL igual a 3, é enviado (por n1) a resposta ao </w:t>
+      </w:r>
+      <w:proofErr w:type="spellStart"/>
+      <w:r>
+        <w:rPr>
+          <w:i/>
+          <w:sz w:val="24"/>
+          <w:szCs w:val="24"/>
+        </w:rPr>
+        <w:t>echo</w:t>
+      </w:r>
+      <w:proofErr w:type="spellEnd"/>
+      <w:r>
+        <w:rPr>
+          <w:i/>
+          <w:sz w:val="24"/>
+          <w:szCs w:val="24"/>
+        </w:rPr>
+        <w:t xml:space="preserve"> </w:t>
+      </w:r>
+      <w:proofErr w:type="spellStart"/>
+      <w:r>
+        <w:rPr>
+          <w:i/>
+          <w:sz w:val="24"/>
+          <w:szCs w:val="24"/>
+        </w:rPr>
+        <w:t>request</w:t>
+      </w:r>
+      <w:proofErr w:type="spellEnd"/>
+      <w:r>
+        <w:rPr>
+          <w:sz w:val="24"/>
+          <w:szCs w:val="24"/>
+        </w:rPr>
+        <w:t xml:space="preserve"> (</w:t>
+      </w:r>
+      <w:proofErr w:type="gramStart"/>
+      <w:r>
+        <w:rPr>
+          <w:sz w:val="24"/>
+          <w:szCs w:val="24"/>
+        </w:rPr>
+        <w:t>i.e.</w:t>
+      </w:r>
+      <w:proofErr w:type="gramEnd"/>
+      <w:r>
+        <w:rPr>
+          <w:sz w:val="24"/>
+          <w:szCs w:val="24"/>
+        </w:rPr>
+        <w:t xml:space="preserve"> um </w:t>
+      </w:r>
+      <w:proofErr w:type="spellStart"/>
+      <w:r>
+        <w:rPr>
+          <w:i/>
+          <w:sz w:val="24"/>
+          <w:szCs w:val="24"/>
+        </w:rPr>
+        <w:t>echo</w:t>
+      </w:r>
+      <w:proofErr w:type="spellEnd"/>
+      <w:r>
+        <w:rPr>
+          <w:i/>
+          <w:sz w:val="24"/>
+          <w:szCs w:val="24"/>
+        </w:rPr>
+        <w:t xml:space="preserve"> </w:t>
+      </w:r>
+      <w:proofErr w:type="spellStart"/>
+      <w:r>
+        <w:rPr>
+          <w:i/>
+          <w:sz w:val="24"/>
+          <w:szCs w:val="24"/>
+        </w:rPr>
+        <w:t>reply</w:t>
+      </w:r>
+      <w:proofErr w:type="spellEnd"/>
       <w:r>
         <w:rPr>
           <w:sz w:val="24"/>
@@ -903,14 +1288,23 @@
           <w:szCs w:val="24"/>
           <w:u w:val="single"/>
         </w:rPr>
-        <w:t>) é de</w:t>
-      </w:r>
+        <w:t xml:space="preserve">) é </w:t>
+      </w:r>
+      <w:proofErr w:type="gramStart"/>
       <w:r>
         <w:rPr>
           <w:sz w:val="24"/>
           <w:szCs w:val="24"/>
           <w:u w:val="single"/>
         </w:rPr>
+        <w:t>de</w:t>
+      </w:r>
+      <w:r>
+        <w:rPr>
+          <w:sz w:val="24"/>
+          <w:szCs w:val="24"/>
+          <w:u w:val="single"/>
+        </w:rPr>
         <w:t xml:space="preserve"> </w:t>
       </w:r>
       <w:r>
@@ -921,6 +1315,7 @@
         </w:rPr>
         <w:t>.</w:t>
       </w:r>
+      <w:proofErr w:type="gramEnd"/>
     </w:p>
     <w:p>
       <w:pPr>
@@ -963,6 +1358,7 @@
         </w:rPr>
         <w:t xml:space="preserve">‐se agora usar o </w:t>
       </w:r>
+      <w:proofErr w:type="spellStart"/>
       <w:r>
         <w:rPr>
           <w:b/>
@@ -972,13 +1368,32 @@
         </w:rPr>
         <w:t>traceroute</w:t>
       </w:r>
-      <w:r>
-        <w:rPr>
-          <w:b/>
-          <w:sz w:val="24"/>
-          <w:szCs w:val="24"/>
-        </w:rPr>
-        <w:t xml:space="preserve"> na sua máquina nativa, e gerar de datagramas IP de diferentes tamanhos.</w:t>
+      <w:proofErr w:type="spellEnd"/>
+      <w:r>
+        <w:rPr>
+          <w:b/>
+          <w:sz w:val="24"/>
+          <w:szCs w:val="24"/>
+        </w:rPr>
+        <w:t xml:space="preserve"> na sua máquina nativa, e gerar de </w:t>
+      </w:r>
+      <w:proofErr w:type="spellStart"/>
+      <w:r>
+        <w:rPr>
+          <w:b/>
+          <w:sz w:val="24"/>
+          <w:szCs w:val="24"/>
+        </w:rPr>
+        <w:t>datagramas</w:t>
+      </w:r>
+      <w:proofErr w:type="spellEnd"/>
+      <w:r>
+        <w:rPr>
+          <w:b/>
+          <w:sz w:val="24"/>
+          <w:szCs w:val="24"/>
+        </w:rPr>
+        <w:t xml:space="preserve"> IP de diferentes tamanhos.</w:t>
       </w:r>
     </w:p>
     <w:p>
@@ -1113,15 +1528,94 @@
         <w:rPr>
           <w:sz w:val="24"/>
         </w:rPr>
-        <w:t xml:space="preserve"> ICMP (1)</w:t>
-      </w:r>
-      <w:bookmarkStart w:id="0" w:name="_GoBack"/>
-      <w:bookmarkEnd w:id="0"/>
-      <w:r>
-        <w:rPr>
-          <w:sz w:val="24"/>
-        </w:rPr>
-        <w:t>. Identifica …</w:t>
+        <w:t xml:space="preserve"> </w:t>
+      </w:r>
+      <w:proofErr w:type="gramStart"/>
+      <w:r>
+        <w:rPr>
+          <w:sz w:val="24"/>
+        </w:rPr>
+        <w:t xml:space="preserve">ICMP </w:t>
+      </w:r>
+      <w:r>
+        <w:rPr>
+          <w:sz w:val="24"/>
+        </w:rPr>
+        <w:t xml:space="preserve"> </w:t>
+      </w:r>
+      <w:r>
+        <w:rPr>
+          <w:sz w:val="24"/>
+        </w:rPr>
+        <w:t>(</w:t>
+      </w:r>
+      <w:proofErr w:type="gramEnd"/>
+      <w:r>
+        <w:rPr>
+          <w:sz w:val="24"/>
+        </w:rPr>
+        <w:t>1)</w:t>
+      </w:r>
+      <w:r>
+        <w:rPr>
+          <w:sz w:val="24"/>
+        </w:rPr>
+        <w:t xml:space="preserve">. Identifica o </w:t>
+      </w:r>
+      <w:r>
+        <w:rPr>
+          <w:i/>
+          <w:sz w:val="24"/>
+        </w:rPr>
+        <w:t xml:space="preserve">Internet </w:t>
+      </w:r>
+      <w:proofErr w:type="spellStart"/>
+      <w:r>
+        <w:rPr>
+          <w:i/>
+          <w:sz w:val="24"/>
+        </w:rPr>
+        <w:t>Control</w:t>
+      </w:r>
+      <w:proofErr w:type="spellEnd"/>
+      <w:r>
+        <w:rPr>
+          <w:i/>
+          <w:sz w:val="24"/>
+        </w:rPr>
+        <w:t xml:space="preserve"> </w:t>
+      </w:r>
+      <w:proofErr w:type="spellStart"/>
+      <w:r>
+        <w:rPr>
+          <w:i/>
+          <w:sz w:val="24"/>
+        </w:rPr>
+        <w:t>Message</w:t>
+      </w:r>
+      <w:proofErr w:type="spellEnd"/>
+      <w:r>
+        <w:rPr>
+          <w:i/>
+          <w:sz w:val="24"/>
+        </w:rPr>
+        <w:t xml:space="preserve"> </w:t>
+      </w:r>
+      <w:proofErr w:type="spellStart"/>
+      <w:r>
+        <w:rPr>
+          <w:i/>
+          <w:sz w:val="24"/>
+        </w:rPr>
+        <w:t>Protocol</w:t>
+      </w:r>
+      <w:proofErr w:type="spellEnd"/>
+      <w:r>
+        <w:rPr>
+          <w:i/>
+          <w:sz w:val="24"/>
+        </w:rPr>
+        <w:t>.</w:t>
       </w:r>
     </w:p>
     <w:p>
@@ -1169,6 +1663,7 @@
         </w:rPr>
         <w:t xml:space="preserve"> tem o cabeçalho IP(v4)? Quantos bytes tem o campo de dados (</w:t>
       </w:r>
+      <w:proofErr w:type="spellStart"/>
       <w:r>
         <w:rPr>
           <w:b/>
@@ -1177,13 +1672,31 @@
         </w:rPr>
         <w:t>payload</w:t>
       </w:r>
-      <w:r>
-        <w:rPr>
-          <w:b/>
-          <w:sz w:val="24"/>
-        </w:rPr>
-        <w:t xml:space="preserve">) do datagrama? Como se calcula o tamanho do </w:t>
-      </w:r>
+      <w:proofErr w:type="spellEnd"/>
+      <w:r>
+        <w:rPr>
+          <w:b/>
+          <w:sz w:val="24"/>
+        </w:rPr>
+        <w:t xml:space="preserve">) do </w:t>
+      </w:r>
+      <w:proofErr w:type="spellStart"/>
+      <w:r>
+        <w:rPr>
+          <w:b/>
+          <w:sz w:val="24"/>
+        </w:rPr>
+        <w:t>datagrama</w:t>
+      </w:r>
+      <w:proofErr w:type="spellEnd"/>
+      <w:r>
+        <w:rPr>
+          <w:b/>
+          <w:sz w:val="24"/>
+        </w:rPr>
+        <w:t xml:space="preserve">? Como se calcula o tamanho do </w:t>
+      </w:r>
+      <w:proofErr w:type="spellStart"/>
       <w:r>
         <w:rPr>
           <w:b/>
@@ -1192,6 +1705,7 @@
         </w:rPr>
         <w:t>payload</w:t>
       </w:r>
+      <w:proofErr w:type="spellEnd"/>
       <w:r>
         <w:rPr>
           <w:b/>
@@ -1212,8 +1726,21 @@
         <w:rPr>
           <w:sz w:val="24"/>
         </w:rPr>
-        <w:t>O cabeçalho IPv4 tem … bytes. O campo de dados (</w:t>
-      </w:r>
+        <w:t>O cabeçalho IPv4 tem 2</w:t>
+      </w:r>
+      <w:r>
+        <w:rPr>
+          <w:sz w:val="24"/>
+        </w:rPr>
+        <w:t>0</w:t>
+      </w:r>
+      <w:r>
+        <w:rPr>
+          <w:sz w:val="24"/>
+        </w:rPr>
+        <w:t xml:space="preserve"> bytes. O campo de dados (</w:t>
+      </w:r>
+      <w:proofErr w:type="spellStart"/>
       <w:r>
         <w:rPr>
           <w:i/>
@@ -1221,24 +1748,80 @@
         </w:rPr>
         <w:t>payload</w:t>
       </w:r>
-      <w:r>
-        <w:rPr>
-          <w:sz w:val="24"/>
-        </w:rPr>
-        <w:t xml:space="preserve">) do datagrama tem … bytes. O </w:t>
-      </w:r>
-      <w:r>
-        <w:rPr>
-          <w:i/>
-          <w:sz w:val="24"/>
-        </w:rPr>
-        <w:t xml:space="preserve">payload </w:t>
-      </w:r>
-      <w:r>
-        <w:rPr>
-          <w:sz w:val="24"/>
-        </w:rPr>
-        <w:t>é dado por … .</w:t>
+      <w:proofErr w:type="spellEnd"/>
+      <w:r>
+        <w:rPr>
+          <w:sz w:val="24"/>
+        </w:rPr>
+        <w:t xml:space="preserve">) do </w:t>
+      </w:r>
+      <w:proofErr w:type="spellStart"/>
+      <w:r>
+        <w:rPr>
+          <w:sz w:val="24"/>
+        </w:rPr>
+        <w:t>datagr</w:t>
+      </w:r>
+      <w:r>
+        <w:rPr>
+          <w:sz w:val="24"/>
+        </w:rPr>
+        <w:t>ama</w:t>
+      </w:r>
+      <w:proofErr w:type="spellEnd"/>
+      <w:r>
+        <w:rPr>
+          <w:sz w:val="24"/>
+        </w:rPr>
+        <w:t xml:space="preserve"> tem 28</w:t>
+      </w:r>
+      <w:r>
+        <w:rPr>
+          <w:sz w:val="24"/>
+        </w:rPr>
+        <w:t xml:space="preserve"> </w:t>
+      </w:r>
+      <w:r>
+        <w:rPr>
+          <w:sz w:val="24"/>
+        </w:rPr>
+        <w:t xml:space="preserve">bytes. O </w:t>
+      </w:r>
+      <w:proofErr w:type="spellStart"/>
+      <w:r>
+        <w:rPr>
+          <w:i/>
+          <w:sz w:val="24"/>
+        </w:rPr>
+        <w:t>payload</w:t>
+      </w:r>
+      <w:proofErr w:type="spellEnd"/>
+      <w:r>
+        <w:rPr>
+          <w:i/>
+          <w:sz w:val="24"/>
+        </w:rPr>
+        <w:t xml:space="preserve"> </w:t>
+      </w:r>
+      <w:r>
+        <w:rPr>
+          <w:sz w:val="24"/>
+        </w:rPr>
+        <w:t xml:space="preserve">é dado pelo valor do cabeçalho somado com os primeiros 8 bytes do campo de dados do </w:t>
+      </w:r>
+      <w:proofErr w:type="spellStart"/>
+      <w:r>
+        <w:rPr>
+          <w:sz w:val="24"/>
+        </w:rPr>
+        <w:t>datagrama</w:t>
+      </w:r>
+      <w:proofErr w:type="spellEnd"/>
+      <w:r>
+        <w:rPr>
+          <w:sz w:val="24"/>
+        </w:rPr>
+        <w:t>.</w:t>
       </w:r>
     </w:p>
     <w:p>
@@ -1269,15 +1852,146 @@
           <w:b/>
           <w:sz w:val="24"/>
         </w:rPr>
-        <w:t>O datagrama IP foi fragmentado? Justifique.</w:t>
+        <w:t xml:space="preserve">O </w:t>
+      </w:r>
+      <w:proofErr w:type="spellStart"/>
+      <w:r>
+        <w:rPr>
+          <w:b/>
+          <w:sz w:val="24"/>
+        </w:rPr>
+        <w:t>datagrama</w:t>
+      </w:r>
+      <w:proofErr w:type="spellEnd"/>
+      <w:r>
+        <w:rPr>
+          <w:b/>
+          <w:sz w:val="24"/>
+        </w:rPr>
+        <w:t xml:space="preserve"> IP foi fragmentado? Justifique.</w:t>
       </w:r>
     </w:p>
     <w:p>
       <w:pPr>
         <w:pStyle w:val="PargrafodaLista"/>
+        <w:ind w:left="1068"/>
         <w:jc w:val="both"/>
         <w:rPr>
-          <w:b/>
+          <w:sz w:val="24"/>
+        </w:rPr>
+      </w:pPr>
+    </w:p>
+    <w:p>
+      <w:pPr>
+        <w:pStyle w:val="PargrafodaLista"/>
+        <w:ind w:left="1068"/>
+        <w:jc w:val="both"/>
+        <w:rPr>
+          <w:sz w:val="24"/>
+        </w:rPr>
+      </w:pPr>
+      <w:r>
+        <w:rPr>
+          <w:sz w:val="24"/>
+        </w:rPr>
+        <w:t xml:space="preserve">O </w:t>
+      </w:r>
+      <w:proofErr w:type="spellStart"/>
+      <w:r>
+        <w:rPr>
+          <w:sz w:val="24"/>
+        </w:rPr>
+        <w:t>datagrama</w:t>
+      </w:r>
+      <w:proofErr w:type="spellEnd"/>
+      <w:r>
+        <w:rPr>
+          <w:sz w:val="24"/>
+        </w:rPr>
+        <w:t xml:space="preserve"> não foi fragmentado visto que</w:t>
+      </w:r>
+      <w:r>
+        <w:rPr>
+          <w:sz w:val="24"/>
+        </w:rPr>
+        <w:t>, quer</w:t>
+      </w:r>
+      <w:r>
+        <w:rPr>
+          <w:sz w:val="24"/>
+        </w:rPr>
+        <w:t xml:space="preserve"> o valor do campo </w:t>
+      </w:r>
+      <w:proofErr w:type="spellStart"/>
+      <w:r>
+        <w:rPr>
+          <w:i/>
+          <w:sz w:val="24"/>
+        </w:rPr>
+        <w:t>F</w:t>
+      </w:r>
+      <w:r>
+        <w:rPr>
+          <w:i/>
+          <w:sz w:val="24"/>
+        </w:rPr>
+        <w:t>lags</w:t>
+      </w:r>
+      <w:proofErr w:type="spellEnd"/>
+      <w:r>
+        <w:rPr>
+          <w:i/>
+          <w:sz w:val="24"/>
+        </w:rPr>
+        <w:t xml:space="preserve"> </w:t>
+      </w:r>
+      <w:r>
+        <w:rPr>
+          <w:sz w:val="24"/>
+        </w:rPr>
+        <w:t>quer o valor d</w:t>
+      </w:r>
+      <w:r>
+        <w:rPr>
+          <w:sz w:val="24"/>
+        </w:rPr>
+        <w:t xml:space="preserve">o campo </w:t>
+      </w:r>
+      <w:proofErr w:type="spellStart"/>
+      <w:r>
+        <w:rPr>
+          <w:i/>
+          <w:sz w:val="24"/>
+        </w:rPr>
+        <w:t>Fragment</w:t>
+      </w:r>
+      <w:proofErr w:type="spellEnd"/>
+      <w:r>
+        <w:rPr>
+          <w:i/>
+          <w:sz w:val="24"/>
+        </w:rPr>
+        <w:t xml:space="preserve"> offset</w:t>
+      </w:r>
+      <w:r>
+        <w:rPr>
+          <w:sz w:val="24"/>
+        </w:rPr>
+        <w:t xml:space="preserve"> é 0</w:t>
+      </w:r>
+      <w:r>
+        <w:rPr>
+          <w:sz w:val="24"/>
+        </w:rPr>
+        <w:t>.</w:t>
+      </w:r>
+    </w:p>
+    <w:p>
+      <w:pPr>
+        <w:pStyle w:val="PargrafodaLista"/>
+        <w:ind w:left="1068"/>
+        <w:jc w:val="both"/>
+        <w:rPr>
           <w:sz w:val="24"/>
         </w:rPr>
       </w:pPr>
@@ -1302,6 +2016,7 @@
         </w:rPr>
         <w:t xml:space="preserve">Ordene os pacotes capturados de acordo com o endereço IP fonte (e.g., selecionando o cabeçalho da coluna </w:t>
       </w:r>
+      <w:proofErr w:type="spellStart"/>
       <w:r>
         <w:rPr>
           <w:b/>
@@ -1310,6 +2025,7 @@
         </w:rPr>
         <w:t>Source</w:t>
       </w:r>
+      <w:proofErr w:type="spellEnd"/>
       <w:r>
         <w:rPr>
           <w:b/>
@@ -1327,6 +2043,8 @@
           <w:sz w:val="24"/>
         </w:rPr>
       </w:pPr>
+      <w:bookmarkStart w:id="0" w:name="_GoBack"/>
+      <w:bookmarkEnd w:id="0"/>
     </w:p>
     <w:p>
       <w:pPr>
@@ -1346,7 +2064,23 @@
           <w:b/>
           <w:sz w:val="24"/>
         </w:rPr>
-        <w:t>Observa algum padrão nos valores do campo de Identificação do datagrama IP e TTL?</w:t>
+        <w:t xml:space="preserve">Observa algum padrão nos valores do campo de Identificação do </w:t>
+      </w:r>
+      <w:proofErr w:type="spellStart"/>
+      <w:r>
+        <w:rPr>
+          <w:b/>
+          <w:sz w:val="24"/>
+        </w:rPr>
+        <w:t>datagrama</w:t>
+      </w:r>
+      <w:proofErr w:type="spellEnd"/>
+      <w:r>
+        <w:rPr>
+          <w:b/>
+          <w:sz w:val="24"/>
+        </w:rPr>
+        <w:t xml:space="preserve"> IP e TTL?</w:t>
       </w:r>
     </w:p>
     <w:p>
@@ -1379,6 +2113,7 @@
         </w:rPr>
         <w:t xml:space="preserve">Ordene o tráfego capturado por endereço destino e encontre a série de respostas ICMP TTL </w:t>
       </w:r>
+      <w:proofErr w:type="spellStart"/>
       <w:r>
         <w:rPr>
           <w:b/>
@@ -1387,13 +2122,23 @@
         </w:rPr>
         <w:t>exceeded</w:t>
       </w:r>
-      <w:r>
-        <w:rPr>
-          <w:b/>
-          <w:sz w:val="24"/>
-        </w:rPr>
-        <w:t xml:space="preserve"> enviadas ao seu computador. Qual é o valor do campo TTL? Esse valor permanece constante para todas as mensagens de resposta ICMP TTL </w:t>
-      </w:r>
+      <w:proofErr w:type="spellEnd"/>
+      <w:r>
+        <w:rPr>
+          <w:b/>
+          <w:sz w:val="24"/>
+        </w:rPr>
+        <w:t xml:space="preserve"> enviadas ao seu computador. Qual é o valor </w:t>
+      </w:r>
+      <w:r>
+        <w:rPr>
+          <w:b/>
+          <w:sz w:val="24"/>
+        </w:rPr>
+        <w:lastRenderedPageBreak/>
+        <w:t xml:space="preserve">do campo TTL? Esse valor permanece constante para todas as mensagens de resposta ICMP TTL </w:t>
+      </w:r>
+      <w:proofErr w:type="spellStart"/>
       <w:r>
         <w:rPr>
           <w:b/>
@@ -1402,6 +2147,7 @@
         </w:rPr>
         <w:t>exceeded</w:t>
       </w:r>
+      <w:proofErr w:type="spellEnd"/>
       <w:r>
         <w:rPr>
           <w:b/>
@@ -1409,6 +2155,7 @@
         </w:rPr>
         <w:t xml:space="preserve"> enviados ao seu </w:t>
       </w:r>
+      <w:proofErr w:type="spellStart"/>
       <w:r>
         <w:rPr>
           <w:b/>
@@ -1417,6 +2164,7 @@
         </w:rPr>
         <w:t>host</w:t>
       </w:r>
+      <w:proofErr w:type="spellEnd"/>
       <w:r>
         <w:rPr>
           <w:b/>
@@ -1448,8 +2196,122 @@
         <w:rPr>
           <w:sz w:val="24"/>
         </w:rPr>
-        <w:t>O valor do campo TTL é de … .</w:t>
-      </w:r>
+        <w:t>O campo TTL varia entre 253 a 255</w:t>
+      </w:r>
+      <w:r>
+        <w:rPr>
+          <w:sz w:val="24"/>
+        </w:rPr>
+        <w:t xml:space="preserve">, dependendo de cada </w:t>
+      </w:r>
+      <w:proofErr w:type="spellStart"/>
+      <w:r>
+        <w:rPr>
+          <w:sz w:val="24"/>
+        </w:rPr>
+        <w:t>source</w:t>
+      </w:r>
+      <w:proofErr w:type="spellEnd"/>
+      <w:r>
+        <w:rPr>
+          <w:sz w:val="24"/>
+        </w:rPr>
+        <w:t>.</w:t>
+      </w:r>
+      <w:r>
+        <w:rPr>
+          <w:sz w:val="24"/>
+        </w:rPr>
+        <w:t xml:space="preserve"> </w:t>
+      </w:r>
+      <w:r>
+        <w:rPr>
+          <w:sz w:val="24"/>
+        </w:rPr>
+        <w:t xml:space="preserve">Como </w:t>
+      </w:r>
+      <w:r>
+        <w:rPr>
+          <w:sz w:val="24"/>
+        </w:rPr>
+        <w:t xml:space="preserve">temos 3 </w:t>
+      </w:r>
+      <w:proofErr w:type="spellStart"/>
+      <w:r>
+        <w:rPr>
+          <w:i/>
+          <w:sz w:val="24"/>
+        </w:rPr>
+        <w:t>sources</w:t>
+      </w:r>
+      <w:proofErr w:type="spellEnd"/>
+      <w:r>
+        <w:rPr>
+          <w:sz w:val="24"/>
+        </w:rPr>
+        <w:t xml:space="preserve"> distintas que enviam informação ao nosso computador</w:t>
+      </w:r>
+      <w:r>
+        <w:rPr>
+          <w:sz w:val="24"/>
+        </w:rPr>
+        <w:t>,</w:t>
+      </w:r>
+      <w:r>
+        <w:rPr>
+          <w:sz w:val="24"/>
+        </w:rPr>
+        <w:t xml:space="preserve"> verificamos que a </w:t>
+      </w:r>
+      <w:proofErr w:type="spellStart"/>
+      <w:r>
+        <w:rPr>
+          <w:sz w:val="24"/>
+        </w:rPr>
+        <w:t>source</w:t>
+      </w:r>
+      <w:proofErr w:type="spellEnd"/>
+      <w:r>
+        <w:rPr>
+          <w:sz w:val="24"/>
+        </w:rPr>
+        <w:t xml:space="preserve"> que aparece primeiro no campo </w:t>
+      </w:r>
+      <w:r>
+        <w:rPr>
+          <w:i/>
+          <w:sz w:val="24"/>
+        </w:rPr>
+        <w:t>Time</w:t>
+      </w:r>
+      <w:r>
+        <w:rPr>
+          <w:sz w:val="24"/>
+        </w:rPr>
+        <w:t xml:space="preserve">, é a que apresenta o maior valor (255), e que nas outras 2 o valor do TTL é decrementado por 1, </w:t>
+      </w:r>
+      <w:r>
+        <w:rPr>
+          <w:sz w:val="24"/>
+        </w:rPr>
+        <w:t>como podemos ver em anexo.</w:t>
+      </w:r>
+      <w:r>
+        <w:rPr>
+          <w:sz w:val="24"/>
+        </w:rPr>
+        <w:t xml:space="preserve"> </w:t>
+      </w:r>
+    </w:p>
+    <w:p>
+      <w:pPr>
+        <w:pStyle w:val="PargrafodaLista"/>
+        <w:ind w:left="1068"/>
+        <w:jc w:val="both"/>
+        <w:rPr>
+          <w:sz w:val="24"/>
+        </w:rPr>
+      </w:pPr>
     </w:p>
     <w:p>
       <w:pPr>
@@ -1469,7 +2331,6 @@
           <w:b/>
           <w:sz w:val="24"/>
         </w:rPr>
-        <w:lastRenderedPageBreak/>
         <w:t>Pretende-</w:t>
       </w:r>
       <w:r>
@@ -1540,7 +2401,55 @@
           <w:b/>
           <w:sz w:val="24"/>
         </w:rPr>
-        <w:t>Imprima o primeiro fragmento do datagrama IP segmentado. Que informação no cabeçalho indica que o datagrama foi fragmentado? Que informação no cabeçalho IP indica que se trata do primeiro fragmento? Qual é o tamanho deste datagrama IP?</w:t>
+        <w:t xml:space="preserve">Imprima o primeiro fragmento do </w:t>
+      </w:r>
+      <w:proofErr w:type="spellStart"/>
+      <w:r>
+        <w:rPr>
+          <w:b/>
+          <w:sz w:val="24"/>
+        </w:rPr>
+        <w:t>datagrama</w:t>
+      </w:r>
+      <w:proofErr w:type="spellEnd"/>
+      <w:r>
+        <w:rPr>
+          <w:b/>
+          <w:sz w:val="24"/>
+        </w:rPr>
+        <w:t xml:space="preserve"> IP segmentado. Que informação no cabeçalho indica que o </w:t>
+      </w:r>
+      <w:proofErr w:type="spellStart"/>
+      <w:r>
+        <w:rPr>
+          <w:b/>
+          <w:sz w:val="24"/>
+        </w:rPr>
+        <w:t>datagrama</w:t>
+      </w:r>
+      <w:proofErr w:type="spellEnd"/>
+      <w:r>
+        <w:rPr>
+          <w:b/>
+          <w:sz w:val="24"/>
+        </w:rPr>
+        <w:t xml:space="preserve"> foi fragmentado? Que informação no cabeçalho IP indica que se trata do primeiro fragmento? Qual é o tamanho deste </w:t>
+      </w:r>
+      <w:proofErr w:type="spellStart"/>
+      <w:r>
+        <w:rPr>
+          <w:b/>
+          <w:sz w:val="24"/>
+        </w:rPr>
+        <w:t>datagrama</w:t>
+      </w:r>
+      <w:proofErr w:type="spellEnd"/>
+      <w:r>
+        <w:rPr>
+          <w:b/>
+          <w:sz w:val="24"/>
+        </w:rPr>
+        <w:t xml:space="preserve"> IP?</w:t>
       </w:r>
     </w:p>
     <w:p>
@@ -1571,7 +2480,23 @@
           <w:b/>
           <w:sz w:val="24"/>
         </w:rPr>
-        <w:t>Imprima o segundo fragmento do datagrama IP original. Que informação do cabeçalho IP indica que não se trata do 1º fragmento? Há mais fragmentos? O que nos permite afirmar isso?</w:t>
+        <w:t xml:space="preserve">Imprima o segundo fragmento do </w:t>
+      </w:r>
+      <w:proofErr w:type="spellStart"/>
+      <w:r>
+        <w:rPr>
+          <w:b/>
+          <w:sz w:val="24"/>
+        </w:rPr>
+        <w:t>datagrama</w:t>
+      </w:r>
+      <w:proofErr w:type="spellEnd"/>
+      <w:r>
+        <w:rPr>
+          <w:b/>
+          <w:sz w:val="24"/>
+        </w:rPr>
+        <w:t xml:space="preserve"> IP original. Que informação do cabeçalho IP indica que não se trata do 1º fragmento? Há mais fragmentos? O que nos permite afirmar isso?</w:t>
       </w:r>
     </w:p>
     <w:p>
@@ -1602,21 +2527,53 @@
           <w:b/>
           <w:sz w:val="24"/>
         </w:rPr>
-        <w:t>Quantos fragmentos foram criados a partir do d</w:t>
-      </w:r>
-      <w:r>
-        <w:rPr>
-          <w:b/>
-          <w:sz w:val="24"/>
-        </w:rPr>
-        <w:t>atagrama original? Como se dete</w:t>
-      </w:r>
-      <w:r>
-        <w:rPr>
-          <w:b/>
-          <w:sz w:val="24"/>
-        </w:rPr>
-        <w:t>ta o último fragmento correspondente ao datagrama original?</w:t>
+        <w:t xml:space="preserve">Quantos fragmentos foram criados a partir do </w:t>
+      </w:r>
+      <w:proofErr w:type="spellStart"/>
+      <w:r>
+        <w:rPr>
+          <w:b/>
+          <w:sz w:val="24"/>
+        </w:rPr>
+        <w:t>d</w:t>
+      </w:r>
+      <w:r>
+        <w:rPr>
+          <w:b/>
+          <w:sz w:val="24"/>
+        </w:rPr>
+        <w:t>atagrama</w:t>
+      </w:r>
+      <w:proofErr w:type="spellEnd"/>
+      <w:r>
+        <w:rPr>
+          <w:b/>
+          <w:sz w:val="24"/>
+        </w:rPr>
+        <w:t xml:space="preserve"> original? Como se dete</w:t>
+      </w:r>
+      <w:r>
+        <w:rPr>
+          <w:b/>
+          <w:sz w:val="24"/>
+        </w:rPr>
+        <w:t xml:space="preserve">ta o último fragmento correspondente ao </w:t>
+      </w:r>
+      <w:proofErr w:type="spellStart"/>
+      <w:r>
+        <w:rPr>
+          <w:b/>
+          <w:sz w:val="24"/>
+        </w:rPr>
+        <w:t>datagrama</w:t>
+      </w:r>
+      <w:proofErr w:type="spellEnd"/>
+      <w:r>
+        <w:rPr>
+          <w:b/>
+          <w:sz w:val="24"/>
+        </w:rPr>
+        <w:t xml:space="preserve"> original?</w:t>
       </w:r>
     </w:p>
     <w:p>
@@ -1631,7 +2588,21 @@
         <w:rPr>
           <w:sz w:val="24"/>
         </w:rPr>
-        <w:t>Foram criados … fragmentos a partir do datagrama original.</w:t>
+        <w:t xml:space="preserve">Foram criados … fragmentos a partir do </w:t>
+      </w:r>
+      <w:proofErr w:type="spellStart"/>
+      <w:r>
+        <w:rPr>
+          <w:sz w:val="24"/>
+        </w:rPr>
+        <w:t>datagrama</w:t>
+      </w:r>
+      <w:proofErr w:type="spellEnd"/>
+      <w:r>
+        <w:rPr>
+          <w:sz w:val="24"/>
+        </w:rPr>
+        <w:t xml:space="preserve"> original.</w:t>
       </w:r>
     </w:p>
     <w:p>
@@ -1662,7 +2633,23 @@
           <w:b/>
           <w:sz w:val="24"/>
         </w:rPr>
-        <w:t>Indique, resumindo, os campos que mudam no cabeçalho IP entre os diferentes fragmentos, e explique a forma como essa informação permite reconstruir o datagrama original.</w:t>
+        <w:t xml:space="preserve">Indique, resumindo, os campos que mudam no cabeçalho IP entre os diferentes fragmentos, e explique a forma como essa informação permite reconstruir o </w:t>
+      </w:r>
+      <w:proofErr w:type="spellStart"/>
+      <w:r>
+        <w:rPr>
+          <w:b/>
+          <w:sz w:val="24"/>
+        </w:rPr>
+        <w:t>datagrama</w:t>
+      </w:r>
+      <w:proofErr w:type="spellEnd"/>
+      <w:r>
+        <w:rPr>
+          <w:b/>
+          <w:sz w:val="24"/>
+        </w:rPr>
+        <w:t xml:space="preserve"> original.</w:t>
       </w:r>
     </w:p>
     <w:p>
@@ -1725,7 +2712,7 @@
 </file>
 
 <file path=word/endnotes.xml><?xml version="1.0" encoding="utf-8"?>
-<w:endnotes xmlns:wpc="http://schemas.microsoft.com/office/word/2010/wordprocessingCanvas" xmlns:cx="http://schemas.microsoft.com/office/drawing/2014/chartex" xmlns:cx1="http://schemas.microsoft.com/office/drawing/2015/9/8/chartex" xmlns:cx2="http://schemas.microsoft.com/office/drawing/2015/10/21/chartex" xmlns:cx3="http://schemas.microsoft.com/office/drawing/2016/5/9/chartex" xmlns:cx4="http://schemas.microsoft.com/office/drawing/2016/5/10/chartex" xmlns:cx5="http://schemas.microsoft.com/office/drawing/2016/5/11/chartex" xmlns:mc="http://schemas.openxmlformats.org/markup-compatibility/2006" xmlns:o="urn:schemas-microsoft-com:office:office" xmlns:r="http://schemas.openxmlformats.org/officeDocument/2006/relationships" xmlns:m="http://schemas.openxmlformats.org/officeDocument/2006/math" xmlns:v="urn:schemas-microsoft-com:vml" xmlns:wp14="http://schemas.microsoft.com/office/word/2010/wordprocessingDrawing" xmlns:wp="http://schemas.openxmlformats.org/drawingml/2006/wordprocessingDrawing" xmlns:w10="urn:schemas-microsoft-com:office:word" xmlns:w="http://schemas.openxmlformats.org/wordprocessingml/2006/main" xmlns:w14="http://schemas.microsoft.com/office/word/2010/wordml" xmlns:w15="http://schemas.microsoft.com/office/word/2012/wordml" xmlns:w16se="http://schemas.microsoft.com/office/word/2015/wordml/symex" xmlns:wpg="http://schemas.microsoft.com/office/word/2010/wordprocessingGroup" xmlns:wpi="http://schemas.microsoft.com/office/word/2010/wordprocessingInk" xmlns:wne="http://schemas.microsoft.com/office/word/2006/wordml" xmlns:wps="http://schemas.microsoft.com/office/word/2010/wordprocessingShape" mc:Ignorable="w14 w15 w16se wp14">
+<w:endnotes xmlns:wpc="http://schemas.microsoft.com/office/word/2010/wordprocessingCanvas" xmlns:cx="http://schemas.microsoft.com/office/drawing/2014/chartex" xmlns:cx1="http://schemas.microsoft.com/office/drawing/2015/9/8/chartex" xmlns:cx2="http://schemas.microsoft.com/office/drawing/2015/10/21/chartex" xmlns:mc="http://schemas.openxmlformats.org/markup-compatibility/2006" xmlns:o="urn:schemas-microsoft-com:office:office" xmlns:r="http://schemas.openxmlformats.org/officeDocument/2006/relationships" xmlns:m="http://schemas.openxmlformats.org/officeDocument/2006/math" xmlns:v="urn:schemas-microsoft-com:vml" xmlns:wp14="http://schemas.microsoft.com/office/word/2010/wordprocessingDrawing" xmlns:wp="http://schemas.openxmlformats.org/drawingml/2006/wordprocessingDrawing" xmlns:w10="urn:schemas-microsoft-com:office:word" xmlns:w="http://schemas.openxmlformats.org/wordprocessingml/2006/main" xmlns:w14="http://schemas.microsoft.com/office/word/2010/wordml" xmlns:w15="http://schemas.microsoft.com/office/word/2012/wordml" xmlns:w16se="http://schemas.microsoft.com/office/word/2015/wordml/symex" xmlns:wpg="http://schemas.microsoft.com/office/word/2010/wordprocessingGroup" xmlns:wpi="http://schemas.microsoft.com/office/word/2010/wordprocessingInk" xmlns:wne="http://schemas.microsoft.com/office/word/2006/wordml" xmlns:wps="http://schemas.microsoft.com/office/word/2010/wordprocessingShape" mc:Ignorable="w14 w15 w16se wp14">
   <w:endnote w:type="separator" w:id="-1">
     <w:p>
       <w:pPr>
@@ -1750,7 +2737,7 @@
 </file>
 
 <file path=word/footnotes.xml><?xml version="1.0" encoding="utf-8"?>
-<w:footnotes xmlns:wpc="http://schemas.microsoft.com/office/word/2010/wordprocessingCanvas" xmlns:cx="http://schemas.microsoft.com/office/drawing/2014/chartex" xmlns:cx1="http://schemas.microsoft.com/office/drawing/2015/9/8/chartex" xmlns:cx2="http://schemas.microsoft.com/office/drawing/2015/10/21/chartex" xmlns:cx3="http://schemas.microsoft.com/office/drawing/2016/5/9/chartex" xmlns:cx4="http://schemas.microsoft.com/office/drawing/2016/5/10/chartex" xmlns:cx5="http://schemas.microsoft.com/office/drawing/2016/5/11/chartex" xmlns:mc="http://schemas.openxmlformats.org/markup-compatibility/2006" xmlns:o="urn:schemas-microsoft-com:office:office" xmlns:r="http://schemas.openxmlformats.org/officeDocument/2006/relationships" xmlns:m="http://schemas.openxmlformats.org/officeDocument/2006/math" xmlns:v="urn:schemas-microsoft-com:vml" xmlns:wp14="http://schemas.microsoft.com/office/word/2010/wordprocessingDrawing" xmlns:wp="http://schemas.openxmlformats.org/drawingml/2006/wordprocessingDrawing" xmlns:w10="urn:schemas-microsoft-com:office:word" xmlns:w="http://schemas.openxmlformats.org/wordprocessingml/2006/main" xmlns:w14="http://schemas.microsoft.com/office/word/2010/wordml" xmlns:w15="http://schemas.microsoft.com/office/word/2012/wordml" xmlns:w16se="http://schemas.microsoft.com/office/word/2015/wordml/symex" xmlns:wpg="http://schemas.microsoft.com/office/word/2010/wordprocessingGroup" xmlns:wpi="http://schemas.microsoft.com/office/word/2010/wordprocessingInk" xmlns:wne="http://schemas.microsoft.com/office/word/2006/wordml" xmlns:wps="http://schemas.microsoft.com/office/word/2010/wordprocessingShape" mc:Ignorable="w14 w15 w16se wp14">
+<w:footnotes xmlns:wpc="http://schemas.microsoft.com/office/word/2010/wordprocessingCanvas" xmlns:cx="http://schemas.microsoft.com/office/drawing/2014/chartex" xmlns:cx1="http://schemas.microsoft.com/office/drawing/2015/9/8/chartex" xmlns:cx2="http://schemas.microsoft.com/office/drawing/2015/10/21/chartex" xmlns:mc="http://schemas.openxmlformats.org/markup-compatibility/2006" xmlns:o="urn:schemas-microsoft-com:office:office" xmlns:r="http://schemas.openxmlformats.org/officeDocument/2006/relationships" xmlns:m="http://schemas.openxmlformats.org/officeDocument/2006/math" xmlns:v="urn:schemas-microsoft-com:vml" xmlns:wp14="http://schemas.microsoft.com/office/word/2010/wordprocessingDrawing" xmlns:wp="http://schemas.openxmlformats.org/drawingml/2006/wordprocessingDrawing" xmlns:w10="urn:schemas-microsoft-com:office:word" xmlns:w="http://schemas.openxmlformats.org/wordprocessingml/2006/main" xmlns:w14="http://schemas.microsoft.com/office/word/2010/wordml" xmlns:w15="http://schemas.microsoft.com/office/word/2012/wordml" xmlns:w16se="http://schemas.microsoft.com/office/word/2015/wordml/symex" xmlns:wpg="http://schemas.microsoft.com/office/word/2010/wordprocessingGroup" xmlns:wpi="http://schemas.microsoft.com/office/word/2010/wordprocessingInk" xmlns:wne="http://schemas.microsoft.com/office/word/2006/wordml" xmlns:wps="http://schemas.microsoft.com/office/word/2010/wordprocessingShape" mc:Ignorable="w14 w15 w16se wp14">
   <w:footnote w:type="separator" w:id="-1">
     <w:p>
       <w:pPr>
@@ -1775,7 +2762,7 @@
 </file>
 
 <file path=word/header1.xml><?xml version="1.0" encoding="utf-8"?>
-<w:hdr xmlns:wpc="http://schemas.microsoft.com/office/word/2010/wordprocessingCanvas" xmlns:cx="http://schemas.microsoft.com/office/drawing/2014/chartex" xmlns:cx1="http://schemas.microsoft.com/office/drawing/2015/9/8/chartex" xmlns:cx2="http://schemas.microsoft.com/office/drawing/2015/10/21/chartex" xmlns:cx3="http://schemas.microsoft.com/office/drawing/2016/5/9/chartex" xmlns:cx4="http://schemas.microsoft.com/office/drawing/2016/5/10/chartex" xmlns:cx5="http://schemas.microsoft.com/office/drawing/2016/5/11/chartex" xmlns:mc="http://schemas.openxmlformats.org/markup-compatibility/2006" xmlns:o="urn:schemas-microsoft-com:office:office" xmlns:r="http://schemas.openxmlformats.org/officeDocument/2006/relationships" xmlns:m="http://schemas.openxmlformats.org/officeDocument/2006/math" xmlns:v="urn:schemas-microsoft-com:vml" xmlns:wp14="http://schemas.microsoft.com/office/word/2010/wordprocessingDrawing" xmlns:wp="http://schemas.openxmlformats.org/drawingml/2006/wordprocessingDrawing" xmlns:w10="urn:schemas-microsoft-com:office:word" xmlns:w="http://schemas.openxmlformats.org/wordprocessingml/2006/main" xmlns:w14="http://schemas.microsoft.com/office/word/2010/wordml" xmlns:w15="http://schemas.microsoft.com/office/word/2012/wordml" xmlns:w16se="http://schemas.microsoft.com/office/word/2015/wordml/symex" xmlns:wpg="http://schemas.microsoft.com/office/word/2010/wordprocessingGroup" xmlns:wpi="http://schemas.microsoft.com/office/word/2010/wordprocessingInk" xmlns:wne="http://schemas.microsoft.com/office/word/2006/wordml" xmlns:wps="http://schemas.microsoft.com/office/word/2010/wordprocessingShape" mc:Ignorable="w14 w15 w16se wp14">
+<w:hdr xmlns:wpc="http://schemas.microsoft.com/office/word/2010/wordprocessingCanvas" xmlns:cx="http://schemas.microsoft.com/office/drawing/2014/chartex" xmlns:cx1="http://schemas.microsoft.com/office/drawing/2015/9/8/chartex" xmlns:cx2="http://schemas.microsoft.com/office/drawing/2015/10/21/chartex" xmlns:mc="http://schemas.openxmlformats.org/markup-compatibility/2006" xmlns:o="urn:schemas-microsoft-com:office:office" xmlns:r="http://schemas.openxmlformats.org/officeDocument/2006/relationships" xmlns:m="http://schemas.openxmlformats.org/officeDocument/2006/math" xmlns:v="urn:schemas-microsoft-com:vml" xmlns:wp14="http://schemas.microsoft.com/office/word/2010/wordprocessingDrawing" xmlns:wp="http://schemas.openxmlformats.org/drawingml/2006/wordprocessingDrawing" xmlns:w10="urn:schemas-microsoft-com:office:word" xmlns:w="http://schemas.openxmlformats.org/wordprocessingml/2006/main" xmlns:w14="http://schemas.microsoft.com/office/word/2010/wordml" xmlns:w15="http://schemas.microsoft.com/office/word/2012/wordml" xmlns:w16se="http://schemas.microsoft.com/office/word/2015/wordml/symex" xmlns:wpg="http://schemas.microsoft.com/office/word/2010/wordprocessingGroup" xmlns:wpi="http://schemas.microsoft.com/office/word/2010/wordprocessingInk" xmlns:wne="http://schemas.microsoft.com/office/word/2006/wordml" xmlns:wps="http://schemas.microsoft.com/office/word/2010/wordprocessingShape" mc:Ignorable="w14 w15 w16se wp14">
   <w:p>
     <w:pPr>
       <w:jc w:val="center"/>
@@ -1862,7 +2849,7 @@
 </file>
 
 <file path=word/numbering.xml><?xml version="1.0" encoding="utf-8"?>
-<w:numbering xmlns:wpc="http://schemas.microsoft.com/office/word/2010/wordprocessingCanvas" xmlns:cx="http://schemas.microsoft.com/office/drawing/2014/chartex" xmlns:cx1="http://schemas.microsoft.com/office/drawing/2015/9/8/chartex" xmlns:cx2="http://schemas.microsoft.com/office/drawing/2015/10/21/chartex" xmlns:cx3="http://schemas.microsoft.com/office/drawing/2016/5/9/chartex" xmlns:cx4="http://schemas.microsoft.com/office/drawing/2016/5/10/chartex" xmlns:cx5="http://schemas.microsoft.com/office/drawing/2016/5/11/chartex" xmlns:mc="http://schemas.openxmlformats.org/markup-compatibility/2006" xmlns:o="urn:schemas-microsoft-com:office:office" xmlns:r="http://schemas.openxmlformats.org/officeDocument/2006/relationships" xmlns:m="http://schemas.openxmlformats.org/officeDocument/2006/math" xmlns:v="urn:schemas-microsoft-com:vml" xmlns:wp14="http://schemas.microsoft.com/office/word/2010/wordprocessingDrawing" xmlns:wp="http://schemas.openxmlformats.org/drawingml/2006/wordprocessingDrawing" xmlns:w10="urn:schemas-microsoft-com:office:word" xmlns:w="http://schemas.openxmlformats.org/wordprocessingml/2006/main" xmlns:w14="http://schemas.microsoft.com/office/word/2010/wordml" xmlns:w15="http://schemas.microsoft.com/office/word/2012/wordml" xmlns:w16se="http://schemas.microsoft.com/office/word/2015/wordml/symex" xmlns:wpg="http://schemas.microsoft.com/office/word/2010/wordprocessingGroup" xmlns:wpi="http://schemas.microsoft.com/office/word/2010/wordprocessingInk" xmlns:wne="http://schemas.microsoft.com/office/word/2006/wordml" xmlns:wps="http://schemas.microsoft.com/office/word/2010/wordprocessingShape" mc:Ignorable="w14 w15 w16se wp14">
+<w:numbering xmlns:wpc="http://schemas.microsoft.com/office/word/2010/wordprocessingCanvas" xmlns:cx="http://schemas.microsoft.com/office/drawing/2014/chartex" xmlns:cx1="http://schemas.microsoft.com/office/drawing/2015/9/8/chartex" xmlns:cx2="http://schemas.microsoft.com/office/drawing/2015/10/21/chartex" xmlns:mc="http://schemas.openxmlformats.org/markup-compatibility/2006" xmlns:o="urn:schemas-microsoft-com:office:office" xmlns:r="http://schemas.openxmlformats.org/officeDocument/2006/relationships" xmlns:m="http://schemas.openxmlformats.org/officeDocument/2006/math" xmlns:v="urn:schemas-microsoft-com:vml" xmlns:wp14="http://schemas.microsoft.com/office/word/2010/wordprocessingDrawing" xmlns:wp="http://schemas.openxmlformats.org/drawingml/2006/wordprocessingDrawing" xmlns:w10="urn:schemas-microsoft-com:office:word" xmlns:w="http://schemas.openxmlformats.org/wordprocessingml/2006/main" xmlns:w14="http://schemas.microsoft.com/office/word/2010/wordml" xmlns:w15="http://schemas.microsoft.com/office/word/2012/wordml" xmlns:w16se="http://schemas.microsoft.com/office/word/2015/wordml/symex" xmlns:wpg="http://schemas.microsoft.com/office/word/2010/wordprocessingGroup" xmlns:wpi="http://schemas.microsoft.com/office/word/2010/wordprocessingInk" xmlns:wne="http://schemas.microsoft.com/office/word/2006/wordml" xmlns:wps="http://schemas.microsoft.com/office/word/2010/wordprocessingShape" mc:Ignorable="w14 w15 w16se wp14">
   <w:abstractNum w:abstractNumId="0" w15:restartNumberingAfterBreak="0">
     <w:nsid w:val="0BAF5F86"/>
     <w:multiLevelType w:val="multilevel"/>
@@ -4117,7 +5104,7 @@
       </w:pPr>
     </w:pPrDefault>
   </w:docDefaults>
-  <w:latentStyles w:defLockedState="0" w:defUIPriority="99" w:defSemiHidden="0" w:defUnhideWhenUsed="0" w:defQFormat="0" w:count="374">
+  <w:latentStyles w:defLockedState="0" w:defUIPriority="99" w:defSemiHidden="0" w:defUnhideWhenUsed="0" w:defQFormat="0" w:count="372">
     <w:lsdException w:name="Normal" w:uiPriority="0" w:qFormat="1"/>
     <w:lsdException w:name="heading 1" w:uiPriority="9" w:qFormat="1"/>
     <w:lsdException w:name="heading 2" w:semiHidden="1" w:uiPriority="9" w:unhideWhenUsed="1" w:qFormat="1"/>
@@ -4490,8 +5477,6 @@
     <w:lsdException w:name="List Table 6 Colorful Accent 6" w:uiPriority="51"/>
     <w:lsdException w:name="List Table 7 Colorful Accent 6" w:uiPriority="52"/>
     <w:lsdException w:name="Mention" w:semiHidden="1" w:unhideWhenUsed="1"/>
-    <w:lsdException w:name="Smart Hyperlink" w:semiHidden="1" w:unhideWhenUsed="1"/>
-    <w:lsdException w:name="Hashtag" w:semiHidden="1" w:unhideWhenUsed="1"/>
   </w:latentStyles>
   <w:style w:type="paragraph" w:default="1" w:styleId="Normal">
     <w:name w:val="Normal"/>
@@ -4988,7 +5973,7 @@
 </file>
 
 <file path=customXml/itemProps1.xml><?xml version="1.0" encoding="utf-8"?>
-<ds:datastoreItem xmlns:ds="http://schemas.openxmlformats.org/officeDocument/2006/customXml" ds:itemID="{D975437F-F2E7-47AC-9BBF-E3CF36D94346}">
+<ds:datastoreItem xmlns:ds="http://schemas.openxmlformats.org/officeDocument/2006/customXml" ds:itemID="{67FDE090-D25F-4BE0-AE2A-C35B95E582FA}">
   <ds:schemaRefs>
     <ds:schemaRef ds:uri="http://schemas.openxmlformats.org/officeDocument/2006/bibliography"/>
   </ds:schemaRefs>

</xml_diff>

<commit_message>
Atualizado relatório (feita parte 1)
</commit_message>
<xml_diff>
--- a/TP4/TP4-Relatório.docx
+++ b/TP4/TP4-Relatório.docx
@@ -1,6 +1,6 @@
 
 <file path=word/document.xml><?xml version="1.0" encoding="utf-8"?>
-<w:document xmlns:wpc="http://schemas.microsoft.com/office/word/2010/wordprocessingCanvas" xmlns:cx="http://schemas.microsoft.com/office/drawing/2014/chartex" xmlns:cx1="http://schemas.microsoft.com/office/drawing/2015/9/8/chartex" xmlns:cx2="http://schemas.microsoft.com/office/drawing/2015/10/21/chartex" xmlns:mc="http://schemas.openxmlformats.org/markup-compatibility/2006" xmlns:o="urn:schemas-microsoft-com:office:office" xmlns:r="http://schemas.openxmlformats.org/officeDocument/2006/relationships" xmlns:m="http://schemas.openxmlformats.org/officeDocument/2006/math" xmlns:v="urn:schemas-microsoft-com:vml" xmlns:wp14="http://schemas.microsoft.com/office/word/2010/wordprocessingDrawing" xmlns:wp="http://schemas.openxmlformats.org/drawingml/2006/wordprocessingDrawing" xmlns:w10="urn:schemas-microsoft-com:office:word" xmlns:w="http://schemas.openxmlformats.org/wordprocessingml/2006/main" xmlns:w14="http://schemas.microsoft.com/office/word/2010/wordml" xmlns:w15="http://schemas.microsoft.com/office/word/2012/wordml" xmlns:w16se="http://schemas.microsoft.com/office/word/2015/wordml/symex" xmlns:wpg="http://schemas.microsoft.com/office/word/2010/wordprocessingGroup" xmlns:wpi="http://schemas.microsoft.com/office/word/2010/wordprocessingInk" xmlns:wne="http://schemas.microsoft.com/office/word/2006/wordml" xmlns:wps="http://schemas.microsoft.com/office/word/2010/wordprocessingShape" mc:Ignorable="w14 w15 w16se wp14">
+<w:document xmlns:wpc="http://schemas.microsoft.com/office/word/2010/wordprocessingCanvas" xmlns:cx="http://schemas.microsoft.com/office/drawing/2014/chartex" xmlns:cx1="http://schemas.microsoft.com/office/drawing/2015/9/8/chartex" xmlns:cx2="http://schemas.microsoft.com/office/drawing/2015/10/21/chartex" xmlns:cx3="http://schemas.microsoft.com/office/drawing/2016/5/9/chartex" xmlns:cx4="http://schemas.microsoft.com/office/drawing/2016/5/10/chartex" xmlns:cx5="http://schemas.microsoft.com/office/drawing/2016/5/11/chartex" xmlns:mc="http://schemas.openxmlformats.org/markup-compatibility/2006" xmlns:o="urn:schemas-microsoft-com:office:office" xmlns:r="http://schemas.openxmlformats.org/officeDocument/2006/relationships" xmlns:m="http://schemas.openxmlformats.org/officeDocument/2006/math" xmlns:v="urn:schemas-microsoft-com:vml" xmlns:wp14="http://schemas.microsoft.com/office/word/2010/wordprocessingDrawing" xmlns:wp="http://schemas.openxmlformats.org/drawingml/2006/wordprocessingDrawing" xmlns:w10="urn:schemas-microsoft-com:office:word" xmlns:w="http://schemas.openxmlformats.org/wordprocessingml/2006/main" xmlns:w14="http://schemas.microsoft.com/office/word/2010/wordml" xmlns:w15="http://schemas.microsoft.com/office/word/2012/wordml" xmlns:w16se="http://schemas.microsoft.com/office/word/2015/wordml/symex" xmlns:wpg="http://schemas.microsoft.com/office/word/2010/wordprocessingGroup" xmlns:wpi="http://schemas.microsoft.com/office/word/2010/wordprocessingInk" xmlns:wne="http://schemas.microsoft.com/office/word/2006/wordml" xmlns:wps="http://schemas.microsoft.com/office/word/2010/wordprocessingShape" mc:Ignorable="w14 w15 w16se wp14">
   <w:body>
     <w:p>
       <w:pPr>
@@ -137,7 +137,6 @@
         </w:rPr>
         <w:t xml:space="preserve">Prepare uma topologia CORE para verificar o comportamento do </w:t>
       </w:r>
-      <w:proofErr w:type="spellStart"/>
       <w:r>
         <w:rPr>
           <w:b/>
@@ -147,7 +146,6 @@
         </w:rPr>
         <w:t>traceroute</w:t>
       </w:r>
-      <w:proofErr w:type="spellEnd"/>
       <w:r>
         <w:rPr>
           <w:b/>
@@ -156,7 +154,6 @@
         </w:rPr>
         <w:t xml:space="preserve">. Ligue um </w:t>
       </w:r>
-      <w:proofErr w:type="spellStart"/>
       <w:r>
         <w:rPr>
           <w:b/>
@@ -164,9 +161,16 @@
           <w:sz w:val="24"/>
           <w:szCs w:val="24"/>
         </w:rPr>
-        <w:t>host</w:t>
-      </w:r>
-      <w:proofErr w:type="spellEnd"/>
+        <w:t xml:space="preserve">host </w:t>
+      </w:r>
+      <w:r>
+        <w:rPr>
+          <w:b/>
+          <w:sz w:val="24"/>
+          <w:szCs w:val="24"/>
+        </w:rPr>
+        <w:t xml:space="preserve">n1 a um router n2; o router n2 a um router n3 que, por sua vez, se liga a um </w:t>
+      </w:r>
       <w:r>
         <w:rPr>
           <w:b/>
@@ -174,17 +178,24 @@
           <w:sz w:val="24"/>
           <w:szCs w:val="24"/>
         </w:rPr>
-        <w:t xml:space="preserve"> </w:t>
-      </w:r>
-      <w:r>
-        <w:rPr>
-          <w:b/>
-          <w:sz w:val="24"/>
-          <w:szCs w:val="24"/>
-        </w:rPr>
-        <w:t xml:space="preserve">n1 a um router n2; o router n2 a um router n3 que, por sua vez, se liga a um </w:t>
-      </w:r>
-      <w:proofErr w:type="spellStart"/>
+        <w:t xml:space="preserve">host </w:t>
+      </w:r>
+      <w:r>
+        <w:rPr>
+          <w:b/>
+          <w:sz w:val="24"/>
+          <w:szCs w:val="24"/>
+        </w:rPr>
+        <w:t>n4 (n</w:t>
+      </w:r>
+      <w:r>
+        <w:rPr>
+          <w:b/>
+          <w:sz w:val="24"/>
+          <w:szCs w:val="24"/>
+        </w:rPr>
+        <w:t xml:space="preserve">ote que pode não existir conectividade IP imediata entre n1 e n4 até que o </w:t>
+      </w:r>
       <w:r>
         <w:rPr>
           <w:b/>
@@ -192,53 +203,7 @@
           <w:sz w:val="24"/>
           <w:szCs w:val="24"/>
         </w:rPr>
-        <w:t>host</w:t>
-      </w:r>
-      <w:proofErr w:type="spellEnd"/>
-      <w:r>
-        <w:rPr>
-          <w:b/>
-          <w:i/>
-          <w:sz w:val="24"/>
-          <w:szCs w:val="24"/>
-        </w:rPr>
-        <w:t xml:space="preserve"> </w:t>
-      </w:r>
-      <w:r>
-        <w:rPr>
-          <w:b/>
-          <w:sz w:val="24"/>
-          <w:szCs w:val="24"/>
-        </w:rPr>
-        <w:t>n4 (n</w:t>
-      </w:r>
-      <w:r>
-        <w:rPr>
-          <w:b/>
-          <w:sz w:val="24"/>
-          <w:szCs w:val="24"/>
-        </w:rPr>
-        <w:t xml:space="preserve">ote que pode não existir conectividade IP imediata entre n1 e n4 até que o </w:t>
-      </w:r>
-      <w:proofErr w:type="spellStart"/>
-      <w:r>
-        <w:rPr>
-          <w:b/>
-          <w:i/>
-          <w:sz w:val="24"/>
-          <w:szCs w:val="24"/>
-        </w:rPr>
-        <w:t>routing</w:t>
-      </w:r>
-      <w:proofErr w:type="spellEnd"/>
-      <w:r>
-        <w:rPr>
-          <w:b/>
-          <w:i/>
-          <w:sz w:val="24"/>
-          <w:szCs w:val="24"/>
-        </w:rPr>
-        <w:t xml:space="preserve"> </w:t>
+        <w:t xml:space="preserve">routing </w:t>
       </w:r>
       <w:r>
         <w:rPr>
@@ -281,7 +246,6 @@
         </w:rPr>
         <w:t xml:space="preserve">Active o </w:t>
       </w:r>
-      <w:proofErr w:type="spellStart"/>
       <w:r>
         <w:rPr>
           <w:b/>
@@ -289,9 +253,16 @@
           <w:sz w:val="24"/>
           <w:szCs w:val="24"/>
         </w:rPr>
-        <w:t>wireshark</w:t>
-      </w:r>
-      <w:proofErr w:type="spellEnd"/>
+        <w:t xml:space="preserve">wireshark </w:t>
+      </w:r>
+      <w:r>
+        <w:rPr>
+          <w:b/>
+          <w:sz w:val="24"/>
+          <w:szCs w:val="24"/>
+        </w:rPr>
+        <w:t xml:space="preserve">ou o </w:t>
+      </w:r>
       <w:r>
         <w:rPr>
           <w:b/>
@@ -299,17 +270,16 @@
           <w:sz w:val="24"/>
           <w:szCs w:val="24"/>
         </w:rPr>
-        <w:t xml:space="preserve"> </w:t>
-      </w:r>
-      <w:r>
-        <w:rPr>
-          <w:b/>
-          <w:sz w:val="24"/>
-          <w:szCs w:val="24"/>
-        </w:rPr>
-        <w:t xml:space="preserve">ou o </w:t>
-      </w:r>
-      <w:proofErr w:type="spellStart"/>
+        <w:t xml:space="preserve">tcpdump </w:t>
+      </w:r>
+      <w:r>
+        <w:rPr>
+          <w:b/>
+          <w:sz w:val="24"/>
+          <w:szCs w:val="24"/>
+        </w:rPr>
+        <w:t xml:space="preserve">no </w:t>
+      </w:r>
       <w:r>
         <w:rPr>
           <w:b/>
@@ -317,9 +287,16 @@
           <w:sz w:val="24"/>
           <w:szCs w:val="24"/>
         </w:rPr>
-        <w:t>tcpdump</w:t>
-      </w:r>
-      <w:proofErr w:type="spellEnd"/>
+        <w:t xml:space="preserve">host </w:t>
+      </w:r>
+      <w:r>
+        <w:rPr>
+          <w:b/>
+          <w:sz w:val="24"/>
+          <w:szCs w:val="24"/>
+        </w:rPr>
+        <w:t xml:space="preserve">n4. Numa </w:t>
+      </w:r>
       <w:r>
         <w:rPr>
           <w:b/>
@@ -327,17 +304,16 @@
           <w:sz w:val="24"/>
           <w:szCs w:val="24"/>
         </w:rPr>
-        <w:t xml:space="preserve"> </w:t>
-      </w:r>
-      <w:r>
-        <w:rPr>
-          <w:b/>
-          <w:sz w:val="24"/>
-          <w:szCs w:val="24"/>
-        </w:rPr>
-        <w:t xml:space="preserve">no </w:t>
-      </w:r>
-      <w:proofErr w:type="spellStart"/>
+        <w:t xml:space="preserve">shell </w:t>
+      </w:r>
+      <w:r>
+        <w:rPr>
+          <w:b/>
+          <w:sz w:val="24"/>
+          <w:szCs w:val="24"/>
+        </w:rPr>
+        <w:t xml:space="preserve">de n4, execute o comando </w:t>
+      </w:r>
       <w:r>
         <w:rPr>
           <w:b/>
@@ -345,9 +321,24 @@
           <w:sz w:val="24"/>
           <w:szCs w:val="24"/>
         </w:rPr>
-        <w:t>host</w:t>
-      </w:r>
-      <w:proofErr w:type="spellEnd"/>
+        <w:t xml:space="preserve">traceroute </w:t>
+      </w:r>
+      <w:r>
+        <w:rPr>
+          <w:b/>
+          <w:sz w:val="24"/>
+          <w:szCs w:val="24"/>
+        </w:rPr>
+        <w:t>-</w:t>
+      </w:r>
+      <w:r>
+        <w:rPr>
+          <w:b/>
+          <w:sz w:val="24"/>
+          <w:szCs w:val="24"/>
+        </w:rPr>
+        <w:t xml:space="preserve">I para o endereço IP do </w:t>
+      </w:r>
       <w:r>
         <w:rPr>
           <w:b/>
@@ -355,99 +346,7 @@
           <w:sz w:val="24"/>
           <w:szCs w:val="24"/>
         </w:rPr>
-        <w:t xml:space="preserve"> </w:t>
-      </w:r>
-      <w:r>
-        <w:rPr>
-          <w:b/>
-          <w:sz w:val="24"/>
-          <w:szCs w:val="24"/>
-        </w:rPr>
-        <w:t xml:space="preserve">n4. Numa </w:t>
-      </w:r>
-      <w:proofErr w:type="spellStart"/>
-      <w:r>
-        <w:rPr>
-          <w:b/>
-          <w:i/>
-          <w:sz w:val="24"/>
-          <w:szCs w:val="24"/>
-        </w:rPr>
-        <w:t>shell</w:t>
-      </w:r>
-      <w:proofErr w:type="spellEnd"/>
-      <w:r>
-        <w:rPr>
-          <w:b/>
-          <w:i/>
-          <w:sz w:val="24"/>
-          <w:szCs w:val="24"/>
-        </w:rPr>
-        <w:t xml:space="preserve"> </w:t>
-      </w:r>
-      <w:r>
-        <w:rPr>
-          <w:b/>
-          <w:sz w:val="24"/>
-          <w:szCs w:val="24"/>
-        </w:rPr>
-        <w:t xml:space="preserve">de n4, execute o comando </w:t>
-      </w:r>
-      <w:proofErr w:type="spellStart"/>
-      <w:r>
-        <w:rPr>
-          <w:b/>
-          <w:i/>
-          <w:sz w:val="24"/>
-          <w:szCs w:val="24"/>
-        </w:rPr>
-        <w:t>traceroute</w:t>
-      </w:r>
-      <w:proofErr w:type="spellEnd"/>
-      <w:r>
-        <w:rPr>
-          <w:b/>
-          <w:i/>
-          <w:sz w:val="24"/>
-          <w:szCs w:val="24"/>
-        </w:rPr>
-        <w:t xml:space="preserve"> </w:t>
-      </w:r>
-      <w:r>
-        <w:rPr>
-          <w:b/>
-          <w:sz w:val="24"/>
-          <w:szCs w:val="24"/>
-        </w:rPr>
-        <w:t>-</w:t>
-      </w:r>
-      <w:r>
-        <w:rPr>
-          <w:b/>
-          <w:sz w:val="24"/>
-          <w:szCs w:val="24"/>
-        </w:rPr>
-        <w:t xml:space="preserve">I para o endereço IP do </w:t>
-      </w:r>
-      <w:proofErr w:type="spellStart"/>
-      <w:r>
-        <w:rPr>
-          <w:b/>
-          <w:i/>
-          <w:sz w:val="24"/>
-          <w:szCs w:val="24"/>
-        </w:rPr>
-        <w:t>host</w:t>
-      </w:r>
-      <w:proofErr w:type="spellEnd"/>
-      <w:r>
-        <w:rPr>
-          <w:b/>
-          <w:i/>
-          <w:sz w:val="24"/>
-          <w:szCs w:val="24"/>
-        </w:rPr>
-        <w:t xml:space="preserve"> </w:t>
+        <w:t xml:space="preserve">host </w:t>
       </w:r>
       <w:r>
         <w:rPr>
@@ -533,17 +432,237 @@
           <w:sz w:val="24"/>
           <w:szCs w:val="24"/>
         </w:rPr>
-        <w:t xml:space="preserve"> três </w:t>
-      </w:r>
-      <w:proofErr w:type="spellStart"/>
-      <w:r>
-        <w:rPr>
-          <w:sz w:val="24"/>
-          <w:szCs w:val="24"/>
-        </w:rPr>
-        <w:t>datagramas</w:t>
-      </w:r>
-      <w:proofErr w:type="spellEnd"/>
+        <w:t xml:space="preserve"> três datagramas </w:t>
+      </w:r>
+      <w:r>
+        <w:rPr>
+          <w:sz w:val="24"/>
+          <w:szCs w:val="24"/>
+        </w:rPr>
+        <w:t xml:space="preserve">(correspondentes a um </w:t>
+      </w:r>
+      <w:r>
+        <w:rPr>
+          <w:i/>
+          <w:sz w:val="24"/>
+          <w:szCs w:val="24"/>
+        </w:rPr>
+        <w:t>echo request</w:t>
+      </w:r>
+      <w:r>
+        <w:rPr>
+          <w:sz w:val="24"/>
+          <w:szCs w:val="24"/>
+        </w:rPr>
+        <w:t xml:space="preserve">) </w:t>
+      </w:r>
+      <w:r>
+        <w:rPr>
+          <w:sz w:val="24"/>
+          <w:szCs w:val="24"/>
+        </w:rPr>
+        <w:t>com o campo TTL (</w:t>
+      </w:r>
+      <w:r>
+        <w:rPr>
+          <w:i/>
+          <w:sz w:val="24"/>
+          <w:szCs w:val="24"/>
+        </w:rPr>
+        <w:t>Time To Live</w:t>
+      </w:r>
+      <w:r>
+        <w:rPr>
+          <w:sz w:val="24"/>
+          <w:szCs w:val="24"/>
+        </w:rPr>
+        <w:t xml:space="preserve">) igual a 1. Como </w:t>
+      </w:r>
+      <w:r>
+        <w:rPr>
+          <w:sz w:val="24"/>
+          <w:szCs w:val="24"/>
+        </w:rPr>
+        <w:t>o número de saltos é inferior ao mínimo necessário</w:t>
+      </w:r>
+      <w:r>
+        <w:rPr>
+          <w:sz w:val="24"/>
+          <w:szCs w:val="24"/>
+        </w:rPr>
+        <w:t xml:space="preserve"> para chegar de n4 a n1</w:t>
+      </w:r>
+      <w:r>
+        <w:rPr>
+          <w:sz w:val="24"/>
+          <w:szCs w:val="24"/>
+        </w:rPr>
+        <w:t>, é recebida uma mensagem de controlo ICMP (</w:t>
+      </w:r>
+      <w:r>
+        <w:rPr>
+          <w:i/>
+          <w:sz w:val="24"/>
+          <w:szCs w:val="24"/>
+        </w:rPr>
+        <w:t>Internet Control Message Protocol</w:t>
+      </w:r>
+      <w:r>
+        <w:rPr>
+          <w:sz w:val="24"/>
+          <w:szCs w:val="24"/>
+        </w:rPr>
+        <w:t>)</w:t>
+      </w:r>
+      <w:r>
+        <w:rPr>
+          <w:sz w:val="24"/>
+          <w:szCs w:val="24"/>
+        </w:rPr>
+        <w:t xml:space="preserve"> informando da falha no envio (i.e. </w:t>
+      </w:r>
+      <w:r>
+        <w:rPr>
+          <w:i/>
+          <w:sz w:val="24"/>
+          <w:szCs w:val="24"/>
+        </w:rPr>
+        <w:t>time exceeded in-transit</w:t>
+      </w:r>
+      <w:r>
+        <w:rPr>
+          <w:sz w:val="24"/>
+          <w:szCs w:val="24"/>
+        </w:rPr>
+        <w:t>)</w:t>
+      </w:r>
+      <w:r>
+        <w:rPr>
+          <w:sz w:val="24"/>
+          <w:szCs w:val="24"/>
+        </w:rPr>
+        <w:t>, procedente de n3</w:t>
+      </w:r>
+      <w:r>
+        <w:rPr>
+          <w:sz w:val="24"/>
+          <w:szCs w:val="24"/>
+        </w:rPr>
+        <w:t>.</w:t>
+      </w:r>
+      <w:r>
+        <w:rPr>
+          <w:sz w:val="24"/>
+          <w:szCs w:val="24"/>
+        </w:rPr>
+        <w:t xml:space="preserve"> É de notar, no entanto, que apesar de a mensagem ICMP fazer referência a um tempo excedido, na verdade, o que aconteceu foi que o datagrama utilizou todos os saltos </w:t>
+      </w:r>
+      <w:r>
+        <w:rPr>
+          <w:sz w:val="24"/>
+          <w:szCs w:val="24"/>
+        </w:rPr>
+        <w:t xml:space="preserve">possíveis (definidos pelo TTL), sendo que </w:t>
+      </w:r>
+      <w:r>
+        <w:rPr>
+          <w:sz w:val="24"/>
+          <w:szCs w:val="24"/>
+        </w:rPr>
+        <w:t>a falha no envio não se deve a nenhuma razão temporal.</w:t>
+      </w:r>
+    </w:p>
+    <w:p>
+      <w:pPr>
+        <w:ind w:left="1068"/>
+        <w:jc w:val="both"/>
+        <w:rPr>
+          <w:sz w:val="24"/>
+          <w:szCs w:val="24"/>
+        </w:rPr>
+      </w:pPr>
+      <w:r>
+        <w:rPr>
+          <w:sz w:val="24"/>
+          <w:szCs w:val="24"/>
+        </w:rPr>
+        <w:t>De seguida, são enviados mais três datagramas com o campo T</w:t>
+      </w:r>
+      <w:r>
+        <w:rPr>
+          <w:sz w:val="24"/>
+          <w:szCs w:val="24"/>
+        </w:rPr>
+        <w:t>TL igual a 2, ocorrendo o me</w:t>
+      </w:r>
+      <w:r>
+        <w:rPr>
+          <w:sz w:val="24"/>
+          <w:szCs w:val="24"/>
+        </w:rPr>
+        <w:t xml:space="preserve">smo (sendo que a mensagem ICMP, </w:t>
+      </w:r>
+      <w:r>
+        <w:rPr>
+          <w:i/>
+          <w:sz w:val="24"/>
+          <w:szCs w:val="24"/>
+        </w:rPr>
+        <w:t>time exceeded in-transit</w:t>
+      </w:r>
+      <w:r>
+        <w:rPr>
+          <w:sz w:val="24"/>
+          <w:szCs w:val="24"/>
+        </w:rPr>
+        <w:t>,</w:t>
+      </w:r>
+      <w:r>
+        <w:rPr>
+          <w:sz w:val="24"/>
+          <w:szCs w:val="24"/>
+        </w:rPr>
+        <w:t xml:space="preserve"> é enviada </w:t>
+      </w:r>
+      <w:r>
+        <w:rPr>
+          <w:sz w:val="24"/>
+          <w:szCs w:val="24"/>
+        </w:rPr>
+        <w:t>por n2 e não por n3).</w:t>
+      </w:r>
+    </w:p>
+    <w:p>
+      <w:pPr>
+        <w:ind w:left="1068"/>
+        <w:jc w:val="both"/>
+        <w:rPr>
+          <w:sz w:val="24"/>
+          <w:szCs w:val="24"/>
+        </w:rPr>
+      </w:pPr>
+      <w:r>
+        <w:rPr>
+          <w:sz w:val="24"/>
+          <w:szCs w:val="24"/>
+        </w:rPr>
+        <w:t>Por último, são enviados outros três datagramas mas agora com o TTL igual a 3 pelo que, como já se atingiu número mínimo de saltos para ch</w:t>
+      </w:r>
+      <w:r>
+        <w:rPr>
+          <w:sz w:val="24"/>
+          <w:szCs w:val="24"/>
+        </w:rPr>
+        <w:t xml:space="preserve">egar de n4 a n1, é recebida a resposta ao </w:t>
+      </w:r>
+      <w:r>
+        <w:rPr>
+          <w:i/>
+          <w:sz w:val="24"/>
+          <w:szCs w:val="24"/>
+        </w:rPr>
+        <w:t>echo</w:t>
+      </w:r>
       <w:r>
         <w:rPr>
           <w:sz w:val="24"/>
@@ -553,460 +672,42 @@
       </w:r>
       <w:r>
         <w:rPr>
-          <w:sz w:val="24"/>
-          <w:szCs w:val="24"/>
-        </w:rPr>
-        <w:t xml:space="preserve">(correspondentes a um </w:t>
-      </w:r>
-      <w:proofErr w:type="spellStart"/>
-      <w:r>
-        <w:rPr>
           <w:i/>
           <w:sz w:val="24"/>
           <w:szCs w:val="24"/>
         </w:rPr>
+        <w:t>request</w:t>
+      </w:r>
+      <w:r>
+        <w:rPr>
+          <w:sz w:val="24"/>
+          <w:szCs w:val="24"/>
+        </w:rPr>
+        <w:t xml:space="preserve"> (i.e. um </w:t>
+      </w:r>
+      <w:r>
+        <w:rPr>
+          <w:i/>
+          <w:sz w:val="24"/>
+          <w:szCs w:val="24"/>
+        </w:rPr>
         <w:t>echo</w:t>
       </w:r>
-      <w:proofErr w:type="spellEnd"/>
+      <w:r>
+        <w:rPr>
+          <w:sz w:val="24"/>
+          <w:szCs w:val="24"/>
+        </w:rPr>
+        <w:t xml:space="preserve"> </w:t>
+      </w:r>
       <w:r>
         <w:rPr>
           <w:i/>
           <w:sz w:val="24"/>
           <w:szCs w:val="24"/>
         </w:rPr>
-        <w:t xml:space="preserve"> </w:t>
-      </w:r>
-      <w:proofErr w:type="spellStart"/>
-      <w:r>
-        <w:rPr>
-          <w:i/>
-          <w:sz w:val="24"/>
-          <w:szCs w:val="24"/>
-        </w:rPr>
-        <w:t>request</w:t>
-      </w:r>
-      <w:proofErr w:type="spellEnd"/>
-      <w:r>
-        <w:rPr>
-          <w:sz w:val="24"/>
-          <w:szCs w:val="24"/>
-        </w:rPr>
-        <w:t xml:space="preserve">) </w:t>
-      </w:r>
-      <w:r>
-        <w:rPr>
-          <w:sz w:val="24"/>
-          <w:szCs w:val="24"/>
-        </w:rPr>
-        <w:t>com o campo TTL (</w:t>
-      </w:r>
-      <w:r>
-        <w:rPr>
-          <w:i/>
-          <w:sz w:val="24"/>
-          <w:szCs w:val="24"/>
-        </w:rPr>
-        <w:t>Time To Live</w:t>
-      </w:r>
-      <w:r>
-        <w:rPr>
-          <w:sz w:val="24"/>
-          <w:szCs w:val="24"/>
-        </w:rPr>
-        <w:t xml:space="preserve">) igual a 1. Como </w:t>
-      </w:r>
-      <w:r>
-        <w:rPr>
-          <w:sz w:val="24"/>
-          <w:szCs w:val="24"/>
-        </w:rPr>
-        <w:t>o número de saltos é inferior ao mínimo necessário</w:t>
-      </w:r>
-      <w:r>
-        <w:rPr>
-          <w:sz w:val="24"/>
-          <w:szCs w:val="24"/>
-        </w:rPr>
-        <w:t xml:space="preserve"> para chegar de n4 a n1</w:t>
-      </w:r>
-      <w:r>
-        <w:rPr>
-          <w:sz w:val="24"/>
-          <w:szCs w:val="24"/>
-        </w:rPr>
-        <w:t>, é recebida uma mensagem de controlo ICMP (</w:t>
-      </w:r>
-      <w:r>
-        <w:rPr>
-          <w:i/>
-          <w:sz w:val="24"/>
-          <w:szCs w:val="24"/>
-        </w:rPr>
-        <w:t xml:space="preserve">Internet </w:t>
-      </w:r>
-      <w:proofErr w:type="spellStart"/>
-      <w:r>
-        <w:rPr>
-          <w:i/>
-          <w:sz w:val="24"/>
-          <w:szCs w:val="24"/>
-        </w:rPr>
-        <w:t>Control</w:t>
-      </w:r>
-      <w:proofErr w:type="spellEnd"/>
-      <w:r>
-        <w:rPr>
-          <w:i/>
-          <w:sz w:val="24"/>
-          <w:szCs w:val="24"/>
-        </w:rPr>
-        <w:t xml:space="preserve"> </w:t>
-      </w:r>
-      <w:proofErr w:type="spellStart"/>
-      <w:r>
-        <w:rPr>
-          <w:i/>
-          <w:sz w:val="24"/>
-          <w:szCs w:val="24"/>
-        </w:rPr>
-        <w:t>Message</w:t>
-      </w:r>
-      <w:proofErr w:type="spellEnd"/>
-      <w:r>
-        <w:rPr>
-          <w:i/>
-          <w:sz w:val="24"/>
-          <w:szCs w:val="24"/>
-        </w:rPr>
-        <w:t xml:space="preserve"> </w:t>
-      </w:r>
-      <w:proofErr w:type="spellStart"/>
-      <w:r>
-        <w:rPr>
-          <w:i/>
-          <w:sz w:val="24"/>
-          <w:szCs w:val="24"/>
-        </w:rPr>
-        <w:t>Protocol</w:t>
-      </w:r>
-      <w:proofErr w:type="spellEnd"/>
-      <w:r>
-        <w:rPr>
-          <w:sz w:val="24"/>
-          <w:szCs w:val="24"/>
-        </w:rPr>
-        <w:t>)</w:t>
-      </w:r>
-      <w:r>
-        <w:rPr>
-          <w:sz w:val="24"/>
-          <w:szCs w:val="24"/>
-        </w:rPr>
-        <w:t xml:space="preserve"> informando da falha no envio (</w:t>
-      </w:r>
-      <w:proofErr w:type="gramStart"/>
-      <w:r>
-        <w:rPr>
-          <w:sz w:val="24"/>
-          <w:szCs w:val="24"/>
-        </w:rPr>
-        <w:t>i.e.</w:t>
-      </w:r>
-      <w:proofErr w:type="gramEnd"/>
-      <w:r>
-        <w:rPr>
-          <w:sz w:val="24"/>
-          <w:szCs w:val="24"/>
-        </w:rPr>
-        <w:t xml:space="preserve"> </w:t>
-      </w:r>
-      <w:r>
-        <w:rPr>
-          <w:i/>
-          <w:sz w:val="24"/>
-          <w:szCs w:val="24"/>
-        </w:rPr>
-        <w:t xml:space="preserve">time </w:t>
-      </w:r>
-      <w:proofErr w:type="spellStart"/>
-      <w:r>
-        <w:rPr>
-          <w:i/>
-          <w:sz w:val="24"/>
-          <w:szCs w:val="24"/>
-        </w:rPr>
-        <w:t>exceeded</w:t>
-      </w:r>
-      <w:proofErr w:type="spellEnd"/>
-      <w:r>
-        <w:rPr>
-          <w:i/>
-          <w:sz w:val="24"/>
-          <w:szCs w:val="24"/>
-        </w:rPr>
-        <w:t xml:space="preserve"> </w:t>
-      </w:r>
-      <w:proofErr w:type="spellStart"/>
-      <w:r>
-        <w:rPr>
-          <w:i/>
-          <w:sz w:val="24"/>
-          <w:szCs w:val="24"/>
-        </w:rPr>
-        <w:t>in-transit</w:t>
-      </w:r>
-      <w:proofErr w:type="spellEnd"/>
-      <w:r>
-        <w:rPr>
-          <w:sz w:val="24"/>
-          <w:szCs w:val="24"/>
-        </w:rPr>
-        <w:t>)</w:t>
-      </w:r>
-      <w:r>
-        <w:rPr>
-          <w:sz w:val="24"/>
-          <w:szCs w:val="24"/>
-        </w:rPr>
-        <w:t>, procedente de n3</w:t>
-      </w:r>
-      <w:r>
-        <w:rPr>
-          <w:sz w:val="24"/>
-          <w:szCs w:val="24"/>
-        </w:rPr>
-        <w:t>.</w:t>
-      </w:r>
-      <w:r>
-        <w:rPr>
-          <w:sz w:val="24"/>
-          <w:szCs w:val="24"/>
-        </w:rPr>
-        <w:t xml:space="preserve"> É de notar, no entanto, que apesar de a mensagem ICMP fazer referência a um tempo excedido, na verdade, o que aconteceu foi que o </w:t>
-      </w:r>
-      <w:proofErr w:type="spellStart"/>
-      <w:r>
-        <w:rPr>
-          <w:sz w:val="24"/>
-          <w:szCs w:val="24"/>
-        </w:rPr>
-        <w:t>datagrama</w:t>
-      </w:r>
-      <w:proofErr w:type="spellEnd"/>
-      <w:r>
-        <w:rPr>
-          <w:sz w:val="24"/>
-          <w:szCs w:val="24"/>
-        </w:rPr>
-        <w:t xml:space="preserve"> utilizou todos os saltos </w:t>
-      </w:r>
-      <w:r>
-        <w:rPr>
-          <w:sz w:val="24"/>
-          <w:szCs w:val="24"/>
-        </w:rPr>
-        <w:t xml:space="preserve">possíveis (definidos pelo TTL), sendo que </w:t>
-      </w:r>
-      <w:r>
-        <w:rPr>
-          <w:sz w:val="24"/>
-          <w:szCs w:val="24"/>
-        </w:rPr>
-        <w:t>a falha no envio não se deve a nenhuma razão temporal.</w:t>
-      </w:r>
-    </w:p>
-    <w:p>
-      <w:pPr>
-        <w:ind w:left="1068"/>
-        <w:jc w:val="both"/>
-        <w:rPr>
-          <w:sz w:val="24"/>
-          <w:szCs w:val="24"/>
-        </w:rPr>
-      </w:pPr>
-      <w:r>
-        <w:rPr>
-          <w:sz w:val="24"/>
-          <w:szCs w:val="24"/>
-        </w:rPr>
-        <w:t xml:space="preserve">De seguida, são enviados mais três </w:t>
-      </w:r>
-      <w:proofErr w:type="spellStart"/>
-      <w:r>
-        <w:rPr>
-          <w:sz w:val="24"/>
-          <w:szCs w:val="24"/>
-        </w:rPr>
-        <w:t>datagramas</w:t>
-      </w:r>
-      <w:proofErr w:type="spellEnd"/>
-      <w:r>
-        <w:rPr>
-          <w:sz w:val="24"/>
-          <w:szCs w:val="24"/>
-        </w:rPr>
-        <w:t xml:space="preserve"> com o campo T</w:t>
-      </w:r>
-      <w:r>
-        <w:rPr>
-          <w:sz w:val="24"/>
-          <w:szCs w:val="24"/>
-        </w:rPr>
-        <w:t>TL igual a 2, ocorrendo o mesmo (sendo que a mensagem ICMP (</w:t>
-      </w:r>
-      <w:r>
-        <w:rPr>
-          <w:i/>
-          <w:sz w:val="24"/>
-          <w:szCs w:val="24"/>
-        </w:rPr>
-        <w:t xml:space="preserve">time </w:t>
-      </w:r>
-      <w:proofErr w:type="spellStart"/>
-      <w:r>
-        <w:rPr>
-          <w:i/>
-          <w:sz w:val="24"/>
-          <w:szCs w:val="24"/>
-        </w:rPr>
-        <w:t>exceeded</w:t>
-      </w:r>
-      <w:proofErr w:type="spellEnd"/>
-      <w:r>
-        <w:rPr>
-          <w:i/>
-          <w:sz w:val="24"/>
-          <w:szCs w:val="24"/>
-        </w:rPr>
-        <w:t xml:space="preserve"> </w:t>
-      </w:r>
-      <w:proofErr w:type="spellStart"/>
-      <w:r>
-        <w:rPr>
-          <w:i/>
-          <w:sz w:val="24"/>
-          <w:szCs w:val="24"/>
-        </w:rPr>
-        <w:t>in-transit</w:t>
-      </w:r>
-      <w:proofErr w:type="spellEnd"/>
-      <w:r>
-        <w:rPr>
-          <w:sz w:val="24"/>
-          <w:szCs w:val="24"/>
-        </w:rPr>
-        <w:t xml:space="preserve">) é enviada </w:t>
-      </w:r>
-      <w:r>
-        <w:rPr>
-          <w:sz w:val="24"/>
-          <w:szCs w:val="24"/>
-        </w:rPr>
-        <w:t>por n2 e não por n3).</w:t>
-      </w:r>
-    </w:p>
-    <w:p>
-      <w:pPr>
-        <w:ind w:left="1068"/>
-        <w:jc w:val="both"/>
-        <w:rPr>
-          <w:sz w:val="24"/>
-          <w:szCs w:val="24"/>
-        </w:rPr>
-      </w:pPr>
-      <w:r>
-        <w:rPr>
-          <w:sz w:val="24"/>
-          <w:szCs w:val="24"/>
-        </w:rPr>
-        <w:t xml:space="preserve">Por último, são enviados outros três </w:t>
-      </w:r>
-      <w:proofErr w:type="spellStart"/>
-      <w:proofErr w:type="gramStart"/>
-      <w:r>
-        <w:rPr>
-          <w:sz w:val="24"/>
-          <w:szCs w:val="24"/>
-        </w:rPr>
-        <w:t>datagramas</w:t>
-      </w:r>
-      <w:proofErr w:type="spellEnd"/>
-      <w:proofErr w:type="gramEnd"/>
-      <w:r>
-        <w:rPr>
-          <w:sz w:val="24"/>
-          <w:szCs w:val="24"/>
-        </w:rPr>
-        <w:t xml:space="preserve"> mas agora com o TTL igual a 3 pelo que, como já se atingiu número mínimo de saltos para ch</w:t>
-      </w:r>
-      <w:r>
-        <w:rPr>
-          <w:sz w:val="24"/>
-          <w:szCs w:val="24"/>
-        </w:rPr>
-        <w:t xml:space="preserve">egar de n4 a n1, é recebida a resposta ao </w:t>
-      </w:r>
-      <w:proofErr w:type="spellStart"/>
-      <w:r>
-        <w:rPr>
-          <w:i/>
-          <w:sz w:val="24"/>
-          <w:szCs w:val="24"/>
-        </w:rPr>
-        <w:t>echo</w:t>
-      </w:r>
-      <w:proofErr w:type="spellEnd"/>
-      <w:r>
-        <w:rPr>
-          <w:sz w:val="24"/>
-          <w:szCs w:val="24"/>
-        </w:rPr>
-        <w:t xml:space="preserve"> </w:t>
-      </w:r>
-      <w:proofErr w:type="spellStart"/>
-      <w:r>
-        <w:rPr>
-          <w:i/>
-          <w:sz w:val="24"/>
-          <w:szCs w:val="24"/>
-        </w:rPr>
-        <w:t>request</w:t>
-      </w:r>
-      <w:proofErr w:type="spellEnd"/>
-      <w:r>
-        <w:rPr>
-          <w:sz w:val="24"/>
-          <w:szCs w:val="24"/>
-        </w:rPr>
-        <w:t xml:space="preserve"> (i.e. um </w:t>
-      </w:r>
-      <w:proofErr w:type="spellStart"/>
-      <w:r>
-        <w:rPr>
-          <w:i/>
-          <w:sz w:val="24"/>
-          <w:szCs w:val="24"/>
-        </w:rPr>
-        <w:t>echo</w:t>
-      </w:r>
-      <w:proofErr w:type="spellEnd"/>
-      <w:r>
-        <w:rPr>
-          <w:sz w:val="24"/>
-          <w:szCs w:val="24"/>
-        </w:rPr>
-        <w:t xml:space="preserve"> </w:t>
-      </w:r>
-      <w:proofErr w:type="spellStart"/>
-      <w:r>
-        <w:rPr>
-          <w:i/>
-          <w:sz w:val="24"/>
-          <w:szCs w:val="24"/>
-        </w:rPr>
         <w:t>reply</w:t>
       </w:r>
-      <w:proofErr w:type="spellEnd"/>
       <w:r>
         <w:rPr>
           <w:sz w:val="24"/>
@@ -1095,103 +796,31 @@
           <w:sz w:val="24"/>
           <w:szCs w:val="24"/>
         </w:rPr>
-        <w:t xml:space="preserve">-se que para os </w:t>
-      </w:r>
-      <w:proofErr w:type="spellStart"/>
-      <w:r>
-        <w:rPr>
-          <w:sz w:val="24"/>
-          <w:szCs w:val="24"/>
-        </w:rPr>
-        <w:t>datagramas</w:t>
-      </w:r>
-      <w:proofErr w:type="spellEnd"/>
-      <w:r>
-        <w:rPr>
-          <w:sz w:val="24"/>
-          <w:szCs w:val="24"/>
-        </w:rPr>
-        <w:t xml:space="preserve"> enviados por n4 com o TTL igual a 3, é enviado (por n1) a resposta ao </w:t>
-      </w:r>
-      <w:proofErr w:type="spellStart"/>
+        <w:t xml:space="preserve">-se que para os datagramas enviados por n4 com o TTL igual a 3, é enviado (por n1) a resposta ao </w:t>
+      </w:r>
       <w:r>
         <w:rPr>
           <w:i/>
           <w:sz w:val="24"/>
           <w:szCs w:val="24"/>
         </w:rPr>
-        <w:t>echo</w:t>
-      </w:r>
-      <w:proofErr w:type="spellEnd"/>
+        <w:t>echo request</w:t>
+      </w:r>
+      <w:r>
+        <w:rPr>
+          <w:sz w:val="24"/>
+          <w:szCs w:val="24"/>
+        </w:rPr>
+        <w:t xml:space="preserve"> (i.e. um </w:t>
+      </w:r>
       <w:r>
         <w:rPr>
           <w:i/>
           <w:sz w:val="24"/>
           <w:szCs w:val="24"/>
         </w:rPr>
-        <w:t xml:space="preserve"> </w:t>
-      </w:r>
-      <w:proofErr w:type="spellStart"/>
-      <w:r>
-        <w:rPr>
-          <w:i/>
-          <w:sz w:val="24"/>
-          <w:szCs w:val="24"/>
-        </w:rPr>
-        <w:t>request</w:t>
-      </w:r>
-      <w:proofErr w:type="spellEnd"/>
-      <w:r>
-        <w:rPr>
-          <w:sz w:val="24"/>
-          <w:szCs w:val="24"/>
-        </w:rPr>
-        <w:t xml:space="preserve"> (</w:t>
-      </w:r>
-      <w:proofErr w:type="gramStart"/>
-      <w:r>
-        <w:rPr>
-          <w:sz w:val="24"/>
-          <w:szCs w:val="24"/>
-        </w:rPr>
-        <w:t>i.e.</w:t>
-      </w:r>
-      <w:proofErr w:type="gramEnd"/>
-      <w:r>
-        <w:rPr>
-          <w:sz w:val="24"/>
-          <w:szCs w:val="24"/>
-        </w:rPr>
-        <w:t xml:space="preserve"> um </w:t>
-      </w:r>
-      <w:proofErr w:type="spellStart"/>
-      <w:r>
-        <w:rPr>
-          <w:i/>
-          <w:sz w:val="24"/>
-          <w:szCs w:val="24"/>
-        </w:rPr>
-        <w:t>echo</w:t>
-      </w:r>
-      <w:proofErr w:type="spellEnd"/>
-      <w:r>
-        <w:rPr>
-          <w:i/>
-          <w:sz w:val="24"/>
-          <w:szCs w:val="24"/>
-        </w:rPr>
-        <w:t xml:space="preserve"> </w:t>
-      </w:r>
-      <w:proofErr w:type="spellStart"/>
-      <w:r>
-        <w:rPr>
-          <w:i/>
-          <w:sz w:val="24"/>
-          <w:szCs w:val="24"/>
-        </w:rPr>
-        <w:t>reply</w:t>
-      </w:r>
-      <w:proofErr w:type="spellEnd"/>
+        <w:t>echo reply</w:t>
+      </w:r>
       <w:r>
         <w:rPr>
           <w:sz w:val="24"/>
@@ -1288,16 +917,15 @@
           <w:szCs w:val="24"/>
           <w:u w:val="single"/>
         </w:rPr>
-        <w:t xml:space="preserve">) é </w:t>
-      </w:r>
-      <w:proofErr w:type="gramStart"/>
+        <w:t>) é de</w:t>
+      </w:r>
       <w:r>
         <w:rPr>
           <w:sz w:val="24"/>
           <w:szCs w:val="24"/>
           <w:u w:val="single"/>
         </w:rPr>
-        <w:t>de</w:t>
+        <w:t xml:space="preserve"> </w:t>
       </w:r>
       <w:r>
         <w:rPr>
@@ -1305,17 +933,8 @@
           <w:szCs w:val="24"/>
           <w:u w:val="single"/>
         </w:rPr>
-        <w:t xml:space="preserve"> </w:t>
-      </w:r>
-      <w:r>
-        <w:rPr>
-          <w:sz w:val="24"/>
-          <w:szCs w:val="24"/>
-          <w:u w:val="single"/>
-        </w:rPr>
         <w:t>.</w:t>
       </w:r>
-      <w:proofErr w:type="gramEnd"/>
     </w:p>
     <w:p>
       <w:pPr>
@@ -1358,7 +977,6 @@
         </w:rPr>
         <w:t xml:space="preserve">‐se agora usar o </w:t>
       </w:r>
-      <w:proofErr w:type="spellStart"/>
       <w:r>
         <w:rPr>
           <w:b/>
@@ -1368,32 +986,13 @@
         </w:rPr>
         <w:t>traceroute</w:t>
       </w:r>
-      <w:proofErr w:type="spellEnd"/>
-      <w:r>
-        <w:rPr>
-          <w:b/>
-          <w:sz w:val="24"/>
-          <w:szCs w:val="24"/>
-        </w:rPr>
-        <w:t xml:space="preserve"> na sua máquina nativa, e gerar de </w:t>
-      </w:r>
-      <w:proofErr w:type="spellStart"/>
-      <w:r>
-        <w:rPr>
-          <w:b/>
-          <w:sz w:val="24"/>
-          <w:szCs w:val="24"/>
-        </w:rPr>
-        <w:t>datagramas</w:t>
-      </w:r>
-      <w:proofErr w:type="spellEnd"/>
-      <w:r>
-        <w:rPr>
-          <w:b/>
-          <w:sz w:val="24"/>
-          <w:szCs w:val="24"/>
-        </w:rPr>
-        <w:t xml:space="preserve"> IP de diferentes tamanhos.</w:t>
+      <w:r>
+        <w:rPr>
+          <w:b/>
+          <w:sz w:val="24"/>
+          <w:szCs w:val="24"/>
+        </w:rPr>
+        <w:t xml:space="preserve"> na sua máquina nativa, e gerar de datagramas IP de diferentes tamanhos.</w:t>
       </w:r>
     </w:p>
     <w:p>
@@ -1452,13 +1051,13 @@
         <w:rPr>
           <w:sz w:val="24"/>
         </w:rPr>
-        <w:t xml:space="preserve">O endereço IP da interface ativa do nosso computador é </w:t>
-      </w:r>
-      <w:r>
-        <w:rPr>
-          <w:sz w:val="24"/>
-        </w:rPr>
-        <w:t>172.26.36.29</w:t>
+        <w:t>O endereço IP da interface ativa do nosso computador é</w:t>
+      </w:r>
+      <w:r>
+        <w:rPr>
+          <w:sz w:val="24"/>
+        </w:rPr>
+        <w:t xml:space="preserve"> 192.168.100.200</w:t>
       </w:r>
       <w:r>
         <w:rPr>
@@ -1528,33 +1127,13 @@
         <w:rPr>
           <w:sz w:val="24"/>
         </w:rPr>
-        <w:t xml:space="preserve"> </w:t>
-      </w:r>
-      <w:proofErr w:type="gramStart"/>
-      <w:r>
-        <w:rPr>
-          <w:sz w:val="24"/>
-        </w:rPr>
-        <w:t xml:space="preserve">ICMP </w:t>
-      </w:r>
-      <w:r>
-        <w:rPr>
-          <w:sz w:val="24"/>
-        </w:rPr>
-        <w:t xml:space="preserve"> </w:t>
-      </w:r>
-      <w:r>
-        <w:rPr>
-          <w:sz w:val="24"/>
-        </w:rPr>
-        <w:t>(</w:t>
-      </w:r>
-      <w:proofErr w:type="gramEnd"/>
-      <w:r>
-        <w:rPr>
-          <w:sz w:val="24"/>
-        </w:rPr>
-        <w:t>1)</w:t>
+        <w:t xml:space="preserve"> ICMP </w:t>
+      </w:r>
+      <w:r>
+        <w:rPr>
+          <w:sz w:val="24"/>
+        </w:rPr>
+        <w:t>(1)</w:t>
       </w:r>
       <w:r>
         <w:rPr>
@@ -1567,52 +1146,10 @@
           <w:i/>
           <w:sz w:val="24"/>
         </w:rPr>
-        <w:t xml:space="preserve">Internet </w:t>
-      </w:r>
-      <w:proofErr w:type="spellStart"/>
-      <w:r>
-        <w:rPr>
-          <w:i/>
-          <w:sz w:val="24"/>
-        </w:rPr>
-        <w:t>Control</w:t>
-      </w:r>
-      <w:proofErr w:type="spellEnd"/>
-      <w:r>
-        <w:rPr>
-          <w:i/>
-          <w:sz w:val="24"/>
-        </w:rPr>
-        <w:t xml:space="preserve"> </w:t>
-      </w:r>
-      <w:proofErr w:type="spellStart"/>
-      <w:r>
-        <w:rPr>
-          <w:i/>
-          <w:sz w:val="24"/>
-        </w:rPr>
-        <w:t>Message</w:t>
-      </w:r>
-      <w:proofErr w:type="spellEnd"/>
-      <w:r>
-        <w:rPr>
-          <w:i/>
-          <w:sz w:val="24"/>
-        </w:rPr>
-        <w:t xml:space="preserve"> </w:t>
-      </w:r>
-      <w:proofErr w:type="spellStart"/>
-      <w:r>
-        <w:rPr>
-          <w:i/>
-          <w:sz w:val="24"/>
-        </w:rPr>
-        <w:t>Protocol</w:t>
-      </w:r>
-      <w:proofErr w:type="spellEnd"/>
-      <w:r>
-        <w:rPr>
-          <w:i/>
+        <w:t>Internet Control Message Protocol</w:t>
+      </w:r>
+      <w:r>
+        <w:rPr>
           <w:sz w:val="24"/>
         </w:rPr>
         <w:t>.</w:t>
@@ -1639,12 +1176,14 @@
         <w:rPr>
           <w:b/>
           <w:sz w:val="24"/>
-        </w:rPr>
-      </w:pPr>
-      <w:r>
-        <w:rPr>
-          <w:b/>
-          <w:sz w:val="24"/>
+          <w:u w:val="single"/>
+        </w:rPr>
+      </w:pPr>
+      <w:r>
+        <w:rPr>
+          <w:b/>
+          <w:sz w:val="24"/>
+          <w:u w:val="single"/>
         </w:rPr>
         <w:t xml:space="preserve">Quantos </w:t>
       </w:r>
@@ -1653,6 +1192,7 @@
           <w:b/>
           <w:i/>
           <w:sz w:val="24"/>
+          <w:u w:val="single"/>
         </w:rPr>
         <w:t>bytes</w:t>
       </w:r>
@@ -1660,56 +1200,41 @@
         <w:rPr>
           <w:b/>
           <w:sz w:val="24"/>
+          <w:u w:val="single"/>
         </w:rPr>
         <w:t xml:space="preserve"> tem o cabeçalho IP(v4)? Quantos bytes tem o campo de dados (</w:t>
       </w:r>
-      <w:proofErr w:type="spellStart"/>
       <w:r>
         <w:rPr>
           <w:b/>
           <w:i/>
           <w:sz w:val="24"/>
+          <w:u w:val="single"/>
         </w:rPr>
         <w:t>payload</w:t>
       </w:r>
-      <w:proofErr w:type="spellEnd"/>
-      <w:r>
-        <w:rPr>
-          <w:b/>
-          <w:sz w:val="24"/>
-        </w:rPr>
-        <w:t xml:space="preserve">) do </w:t>
-      </w:r>
-      <w:proofErr w:type="spellStart"/>
-      <w:r>
-        <w:rPr>
-          <w:b/>
-          <w:sz w:val="24"/>
-        </w:rPr>
-        <w:t>datagrama</w:t>
-      </w:r>
-      <w:proofErr w:type="spellEnd"/>
-      <w:r>
-        <w:rPr>
-          <w:b/>
-          <w:sz w:val="24"/>
-        </w:rPr>
-        <w:t xml:space="preserve">? Como se calcula o tamanho do </w:t>
-      </w:r>
-      <w:proofErr w:type="spellStart"/>
+      <w:r>
+        <w:rPr>
+          <w:b/>
+          <w:sz w:val="24"/>
+          <w:u w:val="single"/>
+        </w:rPr>
+        <w:t xml:space="preserve">) do datagrama? Como se calcula o tamanho do </w:t>
+      </w:r>
       <w:r>
         <w:rPr>
           <w:b/>
           <w:i/>
           <w:sz w:val="24"/>
+          <w:u w:val="single"/>
         </w:rPr>
         <w:t>payload</w:t>
       </w:r>
-      <w:proofErr w:type="spellEnd"/>
-      <w:r>
-        <w:rPr>
-          <w:b/>
-          <w:sz w:val="24"/>
+      <w:r>
+        <w:rPr>
+          <w:b/>
+          <w:sz w:val="24"/>
+          <w:u w:val="single"/>
         </w:rPr>
         <w:t>?</w:t>
       </w:r>
@@ -1740,7 +1265,6 @@
         </w:rPr>
         <w:t xml:space="preserve"> bytes. O campo de dados (</w:t>
       </w:r>
-      <w:proofErr w:type="spellStart"/>
       <w:r>
         <w:rPr>
           <w:i/>
@@ -1748,32 +1272,17 @@
         </w:rPr>
         <w:t>payload</w:t>
       </w:r>
-      <w:proofErr w:type="spellEnd"/>
-      <w:r>
-        <w:rPr>
-          <w:sz w:val="24"/>
-        </w:rPr>
-        <w:t xml:space="preserve">) do </w:t>
-      </w:r>
-      <w:proofErr w:type="spellStart"/>
-      <w:r>
-        <w:rPr>
-          <w:sz w:val="24"/>
-        </w:rPr>
-        <w:t>datagr</w:t>
-      </w:r>
-      <w:r>
-        <w:rPr>
-          <w:sz w:val="24"/>
-        </w:rPr>
-        <w:t>ama</w:t>
-      </w:r>
-      <w:proofErr w:type="spellEnd"/>
-      <w:r>
-        <w:rPr>
-          <w:sz w:val="24"/>
-        </w:rPr>
-        <w:t xml:space="preserve"> tem 28</w:t>
+      <w:r>
+        <w:rPr>
+          <w:sz w:val="24"/>
+        </w:rPr>
+        <w:t>) do datagr</w:t>
+      </w:r>
+      <w:r>
+        <w:rPr>
+          <w:sz w:val="24"/>
+        </w:rPr>
+        <w:t>ama tem 28</w:t>
       </w:r>
       <w:r>
         <w:rPr>
@@ -1787,41 +1296,18 @@
         </w:rPr>
         <w:t xml:space="preserve">bytes. O </w:t>
       </w:r>
-      <w:proofErr w:type="spellStart"/>
       <w:r>
         <w:rPr>
           <w:i/>
           <w:sz w:val="24"/>
         </w:rPr>
-        <w:t>payload</w:t>
-      </w:r>
-      <w:proofErr w:type="spellEnd"/>
-      <w:r>
-        <w:rPr>
-          <w:i/>
-          <w:sz w:val="24"/>
-        </w:rPr>
-        <w:t xml:space="preserve"> </w:t>
-      </w:r>
-      <w:r>
-        <w:rPr>
-          <w:sz w:val="24"/>
-        </w:rPr>
-        <w:t xml:space="preserve">é dado pelo valor do cabeçalho somado com os primeiros 8 bytes do campo de dados do </w:t>
-      </w:r>
-      <w:proofErr w:type="spellStart"/>
-      <w:r>
-        <w:rPr>
-          <w:sz w:val="24"/>
-        </w:rPr>
-        <w:t>datagrama</w:t>
-      </w:r>
-      <w:proofErr w:type="spellEnd"/>
-      <w:r>
-        <w:rPr>
-          <w:sz w:val="24"/>
-        </w:rPr>
-        <w:t>.</w:t>
+        <w:t xml:space="preserve">payload </w:t>
+      </w:r>
+      <w:r>
+        <w:rPr>
+          <w:sz w:val="24"/>
+        </w:rPr>
+        <w:t>é dado pelo valor do cabeçalho somado com os primeiros 8 bytes do campo de dados do datagrama.</w:t>
       </w:r>
     </w:p>
     <w:p>
@@ -1852,23 +1338,7 @@
           <w:b/>
           <w:sz w:val="24"/>
         </w:rPr>
-        <w:t xml:space="preserve">O </w:t>
-      </w:r>
-      <w:proofErr w:type="spellStart"/>
-      <w:r>
-        <w:rPr>
-          <w:b/>
-          <w:sz w:val="24"/>
-        </w:rPr>
-        <w:t>datagrama</w:t>
-      </w:r>
-      <w:proofErr w:type="spellEnd"/>
-      <w:r>
-        <w:rPr>
-          <w:b/>
-          <w:sz w:val="24"/>
-        </w:rPr>
-        <w:t xml:space="preserve"> IP foi fragmentado? Justifique.</w:t>
+        <w:t>O datagrama IP foi fragmentado? Justifique.</w:t>
       </w:r>
     </w:p>
     <w:p>
@@ -1894,21 +1364,7 @@
         <w:rPr>
           <w:sz w:val="24"/>
         </w:rPr>
-        <w:t xml:space="preserve">O </w:t>
-      </w:r>
-      <w:proofErr w:type="spellStart"/>
-      <w:r>
-        <w:rPr>
-          <w:sz w:val="24"/>
-        </w:rPr>
-        <w:t>datagrama</w:t>
-      </w:r>
-      <w:proofErr w:type="spellEnd"/>
-      <w:r>
-        <w:rPr>
-          <w:sz w:val="24"/>
-        </w:rPr>
-        <w:t xml:space="preserve"> não foi fragmentado visto que</w:t>
+        <w:t>O datagrama não foi fragmentado visto que</w:t>
       </w:r>
       <w:r>
         <w:rPr>
@@ -1922,7 +1378,6 @@
         </w:rPr>
         <w:t xml:space="preserve"> o valor do campo </w:t>
       </w:r>
-      <w:proofErr w:type="spellStart"/>
       <w:r>
         <w:rPr>
           <w:i/>
@@ -1935,43 +1390,26 @@
           <w:i/>
           <w:sz w:val="24"/>
         </w:rPr>
-        <w:t>lags</w:t>
-      </w:r>
-      <w:proofErr w:type="spellEnd"/>
+        <w:t xml:space="preserve">lags </w:t>
+      </w:r>
+      <w:r>
+        <w:rPr>
+          <w:sz w:val="24"/>
+        </w:rPr>
+        <w:t>quer o valor d</w:t>
+      </w:r>
+      <w:r>
+        <w:rPr>
+          <w:sz w:val="24"/>
+        </w:rPr>
+        <w:t xml:space="preserve">o campo </w:t>
+      </w:r>
       <w:r>
         <w:rPr>
           <w:i/>
           <w:sz w:val="24"/>
         </w:rPr>
-        <w:t xml:space="preserve"> </w:t>
-      </w:r>
-      <w:r>
-        <w:rPr>
-          <w:sz w:val="24"/>
-        </w:rPr>
-        <w:t>quer o valor d</w:t>
-      </w:r>
-      <w:r>
-        <w:rPr>
-          <w:sz w:val="24"/>
-        </w:rPr>
-        <w:t xml:space="preserve">o campo </w:t>
-      </w:r>
-      <w:proofErr w:type="spellStart"/>
-      <w:r>
-        <w:rPr>
-          <w:i/>
-          <w:sz w:val="24"/>
-        </w:rPr>
-        <w:t>Fragment</w:t>
-      </w:r>
-      <w:proofErr w:type="spellEnd"/>
-      <w:r>
-        <w:rPr>
-          <w:i/>
-          <w:sz w:val="24"/>
-        </w:rPr>
-        <w:t xml:space="preserve"> offset</w:t>
+        <w:t>Fragment offset</w:t>
       </w:r>
       <w:r>
         <w:rPr>
@@ -2016,7 +1454,6 @@
         </w:rPr>
         <w:t xml:space="preserve">Ordene os pacotes capturados de acordo com o endereço IP fonte (e.g., selecionando o cabeçalho da coluna </w:t>
       </w:r>
-      <w:proofErr w:type="spellStart"/>
       <w:r>
         <w:rPr>
           <w:b/>
@@ -2025,7 +1462,6 @@
         </w:rPr>
         <w:t>Source</w:t>
       </w:r>
-      <w:proofErr w:type="spellEnd"/>
       <w:r>
         <w:rPr>
           <w:b/>
@@ -2037,14 +1473,60 @@
     <w:p>
       <w:pPr>
         <w:pStyle w:val="PargrafodaLista"/>
-        <w:jc w:val="both"/>
-        <w:rPr>
-          <w:b/>
-          <w:sz w:val="24"/>
-        </w:rPr>
-      </w:pPr>
-      <w:bookmarkStart w:id="0" w:name="_GoBack"/>
-      <w:bookmarkEnd w:id="0"/>
+        <w:ind w:left="1068"/>
+        <w:jc w:val="both"/>
+        <w:rPr>
+          <w:b/>
+          <w:sz w:val="24"/>
+        </w:rPr>
+      </w:pPr>
+    </w:p>
+    <w:p>
+      <w:pPr>
+        <w:ind w:left="1068"/>
+        <w:jc w:val="both"/>
+        <w:rPr>
+          <w:sz w:val="24"/>
+        </w:rPr>
+      </w:pPr>
+      <w:r>
+        <w:rPr>
+          <w:sz w:val="24"/>
+        </w:rPr>
+        <w:t>Varia</w:t>
+      </w:r>
+      <w:r>
+        <w:rPr>
+          <w:sz w:val="24"/>
+        </w:rPr>
+        <w:t>: a identificação, o TTL e o header checksum</w:t>
+      </w:r>
+      <w:r>
+        <w:rPr>
+          <w:sz w:val="24"/>
+        </w:rPr>
+        <w:t>.</w:t>
+      </w:r>
+    </w:p>
+    <w:p>
+      <w:pPr>
+        <w:ind w:left="1068"/>
+        <w:jc w:val="both"/>
+        <w:rPr>
+          <w:b/>
+          <w:sz w:val="24"/>
+        </w:rPr>
+      </w:pPr>
+    </w:p>
+    <w:p>
+      <w:pPr>
+        <w:pStyle w:val="PargrafodaLista"/>
+        <w:jc w:val="both"/>
+        <w:rPr>
+          <w:b/>
+          <w:sz w:val="24"/>
+        </w:rPr>
+      </w:pPr>
     </w:p>
     <w:p>
       <w:pPr>
@@ -2064,23 +1546,131 @@
           <w:b/>
           <w:sz w:val="24"/>
         </w:rPr>
-        <w:t xml:space="preserve">Observa algum padrão nos valores do campo de Identificação do </w:t>
-      </w:r>
-      <w:proofErr w:type="spellStart"/>
-      <w:r>
-        <w:rPr>
-          <w:b/>
-          <w:sz w:val="24"/>
-        </w:rPr>
-        <w:t>datagrama</w:t>
-      </w:r>
-      <w:proofErr w:type="spellEnd"/>
-      <w:r>
-        <w:rPr>
-          <w:b/>
-          <w:sz w:val="24"/>
-        </w:rPr>
-        <w:t xml:space="preserve"> IP e TTL?</w:t>
+        <w:lastRenderedPageBreak/>
+        <w:t>Observa algum padrão nos valores do campo de Identificação do datagrama IP e TTL?</w:t>
+      </w:r>
+    </w:p>
+    <w:p>
+      <w:pPr>
+        <w:ind w:left="1068"/>
+        <w:jc w:val="both"/>
+        <w:rPr>
+          <w:sz w:val="24"/>
+          <w:szCs w:val="24"/>
+        </w:rPr>
+      </w:pPr>
+      <w:r>
+        <w:rPr>
+          <w:sz w:val="24"/>
+          <w:szCs w:val="24"/>
+        </w:rPr>
+        <w:t xml:space="preserve">São enviadas três tramas com TTL igual a 1, três com TTL igual a 2 </w:t>
+      </w:r>
+      <w:r>
+        <w:rPr>
+          <w:sz w:val="24"/>
+          <w:szCs w:val="24"/>
+        </w:rPr>
+        <w:t>e outras três com TTL igual a 3.</w:t>
+      </w:r>
+    </w:p>
+    <w:p>
+      <w:pPr>
+        <w:ind w:left="1068"/>
+        <w:jc w:val="both"/>
+        <w:rPr>
+          <w:sz w:val="24"/>
+          <w:szCs w:val="24"/>
+        </w:rPr>
+      </w:pPr>
+      <w:r>
+        <w:rPr>
+          <w:sz w:val="24"/>
+          <w:szCs w:val="24"/>
+        </w:rPr>
+        <w:t>Só as últimas três tramas chegam ao</w:t>
+      </w:r>
+      <w:r>
+        <w:rPr>
+          <w:sz w:val="24"/>
+          <w:szCs w:val="24"/>
+        </w:rPr>
+        <w:t xml:space="preserve"> destino (33, 35 e 37). </w:t>
+      </w:r>
+      <w:r>
+        <w:rPr>
+          <w:sz w:val="24"/>
+          <w:szCs w:val="24"/>
+        </w:rPr>
+        <w:t xml:space="preserve">Todas as outras deram origem a </w:t>
+      </w:r>
+      <w:r>
+        <w:rPr>
+          <w:sz w:val="24"/>
+          <w:szCs w:val="24"/>
+        </w:rPr>
+        <w:t xml:space="preserve">respostas </w:t>
+      </w:r>
+      <w:r>
+        <w:rPr>
+          <w:sz w:val="24"/>
+          <w:szCs w:val="24"/>
+        </w:rPr>
+        <w:t>ICMP do tipo “</w:t>
+      </w:r>
+      <w:r>
+        <w:rPr>
+          <w:i/>
+          <w:sz w:val="24"/>
+          <w:szCs w:val="24"/>
+        </w:rPr>
+        <w:t>Time to live exceeded”</w:t>
+      </w:r>
+      <w:r>
+        <w:rPr>
+          <w:sz w:val="24"/>
+          <w:szCs w:val="24"/>
+        </w:rPr>
+        <w:t xml:space="preserve"> (saltos insuficientes para atingir o destino).</w:t>
+      </w:r>
+    </w:p>
+    <w:p>
+      <w:pPr>
+        <w:ind w:left="1068"/>
+        <w:jc w:val="both"/>
+        <w:rPr>
+          <w:sz w:val="24"/>
+          <w:szCs w:val="24"/>
+        </w:rPr>
+      </w:pPr>
+      <w:r>
+        <w:rPr>
+          <w:sz w:val="24"/>
+          <w:szCs w:val="24"/>
+        </w:rPr>
+        <w:t>A campo da identificação (</w:t>
+      </w:r>
+      <w:r>
+        <w:rPr>
+          <w:i/>
+          <w:sz w:val="24"/>
+          <w:szCs w:val="24"/>
+        </w:rPr>
+        <w:t>Identification</w:t>
+      </w:r>
+      <w:r>
+        <w:rPr>
+          <w:sz w:val="24"/>
+          <w:szCs w:val="24"/>
+        </w:rPr>
+        <w:t>)</w:t>
+      </w:r>
+      <w:r>
+        <w:rPr>
+          <w:sz w:val="24"/>
+          <w:szCs w:val="24"/>
+        </w:rPr>
+        <w:t xml:space="preserve"> é sempre incrementado em uma unidade para as tramas enviadas para o mesmo destino.</w:t>
       </w:r>
     </w:p>
     <w:p>
@@ -2104,71 +1694,65 @@
         <w:rPr>
           <w:b/>
           <w:sz w:val="24"/>
-        </w:rPr>
-      </w:pPr>
-      <w:r>
-        <w:rPr>
-          <w:b/>
-          <w:sz w:val="24"/>
+          <w:u w:val="single"/>
+        </w:rPr>
+      </w:pPr>
+      <w:r>
+        <w:rPr>
+          <w:b/>
+          <w:sz w:val="24"/>
+          <w:u w:val="single"/>
         </w:rPr>
         <w:t xml:space="preserve">Ordene o tráfego capturado por endereço destino e encontre a série de respostas ICMP TTL </w:t>
       </w:r>
-      <w:proofErr w:type="spellStart"/>
       <w:r>
         <w:rPr>
           <w:b/>
           <w:i/>
           <w:sz w:val="24"/>
+          <w:u w:val="single"/>
         </w:rPr>
         <w:t>exceeded</w:t>
       </w:r>
-      <w:proofErr w:type="spellEnd"/>
-      <w:r>
-        <w:rPr>
-          <w:b/>
-          <w:sz w:val="24"/>
-        </w:rPr>
-        <w:t xml:space="preserve"> enviadas ao seu computador. Qual é o valor </w:t>
-      </w:r>
-      <w:r>
-        <w:rPr>
-          <w:b/>
-          <w:sz w:val="24"/>
-        </w:rPr>
-        <w:lastRenderedPageBreak/>
-        <w:t xml:space="preserve">do campo TTL? Esse valor permanece constante para todas as mensagens de resposta ICMP TTL </w:t>
-      </w:r>
-      <w:proofErr w:type="spellStart"/>
+      <w:r>
+        <w:rPr>
+          <w:b/>
+          <w:sz w:val="24"/>
+          <w:u w:val="single"/>
+        </w:rPr>
+        <w:t xml:space="preserve"> enviadas ao seu computador. Qual é o valor do campo TTL? Esse valor permanece constante para todas as mensagens de resposta ICMP TTL </w:t>
+      </w:r>
       <w:r>
         <w:rPr>
           <w:b/>
           <w:i/>
           <w:sz w:val="24"/>
+          <w:u w:val="single"/>
         </w:rPr>
         <w:t>exceeded</w:t>
       </w:r>
-      <w:proofErr w:type="spellEnd"/>
-      <w:r>
-        <w:rPr>
-          <w:b/>
-          <w:sz w:val="24"/>
+      <w:r>
+        <w:rPr>
+          <w:b/>
+          <w:sz w:val="24"/>
+          <w:u w:val="single"/>
         </w:rPr>
         <w:t xml:space="preserve"> enviados ao seu </w:t>
       </w:r>
-      <w:proofErr w:type="spellStart"/>
       <w:r>
         <w:rPr>
           <w:b/>
           <w:i/>
           <w:sz w:val="24"/>
+          <w:u w:val="single"/>
         </w:rPr>
         <w:t>host</w:t>
       </w:r>
-      <w:proofErr w:type="spellEnd"/>
-      <w:r>
-        <w:rPr>
-          <w:b/>
-          <w:sz w:val="24"/>
+      <w:r>
+        <w:rPr>
+          <w:b/>
+          <w:sz w:val="24"/>
+          <w:u w:val="single"/>
         </w:rPr>
         <w:t>? Porquê?</w:t>
       </w:r>
@@ -2196,111 +1780,163 @@
         <w:rPr>
           <w:sz w:val="24"/>
         </w:rPr>
-        <w:t>O campo TTL varia entre 253 a 255</w:t>
-      </w:r>
-      <w:r>
-        <w:rPr>
-          <w:sz w:val="24"/>
-        </w:rPr>
-        <w:t xml:space="preserve">, dependendo de cada </w:t>
-      </w:r>
-      <w:proofErr w:type="spellStart"/>
-      <w:r>
-        <w:rPr>
-          <w:sz w:val="24"/>
-        </w:rPr>
-        <w:t>source</w:t>
-      </w:r>
-      <w:proofErr w:type="spellEnd"/>
+        <w:t xml:space="preserve">Para os </w:t>
+      </w:r>
+      <w:r>
+        <w:rPr>
+          <w:i/>
+          <w:sz w:val="24"/>
+        </w:rPr>
+        <w:t>Echo Request</w:t>
+      </w:r>
+      <w:r>
+        <w:rPr>
+          <w:i/>
+          <w:sz w:val="24"/>
+        </w:rPr>
+        <w:t xml:space="preserve">s </w:t>
+      </w:r>
+      <w:r>
+        <w:rPr>
+          <w:sz w:val="24"/>
+        </w:rPr>
+        <w:t xml:space="preserve">relativos às </w:t>
+      </w:r>
+      <w:r>
+        <w:rPr>
+          <w:sz w:val="24"/>
+        </w:rPr>
+        <w:t xml:space="preserve">tramas </w:t>
+      </w:r>
+      <w:r>
+        <w:rPr>
+          <w:sz w:val="24"/>
+        </w:rPr>
+        <w:t xml:space="preserve">com TTL </w:t>
+      </w:r>
+      <w:r>
+        <w:rPr>
+          <w:sz w:val="24"/>
+        </w:rPr>
+        <w:t xml:space="preserve">igual a 1, o valor do campo TTL das mensagens de resposta ICMP TTL </w:t>
+      </w:r>
+      <w:r>
+        <w:rPr>
+          <w:i/>
+          <w:sz w:val="24"/>
+        </w:rPr>
+        <w:t xml:space="preserve">exceeded </w:t>
+      </w:r>
+      <w:r>
+        <w:rPr>
+          <w:sz w:val="24"/>
+        </w:rPr>
+        <w:t>é igual a 64.</w:t>
+      </w:r>
+    </w:p>
+    <w:p>
+      <w:pPr>
+        <w:pStyle w:val="PargrafodaLista"/>
+        <w:ind w:left="1068"/>
+        <w:jc w:val="both"/>
+        <w:rPr>
+          <w:sz w:val="24"/>
+        </w:rPr>
+      </w:pPr>
+    </w:p>
+    <w:p>
+      <w:pPr>
+        <w:pStyle w:val="PargrafodaLista"/>
+        <w:ind w:left="1068"/>
+        <w:jc w:val="both"/>
+        <w:rPr>
+          <w:sz w:val="24"/>
+        </w:rPr>
+      </w:pPr>
+      <w:r>
+        <w:rPr>
+          <w:sz w:val="24"/>
+        </w:rPr>
+        <w:t xml:space="preserve">Para os </w:t>
+      </w:r>
+      <w:r>
+        <w:rPr>
+          <w:i/>
+          <w:sz w:val="24"/>
+        </w:rPr>
+        <w:t>Echo Request</w:t>
+      </w:r>
+      <w:r>
+        <w:rPr>
+          <w:i/>
+          <w:sz w:val="24"/>
+        </w:rPr>
+        <w:t xml:space="preserve">s </w:t>
+      </w:r>
+      <w:r>
+        <w:rPr>
+          <w:sz w:val="24"/>
+        </w:rPr>
+        <w:t xml:space="preserve">relativos às tramas com TTL </w:t>
+      </w:r>
+      <w:r>
+        <w:rPr>
+          <w:sz w:val="24"/>
+        </w:rPr>
+        <w:t>igual a 2</w:t>
+      </w:r>
+      <w:r>
+        <w:rPr>
+          <w:sz w:val="24"/>
+        </w:rPr>
+        <w:t xml:space="preserve">, o valor do campo TTL das mensagens de resposta ICMP TTL </w:t>
+      </w:r>
+      <w:r>
+        <w:rPr>
+          <w:i/>
+          <w:sz w:val="24"/>
+        </w:rPr>
+        <w:t xml:space="preserve">exceeded </w:t>
+      </w:r>
+      <w:r>
+        <w:rPr>
+          <w:sz w:val="24"/>
+        </w:rPr>
+        <w:t>é igual a 254</w:t>
+      </w:r>
       <w:r>
         <w:rPr>
           <w:sz w:val="24"/>
         </w:rPr>
         <w:t>.</w:t>
       </w:r>
-      <w:r>
-        <w:rPr>
-          <w:sz w:val="24"/>
-        </w:rPr>
-        <w:t xml:space="preserve"> </w:t>
-      </w:r>
-      <w:r>
-        <w:rPr>
-          <w:sz w:val="24"/>
-        </w:rPr>
-        <w:t xml:space="preserve">Como </w:t>
-      </w:r>
-      <w:r>
-        <w:rPr>
-          <w:sz w:val="24"/>
-        </w:rPr>
-        <w:t xml:space="preserve">temos 3 </w:t>
-      </w:r>
-      <w:proofErr w:type="spellStart"/>
-      <w:r>
-        <w:rPr>
-          <w:i/>
-          <w:sz w:val="24"/>
-        </w:rPr>
-        <w:t>sources</w:t>
-      </w:r>
-      <w:proofErr w:type="spellEnd"/>
-      <w:r>
-        <w:rPr>
-          <w:sz w:val="24"/>
-        </w:rPr>
-        <w:t xml:space="preserve"> distintas que enviam informação ao nosso computador</w:t>
-      </w:r>
-      <w:r>
-        <w:rPr>
-          <w:sz w:val="24"/>
-        </w:rPr>
-        <w:t>,</w:t>
-      </w:r>
-      <w:r>
-        <w:rPr>
-          <w:sz w:val="24"/>
-        </w:rPr>
-        <w:t xml:space="preserve"> verificamos que a </w:t>
-      </w:r>
-      <w:proofErr w:type="spellStart"/>
-      <w:r>
-        <w:rPr>
-          <w:sz w:val="24"/>
-        </w:rPr>
-        <w:t>source</w:t>
-      </w:r>
-      <w:proofErr w:type="spellEnd"/>
-      <w:r>
-        <w:rPr>
-          <w:sz w:val="24"/>
-        </w:rPr>
-        <w:t xml:space="preserve"> que aparece primeiro no campo </w:t>
-      </w:r>
-      <w:r>
-        <w:rPr>
-          <w:i/>
-          <w:sz w:val="24"/>
-        </w:rPr>
-        <w:t>Time</w:t>
-      </w:r>
-      <w:r>
-        <w:rPr>
-          <w:sz w:val="24"/>
-        </w:rPr>
-        <w:t xml:space="preserve">, é a que apresenta o maior valor (255), e que nas outras 2 o valor do TTL é decrementado por 1, </w:t>
-      </w:r>
-      <w:r>
-        <w:rPr>
-          <w:sz w:val="24"/>
-        </w:rPr>
-        <w:t>como podemos ver em anexo.</w:t>
-      </w:r>
-      <w:r>
-        <w:rPr>
-          <w:sz w:val="24"/>
-        </w:rPr>
-        <w:t xml:space="preserve"> </w:t>
+    </w:p>
+    <w:p>
+      <w:pPr>
+        <w:pStyle w:val="PargrafodaLista"/>
+        <w:ind w:left="1068"/>
+        <w:jc w:val="both"/>
+        <w:rPr>
+          <w:sz w:val="24"/>
+        </w:rPr>
+      </w:pPr>
+    </w:p>
+    <w:p>
+      <w:pPr>
+        <w:pStyle w:val="PargrafodaLista"/>
+        <w:ind w:left="1068"/>
+        <w:jc w:val="both"/>
+        <w:rPr>
+          <w:sz w:val="24"/>
+          <w:u w:val="single"/>
+        </w:rPr>
+      </w:pPr>
+      <w:r>
+        <w:rPr>
+          <w:sz w:val="24"/>
+          <w:u w:val="single"/>
+        </w:rPr>
+        <w:t>Porque é que varia?</w:t>
       </w:r>
     </w:p>
     <w:p>
@@ -2374,6 +2010,21 @@
     </w:p>
     <w:p>
       <w:pPr>
+        <w:ind w:left="1080"/>
+        <w:jc w:val="both"/>
+        <w:rPr>
+          <w:sz w:val="24"/>
+        </w:rPr>
+      </w:pPr>
+      <w:r>
+        <w:rPr>
+          <w:sz w:val="24"/>
+        </w:rPr>
+        <w:t>Houve necessidade de fragmentar o pacote inicial porque o protocolo IP só suporta pacotes até 1500 bytes. Como o tamanho foi definido para 4021 bytes, houve necessidade de fragmentar o pacote inicial em três mais pequenos.</w:t>
+      </w:r>
+    </w:p>
+    <w:p>
+      <w:pPr>
         <w:pStyle w:val="PargrafodaLista"/>
         <w:ind w:left="1080"/>
         <w:jc w:val="both"/>
@@ -2401,60 +2052,122 @@
           <w:b/>
           <w:sz w:val="24"/>
         </w:rPr>
-        <w:t xml:space="preserve">Imprima o primeiro fragmento do </w:t>
-      </w:r>
-      <w:proofErr w:type="spellStart"/>
-      <w:r>
-        <w:rPr>
-          <w:b/>
-          <w:sz w:val="24"/>
-        </w:rPr>
-        <w:t>datagrama</w:t>
-      </w:r>
-      <w:proofErr w:type="spellEnd"/>
-      <w:r>
-        <w:rPr>
-          <w:b/>
-          <w:sz w:val="24"/>
-        </w:rPr>
-        <w:t xml:space="preserve"> IP segmentado. Que informação no cabeçalho indica que o </w:t>
-      </w:r>
-      <w:proofErr w:type="spellStart"/>
-      <w:r>
-        <w:rPr>
-          <w:b/>
-          <w:sz w:val="24"/>
-        </w:rPr>
-        <w:t>datagrama</w:t>
-      </w:r>
-      <w:proofErr w:type="spellEnd"/>
-      <w:r>
-        <w:rPr>
-          <w:b/>
-          <w:sz w:val="24"/>
-        </w:rPr>
-        <w:t xml:space="preserve"> foi fragmentado? Que informação no cabeçalho IP indica que se trata do primeiro fragmento? Qual é o tamanho deste </w:t>
-      </w:r>
-      <w:proofErr w:type="spellStart"/>
-      <w:r>
-        <w:rPr>
-          <w:b/>
-          <w:sz w:val="24"/>
-        </w:rPr>
-        <w:t>datagrama</w:t>
-      </w:r>
-      <w:proofErr w:type="spellEnd"/>
-      <w:r>
-        <w:rPr>
-          <w:b/>
-          <w:sz w:val="24"/>
-        </w:rPr>
-        <w:t xml:space="preserve"> IP?</w:t>
+        <w:t>Imprima o primeiro fragmento do datagrama IP segmentado. Que informação no cabeçalho indica que o datagrama foi fragmentado? Que informação no cabeçalho IP indica que se trata do primeiro fragmento? Qual é o tamanho deste datagrama IP?</w:t>
       </w:r>
     </w:p>
     <w:p>
       <w:pPr>
         <w:pStyle w:val="PargrafodaLista"/>
+        <w:ind w:left="1080"/>
+        <w:jc w:val="both"/>
+        <w:rPr>
+          <w:b/>
+          <w:sz w:val="24"/>
+        </w:rPr>
+      </w:pPr>
+    </w:p>
+    <w:p>
+      <w:pPr>
+        <w:pStyle w:val="PargrafodaLista"/>
+        <w:ind w:left="1080"/>
+        <w:jc w:val="both"/>
+        <w:rPr>
+          <w:sz w:val="24"/>
+        </w:rPr>
+      </w:pPr>
+      <w:r>
+        <w:rPr>
+          <w:sz w:val="24"/>
+        </w:rPr>
+        <w:lastRenderedPageBreak/>
+        <w:t>A informaçã</w:t>
+      </w:r>
+      <w:r>
+        <w:rPr>
+          <w:sz w:val="24"/>
+        </w:rPr>
+        <w:t xml:space="preserve">o do cabeçalho que indica que o datagrama foi fragmentada é a </w:t>
+      </w:r>
+      <w:r>
+        <w:rPr>
+          <w:i/>
+          <w:sz w:val="24"/>
+        </w:rPr>
+        <w:t>flag</w:t>
+      </w:r>
+      <w:r>
+        <w:rPr>
+          <w:sz w:val="24"/>
+        </w:rPr>
+        <w:t xml:space="preserve"> </w:t>
+      </w:r>
+      <w:r>
+        <w:rPr>
+          <w:sz w:val="24"/>
+        </w:rPr>
+        <w:t>“</w:t>
+      </w:r>
+      <w:r>
+        <w:rPr>
+          <w:i/>
+          <w:sz w:val="24"/>
+        </w:rPr>
+        <w:t>Don’t fragment</w:t>
+      </w:r>
+      <w:r>
+        <w:rPr>
+          <w:sz w:val="24"/>
+        </w:rPr>
+        <w:t>”</w:t>
+      </w:r>
+      <w:r>
+        <w:rPr>
+          <w:sz w:val="24"/>
+        </w:rPr>
+        <w:t>. Verifica-se que</w:t>
+      </w:r>
+      <w:r>
+        <w:rPr>
+          <w:sz w:val="24"/>
+        </w:rPr>
+        <w:t xml:space="preserve"> se trata do primeiro fragmento</w:t>
+      </w:r>
+      <w:r>
+        <w:rPr>
+          <w:sz w:val="24"/>
+        </w:rPr>
+        <w:t xml:space="preserve"> devido ao campo do </w:t>
+      </w:r>
+      <w:r>
+        <w:rPr>
+          <w:i/>
+          <w:sz w:val="24"/>
+        </w:rPr>
+        <w:t xml:space="preserve">fragment offset </w:t>
+      </w:r>
+      <w:r>
+        <w:rPr>
+          <w:sz w:val="24"/>
+        </w:rPr>
+        <w:t>estar a zero.</w:t>
+      </w:r>
+      <w:r>
+        <w:rPr>
+          <w:sz w:val="24"/>
+        </w:rPr>
+        <w:t xml:space="preserve"> </w:t>
+      </w:r>
+      <w:r>
+        <w:rPr>
+          <w:sz w:val="24"/>
+        </w:rPr>
+        <w:t>O tamanho do datagrama IP é de 1514 bytes.</w:t>
+      </w:r>
+    </w:p>
+    <w:p>
+      <w:pPr>
+        <w:pStyle w:val="PargrafodaLista"/>
+        <w:ind w:left="1080"/>
         <w:jc w:val="both"/>
         <w:rPr>
           <w:b/>
@@ -2480,23 +2193,108 @@
           <w:b/>
           <w:sz w:val="24"/>
         </w:rPr>
-        <w:t xml:space="preserve">Imprima o segundo fragmento do </w:t>
-      </w:r>
-      <w:proofErr w:type="spellStart"/>
-      <w:r>
-        <w:rPr>
-          <w:b/>
-          <w:sz w:val="24"/>
-        </w:rPr>
-        <w:t>datagrama</w:t>
-      </w:r>
-      <w:proofErr w:type="spellEnd"/>
-      <w:r>
-        <w:rPr>
-          <w:b/>
-          <w:sz w:val="24"/>
-        </w:rPr>
-        <w:t xml:space="preserve"> IP original. Que informação do cabeçalho IP indica que não se trata do 1º fragmento? Há mais fragmentos? O que nos permite afirmar isso?</w:t>
+        <w:t>Imprima o segundo fragmento do datagrama IP original. Que informação do cabeçalho IP indica que não se trata do 1º fragmento? Há mais fragmentos? O que nos permite afirmar isso?</w:t>
+      </w:r>
+    </w:p>
+    <w:p>
+      <w:pPr>
+        <w:ind w:left="1080"/>
+        <w:jc w:val="both"/>
+        <w:rPr>
+          <w:sz w:val="24"/>
+        </w:rPr>
+      </w:pPr>
+      <w:r>
+        <w:rPr>
+          <w:sz w:val="24"/>
+        </w:rPr>
+        <w:t xml:space="preserve">Podemos verificar que não se trata do primeiro fragmento devido ao campo do </w:t>
+      </w:r>
+      <w:r>
+        <w:rPr>
+          <w:i/>
+          <w:sz w:val="24"/>
+        </w:rPr>
+        <w:t xml:space="preserve">fragment </w:t>
+      </w:r>
+      <w:r>
+        <w:rPr>
+          <w:i/>
+          <w:sz w:val="24"/>
+        </w:rPr>
+        <w:t>offset</w:t>
+      </w:r>
+      <w:r>
+        <w:rPr>
+          <w:sz w:val="24"/>
+        </w:rPr>
+        <w:t xml:space="preserve"> que está a</w:t>
+      </w:r>
+      <w:r>
+        <w:rPr>
+          <w:sz w:val="24"/>
+        </w:rPr>
+        <w:t xml:space="preserve"> 1480</w:t>
+      </w:r>
+      <w:r>
+        <w:rPr>
+          <w:sz w:val="24"/>
+        </w:rPr>
+        <w:t xml:space="preserve">. Sim, ainda existem mais fragmentos. Podemos confirmar tal informação a partir do valor da </w:t>
+      </w:r>
+      <w:r>
+        <w:rPr>
+          <w:i/>
+          <w:sz w:val="24"/>
+        </w:rPr>
+        <w:t>flag</w:t>
+      </w:r>
+      <w:r>
+        <w:rPr>
+          <w:sz w:val="24"/>
+        </w:rPr>
+        <w:t xml:space="preserve"> relativa à existência de mais fragmentos (“</w:t>
+      </w:r>
+      <w:r>
+        <w:rPr>
+          <w:i/>
+          <w:sz w:val="24"/>
+        </w:rPr>
+        <w:t>More fragments”</w:t>
+      </w:r>
+      <w:r>
+        <w:rPr>
+          <w:sz w:val="24"/>
+        </w:rPr>
+        <w:t>) que está a 1.</w:t>
+      </w:r>
+    </w:p>
+    <w:p>
+      <w:pPr>
+        <w:ind w:left="1080"/>
+        <w:jc w:val="both"/>
+        <w:rPr>
+          <w:sz w:val="24"/>
+        </w:rPr>
+      </w:pPr>
+      <w:r>
+        <w:rPr>
+          <w:sz w:val="24"/>
+        </w:rPr>
+        <w:t>É importante notar que podemos verificar que se tratam de fragmentos correspondentes ao mesmo datagrama original a partir do campo de identificação (</w:t>
+      </w:r>
+      <w:r>
+        <w:rPr>
+          <w:i/>
+          <w:sz w:val="24"/>
+        </w:rPr>
+        <w:t>Identification</w:t>
+      </w:r>
+      <w:r>
+        <w:rPr>
+          <w:sz w:val="24"/>
+        </w:rPr>
+        <w:t>).</w:t>
       </w:r>
     </w:p>
     <w:p>
@@ -2527,53 +2325,21 @@
           <w:b/>
           <w:sz w:val="24"/>
         </w:rPr>
-        <w:t xml:space="preserve">Quantos fragmentos foram criados a partir do </w:t>
-      </w:r>
-      <w:proofErr w:type="spellStart"/>
-      <w:r>
-        <w:rPr>
-          <w:b/>
-          <w:sz w:val="24"/>
-        </w:rPr>
-        <w:t>d</w:t>
-      </w:r>
-      <w:r>
-        <w:rPr>
-          <w:b/>
-          <w:sz w:val="24"/>
-        </w:rPr>
-        <w:t>atagrama</w:t>
-      </w:r>
-      <w:proofErr w:type="spellEnd"/>
-      <w:r>
-        <w:rPr>
-          <w:b/>
-          <w:sz w:val="24"/>
-        </w:rPr>
-        <w:t xml:space="preserve"> original? Como se dete</w:t>
-      </w:r>
-      <w:r>
-        <w:rPr>
-          <w:b/>
-          <w:sz w:val="24"/>
-        </w:rPr>
-        <w:t xml:space="preserve">ta o último fragmento correspondente ao </w:t>
-      </w:r>
-      <w:proofErr w:type="spellStart"/>
-      <w:r>
-        <w:rPr>
-          <w:b/>
-          <w:sz w:val="24"/>
-        </w:rPr>
-        <w:t>datagrama</w:t>
-      </w:r>
-      <w:proofErr w:type="spellEnd"/>
-      <w:r>
-        <w:rPr>
-          <w:b/>
-          <w:sz w:val="24"/>
-        </w:rPr>
-        <w:t xml:space="preserve"> original?</w:t>
+        <w:t>Quantos fragmentos foram criados a partir do d</w:t>
+      </w:r>
+      <w:r>
+        <w:rPr>
+          <w:b/>
+          <w:sz w:val="24"/>
+        </w:rPr>
+        <w:t>atagrama original? Como se dete</w:t>
+      </w:r>
+      <w:r>
+        <w:rPr>
+          <w:b/>
+          <w:sz w:val="24"/>
+        </w:rPr>
+        <w:t>ta o último fragmento correspondente ao datagrama original?</w:t>
       </w:r>
     </w:p>
     <w:p>
@@ -2588,21 +2354,83 @@
         <w:rPr>
           <w:sz w:val="24"/>
         </w:rPr>
-        <w:t xml:space="preserve">Foram criados … fragmentos a partir do </w:t>
-      </w:r>
-      <w:proofErr w:type="spellStart"/>
-      <w:r>
-        <w:rPr>
-          <w:sz w:val="24"/>
-        </w:rPr>
-        <w:t>datagrama</w:t>
-      </w:r>
-      <w:proofErr w:type="spellEnd"/>
-      <w:r>
-        <w:rPr>
-          <w:sz w:val="24"/>
-        </w:rPr>
-        <w:t xml:space="preserve"> original.</w:t>
+        <w:t>Foram criados três</w:t>
+      </w:r>
+      <w:r>
+        <w:rPr>
+          <w:sz w:val="24"/>
+        </w:rPr>
+        <w:t xml:space="preserve"> fragmentos a partir do datagrama original.</w:t>
+      </w:r>
+      <w:r>
+        <w:rPr>
+          <w:sz w:val="24"/>
+        </w:rPr>
+        <w:t xml:space="preserve"> Em primeiro lugar, deteta-se um fragmento correspondente ao datagrama original através do valor hexa do identificador (</w:t>
+      </w:r>
+      <w:r>
+        <w:rPr>
+          <w:i/>
+          <w:sz w:val="24"/>
+        </w:rPr>
+        <w:t>Identification</w:t>
+      </w:r>
+      <w:r>
+        <w:rPr>
+          <w:sz w:val="24"/>
+        </w:rPr>
+        <w:t xml:space="preserve"> – que se mantém constante para todos os fragmentos do datagrama original). Assim, para detetar o último fragmento correspondente ao datagrama original, primeiro confirma-se o campo </w:t>
+      </w:r>
+      <w:r>
+        <w:rPr>
+          <w:i/>
+          <w:sz w:val="24"/>
+        </w:rPr>
+        <w:t xml:space="preserve">Identification </w:t>
+      </w:r>
+      <w:r>
+        <w:rPr>
+          <w:sz w:val="24"/>
+        </w:rPr>
+        <w:t xml:space="preserve">e, de seguida, </w:t>
+      </w:r>
+      <w:r>
+        <w:rPr>
+          <w:sz w:val="24"/>
+        </w:rPr>
+        <w:t>verifica</w:t>
+      </w:r>
+      <w:r>
+        <w:rPr>
+          <w:sz w:val="24"/>
+        </w:rPr>
+        <w:t xml:space="preserve">-se que se trata mesmo do último fragmento através da </w:t>
+      </w:r>
+      <w:r>
+        <w:rPr>
+          <w:i/>
+          <w:sz w:val="24"/>
+        </w:rPr>
+        <w:t>flag</w:t>
+      </w:r>
+      <w:r>
+        <w:rPr>
+          <w:sz w:val="24"/>
+        </w:rPr>
+        <w:t xml:space="preserve"> relativa à existência de mais fragmentos (</w:t>
+      </w:r>
+      <w:r>
+        <w:rPr>
+          <w:i/>
+          <w:sz w:val="24"/>
+        </w:rPr>
+        <w:t>More fragments</w:t>
+      </w:r>
+      <w:r>
+        <w:rPr>
+          <w:sz w:val="24"/>
+        </w:rPr>
+        <w:t>) que se deve encontrar a 0.</w:t>
       </w:r>
     </w:p>
     <w:p>
@@ -2633,23 +2461,36 @@
           <w:b/>
           <w:sz w:val="24"/>
         </w:rPr>
-        <w:t xml:space="preserve">Indique, resumindo, os campos que mudam no cabeçalho IP entre os diferentes fragmentos, e explique a forma como essa informação permite reconstruir o </w:t>
-      </w:r>
-      <w:proofErr w:type="spellStart"/>
-      <w:r>
-        <w:rPr>
-          <w:b/>
-          <w:sz w:val="24"/>
-        </w:rPr>
-        <w:t>datagrama</w:t>
-      </w:r>
-      <w:proofErr w:type="spellEnd"/>
-      <w:r>
-        <w:rPr>
-          <w:b/>
-          <w:sz w:val="24"/>
-        </w:rPr>
-        <w:t xml:space="preserve"> original.</w:t>
+        <w:t>Indique, resumindo, os campos que mudam no cabeçalho IP entre os diferentes fragmentos, e explique a forma como essa informação permite reconstruir o datagrama original.</w:t>
+      </w:r>
+    </w:p>
+    <w:p>
+      <w:pPr>
+        <w:ind w:left="708" w:firstLine="12"/>
+        <w:jc w:val="both"/>
+        <w:rPr>
+          <w:b/>
+          <w:sz w:val="24"/>
+          <w:u w:val="single"/>
+        </w:rPr>
+      </w:pPr>
+      <w:bookmarkStart w:id="0" w:name="_GoBack"/>
+      <w:bookmarkEnd w:id="0"/>
+      <w:r>
+        <w:rPr>
+          <w:b/>
+          <w:sz w:val="24"/>
+          <w:u w:val="single"/>
+        </w:rPr>
+        <w:t xml:space="preserve">FRAGMENT </w:t>
+      </w:r>
+      <w:r>
+        <w:rPr>
+          <w:b/>
+          <w:sz w:val="24"/>
+          <w:u w:val="single"/>
+        </w:rPr>
+        <w:t>OFFSET?</w:t>
       </w:r>
     </w:p>
     <w:p>
@@ -2712,7 +2553,7 @@
 </file>
 
 <file path=word/endnotes.xml><?xml version="1.0" encoding="utf-8"?>
-<w:endnotes xmlns:wpc="http://schemas.microsoft.com/office/word/2010/wordprocessingCanvas" xmlns:cx="http://schemas.microsoft.com/office/drawing/2014/chartex" xmlns:cx1="http://schemas.microsoft.com/office/drawing/2015/9/8/chartex" xmlns:cx2="http://schemas.microsoft.com/office/drawing/2015/10/21/chartex" xmlns:mc="http://schemas.openxmlformats.org/markup-compatibility/2006" xmlns:o="urn:schemas-microsoft-com:office:office" xmlns:r="http://schemas.openxmlformats.org/officeDocument/2006/relationships" xmlns:m="http://schemas.openxmlformats.org/officeDocument/2006/math" xmlns:v="urn:schemas-microsoft-com:vml" xmlns:wp14="http://schemas.microsoft.com/office/word/2010/wordprocessingDrawing" xmlns:wp="http://schemas.openxmlformats.org/drawingml/2006/wordprocessingDrawing" xmlns:w10="urn:schemas-microsoft-com:office:word" xmlns:w="http://schemas.openxmlformats.org/wordprocessingml/2006/main" xmlns:w14="http://schemas.microsoft.com/office/word/2010/wordml" xmlns:w15="http://schemas.microsoft.com/office/word/2012/wordml" xmlns:w16se="http://schemas.microsoft.com/office/word/2015/wordml/symex" xmlns:wpg="http://schemas.microsoft.com/office/word/2010/wordprocessingGroup" xmlns:wpi="http://schemas.microsoft.com/office/word/2010/wordprocessingInk" xmlns:wne="http://schemas.microsoft.com/office/word/2006/wordml" xmlns:wps="http://schemas.microsoft.com/office/word/2010/wordprocessingShape" mc:Ignorable="w14 w15 w16se wp14">
+<w:endnotes xmlns:wpc="http://schemas.microsoft.com/office/word/2010/wordprocessingCanvas" xmlns:cx="http://schemas.microsoft.com/office/drawing/2014/chartex" xmlns:cx1="http://schemas.microsoft.com/office/drawing/2015/9/8/chartex" xmlns:cx2="http://schemas.microsoft.com/office/drawing/2015/10/21/chartex" xmlns:cx3="http://schemas.microsoft.com/office/drawing/2016/5/9/chartex" xmlns:cx4="http://schemas.microsoft.com/office/drawing/2016/5/10/chartex" xmlns:cx5="http://schemas.microsoft.com/office/drawing/2016/5/11/chartex" xmlns:mc="http://schemas.openxmlformats.org/markup-compatibility/2006" xmlns:o="urn:schemas-microsoft-com:office:office" xmlns:r="http://schemas.openxmlformats.org/officeDocument/2006/relationships" xmlns:m="http://schemas.openxmlformats.org/officeDocument/2006/math" xmlns:v="urn:schemas-microsoft-com:vml" xmlns:wp14="http://schemas.microsoft.com/office/word/2010/wordprocessingDrawing" xmlns:wp="http://schemas.openxmlformats.org/drawingml/2006/wordprocessingDrawing" xmlns:w10="urn:schemas-microsoft-com:office:word" xmlns:w="http://schemas.openxmlformats.org/wordprocessingml/2006/main" xmlns:w14="http://schemas.microsoft.com/office/word/2010/wordml" xmlns:w15="http://schemas.microsoft.com/office/word/2012/wordml" xmlns:w16se="http://schemas.microsoft.com/office/word/2015/wordml/symex" xmlns:wpg="http://schemas.microsoft.com/office/word/2010/wordprocessingGroup" xmlns:wpi="http://schemas.microsoft.com/office/word/2010/wordprocessingInk" xmlns:wne="http://schemas.microsoft.com/office/word/2006/wordml" xmlns:wps="http://schemas.microsoft.com/office/word/2010/wordprocessingShape" mc:Ignorable="w14 w15 w16se wp14">
   <w:endnote w:type="separator" w:id="-1">
     <w:p>
       <w:pPr>
@@ -2737,7 +2578,7 @@
 </file>
 
 <file path=word/footnotes.xml><?xml version="1.0" encoding="utf-8"?>
-<w:footnotes xmlns:wpc="http://schemas.microsoft.com/office/word/2010/wordprocessingCanvas" xmlns:cx="http://schemas.microsoft.com/office/drawing/2014/chartex" xmlns:cx1="http://schemas.microsoft.com/office/drawing/2015/9/8/chartex" xmlns:cx2="http://schemas.microsoft.com/office/drawing/2015/10/21/chartex" xmlns:mc="http://schemas.openxmlformats.org/markup-compatibility/2006" xmlns:o="urn:schemas-microsoft-com:office:office" xmlns:r="http://schemas.openxmlformats.org/officeDocument/2006/relationships" xmlns:m="http://schemas.openxmlformats.org/officeDocument/2006/math" xmlns:v="urn:schemas-microsoft-com:vml" xmlns:wp14="http://schemas.microsoft.com/office/word/2010/wordprocessingDrawing" xmlns:wp="http://schemas.openxmlformats.org/drawingml/2006/wordprocessingDrawing" xmlns:w10="urn:schemas-microsoft-com:office:word" xmlns:w="http://schemas.openxmlformats.org/wordprocessingml/2006/main" xmlns:w14="http://schemas.microsoft.com/office/word/2010/wordml" xmlns:w15="http://schemas.microsoft.com/office/word/2012/wordml" xmlns:w16se="http://schemas.microsoft.com/office/word/2015/wordml/symex" xmlns:wpg="http://schemas.microsoft.com/office/word/2010/wordprocessingGroup" xmlns:wpi="http://schemas.microsoft.com/office/word/2010/wordprocessingInk" xmlns:wne="http://schemas.microsoft.com/office/word/2006/wordml" xmlns:wps="http://schemas.microsoft.com/office/word/2010/wordprocessingShape" mc:Ignorable="w14 w15 w16se wp14">
+<w:footnotes xmlns:wpc="http://schemas.microsoft.com/office/word/2010/wordprocessingCanvas" xmlns:cx="http://schemas.microsoft.com/office/drawing/2014/chartex" xmlns:cx1="http://schemas.microsoft.com/office/drawing/2015/9/8/chartex" xmlns:cx2="http://schemas.microsoft.com/office/drawing/2015/10/21/chartex" xmlns:cx3="http://schemas.microsoft.com/office/drawing/2016/5/9/chartex" xmlns:cx4="http://schemas.microsoft.com/office/drawing/2016/5/10/chartex" xmlns:cx5="http://schemas.microsoft.com/office/drawing/2016/5/11/chartex" xmlns:mc="http://schemas.openxmlformats.org/markup-compatibility/2006" xmlns:o="urn:schemas-microsoft-com:office:office" xmlns:r="http://schemas.openxmlformats.org/officeDocument/2006/relationships" xmlns:m="http://schemas.openxmlformats.org/officeDocument/2006/math" xmlns:v="urn:schemas-microsoft-com:vml" xmlns:wp14="http://schemas.microsoft.com/office/word/2010/wordprocessingDrawing" xmlns:wp="http://schemas.openxmlformats.org/drawingml/2006/wordprocessingDrawing" xmlns:w10="urn:schemas-microsoft-com:office:word" xmlns:w="http://schemas.openxmlformats.org/wordprocessingml/2006/main" xmlns:w14="http://schemas.microsoft.com/office/word/2010/wordml" xmlns:w15="http://schemas.microsoft.com/office/word/2012/wordml" xmlns:w16se="http://schemas.microsoft.com/office/word/2015/wordml/symex" xmlns:wpg="http://schemas.microsoft.com/office/word/2010/wordprocessingGroup" xmlns:wpi="http://schemas.microsoft.com/office/word/2010/wordprocessingInk" xmlns:wne="http://schemas.microsoft.com/office/word/2006/wordml" xmlns:wps="http://schemas.microsoft.com/office/word/2010/wordprocessingShape" mc:Ignorable="w14 w15 w16se wp14">
   <w:footnote w:type="separator" w:id="-1">
     <w:p>
       <w:pPr>
@@ -2762,7 +2603,7 @@
 </file>
 
 <file path=word/header1.xml><?xml version="1.0" encoding="utf-8"?>
-<w:hdr xmlns:wpc="http://schemas.microsoft.com/office/word/2010/wordprocessingCanvas" xmlns:cx="http://schemas.microsoft.com/office/drawing/2014/chartex" xmlns:cx1="http://schemas.microsoft.com/office/drawing/2015/9/8/chartex" xmlns:cx2="http://schemas.microsoft.com/office/drawing/2015/10/21/chartex" xmlns:mc="http://schemas.openxmlformats.org/markup-compatibility/2006" xmlns:o="urn:schemas-microsoft-com:office:office" xmlns:r="http://schemas.openxmlformats.org/officeDocument/2006/relationships" xmlns:m="http://schemas.openxmlformats.org/officeDocument/2006/math" xmlns:v="urn:schemas-microsoft-com:vml" xmlns:wp14="http://schemas.microsoft.com/office/word/2010/wordprocessingDrawing" xmlns:wp="http://schemas.openxmlformats.org/drawingml/2006/wordprocessingDrawing" xmlns:w10="urn:schemas-microsoft-com:office:word" xmlns:w="http://schemas.openxmlformats.org/wordprocessingml/2006/main" xmlns:w14="http://schemas.microsoft.com/office/word/2010/wordml" xmlns:w15="http://schemas.microsoft.com/office/word/2012/wordml" xmlns:w16se="http://schemas.microsoft.com/office/word/2015/wordml/symex" xmlns:wpg="http://schemas.microsoft.com/office/word/2010/wordprocessingGroup" xmlns:wpi="http://schemas.microsoft.com/office/word/2010/wordprocessingInk" xmlns:wne="http://schemas.microsoft.com/office/word/2006/wordml" xmlns:wps="http://schemas.microsoft.com/office/word/2010/wordprocessingShape" mc:Ignorable="w14 w15 w16se wp14">
+<w:hdr xmlns:wpc="http://schemas.microsoft.com/office/word/2010/wordprocessingCanvas" xmlns:cx="http://schemas.microsoft.com/office/drawing/2014/chartex" xmlns:cx1="http://schemas.microsoft.com/office/drawing/2015/9/8/chartex" xmlns:cx2="http://schemas.microsoft.com/office/drawing/2015/10/21/chartex" xmlns:cx3="http://schemas.microsoft.com/office/drawing/2016/5/9/chartex" xmlns:cx4="http://schemas.microsoft.com/office/drawing/2016/5/10/chartex" xmlns:cx5="http://schemas.microsoft.com/office/drawing/2016/5/11/chartex" xmlns:mc="http://schemas.openxmlformats.org/markup-compatibility/2006" xmlns:o="urn:schemas-microsoft-com:office:office" xmlns:r="http://schemas.openxmlformats.org/officeDocument/2006/relationships" xmlns:m="http://schemas.openxmlformats.org/officeDocument/2006/math" xmlns:v="urn:schemas-microsoft-com:vml" xmlns:wp14="http://schemas.microsoft.com/office/word/2010/wordprocessingDrawing" xmlns:wp="http://schemas.openxmlformats.org/drawingml/2006/wordprocessingDrawing" xmlns:w10="urn:schemas-microsoft-com:office:word" xmlns:w="http://schemas.openxmlformats.org/wordprocessingml/2006/main" xmlns:w14="http://schemas.microsoft.com/office/word/2010/wordml" xmlns:w15="http://schemas.microsoft.com/office/word/2012/wordml" xmlns:w16se="http://schemas.microsoft.com/office/word/2015/wordml/symex" xmlns:wpg="http://schemas.microsoft.com/office/word/2010/wordprocessingGroup" xmlns:wpi="http://schemas.microsoft.com/office/word/2010/wordprocessingInk" xmlns:wne="http://schemas.microsoft.com/office/word/2006/wordml" xmlns:wps="http://schemas.microsoft.com/office/word/2010/wordprocessingShape" mc:Ignorable="w14 w15 w16se wp14">
   <w:p>
     <w:pPr>
       <w:jc w:val="center"/>
@@ -2849,7 +2690,7 @@
 </file>
 
 <file path=word/numbering.xml><?xml version="1.0" encoding="utf-8"?>
-<w:numbering xmlns:wpc="http://schemas.microsoft.com/office/word/2010/wordprocessingCanvas" xmlns:cx="http://schemas.microsoft.com/office/drawing/2014/chartex" xmlns:cx1="http://schemas.microsoft.com/office/drawing/2015/9/8/chartex" xmlns:cx2="http://schemas.microsoft.com/office/drawing/2015/10/21/chartex" xmlns:mc="http://schemas.openxmlformats.org/markup-compatibility/2006" xmlns:o="urn:schemas-microsoft-com:office:office" xmlns:r="http://schemas.openxmlformats.org/officeDocument/2006/relationships" xmlns:m="http://schemas.openxmlformats.org/officeDocument/2006/math" xmlns:v="urn:schemas-microsoft-com:vml" xmlns:wp14="http://schemas.microsoft.com/office/word/2010/wordprocessingDrawing" xmlns:wp="http://schemas.openxmlformats.org/drawingml/2006/wordprocessingDrawing" xmlns:w10="urn:schemas-microsoft-com:office:word" xmlns:w="http://schemas.openxmlformats.org/wordprocessingml/2006/main" xmlns:w14="http://schemas.microsoft.com/office/word/2010/wordml" xmlns:w15="http://schemas.microsoft.com/office/word/2012/wordml" xmlns:w16se="http://schemas.microsoft.com/office/word/2015/wordml/symex" xmlns:wpg="http://schemas.microsoft.com/office/word/2010/wordprocessingGroup" xmlns:wpi="http://schemas.microsoft.com/office/word/2010/wordprocessingInk" xmlns:wne="http://schemas.microsoft.com/office/word/2006/wordml" xmlns:wps="http://schemas.microsoft.com/office/word/2010/wordprocessingShape" mc:Ignorable="w14 w15 w16se wp14">
+<w:numbering xmlns:wpc="http://schemas.microsoft.com/office/word/2010/wordprocessingCanvas" xmlns:cx="http://schemas.microsoft.com/office/drawing/2014/chartex" xmlns:cx1="http://schemas.microsoft.com/office/drawing/2015/9/8/chartex" xmlns:cx2="http://schemas.microsoft.com/office/drawing/2015/10/21/chartex" xmlns:cx3="http://schemas.microsoft.com/office/drawing/2016/5/9/chartex" xmlns:cx4="http://schemas.microsoft.com/office/drawing/2016/5/10/chartex" xmlns:cx5="http://schemas.microsoft.com/office/drawing/2016/5/11/chartex" xmlns:mc="http://schemas.openxmlformats.org/markup-compatibility/2006" xmlns:o="urn:schemas-microsoft-com:office:office" xmlns:r="http://schemas.openxmlformats.org/officeDocument/2006/relationships" xmlns:m="http://schemas.openxmlformats.org/officeDocument/2006/math" xmlns:v="urn:schemas-microsoft-com:vml" xmlns:wp14="http://schemas.microsoft.com/office/word/2010/wordprocessingDrawing" xmlns:wp="http://schemas.openxmlformats.org/drawingml/2006/wordprocessingDrawing" xmlns:w10="urn:schemas-microsoft-com:office:word" xmlns:w="http://schemas.openxmlformats.org/wordprocessingml/2006/main" xmlns:w14="http://schemas.microsoft.com/office/word/2010/wordml" xmlns:w15="http://schemas.microsoft.com/office/word/2012/wordml" xmlns:w16se="http://schemas.microsoft.com/office/word/2015/wordml/symex" xmlns:wpg="http://schemas.microsoft.com/office/word/2010/wordprocessingGroup" xmlns:wpi="http://schemas.microsoft.com/office/word/2010/wordprocessingInk" xmlns:wne="http://schemas.microsoft.com/office/word/2006/wordml" xmlns:wps="http://schemas.microsoft.com/office/word/2010/wordprocessingShape" mc:Ignorable="w14 w15 w16se wp14">
   <w:abstractNum w:abstractNumId="0" w15:restartNumberingAfterBreak="0">
     <w:nsid w:val="0BAF5F86"/>
     <w:multiLevelType w:val="multilevel"/>
@@ -5104,7 +4945,7 @@
       </w:pPr>
     </w:pPrDefault>
   </w:docDefaults>
-  <w:latentStyles w:defLockedState="0" w:defUIPriority="99" w:defSemiHidden="0" w:defUnhideWhenUsed="0" w:defQFormat="0" w:count="372">
+  <w:latentStyles w:defLockedState="0" w:defUIPriority="99" w:defSemiHidden="0" w:defUnhideWhenUsed="0" w:defQFormat="0" w:count="374">
     <w:lsdException w:name="Normal" w:uiPriority="0" w:qFormat="1"/>
     <w:lsdException w:name="heading 1" w:uiPriority="9" w:qFormat="1"/>
     <w:lsdException w:name="heading 2" w:semiHidden="1" w:uiPriority="9" w:unhideWhenUsed="1" w:qFormat="1"/>
@@ -5210,7 +5051,6 @@
     <w:lsdException w:name="HTML Sample" w:semiHidden="1" w:unhideWhenUsed="1"/>
     <w:lsdException w:name="HTML Typewriter" w:semiHidden="1" w:unhideWhenUsed="1"/>
     <w:lsdException w:name="HTML Variable" w:semiHidden="1" w:unhideWhenUsed="1"/>
-    <w:lsdException w:name="Normal Table" w:semiHidden="1" w:unhideWhenUsed="1"/>
     <w:lsdException w:name="annotation subject" w:semiHidden="1" w:unhideWhenUsed="1"/>
     <w:lsdException w:name="No List" w:semiHidden="1" w:unhideWhenUsed="1"/>
     <w:lsdException w:name="Outline List 1" w:semiHidden="1" w:unhideWhenUsed="1"/>
@@ -5256,11 +5096,9 @@
     <w:lsdException w:name="Table Subtle 1" w:semiHidden="1" w:unhideWhenUsed="1"/>
     <w:lsdException w:name="Table Subtle 2" w:semiHidden="1" w:unhideWhenUsed="1"/>
     <w:lsdException w:name="Table Web 1" w:semiHidden="1" w:unhideWhenUsed="1"/>
-    <w:lsdException w:name="Table Web 2" w:semiHidden="1" w:unhideWhenUsed="1"/>
     <w:lsdException w:name="Table Web 3" w:semiHidden="1" w:unhideWhenUsed="1"/>
     <w:lsdException w:name="Balloon Text" w:semiHidden="1" w:unhideWhenUsed="1"/>
     <w:lsdException w:name="Table Grid" w:uiPriority="39"/>
-    <w:lsdException w:name="Table Theme" w:semiHidden="1" w:unhideWhenUsed="1"/>
     <w:lsdException w:name="Placeholder Text" w:semiHidden="1"/>
     <w:lsdException w:name="No Spacing" w:uiPriority="1" w:qFormat="1"/>
     <w:lsdException w:name="Light Shading" w:uiPriority="60"/>
@@ -5477,6 +5315,8 @@
     <w:lsdException w:name="List Table 6 Colorful Accent 6" w:uiPriority="51"/>
     <w:lsdException w:name="List Table 7 Colorful Accent 6" w:uiPriority="52"/>
     <w:lsdException w:name="Mention" w:semiHidden="1" w:unhideWhenUsed="1"/>
+    <w:lsdException w:name="Smart Hyperlink" w:semiHidden="1" w:unhideWhenUsed="1"/>
+    <w:lsdException w:name="Hashtag" w:semiHidden="1" w:unhideWhenUsed="1"/>
   </w:latentStyles>
   <w:style w:type="paragraph" w:default="1" w:styleId="Normal">
     <w:name w:val="Normal"/>
@@ -5973,7 +5813,7 @@
 </file>
 
 <file path=customXml/itemProps1.xml><?xml version="1.0" encoding="utf-8"?>
-<ds:datastoreItem xmlns:ds="http://schemas.openxmlformats.org/officeDocument/2006/customXml" ds:itemID="{67FDE090-D25F-4BE0-AE2A-C35B95E582FA}">
+<ds:datastoreItem xmlns:ds="http://schemas.openxmlformats.org/officeDocument/2006/customXml" ds:itemID="{1C568AF4-A673-488A-93C8-29AB2BA6E75F}">
   <ds:schemaRefs>
     <ds:schemaRef ds:uri="http://schemas.openxmlformats.org/officeDocument/2006/bibliography"/>
   </ds:schemaRefs>

</xml_diff>

<commit_message>
Adicionadas prints e correção de algumas respostas
Ainda falta esclarecer duvidas com o professor para responder ao resto
da parte 1
</commit_message>
<xml_diff>
--- a/TP4/TP4-Relatório.docx
+++ b/TP4/TP4-Relatório.docx
@@ -227,6 +227,80 @@
     <w:p>
       <w:pPr>
         <w:pStyle w:val="PargrafodaLista"/>
+        <w:jc w:val="center"/>
+        <w:rPr>
+          <w:sz w:val="24"/>
+          <w:szCs w:val="24"/>
+        </w:rPr>
+      </w:pPr>
+      <w:r>
+        <w:rPr>
+          <w:noProof/>
+          <w:lang w:val="en-US"/>
+        </w:rPr>
+        <w:drawing>
+          <wp:inline distT="0" distB="0" distL="0" distR="0">
+            <wp:extent cx="5400040" cy="536022"/>
+            <wp:effectExtent l="0" t="0" r="0" b="0"/>
+            <wp:docPr id="2" name="Imagem 2" descr="C:\Users\win8\AppData\Local\Microsoft\Windows\INetCacheContent.Word\1 - Sistema.png"/>
+            <wp:cNvGraphicFramePr>
+              <a:graphicFrameLocks xmlns:a="http://schemas.openxmlformats.org/drawingml/2006/main" noChangeAspect="1"/>
+            </wp:cNvGraphicFramePr>
+            <a:graphic xmlns:a="http://schemas.openxmlformats.org/drawingml/2006/main">
+              <a:graphicData uri="http://schemas.openxmlformats.org/drawingml/2006/picture">
+                <pic:pic xmlns:pic="http://schemas.openxmlformats.org/drawingml/2006/picture">
+                  <pic:nvPicPr>
+                    <pic:cNvPr id="0" name="Picture 3" descr="C:\Users\win8\AppData\Local\Microsoft\Windows\INetCacheContent.Word\1 - Sistema.png"/>
+                    <pic:cNvPicPr>
+                      <a:picLocks noChangeAspect="1" noChangeArrowheads="1"/>
+                    </pic:cNvPicPr>
+                  </pic:nvPicPr>
+                  <pic:blipFill>
+                    <a:blip r:embed="rId8" cstate="print">
+                      <a:extLst>
+                        <a:ext uri="{28A0092B-C50C-407E-A947-70E740481C1C}">
+                          <a14:useLocalDpi xmlns:a14="http://schemas.microsoft.com/office/drawing/2010/main" val="0"/>
+                        </a:ext>
+                      </a:extLst>
+                    </a:blip>
+                    <a:srcRect/>
+                    <a:stretch>
+                      <a:fillRect/>
+                    </a:stretch>
+                  </pic:blipFill>
+                  <pic:spPr bwMode="auto">
+                    <a:xfrm>
+                      <a:off x="0" y="0"/>
+                      <a:ext cx="5400040" cy="536022"/>
+                    </a:xfrm>
+                    <a:prstGeom prst="rect">
+                      <a:avLst/>
+                    </a:prstGeom>
+                    <a:noFill/>
+                    <a:ln>
+                      <a:noFill/>
+                    </a:ln>
+                  </pic:spPr>
+                </pic:pic>
+              </a:graphicData>
+            </a:graphic>
+          </wp:inline>
+        </w:drawing>
+      </w:r>
+    </w:p>
+    <w:p>
+      <w:pPr>
+        <w:pStyle w:val="PargrafodaLista"/>
+        <w:jc w:val="both"/>
+        <w:rPr>
+          <w:sz w:val="24"/>
+          <w:szCs w:val="24"/>
+        </w:rPr>
+      </w:pPr>
+    </w:p>
+    <w:p>
+      <w:pPr>
+        <w:pStyle w:val="PargrafodaLista"/>
         <w:numPr>
           <w:ilvl w:val="0"/>
           <w:numId w:val="21"/>
@@ -361,13 +435,67 @@
       <w:pPr>
         <w:pStyle w:val="PargrafodaLista"/>
         <w:ind w:left="1068"/>
-        <w:jc w:val="both"/>
-        <w:rPr>
-          <w:b/>
-          <w:sz w:val="24"/>
-          <w:szCs w:val="24"/>
-        </w:rPr>
-      </w:pPr>
+        <w:jc w:val="center"/>
+        <w:rPr>
+          <w:b/>
+          <w:sz w:val="24"/>
+          <w:szCs w:val="24"/>
+        </w:rPr>
+      </w:pPr>
+      <w:r>
+        <w:rPr>
+          <w:noProof/>
+          <w:lang w:val="en-US"/>
+        </w:rPr>
+        <w:drawing>
+          <wp:inline distT="0" distB="0" distL="0" distR="0">
+            <wp:extent cx="4056380" cy="817245"/>
+            <wp:effectExtent l="0" t="0" r="1270" b="1905"/>
+            <wp:docPr id="1" name="Imagem 1" descr="C:\Users\win8\AppData\Local\Microsoft\Windows\INetCacheContent.Word\1-a-Traceroute.png"/>
+            <wp:cNvGraphicFramePr>
+              <a:graphicFrameLocks xmlns:a="http://schemas.openxmlformats.org/drawingml/2006/main" noChangeAspect="1"/>
+            </wp:cNvGraphicFramePr>
+            <a:graphic xmlns:a="http://schemas.openxmlformats.org/drawingml/2006/main">
+              <a:graphicData uri="http://schemas.openxmlformats.org/drawingml/2006/picture">
+                <pic:pic xmlns:pic="http://schemas.openxmlformats.org/drawingml/2006/picture">
+                  <pic:nvPicPr>
+                    <pic:cNvPr id="0" name="Picture 1" descr="C:\Users\win8\AppData\Local\Microsoft\Windows\INetCacheContent.Word\1-a-Traceroute.png"/>
+                    <pic:cNvPicPr>
+                      <a:picLocks noChangeAspect="1" noChangeArrowheads="1"/>
+                    </pic:cNvPicPr>
+                  </pic:nvPicPr>
+                  <pic:blipFill>
+                    <a:blip r:embed="rId9" cstate="print">
+                      <a:extLst>
+                        <a:ext uri="{28A0092B-C50C-407E-A947-70E740481C1C}">
+                          <a14:useLocalDpi xmlns:a14="http://schemas.microsoft.com/office/drawing/2010/main" val="0"/>
+                        </a:ext>
+                      </a:extLst>
+                    </a:blip>
+                    <a:srcRect/>
+                    <a:stretch>
+                      <a:fillRect/>
+                    </a:stretch>
+                  </pic:blipFill>
+                  <pic:spPr bwMode="auto">
+                    <a:xfrm>
+                      <a:off x="0" y="0"/>
+                      <a:ext cx="4056380" cy="817245"/>
+                    </a:xfrm>
+                    <a:prstGeom prst="rect">
+                      <a:avLst/>
+                    </a:prstGeom>
+                    <a:noFill/>
+                    <a:ln>
+                      <a:noFill/>
+                    </a:ln>
+                  </pic:spPr>
+                </pic:pic>
+              </a:graphicData>
+            </a:graphic>
+          </wp:inline>
+        </w:drawing>
+      </w:r>
     </w:p>
     <w:p>
       <w:pPr>
@@ -476,7 +604,89 @@
           <w:sz w:val="24"/>
           <w:szCs w:val="24"/>
         </w:rPr>
-        <w:t xml:space="preserve">) igual a 1. Como </w:t>
+        <w:t xml:space="preserve">) igual a 1. </w:t>
+      </w:r>
+    </w:p>
+    <w:p>
+      <w:pPr>
+        <w:jc w:val="both"/>
+        <w:rPr>
+          <w:sz w:val="24"/>
+          <w:szCs w:val="24"/>
+        </w:rPr>
+      </w:pPr>
+      <w:r>
+        <w:rPr>
+          <w:noProof/>
+          <w:sz w:val="24"/>
+          <w:szCs w:val="24"/>
+          <w:lang w:val="en-US"/>
+        </w:rPr>
+        <w:drawing>
+          <wp:inline distT="0" distB="0" distL="0" distR="0" wp14:anchorId="59AE3AEE" wp14:editId="0C17A31E">
+            <wp:extent cx="5400040" cy="503437"/>
+            <wp:effectExtent l="0" t="0" r="0" b="0"/>
+            <wp:docPr id="3" name="Imagem 3"/>
+            <wp:cNvGraphicFramePr>
+              <a:graphicFrameLocks xmlns:a="http://schemas.openxmlformats.org/drawingml/2006/main" noChangeAspect="1"/>
+            </wp:cNvGraphicFramePr>
+            <a:graphic xmlns:a="http://schemas.openxmlformats.org/drawingml/2006/main">
+              <a:graphicData uri="http://schemas.openxmlformats.org/drawingml/2006/picture">
+                <pic:pic xmlns:pic="http://schemas.openxmlformats.org/drawingml/2006/picture">
+                  <pic:nvPicPr>
+                    <pic:cNvPr id="0" name="Picture 5"/>
+                    <pic:cNvPicPr>
+                      <a:picLocks noChangeAspect="1" noChangeArrowheads="1"/>
+                    </pic:cNvPicPr>
+                  </pic:nvPicPr>
+                  <pic:blipFill>
+                    <a:blip r:embed="rId10" cstate="print">
+                      <a:extLst>
+                        <a:ext uri="{28A0092B-C50C-407E-A947-70E740481C1C}">
+                          <a14:useLocalDpi xmlns:a14="http://schemas.microsoft.com/office/drawing/2010/main" val="0"/>
+                        </a:ext>
+                      </a:extLst>
+                    </a:blip>
+                    <a:srcRect/>
+                    <a:stretch>
+                      <a:fillRect/>
+                    </a:stretch>
+                  </pic:blipFill>
+                  <pic:spPr bwMode="auto">
+                    <a:xfrm>
+                      <a:off x="0" y="0"/>
+                      <a:ext cx="5400040" cy="503437"/>
+                    </a:xfrm>
+                    <a:prstGeom prst="rect">
+                      <a:avLst/>
+                    </a:prstGeom>
+                    <a:noFill/>
+                    <a:ln>
+                      <a:noFill/>
+                    </a:ln>
+                  </pic:spPr>
+                </pic:pic>
+              </a:graphicData>
+            </a:graphic>
+          </wp:inline>
+        </w:drawing>
+      </w:r>
+    </w:p>
+    <w:p>
+      <w:pPr>
+        <w:ind w:left="1068"/>
+        <w:jc w:val="both"/>
+        <w:rPr>
+          <w:sz w:val="24"/>
+          <w:szCs w:val="24"/>
+        </w:rPr>
+      </w:pPr>
+      <w:r>
+        <w:rPr>
+          <w:sz w:val="24"/>
+          <w:szCs w:val="24"/>
+        </w:rPr>
+        <w:t xml:space="preserve">Como </w:t>
       </w:r>
       <w:r>
         <w:rPr>
@@ -574,6 +784,80 @@
     </w:p>
     <w:p>
       <w:pPr>
+        <w:jc w:val="center"/>
+        <w:rPr>
+          <w:sz w:val="24"/>
+          <w:szCs w:val="24"/>
+        </w:rPr>
+      </w:pPr>
+      <w:r>
+        <w:rPr>
+          <w:noProof/>
+          <w:sz w:val="24"/>
+          <w:szCs w:val="24"/>
+          <w:lang w:val="en-US"/>
+        </w:rPr>
+        <w:drawing>
+          <wp:inline distT="0" distB="0" distL="0" distR="0">
+            <wp:extent cx="5410200" cy="381000"/>
+            <wp:effectExtent l="0" t="0" r="0" b="0"/>
+            <wp:docPr id="4" name="Imagem 4"/>
+            <wp:cNvGraphicFramePr>
+              <a:graphicFrameLocks xmlns:a="http://schemas.openxmlformats.org/drawingml/2006/main" noChangeAspect="1"/>
+            </wp:cNvGraphicFramePr>
+            <a:graphic xmlns:a="http://schemas.openxmlformats.org/drawingml/2006/main">
+              <a:graphicData uri="http://schemas.openxmlformats.org/drawingml/2006/picture">
+                <pic:pic xmlns:pic="http://schemas.openxmlformats.org/drawingml/2006/picture">
+                  <pic:nvPicPr>
+                    <pic:cNvPr id="0" name="Picture 6"/>
+                    <pic:cNvPicPr>
+                      <a:picLocks noChangeAspect="1" noChangeArrowheads="1"/>
+                    </pic:cNvPicPr>
+                  </pic:nvPicPr>
+                  <pic:blipFill>
+                    <a:blip r:embed="rId11" cstate="print">
+                      <a:extLst>
+                        <a:ext uri="{28A0092B-C50C-407E-A947-70E740481C1C}">
+                          <a14:useLocalDpi xmlns:a14="http://schemas.microsoft.com/office/drawing/2010/main" val="0"/>
+                        </a:ext>
+                      </a:extLst>
+                    </a:blip>
+                    <a:srcRect/>
+                    <a:stretch>
+                      <a:fillRect/>
+                    </a:stretch>
+                  </pic:blipFill>
+                  <pic:spPr bwMode="auto">
+                    <a:xfrm>
+                      <a:off x="0" y="0"/>
+                      <a:ext cx="5410200" cy="381000"/>
+                    </a:xfrm>
+                    <a:prstGeom prst="rect">
+                      <a:avLst/>
+                    </a:prstGeom>
+                    <a:noFill/>
+                    <a:ln>
+                      <a:noFill/>
+                    </a:ln>
+                  </pic:spPr>
+                </pic:pic>
+              </a:graphicData>
+            </a:graphic>
+          </wp:inline>
+        </w:drawing>
+      </w:r>
+    </w:p>
+    <w:p>
+      <w:pPr>
+        <w:jc w:val="center"/>
+        <w:rPr>
+          <w:sz w:val="24"/>
+          <w:szCs w:val="24"/>
+        </w:rPr>
+      </w:pPr>
+    </w:p>
+    <w:p>
+      <w:pPr>
         <w:ind w:left="1068"/>
         <w:jc w:val="both"/>
         <w:rPr>
@@ -586,6 +870,7 @@
           <w:sz w:val="24"/>
           <w:szCs w:val="24"/>
         </w:rPr>
+        <w:lastRenderedPageBreak/>
         <w:t>De seguida, são enviados mais três datagramas com o campo T</w:t>
       </w:r>
       <w:r>
@@ -634,6 +919,145 @@
     </w:p>
     <w:p>
       <w:pPr>
+        <w:jc w:val="center"/>
+        <w:rPr>
+          <w:sz w:val="24"/>
+          <w:szCs w:val="24"/>
+        </w:rPr>
+      </w:pPr>
+      <w:r>
+        <w:rPr>
+          <w:noProof/>
+          <w:sz w:val="24"/>
+          <w:szCs w:val="24"/>
+          <w:lang w:val="en-US"/>
+        </w:rPr>
+        <w:drawing>
+          <wp:inline distT="0" distB="0" distL="0" distR="0">
+            <wp:extent cx="5393690" cy="433705"/>
+            <wp:effectExtent l="0" t="0" r="0" b="4445"/>
+            <wp:docPr id="5" name="Imagem 5"/>
+            <wp:cNvGraphicFramePr>
+              <a:graphicFrameLocks xmlns:a="http://schemas.openxmlformats.org/drawingml/2006/main" noChangeAspect="1"/>
+            </wp:cNvGraphicFramePr>
+            <a:graphic xmlns:a="http://schemas.openxmlformats.org/drawingml/2006/main">
+              <a:graphicData uri="http://schemas.openxmlformats.org/drawingml/2006/picture">
+                <pic:pic xmlns:pic="http://schemas.openxmlformats.org/drawingml/2006/picture">
+                  <pic:nvPicPr>
+                    <pic:cNvPr id="0" name="Picture 7"/>
+                    <pic:cNvPicPr>
+                      <a:picLocks noChangeAspect="1" noChangeArrowheads="1"/>
+                    </pic:cNvPicPr>
+                  </pic:nvPicPr>
+                  <pic:blipFill>
+                    <a:blip r:embed="rId12">
+                      <a:extLst>
+                        <a:ext uri="{28A0092B-C50C-407E-A947-70E740481C1C}">
+                          <a14:useLocalDpi xmlns:a14="http://schemas.microsoft.com/office/drawing/2010/main" val="0"/>
+                        </a:ext>
+                      </a:extLst>
+                    </a:blip>
+                    <a:srcRect/>
+                    <a:stretch>
+                      <a:fillRect/>
+                    </a:stretch>
+                  </pic:blipFill>
+                  <pic:spPr bwMode="auto">
+                    <a:xfrm>
+                      <a:off x="0" y="0"/>
+                      <a:ext cx="5393690" cy="433705"/>
+                    </a:xfrm>
+                    <a:prstGeom prst="rect">
+                      <a:avLst/>
+                    </a:prstGeom>
+                    <a:noFill/>
+                    <a:ln>
+                      <a:noFill/>
+                    </a:ln>
+                  </pic:spPr>
+                </pic:pic>
+              </a:graphicData>
+            </a:graphic>
+          </wp:inline>
+        </w:drawing>
+      </w:r>
+    </w:p>
+    <w:p>
+      <w:pPr>
+        <w:jc w:val="center"/>
+        <w:rPr>
+          <w:sz w:val="24"/>
+          <w:szCs w:val="24"/>
+        </w:rPr>
+      </w:pPr>
+    </w:p>
+    <w:p>
+      <w:pPr>
+        <w:jc w:val="center"/>
+        <w:rPr>
+          <w:sz w:val="24"/>
+          <w:szCs w:val="24"/>
+        </w:rPr>
+      </w:pPr>
+      <w:r>
+        <w:rPr>
+          <w:noProof/>
+          <w:sz w:val="24"/>
+          <w:szCs w:val="24"/>
+          <w:lang w:val="en-US"/>
+        </w:rPr>
+        <w:drawing>
+          <wp:inline distT="0" distB="0" distL="0" distR="0">
+            <wp:extent cx="5393690" cy="433705"/>
+            <wp:effectExtent l="0" t="0" r="0" b="4445"/>
+            <wp:docPr id="6" name="Imagem 6"/>
+            <wp:cNvGraphicFramePr>
+              <a:graphicFrameLocks xmlns:a="http://schemas.openxmlformats.org/drawingml/2006/main" noChangeAspect="1"/>
+            </wp:cNvGraphicFramePr>
+            <a:graphic xmlns:a="http://schemas.openxmlformats.org/drawingml/2006/main">
+              <a:graphicData uri="http://schemas.openxmlformats.org/drawingml/2006/picture">
+                <pic:pic xmlns:pic="http://schemas.openxmlformats.org/drawingml/2006/picture">
+                  <pic:nvPicPr>
+                    <pic:cNvPr id="0" name="Picture 8"/>
+                    <pic:cNvPicPr>
+                      <a:picLocks noChangeAspect="1" noChangeArrowheads="1"/>
+                    </pic:cNvPicPr>
+                  </pic:nvPicPr>
+                  <pic:blipFill>
+                    <a:blip r:embed="rId13" cstate="print">
+                      <a:extLst>
+                        <a:ext uri="{28A0092B-C50C-407E-A947-70E740481C1C}">
+                          <a14:useLocalDpi xmlns:a14="http://schemas.microsoft.com/office/drawing/2010/main" val="0"/>
+                        </a:ext>
+                      </a:extLst>
+                    </a:blip>
+                    <a:srcRect/>
+                    <a:stretch>
+                      <a:fillRect/>
+                    </a:stretch>
+                  </pic:blipFill>
+                  <pic:spPr bwMode="auto">
+                    <a:xfrm>
+                      <a:off x="0" y="0"/>
+                      <a:ext cx="5393690" cy="433705"/>
+                    </a:xfrm>
+                    <a:prstGeom prst="rect">
+                      <a:avLst/>
+                    </a:prstGeom>
+                    <a:noFill/>
+                    <a:ln>
+                      <a:noFill/>
+                    </a:ln>
+                  </pic:spPr>
+                </pic:pic>
+              </a:graphicData>
+            </a:graphic>
+          </wp:inline>
+        </w:drawing>
+      </w:r>
+    </w:p>
+    <w:p>
+      <w:pPr>
         <w:ind w:left="1068"/>
         <w:jc w:val="both"/>
         <w:rPr>
@@ -714,6 +1138,145 @@
           <w:szCs w:val="24"/>
         </w:rPr>
         <w:t>) procedente de n1.</w:t>
+      </w:r>
+    </w:p>
+    <w:p>
+      <w:pPr>
+        <w:jc w:val="center"/>
+        <w:rPr>
+          <w:sz w:val="24"/>
+          <w:szCs w:val="24"/>
+        </w:rPr>
+      </w:pPr>
+      <w:r>
+        <w:rPr>
+          <w:noProof/>
+          <w:sz w:val="24"/>
+          <w:szCs w:val="24"/>
+          <w:lang w:val="en-US"/>
+        </w:rPr>
+        <w:drawing>
+          <wp:inline distT="0" distB="0" distL="0" distR="0">
+            <wp:extent cx="5393690" cy="441960"/>
+            <wp:effectExtent l="0" t="0" r="0" b="0"/>
+            <wp:docPr id="7" name="Imagem 7"/>
+            <wp:cNvGraphicFramePr>
+              <a:graphicFrameLocks xmlns:a="http://schemas.openxmlformats.org/drawingml/2006/main" noChangeAspect="1"/>
+            </wp:cNvGraphicFramePr>
+            <a:graphic xmlns:a="http://schemas.openxmlformats.org/drawingml/2006/main">
+              <a:graphicData uri="http://schemas.openxmlformats.org/drawingml/2006/picture">
+                <pic:pic xmlns:pic="http://schemas.openxmlformats.org/drawingml/2006/picture">
+                  <pic:nvPicPr>
+                    <pic:cNvPr id="0" name="Picture 9"/>
+                    <pic:cNvPicPr>
+                      <a:picLocks noChangeAspect="1" noChangeArrowheads="1"/>
+                    </pic:cNvPicPr>
+                  </pic:nvPicPr>
+                  <pic:blipFill>
+                    <a:blip r:embed="rId14">
+                      <a:extLst>
+                        <a:ext uri="{28A0092B-C50C-407E-A947-70E740481C1C}">
+                          <a14:useLocalDpi xmlns:a14="http://schemas.microsoft.com/office/drawing/2010/main" val="0"/>
+                        </a:ext>
+                      </a:extLst>
+                    </a:blip>
+                    <a:srcRect/>
+                    <a:stretch>
+                      <a:fillRect/>
+                    </a:stretch>
+                  </pic:blipFill>
+                  <pic:spPr bwMode="auto">
+                    <a:xfrm>
+                      <a:off x="0" y="0"/>
+                      <a:ext cx="5393690" cy="441960"/>
+                    </a:xfrm>
+                    <a:prstGeom prst="rect">
+                      <a:avLst/>
+                    </a:prstGeom>
+                    <a:noFill/>
+                    <a:ln>
+                      <a:noFill/>
+                    </a:ln>
+                  </pic:spPr>
+                </pic:pic>
+              </a:graphicData>
+            </a:graphic>
+          </wp:inline>
+        </w:drawing>
+      </w:r>
+    </w:p>
+    <w:p>
+      <w:pPr>
+        <w:jc w:val="center"/>
+        <w:rPr>
+          <w:sz w:val="24"/>
+          <w:szCs w:val="24"/>
+        </w:rPr>
+      </w:pPr>
+    </w:p>
+    <w:p>
+      <w:pPr>
+        <w:jc w:val="center"/>
+        <w:rPr>
+          <w:sz w:val="24"/>
+          <w:szCs w:val="24"/>
+        </w:rPr>
+      </w:pPr>
+      <w:r>
+        <w:rPr>
+          <w:noProof/>
+          <w:sz w:val="24"/>
+          <w:szCs w:val="24"/>
+          <w:lang w:val="en-US"/>
+        </w:rPr>
+        <w:drawing>
+          <wp:inline distT="0" distB="0" distL="0" distR="0">
+            <wp:extent cx="5401310" cy="387350"/>
+            <wp:effectExtent l="0" t="0" r="8890" b="0"/>
+            <wp:docPr id="8" name="Imagem 8"/>
+            <wp:cNvGraphicFramePr>
+              <a:graphicFrameLocks xmlns:a="http://schemas.openxmlformats.org/drawingml/2006/main" noChangeAspect="1"/>
+            </wp:cNvGraphicFramePr>
+            <a:graphic xmlns:a="http://schemas.openxmlformats.org/drawingml/2006/main">
+              <a:graphicData uri="http://schemas.openxmlformats.org/drawingml/2006/picture">
+                <pic:pic xmlns:pic="http://schemas.openxmlformats.org/drawingml/2006/picture">
+                  <pic:nvPicPr>
+                    <pic:cNvPr id="0" name="Picture 10"/>
+                    <pic:cNvPicPr>
+                      <a:picLocks noChangeAspect="1" noChangeArrowheads="1"/>
+                    </pic:cNvPicPr>
+                  </pic:nvPicPr>
+                  <pic:blipFill>
+                    <a:blip r:embed="rId15">
+                      <a:extLst>
+                        <a:ext uri="{28A0092B-C50C-407E-A947-70E740481C1C}">
+                          <a14:useLocalDpi xmlns:a14="http://schemas.microsoft.com/office/drawing/2010/main" val="0"/>
+                        </a:ext>
+                      </a:extLst>
+                    </a:blip>
+                    <a:srcRect/>
+                    <a:stretch>
+                      <a:fillRect/>
+                    </a:stretch>
+                  </pic:blipFill>
+                  <pic:spPr bwMode="auto">
+                    <a:xfrm>
+                      <a:off x="0" y="0"/>
+                      <a:ext cx="5401310" cy="387350"/>
+                    </a:xfrm>
+                    <a:prstGeom prst="rect">
+                      <a:avLst/>
+                    </a:prstGeom>
+                    <a:noFill/>
+                    <a:ln>
+                      <a:noFill/>
+                    </a:ln>
+                  </pic:spPr>
+                </pic:pic>
+              </a:graphicData>
+            </a:graphic>
+          </wp:inline>
+        </w:drawing>
       </w:r>
     </w:p>
     <w:p>
@@ -752,6 +1315,73 @@
     </w:p>
     <w:p>
       <w:pPr>
+        <w:jc w:val="center"/>
+        <w:rPr>
+          <w:b/>
+          <w:sz w:val="24"/>
+          <w:szCs w:val="24"/>
+        </w:rPr>
+      </w:pPr>
+      <w:r>
+        <w:rPr>
+          <w:noProof/>
+          <w:lang w:val="en-US"/>
+        </w:rPr>
+        <w:drawing>
+          <wp:inline distT="0" distB="0" distL="0" distR="0">
+            <wp:extent cx="5052695" cy="356300"/>
+            <wp:effectExtent l="0" t="0" r="0" b="5715"/>
+            <wp:docPr id="9" name="Imagem 9" descr="C:\Users\win8\AppData\Local\Microsoft\Windows\INetCacheContent.Word\1-c-REPLY.PNG"/>
+            <wp:cNvGraphicFramePr>
+              <a:graphicFrameLocks xmlns:a="http://schemas.openxmlformats.org/drawingml/2006/main" noChangeAspect="1"/>
+            </wp:cNvGraphicFramePr>
+            <a:graphic xmlns:a="http://schemas.openxmlformats.org/drawingml/2006/main">
+              <a:graphicData uri="http://schemas.openxmlformats.org/drawingml/2006/picture">
+                <pic:pic xmlns:pic="http://schemas.openxmlformats.org/drawingml/2006/picture">
+                  <pic:nvPicPr>
+                    <pic:cNvPr id="0" name="Picture 11" descr="C:\Users\win8\AppData\Local\Microsoft\Windows\INetCacheContent.Word\1-c-REPLY.PNG"/>
+                    <pic:cNvPicPr>
+                      <a:picLocks noChangeAspect="1" noChangeArrowheads="1"/>
+                    </pic:cNvPicPr>
+                  </pic:nvPicPr>
+                  <pic:blipFill rotWithShape="1">
+                    <a:blip r:embed="rId16" cstate="print">
+                      <a:extLst>
+                        <a:ext uri="{28A0092B-C50C-407E-A947-70E740481C1C}">
+                          <a14:useLocalDpi xmlns:a14="http://schemas.microsoft.com/office/drawing/2010/main" val="0"/>
+                        </a:ext>
+                      </a:extLst>
+                    </a:blip>
+                    <a:srcRect t="76174"/>
+                    <a:stretch/>
+                  </pic:blipFill>
+                  <pic:spPr bwMode="auto">
+                    <a:xfrm>
+                      <a:off x="0" y="0"/>
+                      <a:ext cx="5052695" cy="356300"/>
+                    </a:xfrm>
+                    <a:prstGeom prst="rect">
+                      <a:avLst/>
+                    </a:prstGeom>
+                    <a:noFill/>
+                    <a:ln>
+                      <a:noFill/>
+                    </a:ln>
+                    <a:extLst>
+                      <a:ext uri="{53640926-AAD7-44D8-BBD7-CCE9431645EC}">
+                        <a14:shadowObscured xmlns:a14="http://schemas.microsoft.com/office/drawing/2010/main"/>
+                      </a:ext>
+                    </a:extLst>
+                  </pic:spPr>
+                </pic:pic>
+              </a:graphicData>
+            </a:graphic>
+          </wp:inline>
+        </w:drawing>
+      </w:r>
+    </w:p>
+    <w:p>
+      <w:pPr>
         <w:ind w:left="1068"/>
         <w:jc w:val="both"/>
         <w:rPr>
@@ -781,7 +1411,6 @@
           <w:sz w:val="24"/>
           <w:szCs w:val="24"/>
         </w:rPr>
-        <w:lastRenderedPageBreak/>
         <w:t>Na prática, é isso que acontece</w:t>
       </w:r>
       <w:r>
@@ -950,6 +1579,50 @@
     <w:p>
       <w:pPr>
         <w:pStyle w:val="PargrafodaLista"/>
+        <w:jc w:val="both"/>
+        <w:rPr>
+          <w:b/>
+          <w:sz w:val="24"/>
+          <w:szCs w:val="24"/>
+        </w:rPr>
+      </w:pPr>
+    </w:p>
+    <w:p>
+      <w:pPr>
+        <w:pStyle w:val="PargrafodaLista"/>
+        <w:jc w:val="both"/>
+        <w:rPr>
+          <w:b/>
+          <w:sz w:val="24"/>
+          <w:szCs w:val="24"/>
+        </w:rPr>
+      </w:pPr>
+    </w:p>
+    <w:p>
+      <w:pPr>
+        <w:pStyle w:val="PargrafodaLista"/>
+        <w:jc w:val="both"/>
+        <w:rPr>
+          <w:b/>
+          <w:sz w:val="24"/>
+          <w:szCs w:val="24"/>
+        </w:rPr>
+      </w:pPr>
+    </w:p>
+    <w:p>
+      <w:pPr>
+        <w:pStyle w:val="PargrafodaLista"/>
+        <w:jc w:val="both"/>
+        <w:rPr>
+          <w:b/>
+          <w:sz w:val="24"/>
+          <w:szCs w:val="24"/>
+        </w:rPr>
+      </w:pPr>
+    </w:p>
+    <w:p>
+      <w:pPr>
+        <w:pStyle w:val="PargrafodaLista"/>
         <w:numPr>
           <w:ilvl w:val="0"/>
           <w:numId w:val="20"/>
@@ -967,6 +1640,7 @@
           <w:sz w:val="24"/>
           <w:szCs w:val="24"/>
         </w:rPr>
+        <w:lastRenderedPageBreak/>
         <w:t>Pretende</w:t>
       </w:r>
       <w:r>
@@ -1030,13 +1704,67 @@
     <w:p>
       <w:pPr>
         <w:pStyle w:val="PargrafodaLista"/>
-        <w:ind w:left="1068"/>
-        <w:jc w:val="both"/>
-        <w:rPr>
-          <w:b/>
-          <w:sz w:val="24"/>
-        </w:rPr>
-      </w:pPr>
+        <w:ind w:left="0"/>
+        <w:jc w:val="center"/>
+        <w:rPr>
+          <w:b/>
+          <w:sz w:val="24"/>
+        </w:rPr>
+      </w:pPr>
+      <w:r>
+        <w:rPr>
+          <w:noProof/>
+          <w:lang w:val="en-US"/>
+        </w:rPr>
+        <w:drawing>
+          <wp:inline distT="0" distB="0" distL="0" distR="0">
+            <wp:extent cx="5400040" cy="113172"/>
+            <wp:effectExtent l="0" t="0" r="0" b="1270"/>
+            <wp:docPr id="10" name="Imagem 10" descr="C:\Users\win8\AppData\Local\Microsoft\Windows\INetCacheContent.Word\2-a-IP.PNG"/>
+            <wp:cNvGraphicFramePr>
+              <a:graphicFrameLocks xmlns:a="http://schemas.openxmlformats.org/drawingml/2006/main" noChangeAspect="1"/>
+            </wp:cNvGraphicFramePr>
+            <a:graphic xmlns:a="http://schemas.openxmlformats.org/drawingml/2006/main">
+              <a:graphicData uri="http://schemas.openxmlformats.org/drawingml/2006/picture">
+                <pic:pic xmlns:pic="http://schemas.openxmlformats.org/drawingml/2006/picture">
+                  <pic:nvPicPr>
+                    <pic:cNvPr id="0" name="Picture 13" descr="C:\Users\win8\AppData\Local\Microsoft\Windows\INetCacheContent.Word\2-a-IP.PNG"/>
+                    <pic:cNvPicPr>
+                      <a:picLocks noChangeAspect="1" noChangeArrowheads="1"/>
+                    </pic:cNvPicPr>
+                  </pic:nvPicPr>
+                  <pic:blipFill>
+                    <a:blip r:embed="rId17" cstate="print">
+                      <a:extLst>
+                        <a:ext uri="{28A0092B-C50C-407E-A947-70E740481C1C}">
+                          <a14:useLocalDpi xmlns:a14="http://schemas.microsoft.com/office/drawing/2010/main" val="0"/>
+                        </a:ext>
+                      </a:extLst>
+                    </a:blip>
+                    <a:srcRect/>
+                    <a:stretch>
+                      <a:fillRect/>
+                    </a:stretch>
+                  </pic:blipFill>
+                  <pic:spPr bwMode="auto">
+                    <a:xfrm>
+                      <a:off x="0" y="0"/>
+                      <a:ext cx="5400040" cy="113172"/>
+                    </a:xfrm>
+                    <a:prstGeom prst="rect">
+                      <a:avLst/>
+                    </a:prstGeom>
+                    <a:noFill/>
+                    <a:ln>
+                      <a:noFill/>
+                    </a:ln>
+                  </pic:spPr>
+                </pic:pic>
+              </a:graphicData>
+            </a:graphic>
+          </wp:inline>
+        </w:drawing>
+      </w:r>
     </w:p>
     <w:p>
       <w:pPr>
@@ -1101,12 +1829,78 @@
     <w:p>
       <w:pPr>
         <w:pStyle w:val="PargrafodaLista"/>
-        <w:jc w:val="both"/>
-        <w:rPr>
-          <w:b/>
-          <w:sz w:val="24"/>
-        </w:rPr>
-      </w:pPr>
+        <w:ind w:left="1068"/>
+        <w:jc w:val="both"/>
+        <w:rPr>
+          <w:b/>
+          <w:sz w:val="24"/>
+        </w:rPr>
+      </w:pPr>
+    </w:p>
+    <w:p>
+      <w:pPr>
+        <w:pStyle w:val="PargrafodaLista"/>
+        <w:ind w:left="0"/>
+        <w:jc w:val="center"/>
+        <w:rPr>
+          <w:b/>
+          <w:sz w:val="24"/>
+        </w:rPr>
+      </w:pPr>
+      <w:r>
+        <w:rPr>
+          <w:noProof/>
+          <w:lang w:val="en-US"/>
+        </w:rPr>
+        <w:drawing>
+          <wp:inline distT="0" distB="0" distL="0" distR="0">
+            <wp:extent cx="1619885" cy="147320"/>
+            <wp:effectExtent l="0" t="0" r="0" b="5080"/>
+            <wp:docPr id="11" name="Imagem 11" descr="C:\Users\win8\AppData\Local\Microsoft\Windows\INetCacheContent.Word\2-b-PROTOCOL.PNG"/>
+            <wp:cNvGraphicFramePr>
+              <a:graphicFrameLocks xmlns:a="http://schemas.openxmlformats.org/drawingml/2006/main" noChangeAspect="1"/>
+            </wp:cNvGraphicFramePr>
+            <a:graphic xmlns:a="http://schemas.openxmlformats.org/drawingml/2006/main">
+              <a:graphicData uri="http://schemas.openxmlformats.org/drawingml/2006/picture">
+                <pic:pic xmlns:pic="http://schemas.openxmlformats.org/drawingml/2006/picture">
+                  <pic:nvPicPr>
+                    <pic:cNvPr id="0" name="Picture 15" descr="C:\Users\win8\AppData\Local\Microsoft\Windows\INetCacheContent.Word\2-b-PROTOCOL.PNG"/>
+                    <pic:cNvPicPr>
+                      <a:picLocks noChangeAspect="1" noChangeArrowheads="1"/>
+                    </pic:cNvPicPr>
+                  </pic:nvPicPr>
+                  <pic:blipFill>
+                    <a:blip r:embed="rId18" cstate="print">
+                      <a:extLst>
+                        <a:ext uri="{28A0092B-C50C-407E-A947-70E740481C1C}">
+                          <a14:useLocalDpi xmlns:a14="http://schemas.microsoft.com/office/drawing/2010/main" val="0"/>
+                        </a:ext>
+                      </a:extLst>
+                    </a:blip>
+                    <a:srcRect/>
+                    <a:stretch>
+                      <a:fillRect/>
+                    </a:stretch>
+                  </pic:blipFill>
+                  <pic:spPr bwMode="auto">
+                    <a:xfrm>
+                      <a:off x="0" y="0"/>
+                      <a:ext cx="1619885" cy="147320"/>
+                    </a:xfrm>
+                    <a:prstGeom prst="rect">
+                      <a:avLst/>
+                    </a:prstGeom>
+                    <a:noFill/>
+                    <a:ln>
+                      <a:noFill/>
+                    </a:ln>
+                  </pic:spPr>
+                </pic:pic>
+              </a:graphicData>
+            </a:graphic>
+          </wp:inline>
+        </w:drawing>
+      </w:r>
     </w:p>
     <w:p>
       <w:pPr>
@@ -1344,12 +2138,225 @@
     <w:p>
       <w:pPr>
         <w:pStyle w:val="PargrafodaLista"/>
+        <w:ind w:left="0"/>
+        <w:jc w:val="center"/>
+        <w:rPr>
+          <w:sz w:val="24"/>
+        </w:rPr>
+      </w:pPr>
+      <w:r>
+        <w:rPr>
+          <w:noProof/>
+          <w:lang w:val="en-US"/>
+        </w:rPr>
+        <w:drawing>
+          <wp:inline distT="0" distB="0" distL="0" distR="0">
+            <wp:extent cx="3370580" cy="790575"/>
+            <wp:effectExtent l="0" t="0" r="1270" b="9525"/>
+            <wp:docPr id="12" name="Imagem 12" descr="C:\Users\win8\AppData\Local\Microsoft\Windows\INetCacheContent.Word\2-d-FRAGMENTED.PNG"/>
+            <wp:cNvGraphicFramePr>
+              <a:graphicFrameLocks xmlns:a="http://schemas.openxmlformats.org/drawingml/2006/main" noChangeAspect="1"/>
+            </wp:cNvGraphicFramePr>
+            <a:graphic xmlns:a="http://schemas.openxmlformats.org/drawingml/2006/main">
+              <a:graphicData uri="http://schemas.openxmlformats.org/drawingml/2006/picture">
+                <pic:pic xmlns:pic="http://schemas.openxmlformats.org/drawingml/2006/picture">
+                  <pic:nvPicPr>
+                    <pic:cNvPr id="0" name="Picture 17" descr="C:\Users\win8\AppData\Local\Microsoft\Windows\INetCacheContent.Word\2-d-FRAGMENTED.PNG"/>
+                    <pic:cNvPicPr>
+                      <a:picLocks noChangeAspect="1" noChangeArrowheads="1"/>
+                    </pic:cNvPicPr>
+                  </pic:nvPicPr>
+                  <pic:blipFill>
+                    <a:blip r:embed="rId19" cstate="print">
+                      <a:extLst>
+                        <a:ext uri="{28A0092B-C50C-407E-A947-70E740481C1C}">
+                          <a14:useLocalDpi xmlns:a14="http://schemas.microsoft.com/office/drawing/2010/main" val="0"/>
+                        </a:ext>
+                      </a:extLst>
+                    </a:blip>
+                    <a:srcRect/>
+                    <a:stretch>
+                      <a:fillRect/>
+                    </a:stretch>
+                  </pic:blipFill>
+                  <pic:spPr bwMode="auto">
+                    <a:xfrm>
+                      <a:off x="0" y="0"/>
+                      <a:ext cx="3370580" cy="790575"/>
+                    </a:xfrm>
+                    <a:prstGeom prst="rect">
+                      <a:avLst/>
+                    </a:prstGeom>
+                    <a:noFill/>
+                    <a:ln>
+                      <a:noFill/>
+                    </a:ln>
+                  </pic:spPr>
+                </pic:pic>
+              </a:graphicData>
+            </a:graphic>
+          </wp:inline>
+        </w:drawing>
+      </w:r>
+    </w:p>
+    <w:p>
+      <w:pPr>
+        <w:pStyle w:val="PargrafodaLista"/>
         <w:ind w:left="1068"/>
         <w:jc w:val="both"/>
         <w:rPr>
           <w:sz w:val="24"/>
         </w:rPr>
       </w:pPr>
+      <w:r>
+        <w:rPr>
+          <w:sz w:val="24"/>
+        </w:rPr>
+        <w:t>O datagrama não foi fragmentado visto que</w:t>
+      </w:r>
+      <w:r>
+        <w:rPr>
+          <w:sz w:val="24"/>
+        </w:rPr>
+        <w:t xml:space="preserve"> o campo</w:t>
+      </w:r>
+      <w:r>
+        <w:rPr>
+          <w:sz w:val="24"/>
+        </w:rPr>
+        <w:t xml:space="preserve"> </w:t>
+      </w:r>
+      <w:r>
+        <w:rPr>
+          <w:i/>
+          <w:sz w:val="24"/>
+        </w:rPr>
+        <w:t>More fragments</w:t>
+      </w:r>
+      <w:r>
+        <w:rPr>
+          <w:sz w:val="24"/>
+        </w:rPr>
+        <w:t xml:space="preserve"> está a 0 e o </w:t>
+      </w:r>
+      <w:r>
+        <w:rPr>
+          <w:i/>
+          <w:sz w:val="24"/>
+        </w:rPr>
+        <w:t>Fragment offset</w:t>
+      </w:r>
+      <w:r>
+        <w:rPr>
+          <w:sz w:val="24"/>
+        </w:rPr>
+        <w:t xml:space="preserve"> também está a 0. Ou seja, </w:t>
+      </w:r>
+      <w:r>
+        <w:rPr>
+          <w:sz w:val="24"/>
+        </w:rPr>
+        <w:t>como o payload nest</w:t>
+      </w:r>
+      <w:r>
+        <w:rPr>
+          <w:sz w:val="24"/>
+        </w:rPr>
+        <w:t>a trama começa na posição 0 (do datagrama</w:t>
+      </w:r>
+      <w:r>
+        <w:rPr>
+          <w:sz w:val="24"/>
+        </w:rPr>
+        <w:t xml:space="preserve"> original) – segundo o </w:t>
+      </w:r>
+      <w:r>
+        <w:rPr>
+          <w:i/>
+          <w:sz w:val="24"/>
+        </w:rPr>
+        <w:t>Fragment</w:t>
+      </w:r>
+      <w:r>
+        <w:rPr>
+          <w:sz w:val="24"/>
+        </w:rPr>
+        <w:t xml:space="preserve"> </w:t>
+      </w:r>
+      <w:r>
+        <w:rPr>
+          <w:i/>
+          <w:sz w:val="24"/>
+        </w:rPr>
+        <w:t>offset</w:t>
+      </w:r>
+      <w:r>
+        <w:rPr>
+          <w:sz w:val="24"/>
+        </w:rPr>
+        <w:t xml:space="preserve"> – e como não se esperam mais fragmentos dess</w:t>
+      </w:r>
+      <w:r>
+        <w:rPr>
+          <w:sz w:val="24"/>
+        </w:rPr>
+        <w:t>e</w:t>
+      </w:r>
+      <w:r>
+        <w:rPr>
+          <w:sz w:val="24"/>
+        </w:rPr>
+        <w:t xml:space="preserve"> </w:t>
+      </w:r>
+      <w:r>
+        <w:rPr>
+          <w:sz w:val="24"/>
+        </w:rPr>
+        <w:t>datag</w:t>
+      </w:r>
+      <w:r>
+        <w:rPr>
+          <w:sz w:val="24"/>
+        </w:rPr>
+        <w:t xml:space="preserve">rama original – segundo o </w:t>
+      </w:r>
+      <w:r>
+        <w:rPr>
+          <w:i/>
+          <w:sz w:val="24"/>
+        </w:rPr>
+        <w:t>More fragments</w:t>
+      </w:r>
+      <w:r>
+        <w:rPr>
+          <w:sz w:val="24"/>
+        </w:rPr>
+        <w:t xml:space="preserve"> – pode-se concluir que esta trama transporta </w:t>
+      </w:r>
+      <w:r>
+        <w:rPr>
+          <w:sz w:val="24"/>
+        </w:rPr>
+        <w:t>o</w:t>
+      </w:r>
+      <w:r>
+        <w:rPr>
+          <w:sz w:val="24"/>
+        </w:rPr>
+        <w:t xml:space="preserve"> </w:t>
+      </w:r>
+      <w:r>
+        <w:rPr>
+          <w:sz w:val="24"/>
+        </w:rPr>
+        <w:t>datag</w:t>
+      </w:r>
+      <w:r>
+        <w:rPr>
+          <w:sz w:val="24"/>
+        </w:rPr>
+        <w:t>rama original na totalidade.</w:t>
+      </w:r>
     </w:p>
     <w:p>
       <w:pPr>
@@ -1360,69 +2367,96 @@
           <w:sz w:val="24"/>
         </w:rPr>
       </w:pPr>
-      <w:r>
-        <w:rPr>
-          <w:sz w:val="24"/>
-        </w:rPr>
-        <w:t>O datagrama não foi fragmentado visto que</w:t>
-      </w:r>
-      <w:r>
-        <w:rPr>
-          <w:sz w:val="24"/>
-        </w:rPr>
-        <w:t>, quer</w:t>
-      </w:r>
-      <w:r>
-        <w:rPr>
-          <w:sz w:val="24"/>
-        </w:rPr>
-        <w:t xml:space="preserve"> o valor do campo </w:t>
-      </w:r>
-      <w:r>
-        <w:rPr>
-          <w:i/>
-          <w:sz w:val="24"/>
-        </w:rPr>
-        <w:t>F</w:t>
-      </w:r>
-      <w:r>
-        <w:rPr>
-          <w:i/>
-          <w:sz w:val="24"/>
-        </w:rPr>
-        <w:t xml:space="preserve">lags </w:t>
-      </w:r>
-      <w:r>
-        <w:rPr>
-          <w:sz w:val="24"/>
-        </w:rPr>
-        <w:t>quer o valor d</w:t>
-      </w:r>
-      <w:r>
-        <w:rPr>
-          <w:sz w:val="24"/>
-        </w:rPr>
-        <w:t xml:space="preserve">o campo </w:t>
-      </w:r>
-      <w:r>
-        <w:rPr>
-          <w:i/>
-          <w:sz w:val="24"/>
-        </w:rPr>
-        <w:t>Fragment offset</w:t>
-      </w:r>
-      <w:r>
-        <w:rPr>
-          <w:sz w:val="24"/>
-        </w:rPr>
-        <w:t xml:space="preserve"> é 0</w:t>
-      </w:r>
-      <w:r>
-        <w:rPr>
-          <w:sz w:val="24"/>
-        </w:rPr>
-        <w:t>.</w:t>
-      </w:r>
+    </w:p>
+    <w:p>
+      <w:pPr>
+        <w:pStyle w:val="PargrafodaLista"/>
+        <w:ind w:left="1068"/>
+        <w:jc w:val="both"/>
+        <w:rPr>
+          <w:sz w:val="24"/>
+        </w:rPr>
+      </w:pPr>
+    </w:p>
+    <w:p>
+      <w:pPr>
+        <w:pStyle w:val="PargrafodaLista"/>
+        <w:ind w:left="1068"/>
+        <w:jc w:val="both"/>
+        <w:rPr>
+          <w:sz w:val="24"/>
+        </w:rPr>
+      </w:pPr>
+    </w:p>
+    <w:p>
+      <w:pPr>
+        <w:pStyle w:val="PargrafodaLista"/>
+        <w:ind w:left="1068"/>
+        <w:jc w:val="both"/>
+        <w:rPr>
+          <w:sz w:val="24"/>
+        </w:rPr>
+      </w:pPr>
+    </w:p>
+    <w:p>
+      <w:pPr>
+        <w:pStyle w:val="PargrafodaLista"/>
+        <w:ind w:left="1068"/>
+        <w:jc w:val="both"/>
+        <w:rPr>
+          <w:sz w:val="24"/>
+        </w:rPr>
+      </w:pPr>
+    </w:p>
+    <w:p>
+      <w:pPr>
+        <w:pStyle w:val="PargrafodaLista"/>
+        <w:ind w:left="1068"/>
+        <w:jc w:val="both"/>
+        <w:rPr>
+          <w:sz w:val="24"/>
+        </w:rPr>
+      </w:pPr>
+    </w:p>
+    <w:p>
+      <w:pPr>
+        <w:pStyle w:val="PargrafodaLista"/>
+        <w:ind w:left="1068"/>
+        <w:jc w:val="both"/>
+        <w:rPr>
+          <w:sz w:val="24"/>
+        </w:rPr>
+      </w:pPr>
+    </w:p>
+    <w:p>
+      <w:pPr>
+        <w:pStyle w:val="PargrafodaLista"/>
+        <w:ind w:left="1068"/>
+        <w:jc w:val="both"/>
+        <w:rPr>
+          <w:sz w:val="24"/>
+        </w:rPr>
+      </w:pPr>
+    </w:p>
+    <w:p>
+      <w:pPr>
+        <w:pStyle w:val="PargrafodaLista"/>
+        <w:ind w:left="1068"/>
+        <w:jc w:val="both"/>
+        <w:rPr>
+          <w:sz w:val="24"/>
+        </w:rPr>
+      </w:pPr>
+    </w:p>
+    <w:p>
+      <w:pPr>
+        <w:pStyle w:val="PargrafodaLista"/>
+        <w:ind w:left="1068"/>
+        <w:jc w:val="both"/>
+        <w:rPr>
+          <w:sz w:val="24"/>
+        </w:rPr>
+      </w:pPr>
     </w:p>
     <w:p>
       <w:pPr>
@@ -1452,6 +2486,7 @@
           <w:b/>
           <w:sz w:val="24"/>
         </w:rPr>
+        <w:lastRenderedPageBreak/>
         <w:t xml:space="preserve">Ordene os pacotes capturados de acordo com o endereço IP fonte (e.g., selecionando o cabeçalho da coluna </w:t>
       </w:r>
       <w:r>
@@ -1472,7 +2507,174 @@
     </w:p>
     <w:p>
       <w:pPr>
-        <w:pStyle w:val="PargrafodaLista"/>
+        <w:jc w:val="center"/>
+        <w:rPr>
+          <w:b/>
+          <w:sz w:val="24"/>
+        </w:rPr>
+      </w:pPr>
+      <w:r>
+        <w:rPr>
+          <w:noProof/>
+          <w:lang w:val="en-US"/>
+        </w:rPr>
+        <w:drawing>
+          <wp:inline distT="0" distB="0" distL="0" distR="0" wp14:anchorId="1E238751" wp14:editId="3F5FB4FB">
+            <wp:extent cx="2386739" cy="685608"/>
+            <wp:effectExtent l="0" t="0" r="0" b="635"/>
+            <wp:docPr id="15" name="Imagem 15"/>
+            <wp:cNvGraphicFramePr>
+              <a:graphicFrameLocks xmlns:a="http://schemas.openxmlformats.org/drawingml/2006/main" noChangeAspect="1"/>
+            </wp:cNvGraphicFramePr>
+            <a:graphic xmlns:a="http://schemas.openxmlformats.org/drawingml/2006/main">
+              <a:graphicData uri="http://schemas.openxmlformats.org/drawingml/2006/picture">
+                <pic:pic xmlns:pic="http://schemas.openxmlformats.org/drawingml/2006/picture">
+                  <pic:nvPicPr>
+                    <pic:cNvPr id="1" name=""/>
+                    <pic:cNvPicPr/>
+                  </pic:nvPicPr>
+                  <pic:blipFill>
+                    <a:blip r:embed="rId20"/>
+                    <a:stretch>
+                      <a:fillRect/>
+                    </a:stretch>
+                  </pic:blipFill>
+                  <pic:spPr>
+                    <a:xfrm>
+                      <a:off x="0" y="0"/>
+                      <a:ext cx="2401746" cy="689919"/>
+                    </a:xfrm>
+                    <a:prstGeom prst="rect">
+                      <a:avLst/>
+                    </a:prstGeom>
+                  </pic:spPr>
+                </pic:pic>
+              </a:graphicData>
+            </a:graphic>
+          </wp:inline>
+        </w:drawing>
+      </w:r>
+    </w:p>
+    <w:p>
+      <w:pPr>
+        <w:jc w:val="center"/>
+        <w:rPr>
+          <w:b/>
+          <w:sz w:val="24"/>
+        </w:rPr>
+      </w:pPr>
+    </w:p>
+    <w:p>
+      <w:pPr>
+        <w:jc w:val="center"/>
+        <w:rPr>
+          <w:b/>
+          <w:sz w:val="24"/>
+        </w:rPr>
+      </w:pPr>
+      <w:r>
+        <w:rPr>
+          <w:noProof/>
+          <w:lang w:val="en-US"/>
+        </w:rPr>
+        <w:drawing>
+          <wp:inline distT="0" distB="0" distL="0" distR="0" wp14:anchorId="350087C0" wp14:editId="2A77E155">
+            <wp:extent cx="2383283" cy="697424"/>
+            <wp:effectExtent l="0" t="0" r="0" b="7620"/>
+            <wp:docPr id="16" name="Imagem 16"/>
+            <wp:cNvGraphicFramePr>
+              <a:graphicFrameLocks xmlns:a="http://schemas.openxmlformats.org/drawingml/2006/main" noChangeAspect="1"/>
+            </wp:cNvGraphicFramePr>
+            <a:graphic xmlns:a="http://schemas.openxmlformats.org/drawingml/2006/main">
+              <a:graphicData uri="http://schemas.openxmlformats.org/drawingml/2006/picture">
+                <pic:pic xmlns:pic="http://schemas.openxmlformats.org/drawingml/2006/picture">
+                  <pic:nvPicPr>
+                    <pic:cNvPr id="1" name=""/>
+                    <pic:cNvPicPr/>
+                  </pic:nvPicPr>
+                  <pic:blipFill>
+                    <a:blip r:embed="rId21"/>
+                    <a:stretch>
+                      <a:fillRect/>
+                    </a:stretch>
+                  </pic:blipFill>
+                  <pic:spPr>
+                    <a:xfrm>
+                      <a:off x="0" y="0"/>
+                      <a:ext cx="2443775" cy="715126"/>
+                    </a:xfrm>
+                    <a:prstGeom prst="rect">
+                      <a:avLst/>
+                    </a:prstGeom>
+                  </pic:spPr>
+                </pic:pic>
+              </a:graphicData>
+            </a:graphic>
+          </wp:inline>
+        </w:drawing>
+      </w:r>
+    </w:p>
+    <w:p>
+      <w:pPr>
+        <w:jc w:val="center"/>
+        <w:rPr>
+          <w:b/>
+          <w:sz w:val="24"/>
+        </w:rPr>
+      </w:pPr>
+    </w:p>
+    <w:p>
+      <w:pPr>
+        <w:jc w:val="center"/>
+        <w:rPr>
+          <w:b/>
+          <w:sz w:val="24"/>
+        </w:rPr>
+      </w:pPr>
+      <w:r>
+        <w:rPr>
+          <w:noProof/>
+          <w:lang w:val="en-US"/>
+        </w:rPr>
+        <w:drawing>
+          <wp:inline distT="0" distB="0" distL="0" distR="0" wp14:anchorId="7B7B035F" wp14:editId="1AC17BF7">
+            <wp:extent cx="2371241" cy="711884"/>
+            <wp:effectExtent l="0" t="0" r="0" b="0"/>
+            <wp:docPr id="17" name="Imagem 17"/>
+            <wp:cNvGraphicFramePr>
+              <a:graphicFrameLocks xmlns:a="http://schemas.openxmlformats.org/drawingml/2006/main" noChangeAspect="1"/>
+            </wp:cNvGraphicFramePr>
+            <a:graphic xmlns:a="http://schemas.openxmlformats.org/drawingml/2006/main">
+              <a:graphicData uri="http://schemas.openxmlformats.org/drawingml/2006/picture">
+                <pic:pic xmlns:pic="http://schemas.openxmlformats.org/drawingml/2006/picture">
+                  <pic:nvPicPr>
+                    <pic:cNvPr id="1" name=""/>
+                    <pic:cNvPicPr/>
+                  </pic:nvPicPr>
+                  <pic:blipFill>
+                    <a:blip r:embed="rId22"/>
+                    <a:stretch>
+                      <a:fillRect/>
+                    </a:stretch>
+                  </pic:blipFill>
+                  <pic:spPr>
+                    <a:xfrm>
+                      <a:off x="0" y="0"/>
+                      <a:ext cx="2399506" cy="720370"/>
+                    </a:xfrm>
+                    <a:prstGeom prst="rect">
+                      <a:avLst/>
+                    </a:prstGeom>
+                  </pic:spPr>
+                </pic:pic>
+              </a:graphicData>
+            </a:graphic>
+          </wp:inline>
+        </w:drawing>
+      </w:r>
+    </w:p>
+    <w:p>
+      <w:pPr>
         <w:ind w:left="1068"/>
         <w:jc w:val="both"/>
         <w:rPr>
@@ -1480,26 +2682,74 @@
           <w:sz w:val="24"/>
         </w:rPr>
       </w:pPr>
-    </w:p>
-    <w:p>
-      <w:pPr>
-        <w:ind w:left="1068"/>
-        <w:jc w:val="both"/>
-        <w:rPr>
-          <w:sz w:val="24"/>
-        </w:rPr>
-      </w:pPr>
-      <w:r>
-        <w:rPr>
-          <w:sz w:val="24"/>
-        </w:rPr>
-        <w:t>Varia</w:t>
-      </w:r>
-      <w:r>
-        <w:rPr>
-          <w:sz w:val="24"/>
-        </w:rPr>
-        <w:t>: a identificação, o TTL e o header checksum</w:t>
+      <w:r>
+        <w:rPr>
+          <w:sz w:val="24"/>
+        </w:rPr>
+        <w:t xml:space="preserve">Segundo o </w:t>
+      </w:r>
+      <w:r>
+        <w:rPr>
+          <w:i/>
+          <w:sz w:val="24"/>
+        </w:rPr>
+        <w:t>Wireshark</w:t>
+      </w:r>
+      <w:r>
+        <w:rPr>
+          <w:sz w:val="24"/>
+        </w:rPr>
+        <w:t>, os campos que variam são:</w:t>
+      </w:r>
+      <w:r>
+        <w:rPr>
+          <w:sz w:val="24"/>
+        </w:rPr>
+        <w:t xml:space="preserve"> a identificação</w:t>
+      </w:r>
+      <w:r>
+        <w:rPr>
+          <w:sz w:val="24"/>
+        </w:rPr>
+        <w:t xml:space="preserve"> (</w:t>
+      </w:r>
+      <w:r>
+        <w:rPr>
+          <w:i/>
+          <w:sz w:val="24"/>
+        </w:rPr>
+        <w:t>Identification</w:t>
+      </w:r>
+      <w:r>
+        <w:rPr>
+          <w:sz w:val="24"/>
+        </w:rPr>
+        <w:t>)</w:t>
+      </w:r>
+      <w:r>
+        <w:rPr>
+          <w:sz w:val="24"/>
+        </w:rPr>
+        <w:t xml:space="preserve">, o </w:t>
+      </w:r>
+      <w:r>
+        <w:rPr>
+          <w:sz w:val="24"/>
+        </w:rPr>
+        <w:t>TTL</w:t>
+      </w:r>
+      <w:r>
+        <w:rPr>
+          <w:sz w:val="24"/>
+        </w:rPr>
+        <w:t xml:space="preserve"> e o </w:t>
+      </w:r>
+      <w:r>
+        <w:rPr>
+          <w:i/>
+          <w:sz w:val="24"/>
+        </w:rPr>
+        <w:t>header checksum</w:t>
       </w:r>
       <w:r>
         <w:rPr>
@@ -1507,26 +2757,6 @@
         </w:rPr>
         <w:t>.</w:t>
       </w:r>
-    </w:p>
-    <w:p>
-      <w:pPr>
-        <w:ind w:left="1068"/>
-        <w:jc w:val="both"/>
-        <w:rPr>
-          <w:b/>
-          <w:sz w:val="24"/>
-        </w:rPr>
-      </w:pPr>
-    </w:p>
-    <w:p>
-      <w:pPr>
-        <w:pStyle w:val="PargrafodaLista"/>
-        <w:jc w:val="both"/>
-        <w:rPr>
-          <w:b/>
-          <w:sz w:val="24"/>
-        </w:rPr>
-      </w:pPr>
     </w:p>
     <w:p>
       <w:pPr>
@@ -1546,8 +2776,70 @@
           <w:b/>
           <w:sz w:val="24"/>
         </w:rPr>
-        <w:lastRenderedPageBreak/>
         <w:t>Observa algum padrão nos valores do campo de Identificação do datagrama IP e TTL?</w:t>
+      </w:r>
+    </w:p>
+    <w:p>
+      <w:pPr>
+        <w:jc w:val="both"/>
+        <w:rPr>
+          <w:b/>
+          <w:sz w:val="24"/>
+        </w:rPr>
+      </w:pPr>
+      <w:r>
+        <w:rPr>
+          <w:noProof/>
+          <w:lang w:val="en-US"/>
+        </w:rPr>
+        <w:drawing>
+          <wp:inline distT="0" distB="0" distL="0" distR="0" wp14:anchorId="68B9D757" wp14:editId="3C87093C">
+            <wp:extent cx="5400040" cy="1236980"/>
+            <wp:effectExtent l="0" t="0" r="0" b="1270"/>
+            <wp:docPr id="14" name="Imagem 14" descr="C:\Users\win8\AppData\Local\Microsoft\Windows\INetCacheContent.Word\2-e-TRÁFEGO_ICMP.PNG"/>
+            <wp:cNvGraphicFramePr>
+              <a:graphicFrameLocks xmlns:a="http://schemas.openxmlformats.org/drawingml/2006/main" noChangeAspect="1"/>
+            </wp:cNvGraphicFramePr>
+            <a:graphic xmlns:a="http://schemas.openxmlformats.org/drawingml/2006/main">
+              <a:graphicData uri="http://schemas.openxmlformats.org/drawingml/2006/picture">
+                <pic:pic xmlns:pic="http://schemas.openxmlformats.org/drawingml/2006/picture">
+                  <pic:nvPicPr>
+                    <pic:cNvPr id="0" name="Picture 24" descr="C:\Users\win8\AppData\Local\Microsoft\Windows\INetCacheContent.Word\2-e-TRÁFEGO_ICMP.PNG"/>
+                    <pic:cNvPicPr>
+                      <a:picLocks noChangeAspect="1" noChangeArrowheads="1"/>
+                    </pic:cNvPicPr>
+                  </pic:nvPicPr>
+                  <pic:blipFill>
+                    <a:blip r:embed="rId23" cstate="print">
+                      <a:extLst>
+                        <a:ext uri="{28A0092B-C50C-407E-A947-70E740481C1C}">
+                          <a14:useLocalDpi xmlns:a14="http://schemas.microsoft.com/office/drawing/2010/main" val="0"/>
+                        </a:ext>
+                      </a:extLst>
+                    </a:blip>
+                    <a:srcRect/>
+                    <a:stretch>
+                      <a:fillRect/>
+                    </a:stretch>
+                  </pic:blipFill>
+                  <pic:spPr bwMode="auto">
+                    <a:xfrm>
+                      <a:off x="0" y="0"/>
+                      <a:ext cx="5400040" cy="1236980"/>
+                    </a:xfrm>
+                    <a:prstGeom prst="rect">
+                      <a:avLst/>
+                    </a:prstGeom>
+                    <a:noFill/>
+                    <a:ln>
+                      <a:noFill/>
+                    </a:ln>
+                  </pic:spPr>
+                </pic:pic>
+              </a:graphicData>
+            </a:graphic>
+          </wp:inline>
+        </w:drawing>
       </w:r>
     </w:p>
     <w:p>
@@ -1703,6 +2995,7 @@
           <w:sz w:val="24"/>
           <w:u w:val="single"/>
         </w:rPr>
+        <w:lastRenderedPageBreak/>
         <w:t xml:space="preserve">Ordene o tráfego capturado por endereço destino e encontre a série de respostas ICMP TTL </w:t>
       </w:r>
       <w:r>
@@ -2010,6 +3303,69 @@
     </w:p>
     <w:p>
       <w:pPr>
+        <w:jc w:val="center"/>
+        <w:rPr>
+          <w:b/>
+          <w:sz w:val="24"/>
+        </w:rPr>
+      </w:pPr>
+      <w:r>
+        <w:rPr>
+          <w:noProof/>
+          <w:lang w:val="en-US"/>
+        </w:rPr>
+        <w:drawing>
+          <wp:inline distT="0" distB="0" distL="0" distR="0">
+            <wp:extent cx="5400040" cy="223251"/>
+            <wp:effectExtent l="0" t="0" r="0" b="5715"/>
+            <wp:docPr id="18" name="Imagem 18" descr="C:\Users\win8\AppData\Local\Microsoft\Windows\INetCacheContent.Word\3-a-ICMP.PNG"/>
+            <wp:cNvGraphicFramePr>
+              <a:graphicFrameLocks xmlns:a="http://schemas.openxmlformats.org/drawingml/2006/main" noChangeAspect="1"/>
+            </wp:cNvGraphicFramePr>
+            <a:graphic xmlns:a="http://schemas.openxmlformats.org/drawingml/2006/main">
+              <a:graphicData uri="http://schemas.openxmlformats.org/drawingml/2006/picture">
+                <pic:pic xmlns:pic="http://schemas.openxmlformats.org/drawingml/2006/picture">
+                  <pic:nvPicPr>
+                    <pic:cNvPr id="0" name="Picture 26" descr="C:\Users\win8\AppData\Local\Microsoft\Windows\INetCacheContent.Word\3-a-ICMP.PNG"/>
+                    <pic:cNvPicPr>
+                      <a:picLocks noChangeAspect="1" noChangeArrowheads="1"/>
+                    </pic:cNvPicPr>
+                  </pic:nvPicPr>
+                  <pic:blipFill>
+                    <a:blip r:embed="rId24" cstate="print">
+                      <a:extLst>
+                        <a:ext uri="{28A0092B-C50C-407E-A947-70E740481C1C}">
+                          <a14:useLocalDpi xmlns:a14="http://schemas.microsoft.com/office/drawing/2010/main" val="0"/>
+                        </a:ext>
+                      </a:extLst>
+                    </a:blip>
+                    <a:srcRect/>
+                    <a:stretch>
+                      <a:fillRect/>
+                    </a:stretch>
+                  </pic:blipFill>
+                  <pic:spPr bwMode="auto">
+                    <a:xfrm>
+                      <a:off x="0" y="0"/>
+                      <a:ext cx="5400040" cy="223251"/>
+                    </a:xfrm>
+                    <a:prstGeom prst="rect">
+                      <a:avLst/>
+                    </a:prstGeom>
+                    <a:noFill/>
+                    <a:ln>
+                      <a:noFill/>
+                    </a:ln>
+                  </pic:spPr>
+                </pic:pic>
+              </a:graphicData>
+            </a:graphic>
+          </wp:inline>
+        </w:drawing>
+      </w:r>
+    </w:p>
+    <w:p>
+      <w:pPr>
         <w:ind w:left="1080"/>
         <w:jc w:val="both"/>
         <w:rPr>
@@ -2057,6 +3413,69 @@
     </w:p>
     <w:p>
       <w:pPr>
+        <w:jc w:val="center"/>
+        <w:rPr>
+          <w:b/>
+          <w:sz w:val="24"/>
+        </w:rPr>
+      </w:pPr>
+      <w:r>
+        <w:rPr>
+          <w:noProof/>
+          <w:lang w:val="en-US"/>
+        </w:rPr>
+        <w:drawing>
+          <wp:inline distT="0" distB="0" distL="0" distR="0">
+            <wp:extent cx="4107051" cy="2171158"/>
+            <wp:effectExtent l="0" t="0" r="8255" b="635"/>
+            <wp:docPr id="19" name="Imagem 19" descr="C:\Users\win8\AppData\Local\Microsoft\Windows\INetCacheContent.Word\3-b-IP.PNG"/>
+            <wp:cNvGraphicFramePr>
+              <a:graphicFrameLocks xmlns:a="http://schemas.openxmlformats.org/drawingml/2006/main" noChangeAspect="1"/>
+            </wp:cNvGraphicFramePr>
+            <a:graphic xmlns:a="http://schemas.openxmlformats.org/drawingml/2006/main">
+              <a:graphicData uri="http://schemas.openxmlformats.org/drawingml/2006/picture">
+                <pic:pic xmlns:pic="http://schemas.openxmlformats.org/drawingml/2006/picture">
+                  <pic:nvPicPr>
+                    <pic:cNvPr id="0" name="Picture 28" descr="C:\Users\win8\AppData\Local\Microsoft\Windows\INetCacheContent.Word\3-b-IP.PNG"/>
+                    <pic:cNvPicPr>
+                      <a:picLocks noChangeAspect="1" noChangeArrowheads="1"/>
+                    </pic:cNvPicPr>
+                  </pic:nvPicPr>
+                  <pic:blipFill>
+                    <a:blip r:embed="rId25" cstate="print">
+                      <a:extLst>
+                        <a:ext uri="{28A0092B-C50C-407E-A947-70E740481C1C}">
+                          <a14:useLocalDpi xmlns:a14="http://schemas.microsoft.com/office/drawing/2010/main" val="0"/>
+                        </a:ext>
+                      </a:extLst>
+                    </a:blip>
+                    <a:srcRect/>
+                    <a:stretch>
+                      <a:fillRect/>
+                    </a:stretch>
+                  </pic:blipFill>
+                  <pic:spPr bwMode="auto">
+                    <a:xfrm>
+                      <a:off x="0" y="0"/>
+                      <a:ext cx="4120419" cy="2178225"/>
+                    </a:xfrm>
+                    <a:prstGeom prst="rect">
+                      <a:avLst/>
+                    </a:prstGeom>
+                    <a:noFill/>
+                    <a:ln>
+                      <a:noFill/>
+                    </a:ln>
+                  </pic:spPr>
+                </pic:pic>
+              </a:graphicData>
+            </a:graphic>
+          </wp:inline>
+        </w:drawing>
+      </w:r>
+    </w:p>
+    <w:p>
+      <w:pPr>
         <w:pStyle w:val="PargrafodaLista"/>
         <w:ind w:left="1080"/>
         <w:jc w:val="both"/>
@@ -2103,22 +3522,10 @@
       </w:r>
       <w:r>
         <w:rPr>
-          <w:sz w:val="24"/>
-        </w:rPr>
-        <w:t>“</w:t>
-      </w:r>
-      <w:r>
-        <w:rPr>
           <w:i/>
           <w:sz w:val="24"/>
         </w:rPr>
-        <w:t>Don’t fragment</w:t>
-      </w:r>
-      <w:r>
-        <w:rPr>
-          <w:sz w:val="24"/>
-        </w:rPr>
-        <w:t>”</w:t>
+        <w:t>More fragments</w:t>
       </w:r>
       <w:r>
         <w:rPr>
@@ -2151,12 +3558,93 @@
         </w:rPr>
         <w:t>estar a zero.</w:t>
       </w:r>
-      <w:r>
-        <w:rPr>
-          <w:sz w:val="24"/>
-        </w:rPr>
-        <w:t xml:space="preserve"> </w:t>
-      </w:r>
+    </w:p>
+    <w:p>
+      <w:pPr>
+        <w:pStyle w:val="PargrafodaLista"/>
+        <w:ind w:left="0"/>
+        <w:jc w:val="both"/>
+        <w:rPr>
+          <w:sz w:val="24"/>
+        </w:rPr>
+      </w:pPr>
+    </w:p>
+    <w:p>
+      <w:pPr>
+        <w:pStyle w:val="PargrafodaLista"/>
+        <w:ind w:left="1080"/>
+        <w:jc w:val="both"/>
+        <w:rPr>
+          <w:sz w:val="24"/>
+        </w:rPr>
+      </w:pPr>
+      <w:r>
+        <w:rPr>
+          <w:noProof/>
+          <w:lang w:val="en-US"/>
+        </w:rPr>
+        <w:drawing>
+          <wp:inline distT="0" distB="0" distL="0" distR="0" wp14:anchorId="58C41BEE" wp14:editId="767059BE">
+            <wp:extent cx="4372520" cy="488196"/>
+            <wp:effectExtent l="0" t="0" r="0" b="7620"/>
+            <wp:docPr id="20" name="Imagem 20" descr="C:\Users\win8\AppData\Local\Microsoft\Windows\INetCacheContent.Word\3-a-ICMP.PNG"/>
+            <wp:cNvGraphicFramePr>
+              <a:graphicFrameLocks xmlns:a="http://schemas.openxmlformats.org/drawingml/2006/main" noChangeAspect="1"/>
+            </wp:cNvGraphicFramePr>
+            <a:graphic xmlns:a="http://schemas.openxmlformats.org/drawingml/2006/main">
+              <a:graphicData uri="http://schemas.openxmlformats.org/drawingml/2006/picture">
+                <pic:pic xmlns:pic="http://schemas.openxmlformats.org/drawingml/2006/picture">
+                  <pic:nvPicPr>
+                    <pic:cNvPr id="0" name="Picture 26" descr="C:\Users\win8\AppData\Local\Microsoft\Windows\INetCacheContent.Word\3-a-ICMP.PNG"/>
+                    <pic:cNvPicPr>
+                      <a:picLocks noChangeAspect="1" noChangeArrowheads="1"/>
+                    </pic:cNvPicPr>
+                  </pic:nvPicPr>
+                  <pic:blipFill rotWithShape="1">
+                    <a:blip r:embed="rId24">
+                      <a:extLst>
+                        <a:ext uri="{28A0092B-C50C-407E-A947-70E740481C1C}">
+                          <a14:useLocalDpi xmlns:a14="http://schemas.microsoft.com/office/drawing/2010/main" val="0"/>
+                        </a:ext>
+                      </a:extLst>
+                    </a:blip>
+                    <a:srcRect l="47360" r="37050" b="57804"/>
+                    <a:stretch/>
+                  </pic:blipFill>
+                  <pic:spPr bwMode="auto">
+                    <a:xfrm>
+                      <a:off x="0" y="0"/>
+                      <a:ext cx="4484119" cy="500656"/>
+                    </a:xfrm>
+                    <a:prstGeom prst="rect">
+                      <a:avLst/>
+                    </a:prstGeom>
+                    <a:noFill/>
+                    <a:ln>
+                      <a:noFill/>
+                    </a:ln>
+                    <a:extLst>
+                      <a:ext uri="{53640926-AAD7-44D8-BBD7-CCE9431645EC}">
+                        <a14:shadowObscured xmlns:a14="http://schemas.microsoft.com/office/drawing/2010/main"/>
+                      </a:ext>
+                    </a:extLst>
+                  </pic:spPr>
+                </pic:pic>
+              </a:graphicData>
+            </a:graphic>
+          </wp:inline>
+        </w:drawing>
+      </w:r>
+    </w:p>
+    <w:p>
+      <w:pPr>
+        <w:pStyle w:val="PargrafodaLista"/>
+        <w:ind w:left="1080"/>
+        <w:jc w:val="both"/>
+        <w:rPr>
+          <w:sz w:val="24"/>
+        </w:rPr>
+      </w:pPr>
       <w:r>
         <w:rPr>
           <w:sz w:val="24"/>
@@ -2198,6 +3686,72 @@
     </w:p>
     <w:p>
       <w:pPr>
+        <w:jc w:val="center"/>
+        <w:rPr>
+          <w:b/>
+          <w:sz w:val="24"/>
+        </w:rPr>
+      </w:pPr>
+      <w:r>
+        <w:rPr>
+          <w:noProof/>
+          <w:lang w:val="en-US"/>
+        </w:rPr>
+        <w:drawing>
+          <wp:inline distT="0" distB="0" distL="0" distR="0">
+            <wp:extent cx="4362773" cy="2675890"/>
+            <wp:effectExtent l="0" t="0" r="0" b="0"/>
+            <wp:docPr id="21" name="Imagem 21" descr="C:\Users\win8\AppData\Local\Microsoft\Windows\INetCacheContent.Word\3-c-IP.PNG"/>
+            <wp:cNvGraphicFramePr>
+              <a:graphicFrameLocks xmlns:a="http://schemas.openxmlformats.org/drawingml/2006/main" noChangeAspect="1"/>
+            </wp:cNvGraphicFramePr>
+            <a:graphic xmlns:a="http://schemas.openxmlformats.org/drawingml/2006/main">
+              <a:graphicData uri="http://schemas.openxmlformats.org/drawingml/2006/picture">
+                <pic:pic xmlns:pic="http://schemas.openxmlformats.org/drawingml/2006/picture">
+                  <pic:nvPicPr>
+                    <pic:cNvPr id="0" name="Picture 30" descr="C:\Users\win8\AppData\Local\Microsoft\Windows\INetCacheContent.Word\3-c-IP.PNG"/>
+                    <pic:cNvPicPr>
+                      <a:picLocks noChangeAspect="1" noChangeArrowheads="1"/>
+                    </pic:cNvPicPr>
+                  </pic:nvPicPr>
+                  <pic:blipFill rotWithShape="1">
+                    <a:blip r:embed="rId26" cstate="print">
+                      <a:extLst>
+                        <a:ext uri="{28A0092B-C50C-407E-A947-70E740481C1C}">
+                          <a14:useLocalDpi xmlns:a14="http://schemas.microsoft.com/office/drawing/2010/main" val="0"/>
+                        </a:ext>
+                      </a:extLst>
+                    </a:blip>
+                    <a:srcRect r="19196"/>
+                    <a:stretch/>
+                  </pic:blipFill>
+                  <pic:spPr bwMode="auto">
+                    <a:xfrm>
+                      <a:off x="0" y="0"/>
+                      <a:ext cx="4363448" cy="2676304"/>
+                    </a:xfrm>
+                    <a:prstGeom prst="rect">
+                      <a:avLst/>
+                    </a:prstGeom>
+                    <a:noFill/>
+                    <a:ln>
+                      <a:noFill/>
+                    </a:ln>
+                    <a:extLst>
+                      <a:ext uri="{53640926-AAD7-44D8-BBD7-CCE9431645EC}">
+                        <a14:shadowObscured xmlns:a14="http://schemas.microsoft.com/office/drawing/2010/main"/>
+                      </a:ext>
+                    </a:extLst>
+                  </pic:spPr>
+                </pic:pic>
+              </a:graphicData>
+            </a:graphic>
+          </wp:inline>
+        </w:drawing>
+      </w:r>
+    </w:p>
+    <w:p>
+      <w:pPr>
         <w:ind w:left="1080"/>
         <w:jc w:val="both"/>
         <w:rPr>
@@ -2296,6 +3850,76 @@
         </w:rPr>
         <w:t>).</w:t>
       </w:r>
+    </w:p>
+    <w:p>
+      <w:pPr>
+        <w:pStyle w:val="PargrafodaLista"/>
+        <w:jc w:val="both"/>
+        <w:rPr>
+          <w:b/>
+          <w:sz w:val="24"/>
+        </w:rPr>
+      </w:pPr>
+    </w:p>
+    <w:p>
+      <w:pPr>
+        <w:pStyle w:val="PargrafodaLista"/>
+        <w:jc w:val="both"/>
+        <w:rPr>
+          <w:b/>
+          <w:sz w:val="24"/>
+        </w:rPr>
+      </w:pPr>
+    </w:p>
+    <w:p>
+      <w:pPr>
+        <w:pStyle w:val="PargrafodaLista"/>
+        <w:jc w:val="both"/>
+        <w:rPr>
+          <w:b/>
+          <w:sz w:val="24"/>
+        </w:rPr>
+      </w:pPr>
+    </w:p>
+    <w:p>
+      <w:pPr>
+        <w:pStyle w:val="PargrafodaLista"/>
+        <w:jc w:val="both"/>
+        <w:rPr>
+          <w:b/>
+          <w:sz w:val="24"/>
+        </w:rPr>
+      </w:pPr>
+    </w:p>
+    <w:p>
+      <w:pPr>
+        <w:pStyle w:val="PargrafodaLista"/>
+        <w:jc w:val="both"/>
+        <w:rPr>
+          <w:b/>
+          <w:sz w:val="24"/>
+        </w:rPr>
+      </w:pPr>
+    </w:p>
+    <w:p>
+      <w:pPr>
+        <w:pStyle w:val="PargrafodaLista"/>
+        <w:jc w:val="both"/>
+        <w:rPr>
+          <w:b/>
+          <w:sz w:val="24"/>
+        </w:rPr>
+      </w:pPr>
+    </w:p>
+    <w:p>
+      <w:pPr>
+        <w:pStyle w:val="PargrafodaLista"/>
+        <w:jc w:val="both"/>
+        <w:rPr>
+          <w:b/>
+          <w:sz w:val="24"/>
+        </w:rPr>
+      </w:pPr>
     </w:p>
     <w:p>
       <w:pPr>
@@ -2325,6 +3949,7 @@
           <w:b/>
           <w:sz w:val="24"/>
         </w:rPr>
+        <w:lastRenderedPageBreak/>
         <w:t>Quantos fragmentos foram criados a partir do d</w:t>
       </w:r>
       <w:r>
@@ -2379,7 +4004,146 @@
         <w:rPr>
           <w:sz w:val="24"/>
         </w:rPr>
-        <w:t xml:space="preserve"> – que se mantém constante para todos os fragmentos do datagrama original). Assim, para detetar o último fragmento correspondente ao datagrama original, primeiro confirma-se o campo </w:t>
+        <w:t xml:space="preserve"> – que se mantém constante para todos os fragmentos do datagrama ori</w:t>
+      </w:r>
+      <w:r>
+        <w:rPr>
+          <w:sz w:val="24"/>
+        </w:rPr>
+        <w:t>ginal).</w:t>
+      </w:r>
+    </w:p>
+    <w:p>
+      <w:pPr>
+        <w:ind w:left="1080"/>
+        <w:jc w:val="center"/>
+        <w:rPr>
+          <w:sz w:val="24"/>
+        </w:rPr>
+      </w:pPr>
+      <w:r>
+        <w:rPr>
+          <w:noProof/>
+          <w:lang w:val="en-US"/>
+        </w:rPr>
+        <w:drawing>
+          <wp:inline distT="0" distB="0" distL="0" distR="0" wp14:anchorId="798D0C1E" wp14:editId="141638D0">
+            <wp:extent cx="2363491" cy="787830"/>
+            <wp:effectExtent l="0" t="0" r="0" b="0"/>
+            <wp:docPr id="22" name="Imagem 22"/>
+            <wp:cNvGraphicFramePr>
+              <a:graphicFrameLocks xmlns:a="http://schemas.openxmlformats.org/drawingml/2006/main" noChangeAspect="1"/>
+            </wp:cNvGraphicFramePr>
+            <a:graphic xmlns:a="http://schemas.openxmlformats.org/drawingml/2006/main">
+              <a:graphicData uri="http://schemas.openxmlformats.org/drawingml/2006/picture">
+                <pic:pic xmlns:pic="http://schemas.openxmlformats.org/drawingml/2006/picture">
+                  <pic:nvPicPr>
+                    <pic:cNvPr id="1" name=""/>
+                    <pic:cNvPicPr/>
+                  </pic:nvPicPr>
+                  <pic:blipFill>
+                    <a:blip r:embed="rId27"/>
+                    <a:stretch>
+                      <a:fillRect/>
+                    </a:stretch>
+                  </pic:blipFill>
+                  <pic:spPr>
+                    <a:xfrm>
+                      <a:off x="0" y="0"/>
+                      <a:ext cx="2403377" cy="801125"/>
+                    </a:xfrm>
+                    <a:prstGeom prst="rect">
+                      <a:avLst/>
+                    </a:prstGeom>
+                  </pic:spPr>
+                </pic:pic>
+              </a:graphicData>
+            </a:graphic>
+          </wp:inline>
+        </w:drawing>
+      </w:r>
+    </w:p>
+    <w:p>
+      <w:pPr>
+        <w:ind w:left="1080"/>
+        <w:jc w:val="both"/>
+        <w:rPr>
+          <w:sz w:val="24"/>
+        </w:rPr>
+      </w:pPr>
+    </w:p>
+    <w:p>
+      <w:pPr>
+        <w:ind w:left="1080"/>
+        <w:jc w:val="center"/>
+        <w:rPr>
+          <w:sz w:val="24"/>
+        </w:rPr>
+      </w:pPr>
+      <w:r>
+        <w:rPr>
+          <w:noProof/>
+          <w:lang w:val="en-US"/>
+        </w:rPr>
+        <w:drawing>
+          <wp:inline distT="0" distB="0" distL="0" distR="0" wp14:anchorId="231F3C12" wp14:editId="1098EEAC">
+            <wp:extent cx="2409561" cy="875655"/>
+            <wp:effectExtent l="0" t="0" r="0" b="1270"/>
+            <wp:docPr id="23" name="Imagem 23"/>
+            <wp:cNvGraphicFramePr>
+              <a:graphicFrameLocks xmlns:a="http://schemas.openxmlformats.org/drawingml/2006/main" noChangeAspect="1"/>
+            </wp:cNvGraphicFramePr>
+            <a:graphic xmlns:a="http://schemas.openxmlformats.org/drawingml/2006/main">
+              <a:graphicData uri="http://schemas.openxmlformats.org/drawingml/2006/picture">
+                <pic:pic xmlns:pic="http://schemas.openxmlformats.org/drawingml/2006/picture">
+                  <pic:nvPicPr>
+                    <pic:cNvPr id="1" name=""/>
+                    <pic:cNvPicPr/>
+                  </pic:nvPicPr>
+                  <pic:blipFill>
+                    <a:blip r:embed="rId28"/>
+                    <a:stretch>
+                      <a:fillRect/>
+                    </a:stretch>
+                  </pic:blipFill>
+                  <pic:spPr>
+                    <a:xfrm>
+                      <a:off x="0" y="0"/>
+                      <a:ext cx="2449487" cy="890164"/>
+                    </a:xfrm>
+                    <a:prstGeom prst="rect">
+                      <a:avLst/>
+                    </a:prstGeom>
+                  </pic:spPr>
+                </pic:pic>
+              </a:graphicData>
+            </a:graphic>
+          </wp:inline>
+        </w:drawing>
+      </w:r>
+    </w:p>
+    <w:p>
+      <w:pPr>
+        <w:ind w:left="1080"/>
+        <w:jc w:val="both"/>
+        <w:rPr>
+          <w:sz w:val="24"/>
+        </w:rPr>
+      </w:pPr>
+    </w:p>
+    <w:p>
+      <w:pPr>
+        <w:ind w:left="1080"/>
+        <w:jc w:val="both"/>
+        <w:rPr>
+          <w:sz w:val="24"/>
+        </w:rPr>
+      </w:pPr>
+      <w:r>
+        <w:rPr>
+          <w:sz w:val="24"/>
+        </w:rPr>
+        <w:t xml:space="preserve">Assim, para detetar o último fragmento correspondente ao datagrama original, primeiro confirma-se o campo </w:t>
       </w:r>
       <w:r>
         <w:rPr>
@@ -2431,6 +4195,67 @@
           <w:sz w:val="24"/>
         </w:rPr>
         <w:t>) que se deve encontrar a 0.</w:t>
+      </w:r>
+    </w:p>
+    <w:p>
+      <w:pPr>
+        <w:pStyle w:val="PargrafodaLista"/>
+        <w:jc w:val="both"/>
+        <w:rPr>
+          <w:b/>
+          <w:sz w:val="24"/>
+        </w:rPr>
+      </w:pPr>
+    </w:p>
+    <w:p>
+      <w:pPr>
+        <w:pStyle w:val="PargrafodaLista"/>
+        <w:jc w:val="center"/>
+        <w:rPr>
+          <w:b/>
+          <w:sz w:val="24"/>
+        </w:rPr>
+      </w:pPr>
+      <w:r>
+        <w:rPr>
+          <w:noProof/>
+          <w:lang w:val="en-US"/>
+        </w:rPr>
+        <w:drawing>
+          <wp:inline distT="0" distB="0" distL="0" distR="0" wp14:anchorId="1D2A5C8B" wp14:editId="7D2CFE9C">
+            <wp:extent cx="2766447" cy="950306"/>
+            <wp:effectExtent l="0" t="0" r="0" b="2540"/>
+            <wp:docPr id="24" name="Imagem 24"/>
+            <wp:cNvGraphicFramePr>
+              <a:graphicFrameLocks xmlns:a="http://schemas.openxmlformats.org/drawingml/2006/main" noChangeAspect="1"/>
+            </wp:cNvGraphicFramePr>
+            <a:graphic xmlns:a="http://schemas.openxmlformats.org/drawingml/2006/main">
+              <a:graphicData uri="http://schemas.openxmlformats.org/drawingml/2006/picture">
+                <pic:pic xmlns:pic="http://schemas.openxmlformats.org/drawingml/2006/picture">
+                  <pic:nvPicPr>
+                    <pic:cNvPr id="1" name=""/>
+                    <pic:cNvPicPr/>
+                  </pic:nvPicPr>
+                  <pic:blipFill>
+                    <a:blip r:embed="rId29"/>
+                    <a:stretch>
+                      <a:fillRect/>
+                    </a:stretch>
+                  </pic:blipFill>
+                  <pic:spPr>
+                    <a:xfrm>
+                      <a:off x="0" y="0"/>
+                      <a:ext cx="2820194" cy="968769"/>
+                    </a:xfrm>
+                    <a:prstGeom prst="rect">
+                      <a:avLst/>
+                    </a:prstGeom>
+                  </pic:spPr>
+                </pic:pic>
+              </a:graphicData>
+            </a:graphic>
+          </wp:inline>
+        </w:drawing>
       </w:r>
     </w:p>
     <w:p>
@@ -2466,41 +4291,187 @@
     </w:p>
     <w:p>
       <w:pPr>
-        <w:ind w:left="708" w:firstLine="12"/>
-        <w:jc w:val="both"/>
-        <w:rPr>
-          <w:b/>
-          <w:sz w:val="24"/>
-          <w:u w:val="single"/>
-        </w:rPr>
-      </w:pPr>
+        <w:pStyle w:val="PargrafodaLista"/>
+        <w:rPr>
+          <w:b/>
+          <w:sz w:val="24"/>
+        </w:rPr>
+      </w:pPr>
+    </w:p>
+    <w:p>
+      <w:pPr>
+        <w:pStyle w:val="PargrafodaLista"/>
+        <w:ind w:left="1080"/>
+        <w:jc w:val="both"/>
+        <w:rPr>
+          <w:sz w:val="24"/>
+        </w:rPr>
+      </w:pPr>
+      <w:r>
+        <w:rPr>
+          <w:sz w:val="24"/>
+        </w:rPr>
+        <w:t>Como se pode verificar nas imagens anteriores (que são relativas ao mesmo datagrama original)</w:t>
+      </w:r>
+      <w:r>
+        <w:rPr>
+          <w:sz w:val="24"/>
+        </w:rPr>
+        <w:t xml:space="preserve">, os únicos campos que mudam são: </w:t>
+      </w:r>
+      <w:r>
+        <w:rPr>
+          <w:i/>
+          <w:sz w:val="24"/>
+        </w:rPr>
+        <w:t>More fragments</w:t>
+      </w:r>
+      <w:r>
+        <w:rPr>
+          <w:sz w:val="24"/>
+        </w:rPr>
+        <w:t xml:space="preserve"> e </w:t>
+      </w:r>
+      <w:r>
+        <w:rPr>
+          <w:i/>
+          <w:sz w:val="24"/>
+        </w:rPr>
+        <w:t>Fragment offset</w:t>
+      </w:r>
+      <w:r>
+        <w:rPr>
+          <w:sz w:val="24"/>
+        </w:rPr>
+        <w:t xml:space="preserve">. </w:t>
+      </w:r>
+      <w:r>
+        <w:rPr>
+          <w:sz w:val="24"/>
+        </w:rPr>
+        <w:t xml:space="preserve">Sabemos que fazem todos parte do mesmo datagrama original porque o campo </w:t>
+      </w:r>
+      <w:r>
+        <w:rPr>
+          <w:i/>
+          <w:sz w:val="24"/>
+        </w:rPr>
+        <w:t>Identification</w:t>
+      </w:r>
+      <w:r>
+        <w:rPr>
+          <w:sz w:val="24"/>
+        </w:rPr>
+        <w:t xml:space="preserve"> é igual para os três.</w:t>
+      </w:r>
+    </w:p>
+    <w:p>
+      <w:pPr>
+        <w:pStyle w:val="PargrafodaLista"/>
+        <w:ind w:left="1080"/>
+        <w:jc w:val="both"/>
+        <w:rPr>
+          <w:sz w:val="24"/>
+        </w:rPr>
+      </w:pPr>
+      <w:r>
+        <w:rPr>
+          <w:sz w:val="24"/>
+        </w:rPr>
+        <w:t xml:space="preserve">Através do </w:t>
+      </w:r>
+      <w:r>
+        <w:rPr>
+          <w:i/>
+          <w:sz w:val="24"/>
+        </w:rPr>
+        <w:t>Fragment offset</w:t>
+      </w:r>
+      <w:r>
+        <w:rPr>
+          <w:sz w:val="24"/>
+        </w:rPr>
+        <w:t xml:space="preserve"> sabemos em que posição do datagrama original a informação desta trama começa</w:t>
+      </w:r>
+      <w:r>
+        <w:rPr>
+          <w:sz w:val="24"/>
+        </w:rPr>
+        <w:t xml:space="preserve">. Com a </w:t>
+      </w:r>
+      <w:r>
+        <w:rPr>
+          <w:i/>
+          <w:sz w:val="24"/>
+        </w:rPr>
+        <w:t>flag</w:t>
+      </w:r>
+      <w:r>
+        <w:rPr>
+          <w:sz w:val="24"/>
+        </w:rPr>
+        <w:t xml:space="preserve"> </w:t>
+      </w:r>
+      <w:r>
+        <w:rPr>
+          <w:i/>
+          <w:sz w:val="24"/>
+        </w:rPr>
+        <w:t>More fragments</w:t>
+      </w:r>
+      <w:r>
+        <w:rPr>
+          <w:sz w:val="24"/>
+        </w:rPr>
+        <w:t xml:space="preserve"> conseguimos saber se existem mais fragmentos desse datagrama para chegar.</w:t>
+      </w:r>
+      <w:r>
+        <w:rPr>
+          <w:sz w:val="24"/>
+        </w:rPr>
+        <w:t xml:space="preserve"> Saberemos que estamos no último fragmento quando a </w:t>
+      </w:r>
+      <w:r>
+        <w:rPr>
+          <w:i/>
+          <w:sz w:val="24"/>
+        </w:rPr>
+        <w:t>Identification</w:t>
+      </w:r>
+      <w:r>
+        <w:rPr>
+          <w:sz w:val="24"/>
+        </w:rPr>
+        <w:t xml:space="preserve"> for igual às </w:t>
+      </w:r>
+      <w:r>
+        <w:rPr>
+          <w:sz w:val="24"/>
+        </w:rPr>
+        <w:lastRenderedPageBreak/>
+        <w:t xml:space="preserve">restantes (imagem anterior) e </w:t>
+      </w:r>
+      <w:r>
+        <w:rPr>
+          <w:i/>
+          <w:sz w:val="24"/>
+        </w:rPr>
+        <w:t>More fragments</w:t>
+      </w:r>
+      <w:r>
+        <w:rPr>
+          <w:sz w:val="24"/>
+        </w:rPr>
+        <w:t xml:space="preserve"> for igual a 0.</w:t>
+      </w:r>
+      <w:r>
+        <w:rPr>
+          <w:sz w:val="24"/>
+        </w:rPr>
+        <w:t xml:space="preserve"> Com estas informações conseguimos reconstruir o datagrama original a partir dos vários fragmentos.</w:t>
+      </w:r>
       <w:bookmarkStart w:id="0" w:name="_GoBack"/>
       <w:bookmarkEnd w:id="0"/>
-      <w:r>
-        <w:rPr>
-          <w:b/>
-          <w:sz w:val="24"/>
-          <w:u w:val="single"/>
-        </w:rPr>
-        <w:t xml:space="preserve">FRAGMENT </w:t>
-      </w:r>
-      <w:r>
-        <w:rPr>
-          <w:b/>
-          <w:sz w:val="24"/>
-          <w:u w:val="single"/>
-        </w:rPr>
-        <w:t>OFFSET?</w:t>
-      </w:r>
-    </w:p>
-    <w:p>
-      <w:pPr>
-        <w:pStyle w:val="PargrafodaLista"/>
-        <w:rPr>
-          <w:b/>
-          <w:sz w:val="24"/>
-        </w:rPr>
-      </w:pPr>
     </w:p>
     <w:p>
       <w:pPr>
@@ -2542,7 +4513,7 @@
       </w:pPr>
     </w:p>
     <w:sectPr>
-      <w:headerReference w:type="default" r:id="rId8"/>
+      <w:headerReference w:type="default" r:id="rId30"/>
       <w:pgSz w:w="11906" w:h="16838"/>
       <w:pgMar w:top="1417" w:right="1701" w:bottom="1417" w:left="1701" w:header="708" w:footer="708" w:gutter="0"/>
       <w:cols w:space="708"/>
@@ -5051,6 +7022,7 @@
     <w:lsdException w:name="HTML Sample" w:semiHidden="1" w:unhideWhenUsed="1"/>
     <w:lsdException w:name="HTML Typewriter" w:semiHidden="1" w:unhideWhenUsed="1"/>
     <w:lsdException w:name="HTML Variable" w:semiHidden="1" w:unhideWhenUsed="1"/>
+    <w:lsdException w:name="Normal Table" w:semiHidden="1" w:unhideWhenUsed="1"/>
     <w:lsdException w:name="annotation subject" w:semiHidden="1" w:unhideWhenUsed="1"/>
     <w:lsdException w:name="No List" w:semiHidden="1" w:unhideWhenUsed="1"/>
     <w:lsdException w:name="Outline List 1" w:semiHidden="1" w:unhideWhenUsed="1"/>
@@ -5096,9 +7068,11 @@
     <w:lsdException w:name="Table Subtle 1" w:semiHidden="1" w:unhideWhenUsed="1"/>
     <w:lsdException w:name="Table Subtle 2" w:semiHidden="1" w:unhideWhenUsed="1"/>
     <w:lsdException w:name="Table Web 1" w:semiHidden="1" w:unhideWhenUsed="1"/>
+    <w:lsdException w:name="Table Web 2" w:semiHidden="1" w:unhideWhenUsed="1"/>
     <w:lsdException w:name="Table Web 3" w:semiHidden="1" w:unhideWhenUsed="1"/>
     <w:lsdException w:name="Balloon Text" w:semiHidden="1" w:unhideWhenUsed="1"/>
     <w:lsdException w:name="Table Grid" w:uiPriority="39"/>
+    <w:lsdException w:name="Table Theme" w:semiHidden="1" w:unhideWhenUsed="1"/>
     <w:lsdException w:name="Placeholder Text" w:semiHidden="1"/>
     <w:lsdException w:name="No Spacing" w:uiPriority="1" w:qFormat="1"/>
     <w:lsdException w:name="Light Shading" w:uiPriority="60"/>
@@ -5813,7 +7787,7 @@
 </file>
 
 <file path=customXml/itemProps1.xml><?xml version="1.0" encoding="utf-8"?>
-<ds:datastoreItem xmlns:ds="http://schemas.openxmlformats.org/officeDocument/2006/customXml" ds:itemID="{1C568AF4-A673-488A-93C8-29AB2BA6E75F}">
+<ds:datastoreItem xmlns:ds="http://schemas.openxmlformats.org/officeDocument/2006/customXml" ds:itemID="{BC1E6A56-4856-45A3-BB48-7843E25E4AA1}">
   <ds:schemaRefs>
     <ds:schemaRef ds:uri="http://schemas.openxmlformats.org/officeDocument/2006/bibliography"/>
   </ds:schemaRefs>

</xml_diff>

<commit_message>
Acrescentado pequeno esclarecimento do prof (2g)
</commit_message>
<xml_diff>
--- a/TP4/TP4-Relatório.docx
+++ b/TP4/TP4-Relatório.docx
@@ -1394,7 +1394,56 @@
           <w:sz w:val="24"/>
           <w:szCs w:val="24"/>
         </w:rPr>
-        <w:t>O valor inicial mínimo do campo TTL para alcançar o destino n1 deve ser 3 (de n4 para n3, de n3 para n2 e de n2 para n1).</w:t>
+        <w:t>O valor inicial mínimo do campo TTL para alcançar o destino n1 deve ser 3 (de n4 para n3</w:t>
+      </w:r>
+      <w:r>
+        <w:rPr>
+          <w:sz w:val="24"/>
+          <w:szCs w:val="24"/>
+        </w:rPr>
+        <w:t xml:space="preserve"> (1)</w:t>
+      </w:r>
+      <w:r>
+        <w:rPr>
+          <w:sz w:val="24"/>
+          <w:szCs w:val="24"/>
+        </w:rPr>
+        <w:t xml:space="preserve">, de n3 para n2 </w:t>
+      </w:r>
+      <w:r>
+        <w:rPr>
+          <w:sz w:val="24"/>
+          <w:szCs w:val="24"/>
+        </w:rPr>
+        <w:t xml:space="preserve">(2) </w:t>
+      </w:r>
+      <w:r>
+        <w:rPr>
+          <w:sz w:val="24"/>
+          <w:szCs w:val="24"/>
+        </w:rPr>
+        <w:t>e de n2 para n1</w:t>
+      </w:r>
+      <w:r>
+        <w:rPr>
+          <w:sz w:val="24"/>
+          <w:szCs w:val="24"/>
+        </w:rPr>
+        <w:t xml:space="preserve"> (3)</w:t>
+      </w:r>
+      <w:r>
+        <w:rPr>
+          <w:sz w:val="24"/>
+          <w:szCs w:val="24"/>
+        </w:rPr>
+        <w:t>\</w:t>
+      </w:r>
+      <w:r>
+        <w:rPr>
+          <w:sz w:val="24"/>
+          <w:szCs w:val="24"/>
+        </w:rPr>
+        <w:t>).</w:t>
       </w:r>
     </w:p>
     <w:p>
@@ -3231,6 +3280,15 @@
         </w:rPr>
         <w:t>Porque é que varia?</w:t>
       </w:r>
+      <w:r>
+        <w:rPr>
+          <w:sz w:val="24"/>
+          <w:u w:val="single"/>
+        </w:rPr>
+        <w:t xml:space="preserve"> Router não sabe quando lhe chega TTL = 0 (quantos saltos houve)</w:t>
+      </w:r>
+      <w:bookmarkStart w:id="0" w:name="_GoBack"/>
+      <w:bookmarkEnd w:id="0"/>
     </w:p>
     <w:p>
       <w:pPr>
@@ -3498,7 +3556,6 @@
         <w:rPr>
           <w:sz w:val="24"/>
         </w:rPr>
-        <w:lastRenderedPageBreak/>
         <w:t>A informaçã</w:t>
       </w:r>
       <w:r>
@@ -4442,36 +4499,34 @@
         <w:rPr>
           <w:sz w:val="24"/>
         </w:rPr>
-        <w:t xml:space="preserve"> for igual às </w:t>
+        <w:t xml:space="preserve"> for igual às restantes (imagem anterior) e </w:t>
+      </w:r>
+      <w:r>
+        <w:rPr>
+          <w:i/>
+          <w:sz w:val="24"/>
+        </w:rPr>
+        <w:t>More fragments</w:t>
+      </w:r>
+      <w:r>
+        <w:rPr>
+          <w:sz w:val="24"/>
+        </w:rPr>
+        <w:t xml:space="preserve"> for igual a 0.</w:t>
+      </w:r>
+      <w:r>
+        <w:rPr>
+          <w:sz w:val="24"/>
+        </w:rPr>
+        <w:t xml:space="preserve"> Com estas </w:t>
       </w:r>
       <w:r>
         <w:rPr>
           <w:sz w:val="24"/>
         </w:rPr>
         <w:lastRenderedPageBreak/>
-        <w:t xml:space="preserve">restantes (imagem anterior) e </w:t>
-      </w:r>
-      <w:r>
-        <w:rPr>
-          <w:i/>
-          <w:sz w:val="24"/>
-        </w:rPr>
-        <w:t>More fragments</w:t>
-      </w:r>
-      <w:r>
-        <w:rPr>
-          <w:sz w:val="24"/>
-        </w:rPr>
-        <w:t xml:space="preserve"> for igual a 0.</w:t>
-      </w:r>
-      <w:r>
-        <w:rPr>
-          <w:sz w:val="24"/>
-        </w:rPr>
-        <w:t xml:space="preserve"> Com estas informações conseguimos reconstruir o datagrama original a partir dos vários fragmentos.</w:t>
-      </w:r>
-      <w:bookmarkStart w:id="0" w:name="_GoBack"/>
-      <w:bookmarkEnd w:id="0"/>
+        <w:t>informações conseguimos reconstruir o datagrama original a partir dos vários fragmentos.</w:t>
+      </w:r>
     </w:p>
     <w:p>
       <w:pPr>
@@ -7787,7 +7842,7 @@
 </file>
 
 <file path=customXml/itemProps1.xml><?xml version="1.0" encoding="utf-8"?>
-<ds:datastoreItem xmlns:ds="http://schemas.openxmlformats.org/officeDocument/2006/customXml" ds:itemID="{BC1E6A56-4856-45A3-BB48-7843E25E4AA1}">
+<ds:datastoreItem xmlns:ds="http://schemas.openxmlformats.org/officeDocument/2006/customXml" ds:itemID="{81F388CE-773B-4B62-8C5C-C25B24955F62}">
   <ds:schemaRefs>
     <ds:schemaRef ds:uri="http://schemas.openxmlformats.org/officeDocument/2006/bibliography"/>
   </ds:schemaRefs>

</xml_diff>

<commit_message>
Adicionado esqueleto da P2 + resolução da perg 1
</commit_message>
<xml_diff>
--- a/TP4/TP4-Relatório.docx
+++ b/TP4/TP4-Relatório.docx
@@ -3287,8 +3287,6 @@
         </w:rPr>
         <w:t xml:space="preserve"> Router não sabe quando lhe chega TTL = 0 (quantos saltos houve)</w:t>
       </w:r>
-      <w:bookmarkStart w:id="0" w:name="_GoBack"/>
-      <w:bookmarkEnd w:id="0"/>
     </w:p>
     <w:p>
       <w:pPr>
@@ -4558,14 +4556,1075 @@
     </w:p>
     <w:p>
       <w:pPr>
-        <w:pStyle w:val="PargrafodaLista"/>
-        <w:ind w:left="1080"/>
-        <w:jc w:val="both"/>
-        <w:rPr>
-          <w:b/>
-          <w:sz w:val="24"/>
-        </w:rPr>
-      </w:pPr>
+        <w:autoSpaceDE w:val="0"/>
+        <w:autoSpaceDN w:val="0"/>
+        <w:adjustRightInd w:val="0"/>
+        <w:spacing w:after="0" w:line="240" w:lineRule="auto"/>
+        <w:rPr>
+          <w:rFonts w:cstheme="minorHAnsi"/>
+          <w:b/>
+          <w:bCs/>
+          <w:sz w:val="28"/>
+          <w:szCs w:val="28"/>
+          <w:u w:val="single"/>
+          <w:lang w:val="en-US"/>
+        </w:rPr>
+      </w:pPr>
+      <w:r>
+        <w:rPr>
+          <w:rFonts w:cstheme="minorHAnsi"/>
+          <w:b/>
+          <w:sz w:val="28"/>
+          <w:szCs w:val="28"/>
+          <w:u w:val="single"/>
+        </w:rPr>
+        <w:t xml:space="preserve">2 – </w:t>
+      </w:r>
+      <w:r>
+        <w:rPr>
+          <w:rFonts w:cstheme="minorHAnsi"/>
+          <w:b/>
+          <w:bCs/>
+          <w:sz w:val="28"/>
+          <w:szCs w:val="28"/>
+          <w:u w:val="single"/>
+          <w:lang w:val="en-US"/>
+        </w:rPr>
+        <w:t xml:space="preserve">Endereçamento e Encaminhamento </w:t>
+      </w:r>
+      <w:r>
+        <w:rPr>
+          <w:rFonts w:cstheme="minorHAnsi"/>
+          <w:b/>
+          <w:bCs/>
+          <w:sz w:val="28"/>
+          <w:szCs w:val="28"/>
+          <w:u w:val="single"/>
+          <w:lang w:val="en-US"/>
+        </w:rPr>
+        <w:t>IP</w:t>
+      </w:r>
+    </w:p>
+    <w:p>
+      <w:pPr>
+        <w:autoSpaceDE w:val="0"/>
+        <w:autoSpaceDN w:val="0"/>
+        <w:adjustRightInd w:val="0"/>
+        <w:spacing w:after="0" w:line="240" w:lineRule="auto"/>
+        <w:rPr>
+          <w:rFonts w:ascii="Cambria-Bold" w:hAnsi="Cambria-Bold" w:cs="Cambria-Bold"/>
+          <w:b/>
+          <w:bCs/>
+          <w:sz w:val="24"/>
+          <w:szCs w:val="24"/>
+          <w:lang w:val="en-US"/>
+        </w:rPr>
+      </w:pPr>
+    </w:p>
+    <w:p>
+      <w:pPr>
+        <w:pStyle w:val="PargrafodaLista"/>
+        <w:numPr>
+          <w:ilvl w:val="0"/>
+          <w:numId w:val="26"/>
+        </w:numPr>
+        <w:jc w:val="both"/>
+        <w:rPr>
+          <w:b/>
+          <w:sz w:val="24"/>
+        </w:rPr>
+      </w:pPr>
+      <w:r>
+        <w:rPr>
+          <w:b/>
+          <w:sz w:val="24"/>
+        </w:rPr>
+        <w:t>Atenda aos endereços IP atribuídos automaticamente pelo CORE aos diversos equipamentos da topologia.</w:t>
+      </w:r>
+    </w:p>
+    <w:p>
+      <w:pPr>
+        <w:pStyle w:val="PargrafodaLista"/>
+        <w:jc w:val="both"/>
+        <w:rPr>
+          <w:b/>
+          <w:sz w:val="24"/>
+        </w:rPr>
+      </w:pPr>
+    </w:p>
+    <w:p>
+      <w:pPr>
+        <w:pStyle w:val="PargrafodaLista"/>
+        <w:numPr>
+          <w:ilvl w:val="0"/>
+          <w:numId w:val="27"/>
+        </w:numPr>
+        <w:jc w:val="both"/>
+        <w:rPr>
+          <w:b/>
+          <w:sz w:val="24"/>
+        </w:rPr>
+      </w:pPr>
+      <w:r>
+        <w:rPr>
+          <w:b/>
+          <w:sz w:val="24"/>
+        </w:rPr>
+        <w:t>Indique que endereços IP e máscaras de rede foram atribuídos pelo CORE a cada equipamento. Se preferir, pode incluir uma imagem que ilustre de forma clara a topologia e o endereçamento.</w:t>
+      </w:r>
+    </w:p>
+    <w:p>
+      <w:pPr>
+        <w:pStyle w:val="PargrafodaLista"/>
+        <w:ind w:left="1068"/>
+        <w:jc w:val="both"/>
+        <w:rPr>
+          <w:b/>
+          <w:sz w:val="24"/>
+        </w:rPr>
+      </w:pPr>
+    </w:p>
+    <w:p>
+      <w:pPr>
+        <w:pStyle w:val="PargrafodaLista"/>
+        <w:numPr>
+          <w:ilvl w:val="0"/>
+          <w:numId w:val="27"/>
+        </w:numPr>
+        <w:jc w:val="both"/>
+        <w:rPr>
+          <w:b/>
+          <w:sz w:val="24"/>
+        </w:rPr>
+      </w:pPr>
+      <w:r>
+        <w:rPr>
+          <w:b/>
+          <w:sz w:val="24"/>
+        </w:rPr>
+        <w:t>Tratam</w:t>
+      </w:r>
+      <w:r>
+        <w:rPr>
+          <w:b/>
+          <w:sz w:val="24"/>
+        </w:rPr>
+        <w:t>‐se de endereços públicos ou privados? Porquê?</w:t>
+      </w:r>
+    </w:p>
+    <w:p>
+      <w:pPr>
+        <w:pStyle w:val="PargrafodaLista"/>
+        <w:jc w:val="both"/>
+        <w:rPr>
+          <w:b/>
+          <w:sz w:val="24"/>
+        </w:rPr>
+      </w:pPr>
+    </w:p>
+    <w:p>
+      <w:pPr>
+        <w:pStyle w:val="PargrafodaLista"/>
+        <w:ind w:left="1068"/>
+        <w:jc w:val="both"/>
+        <w:rPr>
+          <w:sz w:val="24"/>
+          <w:szCs w:val="24"/>
+        </w:rPr>
+      </w:pPr>
+      <w:r>
+        <w:rPr>
+          <w:sz w:val="24"/>
+          <w:szCs w:val="24"/>
+        </w:rPr>
+        <w:t>Tratam-se de endereços privados pois</w:t>
+      </w:r>
+      <w:r>
+        <w:rPr>
+          <w:sz w:val="24"/>
+          <w:szCs w:val="24"/>
+        </w:rPr>
+        <w:t xml:space="preserve"> correspondem a endereços IP</w:t>
+      </w:r>
+      <w:r>
+        <w:rPr>
+          <w:sz w:val="24"/>
+          <w:szCs w:val="24"/>
+        </w:rPr>
+        <w:t xml:space="preserve"> da classe A (entre 10.0.0.0 e 10.255.255.255). São também designados de </w:t>
+      </w:r>
+      <w:r>
+        <w:rPr>
+          <w:i/>
+          <w:sz w:val="24"/>
+          <w:szCs w:val="24"/>
+        </w:rPr>
+        <w:t xml:space="preserve">unique local access </w:t>
+      </w:r>
+      <w:r>
+        <w:rPr>
+          <w:sz w:val="24"/>
+          <w:szCs w:val="24"/>
+        </w:rPr>
+        <w:t>(ULA), sendo endereços reservados à rede local dos departamentos do MIEInet, não sendo possível aceder-lhes diretamente através da rede internet global.</w:t>
+      </w:r>
+    </w:p>
+    <w:p>
+      <w:pPr>
+        <w:pStyle w:val="PargrafodaLista"/>
+        <w:jc w:val="both"/>
+        <w:rPr>
+          <w:b/>
+          <w:sz w:val="24"/>
+        </w:rPr>
+      </w:pPr>
+    </w:p>
+    <w:p>
+      <w:pPr>
+        <w:pStyle w:val="PargrafodaLista"/>
+        <w:numPr>
+          <w:ilvl w:val="0"/>
+          <w:numId w:val="27"/>
+        </w:numPr>
+        <w:jc w:val="both"/>
+        <w:rPr>
+          <w:b/>
+          <w:sz w:val="24"/>
+        </w:rPr>
+      </w:pPr>
+      <w:r>
+        <w:rPr>
+          <w:b/>
+          <w:sz w:val="24"/>
+        </w:rPr>
+        <w:t xml:space="preserve">Porque razão não é atribuído um endereço IP aos </w:t>
+      </w:r>
+      <w:r>
+        <w:rPr>
+          <w:b/>
+          <w:i/>
+          <w:sz w:val="24"/>
+        </w:rPr>
+        <w:t>switches</w:t>
+      </w:r>
+      <w:r>
+        <w:rPr>
+          <w:b/>
+          <w:sz w:val="24"/>
+        </w:rPr>
+        <w:t>?</w:t>
+      </w:r>
+    </w:p>
+    <w:p>
+      <w:pPr>
+        <w:ind w:left="1068"/>
+        <w:jc w:val="both"/>
+        <w:rPr>
+          <w:sz w:val="24"/>
+        </w:rPr>
+      </w:pPr>
+      <w:r>
+        <w:rPr>
+          <w:sz w:val="24"/>
+        </w:rPr>
+        <w:t xml:space="preserve">Não é atribuído um endereço IP aos </w:t>
+      </w:r>
+      <w:r>
+        <w:rPr>
+          <w:i/>
+          <w:sz w:val="24"/>
+        </w:rPr>
+        <w:t>switches</w:t>
+      </w:r>
+      <w:r>
+        <w:rPr>
+          <w:i/>
+          <w:sz w:val="24"/>
+        </w:rPr>
+        <w:t xml:space="preserve"> </w:t>
+      </w:r>
+      <w:r>
+        <w:rPr>
+          <w:sz w:val="24"/>
+        </w:rPr>
+        <w:t xml:space="preserve">pois estes são apenas dispositivos de ligação da rede </w:t>
+      </w:r>
+      <w:r>
+        <w:rPr>
+          <w:sz w:val="24"/>
+        </w:rPr>
+        <w:t>(</w:t>
+      </w:r>
+      <w:r>
+        <w:rPr>
+          <w:sz w:val="24"/>
+        </w:rPr>
+        <w:t xml:space="preserve">e não um </w:t>
+      </w:r>
+      <w:r>
+        <w:rPr>
+          <w:i/>
+          <w:sz w:val="24"/>
+        </w:rPr>
+        <w:t>host</w:t>
+      </w:r>
+      <w:r>
+        <w:rPr>
+          <w:sz w:val="24"/>
+        </w:rPr>
+        <w:t>), que atua</w:t>
+      </w:r>
+      <w:r>
+        <w:rPr>
+          <w:sz w:val="24"/>
+        </w:rPr>
+        <w:t xml:space="preserve"> ao nível da Ethernet, enviando tramas</w:t>
+      </w:r>
+      <w:r>
+        <w:rPr>
+          <w:sz w:val="24"/>
+        </w:rPr>
+        <w:t xml:space="preserve"> deste tipo</w:t>
+      </w:r>
+      <w:r>
+        <w:rPr>
+          <w:sz w:val="24"/>
+        </w:rPr>
+        <w:t xml:space="preserve"> e encaminhando o tráfego da rede.</w:t>
+      </w:r>
+    </w:p>
+    <w:p>
+      <w:pPr>
+        <w:pStyle w:val="PargrafodaLista"/>
+        <w:numPr>
+          <w:ilvl w:val="0"/>
+          <w:numId w:val="27"/>
+        </w:numPr>
+        <w:jc w:val="both"/>
+        <w:rPr>
+          <w:b/>
+          <w:sz w:val="24"/>
+        </w:rPr>
+      </w:pPr>
+      <w:r>
+        <w:rPr>
+          <w:b/>
+          <w:sz w:val="24"/>
+        </w:rPr>
+        <w:t>Us</w:t>
+      </w:r>
+      <w:r>
+        <w:rPr>
+          <w:b/>
+          <w:sz w:val="24"/>
+        </w:rPr>
+        <w:t xml:space="preserve">ando o comando </w:t>
+      </w:r>
+      <w:r>
+        <w:rPr>
+          <w:b/>
+          <w:i/>
+          <w:sz w:val="24"/>
+        </w:rPr>
+        <w:t>ping</w:t>
+      </w:r>
+      <w:r>
+        <w:rPr>
+          <w:b/>
+          <w:sz w:val="24"/>
+        </w:rPr>
+        <w:t xml:space="preserve"> certifique</w:t>
+      </w:r>
+      <w:r>
+        <w:rPr>
+          <w:b/>
+          <w:sz w:val="24"/>
+        </w:rPr>
+        <w:t>‐se que existe conectividade IP entre os laptops dos utilizadores e o servidor do departamento A (basta certificar a conectividade de um laptop por departamento).</w:t>
+      </w:r>
+    </w:p>
+    <w:p>
+      <w:pPr>
+        <w:pStyle w:val="PargrafodaLista"/>
+        <w:ind w:left="1068"/>
+        <w:jc w:val="both"/>
+        <w:rPr>
+          <w:b/>
+          <w:sz w:val="24"/>
+        </w:rPr>
+      </w:pPr>
+    </w:p>
+    <w:p>
+      <w:pPr>
+        <w:pStyle w:val="PargrafodaLista"/>
+        <w:ind w:left="1068"/>
+        <w:jc w:val="both"/>
+        <w:rPr>
+          <w:sz w:val="24"/>
+        </w:rPr>
+      </w:pPr>
+      <w:r>
+        <w:rPr>
+          <w:sz w:val="24"/>
+        </w:rPr>
+        <w:t xml:space="preserve">Para testar a conectividade, enviámos múltiplos </w:t>
+      </w:r>
+      <w:r>
+        <w:rPr>
+          <w:i/>
+          <w:sz w:val="24"/>
+        </w:rPr>
+        <w:t>pings</w:t>
+      </w:r>
+      <w:r>
+        <w:rPr>
+          <w:i/>
+          <w:sz w:val="24"/>
+        </w:rPr>
+        <w:t xml:space="preserve"> </w:t>
+      </w:r>
+      <w:r>
+        <w:rPr>
+          <w:sz w:val="24"/>
+        </w:rPr>
+        <w:t xml:space="preserve">de um portátil de cada departamento (n5 para A, </w:t>
+      </w:r>
+      <w:r>
+        <w:rPr>
+          <w:sz w:val="24"/>
+        </w:rPr>
+        <w:t>n7</w:t>
+      </w:r>
+      <w:r>
+        <w:rPr>
+          <w:sz w:val="24"/>
+        </w:rPr>
+        <w:t xml:space="preserve"> para B </w:t>
+      </w:r>
+      <w:r>
+        <w:rPr>
+          <w:sz w:val="24"/>
+        </w:rPr>
+        <w:t>e n8 para C</w:t>
+      </w:r>
+      <w:r>
+        <w:rPr>
+          <w:sz w:val="24"/>
+        </w:rPr>
+        <w:t>) para o servidor presente no departamento A</w:t>
+      </w:r>
+      <w:r>
+        <w:rPr>
+          <w:sz w:val="24"/>
+        </w:rPr>
+        <w:t xml:space="preserve"> (n4)</w:t>
+      </w:r>
+      <w:r>
+        <w:rPr>
+          <w:sz w:val="24"/>
+        </w:rPr>
+        <w:t>.</w:t>
+      </w:r>
+    </w:p>
+    <w:p>
+      <w:pPr>
+        <w:pStyle w:val="PargrafodaLista"/>
+        <w:jc w:val="both"/>
+        <w:rPr>
+          <w:b/>
+          <w:sz w:val="24"/>
+        </w:rPr>
+      </w:pPr>
+    </w:p>
+    <w:p>
+      <w:pPr>
+        <w:pStyle w:val="PargrafodaLista"/>
+        <w:numPr>
+          <w:ilvl w:val="0"/>
+          <w:numId w:val="26"/>
+        </w:numPr>
+        <w:jc w:val="both"/>
+        <w:rPr>
+          <w:b/>
+          <w:sz w:val="24"/>
+        </w:rPr>
+      </w:pPr>
+      <w:r>
+        <w:rPr>
+          <w:b/>
+          <w:sz w:val="24"/>
+        </w:rPr>
+        <w:t>Para o router e um laptop do departamento A:</w:t>
+      </w:r>
+    </w:p>
+    <w:p>
+      <w:pPr>
+        <w:pStyle w:val="PargrafodaLista"/>
+        <w:jc w:val="both"/>
+        <w:rPr>
+          <w:b/>
+          <w:sz w:val="24"/>
+        </w:rPr>
+      </w:pPr>
+    </w:p>
+    <w:p>
+      <w:pPr>
+        <w:pStyle w:val="PargrafodaLista"/>
+        <w:numPr>
+          <w:ilvl w:val="0"/>
+          <w:numId w:val="28"/>
+        </w:numPr>
+        <w:jc w:val="both"/>
+        <w:rPr>
+          <w:b/>
+          <w:sz w:val="24"/>
+        </w:rPr>
+      </w:pPr>
+      <w:r>
+        <w:rPr>
+          <w:b/>
+          <w:sz w:val="24"/>
+        </w:rPr>
+        <w:t xml:space="preserve">Execute o comando </w:t>
+      </w:r>
+      <w:r>
+        <w:rPr>
+          <w:b/>
+          <w:i/>
+          <w:sz w:val="24"/>
+        </w:rPr>
+        <w:t xml:space="preserve">netstat </w:t>
+      </w:r>
+      <w:r>
+        <w:rPr>
+          <w:b/>
+          <w:i/>
+          <w:sz w:val="24"/>
+        </w:rPr>
+        <w:t>-</w:t>
+      </w:r>
+      <w:r>
+        <w:rPr>
+          <w:b/>
+          <w:i/>
+          <w:sz w:val="24"/>
+        </w:rPr>
+        <w:t>rn</w:t>
+      </w:r>
+      <w:r>
+        <w:rPr>
+          <w:b/>
+          <w:sz w:val="24"/>
+        </w:rPr>
+        <w:t xml:space="preserve"> por forma a poder consultar a tabela de encaminhamento </w:t>
+      </w:r>
+      <w:r>
+        <w:rPr>
+          <w:b/>
+          <w:i/>
+          <w:sz w:val="24"/>
+        </w:rPr>
+        <w:t>unicast</w:t>
+      </w:r>
+      <w:r>
+        <w:rPr>
+          <w:b/>
+          <w:sz w:val="24"/>
+        </w:rPr>
+        <w:t xml:space="preserve"> (IPv4). Inclua no seu relatório as tabelas de encaminhamento obtidas; interprete as várias entradas de cada tabela. Se necessário, consulte o manual respetivo (</w:t>
+      </w:r>
+      <w:r>
+        <w:rPr>
+          <w:b/>
+          <w:i/>
+          <w:sz w:val="24"/>
+        </w:rPr>
+        <w:t>man</w:t>
+      </w:r>
+      <w:r>
+        <w:rPr>
+          <w:b/>
+          <w:sz w:val="24"/>
+        </w:rPr>
+        <w:t xml:space="preserve"> </w:t>
+      </w:r>
+      <w:r>
+        <w:rPr>
+          <w:b/>
+          <w:i/>
+          <w:sz w:val="24"/>
+        </w:rPr>
+        <w:t>netstat</w:t>
+      </w:r>
+      <w:r>
+        <w:rPr>
+          <w:b/>
+          <w:sz w:val="24"/>
+        </w:rPr>
+        <w:t>).</w:t>
+      </w:r>
+    </w:p>
+    <w:p>
+      <w:pPr>
+        <w:pStyle w:val="PargrafodaLista"/>
+        <w:ind w:left="1068"/>
+        <w:jc w:val="both"/>
+        <w:rPr>
+          <w:b/>
+          <w:sz w:val="24"/>
+        </w:rPr>
+      </w:pPr>
+    </w:p>
+    <w:p>
+      <w:pPr>
+        <w:pStyle w:val="PargrafodaLista"/>
+        <w:numPr>
+          <w:ilvl w:val="0"/>
+          <w:numId w:val="28"/>
+        </w:numPr>
+        <w:jc w:val="both"/>
+        <w:rPr>
+          <w:b/>
+          <w:sz w:val="24"/>
+        </w:rPr>
+      </w:pPr>
+      <w:r>
+        <w:rPr>
+          <w:b/>
+          <w:sz w:val="24"/>
+        </w:rPr>
+        <w:lastRenderedPageBreak/>
+        <w:t>Diga, justificando, se está a ser usado encaminhamento estático ou dinâmico (s</w:t>
+      </w:r>
+      <w:r>
+        <w:rPr>
+          <w:b/>
+          <w:sz w:val="24"/>
+        </w:rPr>
+        <w:t>ugestão: ana</w:t>
+      </w:r>
+      <w:r>
+        <w:rPr>
+          <w:b/>
+          <w:sz w:val="24"/>
+        </w:rPr>
+        <w:t>lise que processos estão a correr em cada sistema).</w:t>
+      </w:r>
+    </w:p>
+    <w:p>
+      <w:pPr>
+        <w:pStyle w:val="PargrafodaLista"/>
+        <w:rPr>
+          <w:b/>
+          <w:sz w:val="24"/>
+        </w:rPr>
+      </w:pPr>
+    </w:p>
+    <w:p>
+      <w:pPr>
+        <w:pStyle w:val="PargrafodaLista"/>
+        <w:numPr>
+          <w:ilvl w:val="0"/>
+          <w:numId w:val="28"/>
+        </w:numPr>
+        <w:jc w:val="both"/>
+        <w:rPr>
+          <w:b/>
+          <w:sz w:val="24"/>
+        </w:rPr>
+      </w:pPr>
+      <w:r>
+        <w:rPr>
+          <w:b/>
+          <w:sz w:val="24"/>
+        </w:rPr>
+        <w:t xml:space="preserve">Admita que, por questões administrativas, a rota por defeito (0.0.0.0 ou </w:t>
+      </w:r>
+      <w:r>
+        <w:rPr>
+          <w:b/>
+          <w:i/>
+          <w:sz w:val="24"/>
+        </w:rPr>
+        <w:t>default</w:t>
+      </w:r>
+      <w:r>
+        <w:rPr>
+          <w:b/>
+          <w:sz w:val="24"/>
+        </w:rPr>
+        <w:t xml:space="preserve">) deve ser retirada definitivamente da tabela de encaminhamento do servidor localizado no departamento A. Use o comando </w:t>
+      </w:r>
+      <w:r>
+        <w:rPr>
+          <w:b/>
+          <w:i/>
+          <w:sz w:val="24"/>
+        </w:rPr>
+        <w:t>route</w:t>
+      </w:r>
+      <w:r>
+        <w:rPr>
+          <w:b/>
+          <w:sz w:val="24"/>
+        </w:rPr>
+        <w:t xml:space="preserve"> delete para o efeito. Que implicações tem esta medida para os utilizadores da empresa que acedem ao servidor. Justifique.</w:t>
+      </w:r>
+    </w:p>
+    <w:p>
+      <w:pPr>
+        <w:pStyle w:val="PargrafodaLista"/>
+        <w:rPr>
+          <w:b/>
+          <w:sz w:val="24"/>
+        </w:rPr>
+      </w:pPr>
+    </w:p>
+    <w:p>
+      <w:pPr>
+        <w:pStyle w:val="PargrafodaLista"/>
+        <w:numPr>
+          <w:ilvl w:val="0"/>
+          <w:numId w:val="28"/>
+        </w:numPr>
+        <w:jc w:val="both"/>
+        <w:rPr>
+          <w:b/>
+          <w:sz w:val="24"/>
+        </w:rPr>
+      </w:pPr>
+      <w:r>
+        <w:rPr>
+          <w:b/>
+          <w:sz w:val="24"/>
+        </w:rPr>
+        <w:t xml:space="preserve">Adicione as rotas estáticas necessárias para restaurar a conectividade para o servidor, por forma a contornar a restrição imposta em c). Utilize para o efeito o comando </w:t>
+      </w:r>
+      <w:r>
+        <w:rPr>
+          <w:b/>
+          <w:i/>
+          <w:sz w:val="24"/>
+        </w:rPr>
+        <w:t>route</w:t>
+      </w:r>
+      <w:r>
+        <w:rPr>
+          <w:b/>
+          <w:sz w:val="24"/>
+        </w:rPr>
+        <w:t xml:space="preserve"> </w:t>
+      </w:r>
+      <w:r>
+        <w:rPr>
+          <w:b/>
+          <w:i/>
+          <w:sz w:val="24"/>
+        </w:rPr>
+        <w:t>add</w:t>
+      </w:r>
+      <w:r>
+        <w:rPr>
+          <w:b/>
+          <w:sz w:val="24"/>
+        </w:rPr>
+        <w:t xml:space="preserve"> e registe os comandos que usou.</w:t>
+      </w:r>
+    </w:p>
+    <w:p>
+      <w:pPr>
+        <w:pStyle w:val="PargrafodaLista"/>
+        <w:rPr>
+          <w:b/>
+          <w:sz w:val="24"/>
+        </w:rPr>
+      </w:pPr>
+    </w:p>
+    <w:p>
+      <w:pPr>
+        <w:pStyle w:val="PargrafodaLista"/>
+        <w:numPr>
+          <w:ilvl w:val="0"/>
+          <w:numId w:val="28"/>
+        </w:numPr>
+        <w:jc w:val="both"/>
+        <w:rPr>
+          <w:b/>
+          <w:sz w:val="24"/>
+        </w:rPr>
+      </w:pPr>
+      <w:r>
+        <w:rPr>
+          <w:b/>
+          <w:sz w:val="24"/>
+        </w:rPr>
+        <w:t xml:space="preserve">Teste a nova política de encaminhamento garantindo que o servidor está novamente acessível, utilizando para o efeito o comando </w:t>
+      </w:r>
+      <w:r>
+        <w:rPr>
+          <w:b/>
+          <w:i/>
+          <w:sz w:val="24"/>
+        </w:rPr>
+        <w:t>ping</w:t>
+      </w:r>
+      <w:r>
+        <w:rPr>
+          <w:b/>
+          <w:sz w:val="24"/>
+        </w:rPr>
+        <w:t>. Registe a nova tabela de encaminhamento do servidor.</w:t>
+      </w:r>
+    </w:p>
+    <w:p>
+      <w:pPr>
+        <w:pStyle w:val="PargrafodaLista"/>
+        <w:rPr>
+          <w:b/>
+          <w:sz w:val="24"/>
+        </w:rPr>
+      </w:pPr>
+    </w:p>
+    <w:p>
+      <w:pPr>
+        <w:autoSpaceDE w:val="0"/>
+        <w:autoSpaceDN w:val="0"/>
+        <w:adjustRightInd w:val="0"/>
+        <w:spacing w:after="0" w:line="240" w:lineRule="auto"/>
+        <w:rPr>
+          <w:rFonts w:cstheme="minorHAnsi"/>
+          <w:b/>
+          <w:bCs/>
+          <w:sz w:val="28"/>
+          <w:szCs w:val="28"/>
+          <w:u w:val="single"/>
+        </w:rPr>
+      </w:pPr>
+      <w:r>
+        <w:rPr>
+          <w:rFonts w:cstheme="minorHAnsi"/>
+          <w:b/>
+          <w:sz w:val="28"/>
+          <w:szCs w:val="28"/>
+          <w:u w:val="single"/>
+        </w:rPr>
+        <w:t>3</w:t>
+      </w:r>
+      <w:r>
+        <w:rPr>
+          <w:rFonts w:cstheme="minorHAnsi"/>
+          <w:b/>
+          <w:sz w:val="28"/>
+          <w:szCs w:val="28"/>
+          <w:u w:val="single"/>
+        </w:rPr>
+        <w:t xml:space="preserve"> – </w:t>
+      </w:r>
+      <w:r>
+        <w:rPr>
+          <w:rFonts w:cstheme="minorHAnsi"/>
+          <w:b/>
+          <w:bCs/>
+          <w:sz w:val="28"/>
+          <w:szCs w:val="28"/>
+          <w:u w:val="single"/>
+        </w:rPr>
+        <w:t>Definição de Sub</w:t>
+      </w:r>
+      <w:r>
+        <w:rPr>
+          <w:rFonts w:cstheme="minorHAnsi"/>
+          <w:b/>
+          <w:bCs/>
+          <w:sz w:val="28"/>
+          <w:szCs w:val="28"/>
+          <w:u w:val="single"/>
+        </w:rPr>
+        <w:t>rede</w:t>
+      </w:r>
+      <w:r>
+        <w:rPr>
+          <w:rFonts w:cstheme="minorHAnsi"/>
+          <w:b/>
+          <w:bCs/>
+          <w:sz w:val="28"/>
+          <w:szCs w:val="28"/>
+          <w:u w:val="single"/>
+        </w:rPr>
+        <w:t>s</w:t>
+      </w:r>
+      <w:bookmarkStart w:id="0" w:name="_GoBack"/>
+      <w:bookmarkEnd w:id="0"/>
+    </w:p>
+    <w:p>
+      <w:pPr>
+        <w:pStyle w:val="PargrafodaLista"/>
+        <w:rPr>
+          <w:b/>
+          <w:sz w:val="24"/>
+        </w:rPr>
+      </w:pPr>
+    </w:p>
+    <w:p>
+      <w:pPr>
+        <w:jc w:val="both"/>
+        <w:rPr>
+          <w:b/>
+          <w:sz w:val="24"/>
+        </w:rPr>
+      </w:pPr>
+      <w:r>
+        <w:rPr>
+          <w:b/>
+          <w:sz w:val="24"/>
+        </w:rPr>
+        <w:t>Considere a topologia definida anteriormente. Assuma que o endereçamento entre os routers se mantém inalterado, contudo, o endereçamento em cada d</w:t>
+      </w:r>
+      <w:r>
+        <w:rPr>
+          <w:b/>
+          <w:sz w:val="24"/>
+        </w:rPr>
+        <w:t>epartamento deve ser redefinido.</w:t>
+      </w:r>
+    </w:p>
+    <w:p>
+      <w:pPr>
+        <w:pStyle w:val="PargrafodaLista"/>
+        <w:jc w:val="both"/>
+        <w:rPr>
+          <w:b/>
+          <w:sz w:val="24"/>
+        </w:rPr>
+      </w:pPr>
+    </w:p>
+    <w:p>
+      <w:pPr>
+        <w:pStyle w:val="PargrafodaLista"/>
+        <w:numPr>
+          <w:ilvl w:val="0"/>
+          <w:numId w:val="30"/>
+        </w:numPr>
+        <w:jc w:val="both"/>
+        <w:rPr>
+          <w:b/>
+          <w:sz w:val="24"/>
+        </w:rPr>
+      </w:pPr>
+      <w:r>
+        <w:rPr>
+          <w:b/>
+          <w:sz w:val="24"/>
+        </w:rPr>
+        <w:t>Assumindo que dispõe apenas de um único endereço de rede IP classe C 192.168.128.0/24, defina um novo esquema de endereçamento para as redes dos departamentos (mantendo a rede de core inalterada) e atribua endereços às interfaces dos vários sistemas envolvidos. Deve justificar as opções usadas.</w:t>
+      </w:r>
+    </w:p>
+    <w:p>
+      <w:pPr>
+        <w:pStyle w:val="PargrafodaLista"/>
+        <w:ind w:left="1068"/>
+        <w:jc w:val="both"/>
+        <w:rPr>
+          <w:b/>
+          <w:sz w:val="24"/>
+        </w:rPr>
+      </w:pPr>
+    </w:p>
+    <w:p>
+      <w:pPr>
+        <w:pStyle w:val="PargrafodaLista"/>
+        <w:numPr>
+          <w:ilvl w:val="0"/>
+          <w:numId w:val="30"/>
+        </w:numPr>
+        <w:jc w:val="both"/>
+        <w:rPr>
+          <w:b/>
+          <w:sz w:val="24"/>
+        </w:rPr>
+      </w:pPr>
+      <w:r>
+        <w:rPr>
+          <w:b/>
+          <w:sz w:val="24"/>
+        </w:rPr>
+        <w:t>Qual a máscara de rede que usou (em formato decimal)? Justifique.</w:t>
+      </w:r>
+    </w:p>
+    <w:p>
+      <w:pPr>
+        <w:pStyle w:val="PargrafodaLista"/>
+        <w:rPr>
+          <w:b/>
+          <w:sz w:val="24"/>
+        </w:rPr>
+      </w:pPr>
+    </w:p>
+    <w:p>
+      <w:pPr>
+        <w:pStyle w:val="PargrafodaLista"/>
+        <w:numPr>
+          <w:ilvl w:val="0"/>
+          <w:numId w:val="30"/>
+        </w:numPr>
+        <w:jc w:val="both"/>
+        <w:rPr>
+          <w:b/>
+          <w:sz w:val="24"/>
+        </w:rPr>
+      </w:pPr>
+      <w:r>
+        <w:rPr>
+          <w:b/>
+          <w:sz w:val="24"/>
+        </w:rPr>
+        <w:t xml:space="preserve">Quantos </w:t>
+      </w:r>
+      <w:r>
+        <w:rPr>
+          <w:b/>
+          <w:i/>
+          <w:sz w:val="24"/>
+        </w:rPr>
+        <w:t>hosts</w:t>
+      </w:r>
+      <w:r>
+        <w:rPr>
+          <w:b/>
+          <w:sz w:val="24"/>
+        </w:rPr>
+        <w:t xml:space="preserve"> IP pode interligar em cada departamento? Justifique.</w:t>
+      </w:r>
+    </w:p>
+    <w:p>
+      <w:pPr>
+        <w:pStyle w:val="PargrafodaLista"/>
+        <w:rPr>
+          <w:b/>
+          <w:sz w:val="24"/>
+        </w:rPr>
+      </w:pPr>
+    </w:p>
+    <w:p>
+      <w:pPr>
+        <w:pStyle w:val="PargrafodaLista"/>
+        <w:numPr>
+          <w:ilvl w:val="0"/>
+          <w:numId w:val="30"/>
+        </w:numPr>
+        <w:jc w:val="both"/>
+        <w:rPr>
+          <w:b/>
+          <w:sz w:val="24"/>
+        </w:rPr>
+      </w:pPr>
+      <w:r>
+        <w:rPr>
+          <w:b/>
+          <w:sz w:val="24"/>
+        </w:rPr>
+        <w:t>Garanta que conectividade IP entre as várias redes locais da empresa MIEInet é mantida.</w:t>
+      </w:r>
     </w:p>
     <w:sectPr>
       <w:headerReference w:type="default" r:id="rId30"/>
@@ -4840,6 +5899,96 @@
     </w:lvl>
   </w:abstractNum>
   <w:abstractNum w:abstractNumId="1" w15:restartNumberingAfterBreak="0">
+    <w:nsid w:val="0D756167"/>
+    <w:multiLevelType w:val="hybridMultilevel"/>
+    <w:tmpl w:val="316444AC"/>
+    <w:lvl w:ilvl="0" w:tplc="D44C1F34">
+      <w:start w:val="1"/>
+      <w:numFmt w:val="decimal"/>
+      <w:lvlText w:val="%1."/>
+      <w:lvlJc w:val="left"/>
+      <w:pPr>
+        <w:ind w:left="720" w:hanging="360"/>
+      </w:pPr>
+      <w:rPr>
+        <w:rFonts w:hint="default"/>
+        <w:sz w:val="24"/>
+      </w:rPr>
+    </w:lvl>
+    <w:lvl w:ilvl="1" w:tplc="04090019" w:tentative="1">
+      <w:start w:val="1"/>
+      <w:numFmt w:val="lowerLetter"/>
+      <w:lvlText w:val="%2."/>
+      <w:lvlJc w:val="left"/>
+      <w:pPr>
+        <w:ind w:left="1440" w:hanging="360"/>
+      </w:pPr>
+    </w:lvl>
+    <w:lvl w:ilvl="2" w:tplc="0409001B" w:tentative="1">
+      <w:start w:val="1"/>
+      <w:numFmt w:val="lowerRoman"/>
+      <w:lvlText w:val="%3."/>
+      <w:lvlJc w:val="right"/>
+      <w:pPr>
+        <w:ind w:left="2160" w:hanging="180"/>
+      </w:pPr>
+    </w:lvl>
+    <w:lvl w:ilvl="3" w:tplc="0409000F" w:tentative="1">
+      <w:start w:val="1"/>
+      <w:numFmt w:val="decimal"/>
+      <w:lvlText w:val="%4."/>
+      <w:lvlJc w:val="left"/>
+      <w:pPr>
+        <w:ind w:left="2880" w:hanging="360"/>
+      </w:pPr>
+    </w:lvl>
+    <w:lvl w:ilvl="4" w:tplc="04090019" w:tentative="1">
+      <w:start w:val="1"/>
+      <w:numFmt w:val="lowerLetter"/>
+      <w:lvlText w:val="%5."/>
+      <w:lvlJc w:val="left"/>
+      <w:pPr>
+        <w:ind w:left="3600" w:hanging="360"/>
+      </w:pPr>
+    </w:lvl>
+    <w:lvl w:ilvl="5" w:tplc="0409001B" w:tentative="1">
+      <w:start w:val="1"/>
+      <w:numFmt w:val="lowerRoman"/>
+      <w:lvlText w:val="%6."/>
+      <w:lvlJc w:val="right"/>
+      <w:pPr>
+        <w:ind w:left="4320" w:hanging="180"/>
+      </w:pPr>
+    </w:lvl>
+    <w:lvl w:ilvl="6" w:tplc="0409000F" w:tentative="1">
+      <w:start w:val="1"/>
+      <w:numFmt w:val="decimal"/>
+      <w:lvlText w:val="%7."/>
+      <w:lvlJc w:val="left"/>
+      <w:pPr>
+        <w:ind w:left="5040" w:hanging="360"/>
+      </w:pPr>
+    </w:lvl>
+    <w:lvl w:ilvl="7" w:tplc="04090019" w:tentative="1">
+      <w:start w:val="1"/>
+      <w:numFmt w:val="lowerLetter"/>
+      <w:lvlText w:val="%8."/>
+      <w:lvlJc w:val="left"/>
+      <w:pPr>
+        <w:ind w:left="5760" w:hanging="360"/>
+      </w:pPr>
+    </w:lvl>
+    <w:lvl w:ilvl="8" w:tplc="0409001B" w:tentative="1">
+      <w:start w:val="1"/>
+      <w:numFmt w:val="lowerRoman"/>
+      <w:lvlText w:val="%9."/>
+      <w:lvlJc w:val="right"/>
+      <w:pPr>
+        <w:ind w:left="6480" w:hanging="180"/>
+      </w:pPr>
+    </w:lvl>
+  </w:abstractNum>
+  <w:abstractNum w:abstractNumId="2" w15:restartNumberingAfterBreak="0">
     <w:nsid w:val="19CF4293"/>
     <w:multiLevelType w:val="hybridMultilevel"/>
     <w:tmpl w:val="EDEC2A4C"/>
@@ -4928,7 +6077,7 @@
       </w:pPr>
     </w:lvl>
   </w:abstractNum>
-  <w:abstractNum w:abstractNumId="2" w15:restartNumberingAfterBreak="0">
+  <w:abstractNum w:abstractNumId="3" w15:restartNumberingAfterBreak="0">
     <w:nsid w:val="1A5440CB"/>
     <w:multiLevelType w:val="hybridMultilevel"/>
     <w:tmpl w:val="8C287D3E"/>
@@ -5041,7 +6190,7 @@
       </w:rPr>
     </w:lvl>
   </w:abstractNum>
-  <w:abstractNum w:abstractNumId="3" w15:restartNumberingAfterBreak="0">
+  <w:abstractNum w:abstractNumId="4" w15:restartNumberingAfterBreak="0">
     <w:nsid w:val="219B5EDD"/>
     <w:multiLevelType w:val="hybridMultilevel"/>
     <w:tmpl w:val="BAA00A5E"/>
@@ -5131,7 +6280,7 @@
       </w:pPr>
     </w:lvl>
   </w:abstractNum>
-  <w:abstractNum w:abstractNumId="4" w15:restartNumberingAfterBreak="0">
+  <w:abstractNum w:abstractNumId="5" w15:restartNumberingAfterBreak="0">
     <w:nsid w:val="29E15F86"/>
     <w:multiLevelType w:val="multilevel"/>
     <w:tmpl w:val="D1564CA0"/>
@@ -5253,7 +6402,7 @@
       </w:rPr>
     </w:lvl>
   </w:abstractNum>
-  <w:abstractNum w:abstractNumId="5" w15:restartNumberingAfterBreak="0">
+  <w:abstractNum w:abstractNumId="6" w15:restartNumberingAfterBreak="0">
     <w:nsid w:val="2E11024F"/>
     <w:multiLevelType w:val="hybridMultilevel"/>
     <w:tmpl w:val="AC2EE6C6"/>
@@ -5343,7 +6492,7 @@
       </w:pPr>
     </w:lvl>
   </w:abstractNum>
-  <w:abstractNum w:abstractNumId="6" w15:restartNumberingAfterBreak="0">
+  <w:abstractNum w:abstractNumId="7" w15:restartNumberingAfterBreak="0">
     <w:nsid w:val="31803E89"/>
     <w:multiLevelType w:val="hybridMultilevel"/>
     <w:tmpl w:val="9F087E10"/>
@@ -5432,7 +6581,7 @@
       </w:pPr>
     </w:lvl>
   </w:abstractNum>
-  <w:abstractNum w:abstractNumId="7" w15:restartNumberingAfterBreak="0">
+  <w:abstractNum w:abstractNumId="8" w15:restartNumberingAfterBreak="0">
     <w:nsid w:val="36797368"/>
     <w:multiLevelType w:val="hybridMultilevel"/>
     <w:tmpl w:val="897E4FD0"/>
@@ -5521,7 +6670,185 @@
       </w:pPr>
     </w:lvl>
   </w:abstractNum>
-  <w:abstractNum w:abstractNumId="8" w15:restartNumberingAfterBreak="0">
+  <w:abstractNum w:abstractNumId="9" w15:restartNumberingAfterBreak="0">
+    <w:nsid w:val="38D34573"/>
+    <w:multiLevelType w:val="hybridMultilevel"/>
+    <w:tmpl w:val="F4C6D1C4"/>
+    <w:lvl w:ilvl="0" w:tplc="0409000F">
+      <w:start w:val="1"/>
+      <w:numFmt w:val="decimal"/>
+      <w:lvlText w:val="%1."/>
+      <w:lvlJc w:val="left"/>
+      <w:pPr>
+        <w:ind w:left="720" w:hanging="360"/>
+      </w:pPr>
+      <w:rPr>
+        <w:rFonts w:hint="default"/>
+      </w:rPr>
+    </w:lvl>
+    <w:lvl w:ilvl="1" w:tplc="04090019" w:tentative="1">
+      <w:start w:val="1"/>
+      <w:numFmt w:val="lowerLetter"/>
+      <w:lvlText w:val="%2."/>
+      <w:lvlJc w:val="left"/>
+      <w:pPr>
+        <w:ind w:left="1440" w:hanging="360"/>
+      </w:pPr>
+    </w:lvl>
+    <w:lvl w:ilvl="2" w:tplc="0409001B" w:tentative="1">
+      <w:start w:val="1"/>
+      <w:numFmt w:val="lowerRoman"/>
+      <w:lvlText w:val="%3."/>
+      <w:lvlJc w:val="right"/>
+      <w:pPr>
+        <w:ind w:left="2160" w:hanging="180"/>
+      </w:pPr>
+    </w:lvl>
+    <w:lvl w:ilvl="3" w:tplc="0409000F" w:tentative="1">
+      <w:start w:val="1"/>
+      <w:numFmt w:val="decimal"/>
+      <w:lvlText w:val="%4."/>
+      <w:lvlJc w:val="left"/>
+      <w:pPr>
+        <w:ind w:left="2880" w:hanging="360"/>
+      </w:pPr>
+    </w:lvl>
+    <w:lvl w:ilvl="4" w:tplc="04090019" w:tentative="1">
+      <w:start w:val="1"/>
+      <w:numFmt w:val="lowerLetter"/>
+      <w:lvlText w:val="%5."/>
+      <w:lvlJc w:val="left"/>
+      <w:pPr>
+        <w:ind w:left="3600" w:hanging="360"/>
+      </w:pPr>
+    </w:lvl>
+    <w:lvl w:ilvl="5" w:tplc="0409001B" w:tentative="1">
+      <w:start w:val="1"/>
+      <w:numFmt w:val="lowerRoman"/>
+      <w:lvlText w:val="%6."/>
+      <w:lvlJc w:val="right"/>
+      <w:pPr>
+        <w:ind w:left="4320" w:hanging="180"/>
+      </w:pPr>
+    </w:lvl>
+    <w:lvl w:ilvl="6" w:tplc="0409000F" w:tentative="1">
+      <w:start w:val="1"/>
+      <w:numFmt w:val="decimal"/>
+      <w:lvlText w:val="%7."/>
+      <w:lvlJc w:val="left"/>
+      <w:pPr>
+        <w:ind w:left="5040" w:hanging="360"/>
+      </w:pPr>
+    </w:lvl>
+    <w:lvl w:ilvl="7" w:tplc="04090019" w:tentative="1">
+      <w:start w:val="1"/>
+      <w:numFmt w:val="lowerLetter"/>
+      <w:lvlText w:val="%8."/>
+      <w:lvlJc w:val="left"/>
+      <w:pPr>
+        <w:ind w:left="5760" w:hanging="360"/>
+      </w:pPr>
+    </w:lvl>
+    <w:lvl w:ilvl="8" w:tplc="0409001B" w:tentative="1">
+      <w:start w:val="1"/>
+      <w:numFmt w:val="lowerRoman"/>
+      <w:lvlText w:val="%9."/>
+      <w:lvlJc w:val="right"/>
+      <w:pPr>
+        <w:ind w:left="6480" w:hanging="180"/>
+      </w:pPr>
+    </w:lvl>
+  </w:abstractNum>
+  <w:abstractNum w:abstractNumId="10" w15:restartNumberingAfterBreak="0">
+    <w:nsid w:val="3C1B26A6"/>
+    <w:multiLevelType w:val="hybridMultilevel"/>
+    <w:tmpl w:val="85C8B9DE"/>
+    <w:lvl w:ilvl="0" w:tplc="CB5E67BE">
+      <w:start w:val="1"/>
+      <w:numFmt w:val="lowerLetter"/>
+      <w:lvlText w:val="%1)"/>
+      <w:lvlJc w:val="left"/>
+      <w:pPr>
+        <w:ind w:left="1068" w:hanging="360"/>
+      </w:pPr>
+      <w:rPr>
+        <w:rFonts w:hint="default"/>
+      </w:rPr>
+    </w:lvl>
+    <w:lvl w:ilvl="1" w:tplc="04090019" w:tentative="1">
+      <w:start w:val="1"/>
+      <w:numFmt w:val="lowerLetter"/>
+      <w:lvlText w:val="%2."/>
+      <w:lvlJc w:val="left"/>
+      <w:pPr>
+        <w:ind w:left="1788" w:hanging="360"/>
+      </w:pPr>
+    </w:lvl>
+    <w:lvl w:ilvl="2" w:tplc="0409001B" w:tentative="1">
+      <w:start w:val="1"/>
+      <w:numFmt w:val="lowerRoman"/>
+      <w:lvlText w:val="%3."/>
+      <w:lvlJc w:val="right"/>
+      <w:pPr>
+        <w:ind w:left="2508" w:hanging="180"/>
+      </w:pPr>
+    </w:lvl>
+    <w:lvl w:ilvl="3" w:tplc="0409000F" w:tentative="1">
+      <w:start w:val="1"/>
+      <w:numFmt w:val="decimal"/>
+      <w:lvlText w:val="%4."/>
+      <w:lvlJc w:val="left"/>
+      <w:pPr>
+        <w:ind w:left="3228" w:hanging="360"/>
+      </w:pPr>
+    </w:lvl>
+    <w:lvl w:ilvl="4" w:tplc="04090019" w:tentative="1">
+      <w:start w:val="1"/>
+      <w:numFmt w:val="lowerLetter"/>
+      <w:lvlText w:val="%5."/>
+      <w:lvlJc w:val="left"/>
+      <w:pPr>
+        <w:ind w:left="3948" w:hanging="360"/>
+      </w:pPr>
+    </w:lvl>
+    <w:lvl w:ilvl="5" w:tplc="0409001B" w:tentative="1">
+      <w:start w:val="1"/>
+      <w:numFmt w:val="lowerRoman"/>
+      <w:lvlText w:val="%6."/>
+      <w:lvlJc w:val="right"/>
+      <w:pPr>
+        <w:ind w:left="4668" w:hanging="180"/>
+      </w:pPr>
+    </w:lvl>
+    <w:lvl w:ilvl="6" w:tplc="0409000F" w:tentative="1">
+      <w:start w:val="1"/>
+      <w:numFmt w:val="decimal"/>
+      <w:lvlText w:val="%7."/>
+      <w:lvlJc w:val="left"/>
+      <w:pPr>
+        <w:ind w:left="5388" w:hanging="360"/>
+      </w:pPr>
+    </w:lvl>
+    <w:lvl w:ilvl="7" w:tplc="04090019" w:tentative="1">
+      <w:start w:val="1"/>
+      <w:numFmt w:val="lowerLetter"/>
+      <w:lvlText w:val="%8."/>
+      <w:lvlJc w:val="left"/>
+      <w:pPr>
+        <w:ind w:left="6108" w:hanging="360"/>
+      </w:pPr>
+    </w:lvl>
+    <w:lvl w:ilvl="8" w:tplc="0409001B" w:tentative="1">
+      <w:start w:val="1"/>
+      <w:numFmt w:val="lowerRoman"/>
+      <w:lvlText w:val="%9."/>
+      <w:lvlJc w:val="right"/>
+      <w:pPr>
+        <w:ind w:left="6828" w:hanging="180"/>
+      </w:pPr>
+    </w:lvl>
+  </w:abstractNum>
+  <w:abstractNum w:abstractNumId="11" w15:restartNumberingAfterBreak="0">
     <w:nsid w:val="45D831A9"/>
     <w:multiLevelType w:val="multilevel"/>
     <w:tmpl w:val="0B1C8D6A"/>
@@ -5642,7 +6969,7 @@
       </w:rPr>
     </w:lvl>
   </w:abstractNum>
-  <w:abstractNum w:abstractNumId="9" w15:restartNumberingAfterBreak="0">
+  <w:abstractNum w:abstractNumId="12" w15:restartNumberingAfterBreak="0">
     <w:nsid w:val="49A331B7"/>
     <w:multiLevelType w:val="hybridMultilevel"/>
     <w:tmpl w:val="F8D6EBDC"/>
@@ -5731,7 +7058,7 @@
       </w:pPr>
     </w:lvl>
   </w:abstractNum>
-  <w:abstractNum w:abstractNumId="10" w15:restartNumberingAfterBreak="0">
+  <w:abstractNum w:abstractNumId="13" w15:restartNumberingAfterBreak="0">
     <w:nsid w:val="4A945E00"/>
     <w:multiLevelType w:val="hybridMultilevel"/>
     <w:tmpl w:val="DD0835B0"/>
@@ -5820,7 +7147,96 @@
       </w:pPr>
     </w:lvl>
   </w:abstractNum>
-  <w:abstractNum w:abstractNumId="11" w15:restartNumberingAfterBreak="0">
+  <w:abstractNum w:abstractNumId="14" w15:restartNumberingAfterBreak="0">
+    <w:nsid w:val="50644228"/>
+    <w:multiLevelType w:val="hybridMultilevel"/>
+    <w:tmpl w:val="2DA69ADA"/>
+    <w:lvl w:ilvl="0" w:tplc="04090017">
+      <w:start w:val="1"/>
+      <w:numFmt w:val="lowerLetter"/>
+      <w:lvlText w:val="%1)"/>
+      <w:lvlJc w:val="left"/>
+      <w:pPr>
+        <w:ind w:left="1068" w:hanging="360"/>
+      </w:pPr>
+      <w:rPr>
+        <w:rFonts w:hint="default"/>
+      </w:rPr>
+    </w:lvl>
+    <w:lvl w:ilvl="1" w:tplc="04090019" w:tentative="1">
+      <w:start w:val="1"/>
+      <w:numFmt w:val="lowerLetter"/>
+      <w:lvlText w:val="%2."/>
+      <w:lvlJc w:val="left"/>
+      <w:pPr>
+        <w:ind w:left="1788" w:hanging="360"/>
+      </w:pPr>
+    </w:lvl>
+    <w:lvl w:ilvl="2" w:tplc="0409001B" w:tentative="1">
+      <w:start w:val="1"/>
+      <w:numFmt w:val="lowerRoman"/>
+      <w:lvlText w:val="%3."/>
+      <w:lvlJc w:val="right"/>
+      <w:pPr>
+        <w:ind w:left="2508" w:hanging="180"/>
+      </w:pPr>
+    </w:lvl>
+    <w:lvl w:ilvl="3" w:tplc="0409000F" w:tentative="1">
+      <w:start w:val="1"/>
+      <w:numFmt w:val="decimal"/>
+      <w:lvlText w:val="%4."/>
+      <w:lvlJc w:val="left"/>
+      <w:pPr>
+        <w:ind w:left="3228" w:hanging="360"/>
+      </w:pPr>
+    </w:lvl>
+    <w:lvl w:ilvl="4" w:tplc="04090019" w:tentative="1">
+      <w:start w:val="1"/>
+      <w:numFmt w:val="lowerLetter"/>
+      <w:lvlText w:val="%5."/>
+      <w:lvlJc w:val="left"/>
+      <w:pPr>
+        <w:ind w:left="3948" w:hanging="360"/>
+      </w:pPr>
+    </w:lvl>
+    <w:lvl w:ilvl="5" w:tplc="0409001B" w:tentative="1">
+      <w:start w:val="1"/>
+      <w:numFmt w:val="lowerRoman"/>
+      <w:lvlText w:val="%6."/>
+      <w:lvlJc w:val="right"/>
+      <w:pPr>
+        <w:ind w:left="4668" w:hanging="180"/>
+      </w:pPr>
+    </w:lvl>
+    <w:lvl w:ilvl="6" w:tplc="0409000F" w:tentative="1">
+      <w:start w:val="1"/>
+      <w:numFmt w:val="decimal"/>
+      <w:lvlText w:val="%7."/>
+      <w:lvlJc w:val="left"/>
+      <w:pPr>
+        <w:ind w:left="5388" w:hanging="360"/>
+      </w:pPr>
+    </w:lvl>
+    <w:lvl w:ilvl="7" w:tplc="04090019" w:tentative="1">
+      <w:start w:val="1"/>
+      <w:numFmt w:val="lowerLetter"/>
+      <w:lvlText w:val="%8."/>
+      <w:lvlJc w:val="left"/>
+      <w:pPr>
+        <w:ind w:left="6108" w:hanging="360"/>
+      </w:pPr>
+    </w:lvl>
+    <w:lvl w:ilvl="8" w:tplc="0409001B" w:tentative="1">
+      <w:start w:val="1"/>
+      <w:numFmt w:val="lowerRoman"/>
+      <w:lvlText w:val="%9."/>
+      <w:lvlJc w:val="right"/>
+      <w:pPr>
+        <w:ind w:left="6828" w:hanging="180"/>
+      </w:pPr>
+    </w:lvl>
+  </w:abstractNum>
+  <w:abstractNum w:abstractNumId="15" w15:restartNumberingAfterBreak="0">
     <w:nsid w:val="537749BC"/>
     <w:multiLevelType w:val="hybridMultilevel"/>
     <w:tmpl w:val="8C08B91A"/>
@@ -5909,7 +7325,185 @@
       </w:pPr>
     </w:lvl>
   </w:abstractNum>
-  <w:abstractNum w:abstractNumId="12" w15:restartNumberingAfterBreak="0">
+  <w:abstractNum w:abstractNumId="16" w15:restartNumberingAfterBreak="0">
+    <w:nsid w:val="551B22C4"/>
+    <w:multiLevelType w:val="hybridMultilevel"/>
+    <w:tmpl w:val="2146D5EC"/>
+    <w:lvl w:ilvl="0" w:tplc="0409000F">
+      <w:start w:val="1"/>
+      <w:numFmt w:val="decimal"/>
+      <w:lvlText w:val="%1."/>
+      <w:lvlJc w:val="left"/>
+      <w:pPr>
+        <w:ind w:left="720" w:hanging="360"/>
+      </w:pPr>
+      <w:rPr>
+        <w:rFonts w:hint="default"/>
+      </w:rPr>
+    </w:lvl>
+    <w:lvl w:ilvl="1" w:tplc="04090019" w:tentative="1">
+      <w:start w:val="1"/>
+      <w:numFmt w:val="lowerLetter"/>
+      <w:lvlText w:val="%2."/>
+      <w:lvlJc w:val="left"/>
+      <w:pPr>
+        <w:ind w:left="1440" w:hanging="360"/>
+      </w:pPr>
+    </w:lvl>
+    <w:lvl w:ilvl="2" w:tplc="0409001B" w:tentative="1">
+      <w:start w:val="1"/>
+      <w:numFmt w:val="lowerRoman"/>
+      <w:lvlText w:val="%3."/>
+      <w:lvlJc w:val="right"/>
+      <w:pPr>
+        <w:ind w:left="2160" w:hanging="180"/>
+      </w:pPr>
+    </w:lvl>
+    <w:lvl w:ilvl="3" w:tplc="0409000F" w:tentative="1">
+      <w:start w:val="1"/>
+      <w:numFmt w:val="decimal"/>
+      <w:lvlText w:val="%4."/>
+      <w:lvlJc w:val="left"/>
+      <w:pPr>
+        <w:ind w:left="2880" w:hanging="360"/>
+      </w:pPr>
+    </w:lvl>
+    <w:lvl w:ilvl="4" w:tplc="04090019" w:tentative="1">
+      <w:start w:val="1"/>
+      <w:numFmt w:val="lowerLetter"/>
+      <w:lvlText w:val="%5."/>
+      <w:lvlJc w:val="left"/>
+      <w:pPr>
+        <w:ind w:left="3600" w:hanging="360"/>
+      </w:pPr>
+    </w:lvl>
+    <w:lvl w:ilvl="5" w:tplc="0409001B" w:tentative="1">
+      <w:start w:val="1"/>
+      <w:numFmt w:val="lowerRoman"/>
+      <w:lvlText w:val="%6."/>
+      <w:lvlJc w:val="right"/>
+      <w:pPr>
+        <w:ind w:left="4320" w:hanging="180"/>
+      </w:pPr>
+    </w:lvl>
+    <w:lvl w:ilvl="6" w:tplc="0409000F" w:tentative="1">
+      <w:start w:val="1"/>
+      <w:numFmt w:val="decimal"/>
+      <w:lvlText w:val="%7."/>
+      <w:lvlJc w:val="left"/>
+      <w:pPr>
+        <w:ind w:left="5040" w:hanging="360"/>
+      </w:pPr>
+    </w:lvl>
+    <w:lvl w:ilvl="7" w:tplc="04090019" w:tentative="1">
+      <w:start w:val="1"/>
+      <w:numFmt w:val="lowerLetter"/>
+      <w:lvlText w:val="%8."/>
+      <w:lvlJc w:val="left"/>
+      <w:pPr>
+        <w:ind w:left="5760" w:hanging="360"/>
+      </w:pPr>
+    </w:lvl>
+    <w:lvl w:ilvl="8" w:tplc="0409001B" w:tentative="1">
+      <w:start w:val="1"/>
+      <w:numFmt w:val="lowerRoman"/>
+      <w:lvlText w:val="%9."/>
+      <w:lvlJc w:val="right"/>
+      <w:pPr>
+        <w:ind w:left="6480" w:hanging="180"/>
+      </w:pPr>
+    </w:lvl>
+  </w:abstractNum>
+  <w:abstractNum w:abstractNumId="17" w15:restartNumberingAfterBreak="0">
+    <w:nsid w:val="610A7B4A"/>
+    <w:multiLevelType w:val="hybridMultilevel"/>
+    <w:tmpl w:val="DD0835B0"/>
+    <w:lvl w:ilvl="0" w:tplc="ECA05EF8">
+      <w:start w:val="1"/>
+      <w:numFmt w:val="lowerLetter"/>
+      <w:lvlText w:val="%1)"/>
+      <w:lvlJc w:val="left"/>
+      <w:pPr>
+        <w:ind w:left="1080" w:hanging="360"/>
+      </w:pPr>
+      <w:rPr>
+        <w:rFonts w:hint="default"/>
+      </w:rPr>
+    </w:lvl>
+    <w:lvl w:ilvl="1" w:tplc="04090019" w:tentative="1">
+      <w:start w:val="1"/>
+      <w:numFmt w:val="lowerLetter"/>
+      <w:lvlText w:val="%2."/>
+      <w:lvlJc w:val="left"/>
+      <w:pPr>
+        <w:ind w:left="1800" w:hanging="360"/>
+      </w:pPr>
+    </w:lvl>
+    <w:lvl w:ilvl="2" w:tplc="0409001B" w:tentative="1">
+      <w:start w:val="1"/>
+      <w:numFmt w:val="lowerRoman"/>
+      <w:lvlText w:val="%3."/>
+      <w:lvlJc w:val="right"/>
+      <w:pPr>
+        <w:ind w:left="2520" w:hanging="180"/>
+      </w:pPr>
+    </w:lvl>
+    <w:lvl w:ilvl="3" w:tplc="0409000F" w:tentative="1">
+      <w:start w:val="1"/>
+      <w:numFmt w:val="decimal"/>
+      <w:lvlText w:val="%4."/>
+      <w:lvlJc w:val="left"/>
+      <w:pPr>
+        <w:ind w:left="3240" w:hanging="360"/>
+      </w:pPr>
+    </w:lvl>
+    <w:lvl w:ilvl="4" w:tplc="04090019" w:tentative="1">
+      <w:start w:val="1"/>
+      <w:numFmt w:val="lowerLetter"/>
+      <w:lvlText w:val="%5."/>
+      <w:lvlJc w:val="left"/>
+      <w:pPr>
+        <w:ind w:left="3960" w:hanging="360"/>
+      </w:pPr>
+    </w:lvl>
+    <w:lvl w:ilvl="5" w:tplc="0409001B" w:tentative="1">
+      <w:start w:val="1"/>
+      <w:numFmt w:val="lowerRoman"/>
+      <w:lvlText w:val="%6."/>
+      <w:lvlJc w:val="right"/>
+      <w:pPr>
+        <w:ind w:left="4680" w:hanging="180"/>
+      </w:pPr>
+    </w:lvl>
+    <w:lvl w:ilvl="6" w:tplc="0409000F" w:tentative="1">
+      <w:start w:val="1"/>
+      <w:numFmt w:val="decimal"/>
+      <w:lvlText w:val="%7."/>
+      <w:lvlJc w:val="left"/>
+      <w:pPr>
+        <w:ind w:left="5400" w:hanging="360"/>
+      </w:pPr>
+    </w:lvl>
+    <w:lvl w:ilvl="7" w:tplc="04090019" w:tentative="1">
+      <w:start w:val="1"/>
+      <w:numFmt w:val="lowerLetter"/>
+      <w:lvlText w:val="%8."/>
+      <w:lvlJc w:val="left"/>
+      <w:pPr>
+        <w:ind w:left="6120" w:hanging="360"/>
+      </w:pPr>
+    </w:lvl>
+    <w:lvl w:ilvl="8" w:tplc="0409001B" w:tentative="1">
+      <w:start w:val="1"/>
+      <w:numFmt w:val="lowerRoman"/>
+      <w:lvlText w:val="%9."/>
+      <w:lvlJc w:val="right"/>
+      <w:pPr>
+        <w:ind w:left="6840" w:hanging="180"/>
+      </w:pPr>
+    </w:lvl>
+  </w:abstractNum>
+  <w:abstractNum w:abstractNumId="18" w15:restartNumberingAfterBreak="0">
     <w:nsid w:val="62F50DBB"/>
     <w:multiLevelType w:val="hybridMultilevel"/>
     <w:tmpl w:val="CA940322"/>
@@ -5995,7 +7589,7 @@
       </w:pPr>
     </w:lvl>
   </w:abstractNum>
-  <w:abstractNum w:abstractNumId="13" w15:restartNumberingAfterBreak="0">
+  <w:abstractNum w:abstractNumId="19" w15:restartNumberingAfterBreak="0">
     <w:nsid w:val="67014E2B"/>
     <w:multiLevelType w:val="hybridMultilevel"/>
     <w:tmpl w:val="ACD871B4"/>
@@ -6085,7 +7679,7 @@
       </w:pPr>
     </w:lvl>
   </w:abstractNum>
-  <w:abstractNum w:abstractNumId="14" w15:restartNumberingAfterBreak="0">
+  <w:abstractNum w:abstractNumId="20" w15:restartNumberingAfterBreak="0">
     <w:nsid w:val="68CE711E"/>
     <w:multiLevelType w:val="hybridMultilevel"/>
     <w:tmpl w:val="AC2EE6C6"/>
@@ -6175,7 +7769,7 @@
       </w:pPr>
     </w:lvl>
   </w:abstractNum>
-  <w:abstractNum w:abstractNumId="15" w15:restartNumberingAfterBreak="0">
+  <w:abstractNum w:abstractNumId="21" w15:restartNumberingAfterBreak="0">
     <w:nsid w:val="6A7378F1"/>
     <w:multiLevelType w:val="hybridMultilevel"/>
     <w:tmpl w:val="A4B2AEC0"/>
@@ -6264,7 +7858,7 @@
       </w:pPr>
     </w:lvl>
   </w:abstractNum>
-  <w:abstractNum w:abstractNumId="16" w15:restartNumberingAfterBreak="0">
+  <w:abstractNum w:abstractNumId="22" w15:restartNumberingAfterBreak="0">
     <w:nsid w:val="6C862709"/>
     <w:multiLevelType w:val="hybridMultilevel"/>
     <w:tmpl w:val="675A64A0"/>
@@ -6353,7 +7947,7 @@
       </w:pPr>
     </w:lvl>
   </w:abstractNum>
-  <w:abstractNum w:abstractNumId="17" w15:restartNumberingAfterBreak="0">
+  <w:abstractNum w:abstractNumId="23" w15:restartNumberingAfterBreak="0">
     <w:nsid w:val="6D0E7CDA"/>
     <w:multiLevelType w:val="hybridMultilevel"/>
     <w:tmpl w:val="1FAC7DAC"/>
@@ -6439,7 +8033,7 @@
       </w:pPr>
     </w:lvl>
   </w:abstractNum>
-  <w:abstractNum w:abstractNumId="18" w15:restartNumberingAfterBreak="0">
+  <w:abstractNum w:abstractNumId="24" w15:restartNumberingAfterBreak="0">
     <w:nsid w:val="6E730D0E"/>
     <w:multiLevelType w:val="hybridMultilevel"/>
     <w:tmpl w:val="E042EAD6"/>
@@ -6529,7 +8123,96 @@
       </w:pPr>
     </w:lvl>
   </w:abstractNum>
-  <w:abstractNum w:abstractNumId="19" w15:restartNumberingAfterBreak="0">
+  <w:abstractNum w:abstractNumId="25" w15:restartNumberingAfterBreak="0">
+    <w:nsid w:val="70B177DD"/>
+    <w:multiLevelType w:val="hybridMultilevel"/>
+    <w:tmpl w:val="4FBAF450"/>
+    <w:lvl w:ilvl="0" w:tplc="324E511E">
+      <w:start w:val="1"/>
+      <w:numFmt w:val="lowerLetter"/>
+      <w:lvlText w:val="%1)"/>
+      <w:lvlJc w:val="left"/>
+      <w:pPr>
+        <w:ind w:left="1068" w:hanging="360"/>
+      </w:pPr>
+      <w:rPr>
+        <w:rFonts w:hint="default"/>
+      </w:rPr>
+    </w:lvl>
+    <w:lvl w:ilvl="1" w:tplc="04090019" w:tentative="1">
+      <w:start w:val="1"/>
+      <w:numFmt w:val="lowerLetter"/>
+      <w:lvlText w:val="%2."/>
+      <w:lvlJc w:val="left"/>
+      <w:pPr>
+        <w:ind w:left="1788" w:hanging="360"/>
+      </w:pPr>
+    </w:lvl>
+    <w:lvl w:ilvl="2" w:tplc="0409001B" w:tentative="1">
+      <w:start w:val="1"/>
+      <w:numFmt w:val="lowerRoman"/>
+      <w:lvlText w:val="%3."/>
+      <w:lvlJc w:val="right"/>
+      <w:pPr>
+        <w:ind w:left="2508" w:hanging="180"/>
+      </w:pPr>
+    </w:lvl>
+    <w:lvl w:ilvl="3" w:tplc="0409000F" w:tentative="1">
+      <w:start w:val="1"/>
+      <w:numFmt w:val="decimal"/>
+      <w:lvlText w:val="%4."/>
+      <w:lvlJc w:val="left"/>
+      <w:pPr>
+        <w:ind w:left="3228" w:hanging="360"/>
+      </w:pPr>
+    </w:lvl>
+    <w:lvl w:ilvl="4" w:tplc="04090019" w:tentative="1">
+      <w:start w:val="1"/>
+      <w:numFmt w:val="lowerLetter"/>
+      <w:lvlText w:val="%5."/>
+      <w:lvlJc w:val="left"/>
+      <w:pPr>
+        <w:ind w:left="3948" w:hanging="360"/>
+      </w:pPr>
+    </w:lvl>
+    <w:lvl w:ilvl="5" w:tplc="0409001B" w:tentative="1">
+      <w:start w:val="1"/>
+      <w:numFmt w:val="lowerRoman"/>
+      <w:lvlText w:val="%6."/>
+      <w:lvlJc w:val="right"/>
+      <w:pPr>
+        <w:ind w:left="4668" w:hanging="180"/>
+      </w:pPr>
+    </w:lvl>
+    <w:lvl w:ilvl="6" w:tplc="0409000F" w:tentative="1">
+      <w:start w:val="1"/>
+      <w:numFmt w:val="decimal"/>
+      <w:lvlText w:val="%7."/>
+      <w:lvlJc w:val="left"/>
+      <w:pPr>
+        <w:ind w:left="5388" w:hanging="360"/>
+      </w:pPr>
+    </w:lvl>
+    <w:lvl w:ilvl="7" w:tplc="04090019" w:tentative="1">
+      <w:start w:val="1"/>
+      <w:numFmt w:val="lowerLetter"/>
+      <w:lvlText w:val="%8."/>
+      <w:lvlJc w:val="left"/>
+      <w:pPr>
+        <w:ind w:left="6108" w:hanging="360"/>
+      </w:pPr>
+    </w:lvl>
+    <w:lvl w:ilvl="8" w:tplc="0409001B" w:tentative="1">
+      <w:start w:val="1"/>
+      <w:numFmt w:val="lowerRoman"/>
+      <w:lvlText w:val="%9."/>
+      <w:lvlJc w:val="right"/>
+      <w:pPr>
+        <w:ind w:left="6828" w:hanging="180"/>
+      </w:pPr>
+    </w:lvl>
+  </w:abstractNum>
+  <w:abstractNum w:abstractNumId="26" w15:restartNumberingAfterBreak="0">
     <w:nsid w:val="78AD47A0"/>
     <w:multiLevelType w:val="hybridMultilevel"/>
     <w:tmpl w:val="E578C85A"/>
@@ -6618,7 +8301,7 @@
       </w:pPr>
     </w:lvl>
   </w:abstractNum>
-  <w:abstractNum w:abstractNumId="20" w15:restartNumberingAfterBreak="0">
+  <w:abstractNum w:abstractNumId="27" w15:restartNumberingAfterBreak="0">
     <w:nsid w:val="7CF50DA2"/>
     <w:multiLevelType w:val="hybridMultilevel"/>
     <w:tmpl w:val="EF0640AE"/>
@@ -6707,7 +8390,7 @@
       </w:pPr>
     </w:lvl>
   </w:abstractNum>
-  <w:abstractNum w:abstractNumId="21" w15:restartNumberingAfterBreak="0">
+  <w:abstractNum w:abstractNumId="28" w15:restartNumberingAfterBreak="0">
     <w:nsid w:val="7DB6037D"/>
     <w:multiLevelType w:val="hybridMultilevel"/>
     <w:tmpl w:val="C3E6E78E"/>
@@ -6796,7 +8479,7 @@
       </w:pPr>
     </w:lvl>
   </w:abstractNum>
-  <w:abstractNum w:abstractNumId="22" w15:restartNumberingAfterBreak="0">
+  <w:abstractNum w:abstractNumId="29" w15:restartNumberingAfterBreak="0">
     <w:nsid w:val="7F7155C0"/>
     <w:multiLevelType w:val="hybridMultilevel"/>
     <w:tmpl w:val="F1E234E0"/>
@@ -6883,73 +8566,94 @@
     </w:lvl>
   </w:abstractNum>
   <w:num w:numId="1">
-    <w:abstractNumId w:val="17"/>
+    <w:abstractNumId w:val="23"/>
   </w:num>
   <w:num w:numId="2">
-    <w:abstractNumId w:val="22"/>
+    <w:abstractNumId w:val="29"/>
   </w:num>
   <w:num w:numId="3">
-    <w:abstractNumId w:val="12"/>
+    <w:abstractNumId w:val="18"/>
   </w:num>
   <w:num w:numId="4">
-    <w:abstractNumId w:val="7"/>
+    <w:abstractNumId w:val="8"/>
   </w:num>
   <w:num w:numId="5">
-    <w:abstractNumId w:val="11"/>
+    <w:abstractNumId w:val="15"/>
   </w:num>
   <w:num w:numId="6">
-    <w:abstractNumId w:val="15"/>
+    <w:abstractNumId w:val="21"/>
   </w:num>
   <w:num w:numId="7">
     <w:abstractNumId w:val="0"/>
   </w:num>
   <w:num w:numId="8">
-    <w:abstractNumId w:val="8"/>
+    <w:abstractNumId w:val="11"/>
   </w:num>
   <w:num w:numId="9">
-    <w:abstractNumId w:val="9"/>
+    <w:abstractNumId w:val="12"/>
   </w:num>
   <w:num w:numId="10">
-    <w:abstractNumId w:val="18"/>
+    <w:abstractNumId w:val="24"/>
   </w:num>
   <w:num w:numId="11">
+    <w:abstractNumId w:val="3"/>
+  </w:num>
+  <w:num w:numId="12">
+    <w:abstractNumId w:val="28"/>
+  </w:num>
+  <w:num w:numId="13">
     <w:abstractNumId w:val="2"/>
   </w:num>
-  <w:num w:numId="12">
-    <w:abstractNumId w:val="21"/>
+  <w:num w:numId="14">
+    <w:abstractNumId w:val="6"/>
   </w:num>
-  <w:num w:numId="13">
+  <w:num w:numId="15">
+    <w:abstractNumId w:val="20"/>
+  </w:num>
+  <w:num w:numId="16">
+    <w:abstractNumId w:val="26"/>
+  </w:num>
+  <w:num w:numId="17">
+    <w:abstractNumId w:val="5"/>
+  </w:num>
+  <w:num w:numId="18">
+    <w:abstractNumId w:val="7"/>
+  </w:num>
+  <w:num w:numId="19">
+    <w:abstractNumId w:val="19"/>
+  </w:num>
+  <w:num w:numId="20">
+    <w:abstractNumId w:val="4"/>
+  </w:num>
+  <w:num w:numId="21">
+    <w:abstractNumId w:val="22"/>
+  </w:num>
+  <w:num w:numId="22">
+    <w:abstractNumId w:val="27"/>
+  </w:num>
+  <w:num w:numId="23">
+    <w:abstractNumId w:val="13"/>
+  </w:num>
+  <w:num w:numId="24">
+    <w:abstractNumId w:val="17"/>
+  </w:num>
+  <w:num w:numId="25">
+    <w:abstractNumId w:val="16"/>
+  </w:num>
+  <w:num w:numId="26">
     <w:abstractNumId w:val="1"/>
   </w:num>
-  <w:num w:numId="14">
-    <w:abstractNumId w:val="5"/>
+  <w:num w:numId="27">
+    <w:abstractNumId w:val="10"/>
   </w:num>
-  <w:num w:numId="15">
+  <w:num w:numId="28">
+    <w:abstractNumId w:val="25"/>
+  </w:num>
+  <w:num w:numId="29">
     <w:abstractNumId w:val="14"/>
   </w:num>
-  <w:num w:numId="16">
-    <w:abstractNumId w:val="19"/>
-  </w:num>
-  <w:num w:numId="17">
-    <w:abstractNumId w:val="4"/>
-  </w:num>
-  <w:num w:numId="18">
-    <w:abstractNumId w:val="6"/>
-  </w:num>
-  <w:num w:numId="19">
-    <w:abstractNumId w:val="13"/>
-  </w:num>
-  <w:num w:numId="20">
-    <w:abstractNumId w:val="3"/>
-  </w:num>
-  <w:num w:numId="21">
-    <w:abstractNumId w:val="16"/>
-  </w:num>
-  <w:num w:numId="22">
-    <w:abstractNumId w:val="20"/>
-  </w:num>
-  <w:num w:numId="23">
-    <w:abstractNumId w:val="10"/>
+  <w:num w:numId="30">
+    <w:abstractNumId w:val="9"/>
   </w:num>
 </w:numbering>
 </file>
@@ -7842,7 +9546,7 @@
 </file>
 
 <file path=customXml/itemProps1.xml><?xml version="1.0" encoding="utf-8"?>
-<ds:datastoreItem xmlns:ds="http://schemas.openxmlformats.org/officeDocument/2006/customXml" ds:itemID="{81F388CE-773B-4B62-8C5C-C25B24955F62}">
+<ds:datastoreItem xmlns:ds="http://schemas.openxmlformats.org/officeDocument/2006/customXml" ds:itemID="{6E2DA635-C369-4C82-8DAF-814233F887B2}">
   <ds:schemaRefs>
     <ds:schemaRef ds:uri="http://schemas.openxmlformats.org/officeDocument/2006/bibliography"/>
   </ds:schemaRefs>

</xml_diff>

<commit_message>
Atualizado relatório (início da pergunta 2)
</commit_message>
<xml_diff>
--- a/TP4/TP4-Relatório.docx
+++ b/TP4/TP4-Relatório.docx
@@ -5039,6 +5039,86 @@
     <w:p>
       <w:pPr>
         <w:pStyle w:val="PargrafodaLista"/>
+        <w:jc w:val="both"/>
+        <w:rPr>
+          <w:b/>
+          <w:sz w:val="24"/>
+        </w:rPr>
+      </w:pPr>
+    </w:p>
+    <w:p>
+      <w:pPr>
+        <w:pStyle w:val="PargrafodaLista"/>
+        <w:jc w:val="both"/>
+        <w:rPr>
+          <w:b/>
+          <w:sz w:val="24"/>
+        </w:rPr>
+      </w:pPr>
+    </w:p>
+    <w:p>
+      <w:pPr>
+        <w:pStyle w:val="PargrafodaLista"/>
+        <w:jc w:val="both"/>
+        <w:rPr>
+          <w:b/>
+          <w:sz w:val="24"/>
+        </w:rPr>
+      </w:pPr>
+    </w:p>
+    <w:p>
+      <w:pPr>
+        <w:pStyle w:val="PargrafodaLista"/>
+        <w:jc w:val="both"/>
+        <w:rPr>
+          <w:b/>
+          <w:sz w:val="24"/>
+        </w:rPr>
+      </w:pPr>
+    </w:p>
+    <w:p>
+      <w:pPr>
+        <w:pStyle w:val="PargrafodaLista"/>
+        <w:jc w:val="both"/>
+        <w:rPr>
+          <w:b/>
+          <w:sz w:val="24"/>
+        </w:rPr>
+      </w:pPr>
+    </w:p>
+    <w:p>
+      <w:pPr>
+        <w:pStyle w:val="PargrafodaLista"/>
+        <w:jc w:val="both"/>
+        <w:rPr>
+          <w:b/>
+          <w:sz w:val="24"/>
+        </w:rPr>
+      </w:pPr>
+    </w:p>
+    <w:p>
+      <w:pPr>
+        <w:pStyle w:val="PargrafodaLista"/>
+        <w:jc w:val="both"/>
+        <w:rPr>
+          <w:b/>
+          <w:sz w:val="24"/>
+        </w:rPr>
+      </w:pPr>
+    </w:p>
+    <w:p>
+      <w:pPr>
+        <w:pStyle w:val="PargrafodaLista"/>
+        <w:jc w:val="both"/>
+        <w:rPr>
+          <w:b/>
+          <w:sz w:val="24"/>
+        </w:rPr>
+      </w:pPr>
+    </w:p>
+    <w:p>
+      <w:pPr>
+        <w:pStyle w:val="PargrafodaLista"/>
         <w:numPr>
           <w:ilvl w:val="0"/>
           <w:numId w:val="26"/>
@@ -5054,6 +5134,7 @@
           <w:b/>
           <w:sz w:val="24"/>
         </w:rPr>
+        <w:lastRenderedPageBreak/>
         <w:t>Para o router e um laptop do departamento A:</w:t>
       </w:r>
     </w:p>
@@ -5178,6 +5259,750 @@
     <w:p>
       <w:pPr>
         <w:pStyle w:val="PargrafodaLista"/>
+        <w:ind w:left="1068"/>
+        <w:jc w:val="both"/>
+        <w:rPr>
+          <w:sz w:val="24"/>
+        </w:rPr>
+      </w:pPr>
+      <w:r>
+        <w:rPr>
+          <w:sz w:val="24"/>
+        </w:rPr>
+        <w:t xml:space="preserve">Cada uma das entradas da tabela faz referência a um datagrama que é destinado a </w:t>
+      </w:r>
+      <w:r>
+        <w:rPr>
+          <w:i/>
+          <w:sz w:val="24"/>
+        </w:rPr>
+        <w:t>Destination</w:t>
+      </w:r>
+      <w:r>
+        <w:rPr>
+          <w:sz w:val="24"/>
+        </w:rPr>
+        <w:t xml:space="preserve">, sendo entregue a </w:t>
+      </w:r>
+      <w:r>
+        <w:rPr>
+          <w:i/>
+          <w:sz w:val="24"/>
+        </w:rPr>
+        <w:t>Gateway</w:t>
+      </w:r>
+      <w:r>
+        <w:rPr>
+          <w:sz w:val="24"/>
+        </w:rPr>
+        <w:t xml:space="preserve"> e saindo pela interface </w:t>
+      </w:r>
+      <w:r>
+        <w:rPr>
+          <w:i/>
+          <w:sz w:val="24"/>
+        </w:rPr>
+        <w:t>Iface</w:t>
+      </w:r>
+      <w:r>
+        <w:rPr>
+          <w:sz w:val="24"/>
+        </w:rPr>
+        <w:t>.</w:t>
+      </w:r>
+      <w:r>
+        <w:rPr>
+          <w:sz w:val="24"/>
+        </w:rPr>
+        <w:t xml:space="preserve"> </w:t>
+      </w:r>
+      <w:r>
+        <w:rPr>
+          <w:sz w:val="24"/>
+        </w:rPr>
+        <w:t>Mais concretamente:</w:t>
+      </w:r>
+    </w:p>
+    <w:p>
+      <w:pPr>
+        <w:pStyle w:val="PargrafodaLista"/>
+        <w:numPr>
+          <w:ilvl w:val="0"/>
+          <w:numId w:val="31"/>
+        </w:numPr>
+        <w:jc w:val="both"/>
+        <w:rPr>
+          <w:sz w:val="24"/>
+        </w:rPr>
+      </w:pPr>
+      <w:r>
+        <w:rPr>
+          <w:sz w:val="24"/>
+        </w:rPr>
+        <w:t>A</w:t>
+      </w:r>
+      <w:r>
+        <w:rPr>
+          <w:sz w:val="24"/>
+        </w:rPr>
+        <w:t xml:space="preserve"> primeira linha diz-nos que </w:t>
+      </w:r>
+      <w:r>
+        <w:rPr>
+          <w:sz w:val="24"/>
+        </w:rPr>
+        <w:t xml:space="preserve">foi enviado </w:t>
+      </w:r>
+      <w:r>
+        <w:rPr>
+          <w:sz w:val="24"/>
+        </w:rPr>
+        <w:t>um datagrama</w:t>
+      </w:r>
+      <w:r>
+        <w:rPr>
+          <w:sz w:val="24"/>
+        </w:rPr>
+        <w:t xml:space="preserve"> que</w:t>
+      </w:r>
+      <w:r>
+        <w:rPr>
+          <w:sz w:val="24"/>
+        </w:rPr>
+        <w:t xml:space="preserve"> tem como destino 10.0.0.0, sendo entregue a 0.0.0.0 </w:t>
+      </w:r>
+      <w:r>
+        <w:rPr>
+          <w:sz w:val="24"/>
+        </w:rPr>
+        <w:t>(</w:t>
+      </w:r>
+      <w:r>
+        <w:rPr>
+          <w:i/>
+          <w:sz w:val="24"/>
+        </w:rPr>
+        <w:t>default</w:t>
+      </w:r>
+      <w:r>
+        <w:rPr>
+          <w:sz w:val="24"/>
+        </w:rPr>
+        <w:t>)</w:t>
+      </w:r>
+      <w:r>
+        <w:rPr>
+          <w:sz w:val="24"/>
+        </w:rPr>
+        <w:t xml:space="preserve"> </w:t>
+      </w:r>
+      <w:r>
+        <w:rPr>
+          <w:sz w:val="24"/>
+        </w:rPr>
+        <w:t>e saindo pela interface eth0.</w:t>
+      </w:r>
+    </w:p>
+    <w:p>
+      <w:pPr>
+        <w:pStyle w:val="PargrafodaLista"/>
+        <w:numPr>
+          <w:ilvl w:val="0"/>
+          <w:numId w:val="31"/>
+        </w:numPr>
+        <w:jc w:val="both"/>
+        <w:rPr>
+          <w:sz w:val="24"/>
+        </w:rPr>
+      </w:pPr>
+      <w:r>
+        <w:rPr>
+          <w:sz w:val="24"/>
+        </w:rPr>
+        <w:t>A</w:t>
+      </w:r>
+      <w:r>
+        <w:rPr>
+          <w:sz w:val="24"/>
+        </w:rPr>
+        <w:t xml:space="preserve"> </w:t>
+      </w:r>
+      <w:r>
+        <w:rPr>
+          <w:sz w:val="24"/>
+        </w:rPr>
+        <w:t xml:space="preserve">segunda </w:t>
+      </w:r>
+      <w:r>
+        <w:rPr>
+          <w:sz w:val="24"/>
+        </w:rPr>
+        <w:t xml:space="preserve">linha diz-nos </w:t>
+      </w:r>
+      <w:r>
+        <w:rPr>
+          <w:sz w:val="24"/>
+        </w:rPr>
+        <w:t xml:space="preserve">que </w:t>
+      </w:r>
+      <w:r>
+        <w:rPr>
+          <w:sz w:val="24"/>
+        </w:rPr>
+        <w:t xml:space="preserve">foi enviado um datagrama que </w:t>
+      </w:r>
+      <w:r>
+        <w:rPr>
+          <w:sz w:val="24"/>
+        </w:rPr>
+        <w:t xml:space="preserve">tem como destino </w:t>
+      </w:r>
+      <w:r>
+        <w:rPr>
+          <w:sz w:val="24"/>
+        </w:rPr>
+        <w:t>10.0.1</w:t>
+      </w:r>
+      <w:r>
+        <w:rPr>
+          <w:sz w:val="24"/>
+        </w:rPr>
+        <w:t>.0</w:t>
+      </w:r>
+      <w:r>
+        <w:rPr>
+          <w:sz w:val="24"/>
+        </w:rPr>
+        <w:t>, sendo entregue a 0.0.0.0</w:t>
+      </w:r>
+      <w:r>
+        <w:rPr>
+          <w:sz w:val="24"/>
+        </w:rPr>
+        <w:t xml:space="preserve"> </w:t>
+      </w:r>
+      <w:r>
+        <w:rPr>
+          <w:sz w:val="24"/>
+        </w:rPr>
+        <w:t>e saindo pela interface eth</w:t>
+      </w:r>
+      <w:r>
+        <w:rPr>
+          <w:sz w:val="24"/>
+        </w:rPr>
+        <w:t>1</w:t>
+      </w:r>
+      <w:r>
+        <w:rPr>
+          <w:sz w:val="24"/>
+        </w:rPr>
+        <w:t>.</w:t>
+      </w:r>
+    </w:p>
+    <w:p>
+      <w:pPr>
+        <w:pStyle w:val="PargrafodaLista"/>
+        <w:numPr>
+          <w:ilvl w:val="0"/>
+          <w:numId w:val="31"/>
+        </w:numPr>
+        <w:jc w:val="both"/>
+        <w:rPr>
+          <w:sz w:val="24"/>
+        </w:rPr>
+      </w:pPr>
+      <w:r>
+        <w:rPr>
+          <w:sz w:val="24"/>
+        </w:rPr>
+        <w:t>A</w:t>
+      </w:r>
+      <w:r>
+        <w:rPr>
+          <w:sz w:val="24"/>
+        </w:rPr>
+        <w:t xml:space="preserve"> </w:t>
+      </w:r>
+      <w:r>
+        <w:rPr>
+          <w:sz w:val="24"/>
+        </w:rPr>
+        <w:t>terceira</w:t>
+      </w:r>
+      <w:r>
+        <w:rPr>
+          <w:sz w:val="24"/>
+        </w:rPr>
+        <w:t xml:space="preserve"> linha diz-nos que </w:t>
+      </w:r>
+      <w:r>
+        <w:rPr>
+          <w:sz w:val="24"/>
+        </w:rPr>
+        <w:t xml:space="preserve">foi enviado um datagrama que </w:t>
+      </w:r>
+      <w:r>
+        <w:rPr>
+          <w:sz w:val="24"/>
+        </w:rPr>
+        <w:t xml:space="preserve">tem </w:t>
+      </w:r>
+      <w:r>
+        <w:rPr>
+          <w:sz w:val="24"/>
+        </w:rPr>
+        <w:t xml:space="preserve">como destino </w:t>
+      </w:r>
+      <w:r>
+        <w:rPr>
+          <w:sz w:val="24"/>
+        </w:rPr>
+        <w:t>10.0.2</w:t>
+      </w:r>
+      <w:r>
+        <w:rPr>
+          <w:sz w:val="24"/>
+        </w:rPr>
+        <w:t xml:space="preserve">.0, sendo entregue a </w:t>
+      </w:r>
+      <w:r>
+        <w:rPr>
+          <w:sz w:val="24"/>
+        </w:rPr>
+        <w:t>10.0.0.2</w:t>
+      </w:r>
+      <w:r>
+        <w:rPr>
+          <w:sz w:val="24"/>
+        </w:rPr>
+        <w:t xml:space="preserve"> e saindo pela interface eth0.</w:t>
+      </w:r>
+    </w:p>
+    <w:p>
+      <w:pPr>
+        <w:pStyle w:val="PargrafodaLista"/>
+        <w:numPr>
+          <w:ilvl w:val="0"/>
+          <w:numId w:val="31"/>
+        </w:numPr>
+        <w:jc w:val="both"/>
+        <w:rPr>
+          <w:sz w:val="24"/>
+        </w:rPr>
+      </w:pPr>
+      <w:r>
+        <w:rPr>
+          <w:sz w:val="24"/>
+        </w:rPr>
+        <w:t>A</w:t>
+      </w:r>
+      <w:r>
+        <w:rPr>
+          <w:sz w:val="24"/>
+        </w:rPr>
+        <w:t xml:space="preserve"> </w:t>
+      </w:r>
+      <w:r>
+        <w:rPr>
+          <w:sz w:val="24"/>
+        </w:rPr>
+        <w:t>quarta</w:t>
+      </w:r>
+      <w:r>
+        <w:rPr>
+          <w:sz w:val="24"/>
+        </w:rPr>
+        <w:t xml:space="preserve"> linha diz-nos que</w:t>
+      </w:r>
+      <w:r>
+        <w:rPr>
+          <w:sz w:val="24"/>
+        </w:rPr>
+        <w:t xml:space="preserve"> </w:t>
+      </w:r>
+      <w:r>
+        <w:rPr>
+          <w:sz w:val="24"/>
+        </w:rPr>
+        <w:t xml:space="preserve">foi enviado um datagrama que </w:t>
+      </w:r>
+      <w:r>
+        <w:rPr>
+          <w:sz w:val="24"/>
+        </w:rPr>
+        <w:t xml:space="preserve">tem como destino </w:t>
+      </w:r>
+      <w:r>
+        <w:rPr>
+          <w:sz w:val="24"/>
+        </w:rPr>
+        <w:t>10.0.3</w:t>
+      </w:r>
+      <w:r>
+        <w:rPr>
+          <w:sz w:val="24"/>
+        </w:rPr>
+        <w:t>.0, sendo entregue a 0.0.0.0</w:t>
+      </w:r>
+      <w:r>
+        <w:rPr>
+          <w:sz w:val="24"/>
+        </w:rPr>
+        <w:t xml:space="preserve"> </w:t>
+      </w:r>
+      <w:r>
+        <w:rPr>
+          <w:sz w:val="24"/>
+        </w:rPr>
+        <w:t>e saindo pela interface eth</w:t>
+      </w:r>
+      <w:r>
+        <w:rPr>
+          <w:sz w:val="24"/>
+        </w:rPr>
+        <w:t>2</w:t>
+      </w:r>
+      <w:r>
+        <w:rPr>
+          <w:sz w:val="24"/>
+        </w:rPr>
+        <w:t>.</w:t>
+      </w:r>
+    </w:p>
+    <w:p>
+      <w:pPr>
+        <w:pStyle w:val="PargrafodaLista"/>
+        <w:numPr>
+          <w:ilvl w:val="0"/>
+          <w:numId w:val="31"/>
+        </w:numPr>
+        <w:jc w:val="both"/>
+        <w:rPr>
+          <w:sz w:val="24"/>
+        </w:rPr>
+      </w:pPr>
+      <w:r>
+        <w:rPr>
+          <w:sz w:val="24"/>
+        </w:rPr>
+        <w:t>A</w:t>
+      </w:r>
+      <w:r>
+        <w:rPr>
+          <w:sz w:val="24"/>
+        </w:rPr>
+        <w:t xml:space="preserve"> </w:t>
+      </w:r>
+      <w:r>
+        <w:rPr>
+          <w:sz w:val="24"/>
+        </w:rPr>
+        <w:t>quinta</w:t>
+      </w:r>
+      <w:r>
+        <w:rPr>
+          <w:sz w:val="24"/>
+        </w:rPr>
+        <w:t xml:space="preserve"> linha diz-nos que</w:t>
+      </w:r>
+      <w:r>
+        <w:rPr>
+          <w:sz w:val="24"/>
+        </w:rPr>
+        <w:t xml:space="preserve"> </w:t>
+      </w:r>
+      <w:r>
+        <w:rPr>
+          <w:sz w:val="24"/>
+        </w:rPr>
+        <w:t>foi enviado um datagrama que</w:t>
+      </w:r>
+      <w:r>
+        <w:rPr>
+          <w:sz w:val="24"/>
+        </w:rPr>
+        <w:t xml:space="preserve"> tem como destino </w:t>
+      </w:r>
+      <w:r>
+        <w:rPr>
+          <w:sz w:val="24"/>
+        </w:rPr>
+        <w:t>10.0.4</w:t>
+      </w:r>
+      <w:r>
+        <w:rPr>
+          <w:sz w:val="24"/>
+        </w:rPr>
+        <w:t>.0</w:t>
+      </w:r>
+      <w:r>
+        <w:rPr>
+          <w:sz w:val="24"/>
+        </w:rPr>
+        <w:t>, sendo entregue a 0.0.0.0</w:t>
+      </w:r>
+      <w:r>
+        <w:rPr>
+          <w:sz w:val="24"/>
+        </w:rPr>
+        <w:t xml:space="preserve"> </w:t>
+      </w:r>
+      <w:r>
+        <w:rPr>
+          <w:sz w:val="24"/>
+        </w:rPr>
+        <w:t>e saindo pela interface eth</w:t>
+      </w:r>
+      <w:r>
+        <w:rPr>
+          <w:sz w:val="24"/>
+        </w:rPr>
+        <w:t>3</w:t>
+      </w:r>
+      <w:r>
+        <w:rPr>
+          <w:sz w:val="24"/>
+        </w:rPr>
+        <w:t>.</w:t>
+      </w:r>
+    </w:p>
+    <w:p>
+      <w:pPr>
+        <w:pStyle w:val="PargrafodaLista"/>
+        <w:numPr>
+          <w:ilvl w:val="0"/>
+          <w:numId w:val="31"/>
+        </w:numPr>
+        <w:jc w:val="both"/>
+        <w:rPr>
+          <w:sz w:val="24"/>
+        </w:rPr>
+      </w:pPr>
+      <w:r>
+        <w:rPr>
+          <w:sz w:val="24"/>
+        </w:rPr>
+        <w:t>A</w:t>
+      </w:r>
+      <w:r>
+        <w:rPr>
+          <w:sz w:val="24"/>
+        </w:rPr>
+        <w:t xml:space="preserve"> </w:t>
+      </w:r>
+      <w:r>
+        <w:rPr>
+          <w:sz w:val="24"/>
+        </w:rPr>
+        <w:t xml:space="preserve">sexta </w:t>
+      </w:r>
+      <w:r>
+        <w:rPr>
+          <w:sz w:val="24"/>
+        </w:rPr>
+        <w:t>linha diz-nos que</w:t>
+      </w:r>
+      <w:r>
+        <w:rPr>
+          <w:sz w:val="24"/>
+        </w:rPr>
+        <w:t xml:space="preserve"> </w:t>
+      </w:r>
+      <w:r>
+        <w:rPr>
+          <w:sz w:val="24"/>
+        </w:rPr>
+        <w:t xml:space="preserve">foi enviado um datagrama que </w:t>
+      </w:r>
+      <w:r>
+        <w:rPr>
+          <w:sz w:val="24"/>
+        </w:rPr>
+        <w:t xml:space="preserve">tem como destino </w:t>
+      </w:r>
+      <w:r>
+        <w:rPr>
+          <w:sz w:val="24"/>
+        </w:rPr>
+        <w:t>10.0.5</w:t>
+      </w:r>
+      <w:r>
+        <w:rPr>
+          <w:sz w:val="24"/>
+        </w:rPr>
+        <w:t xml:space="preserve">.0, sendo entregue a </w:t>
+      </w:r>
+      <w:r>
+        <w:rPr>
+          <w:sz w:val="24"/>
+        </w:rPr>
+        <w:t>10.0.1</w:t>
+      </w:r>
+      <w:r>
+        <w:rPr>
+          <w:sz w:val="24"/>
+        </w:rPr>
+        <w:t>.2</w:t>
+      </w:r>
+      <w:r>
+        <w:rPr>
+          <w:sz w:val="24"/>
+        </w:rPr>
+        <w:t xml:space="preserve"> e saindo pela interface eth</w:t>
+      </w:r>
+      <w:r>
+        <w:rPr>
+          <w:sz w:val="24"/>
+        </w:rPr>
+        <w:t>1</w:t>
+      </w:r>
+      <w:r>
+        <w:rPr>
+          <w:sz w:val="24"/>
+        </w:rPr>
+        <w:t>.</w:t>
+      </w:r>
+    </w:p>
+    <w:p>
+      <w:pPr>
+        <w:pStyle w:val="PargrafodaLista"/>
+        <w:numPr>
+          <w:ilvl w:val="0"/>
+          <w:numId w:val="31"/>
+        </w:numPr>
+        <w:jc w:val="both"/>
+        <w:rPr>
+          <w:sz w:val="24"/>
+        </w:rPr>
+      </w:pPr>
+      <w:r>
+        <w:rPr>
+          <w:sz w:val="24"/>
+        </w:rPr>
+        <w:t>A</w:t>
+      </w:r>
+      <w:r>
+        <w:rPr>
+          <w:sz w:val="24"/>
+        </w:rPr>
+        <w:t xml:space="preserve"> </w:t>
+      </w:r>
+      <w:r>
+        <w:rPr>
+          <w:sz w:val="24"/>
+        </w:rPr>
+        <w:t>sétima</w:t>
+      </w:r>
+      <w:r>
+        <w:rPr>
+          <w:sz w:val="24"/>
+        </w:rPr>
+        <w:t xml:space="preserve"> linha diz-nos que</w:t>
+      </w:r>
+      <w:r>
+        <w:rPr>
+          <w:sz w:val="24"/>
+        </w:rPr>
+        <w:t xml:space="preserve"> </w:t>
+      </w:r>
+      <w:r>
+        <w:rPr>
+          <w:sz w:val="24"/>
+        </w:rPr>
+        <w:t xml:space="preserve">foi enviado um datagrama que </w:t>
+      </w:r>
+      <w:r>
+        <w:rPr>
+          <w:sz w:val="24"/>
+        </w:rPr>
+        <w:t xml:space="preserve">tem como destino </w:t>
+      </w:r>
+      <w:r>
+        <w:rPr>
+          <w:sz w:val="24"/>
+        </w:rPr>
+        <w:t>10.0.6</w:t>
+      </w:r>
+      <w:r>
+        <w:rPr>
+          <w:sz w:val="24"/>
+        </w:rPr>
+        <w:t xml:space="preserve">.0, sendo entregue a </w:t>
+      </w:r>
+      <w:r>
+        <w:rPr>
+          <w:sz w:val="24"/>
+        </w:rPr>
+        <w:t>10.0.0.2</w:t>
+      </w:r>
+      <w:r>
+        <w:rPr>
+          <w:sz w:val="24"/>
+        </w:rPr>
+        <w:t xml:space="preserve"> e saindo pela interface eth0.</w:t>
+      </w:r>
+    </w:p>
+    <w:p>
+      <w:pPr>
+        <w:ind w:left="1068"/>
+        <w:jc w:val="both"/>
+        <w:rPr>
+          <w:sz w:val="24"/>
+        </w:rPr>
+      </w:pPr>
+      <w:r>
+        <w:rPr>
+          <w:sz w:val="24"/>
+        </w:rPr>
+        <w:t>0.0.0.0 – são o próprio router</w:t>
+      </w:r>
+      <w:bookmarkStart w:id="0" w:name="_GoBack"/>
+      <w:bookmarkEnd w:id="0"/>
+    </w:p>
+    <w:p>
+      <w:pPr>
+        <w:ind w:left="1068"/>
+        <w:jc w:val="both"/>
+        <w:rPr>
+          <w:sz w:val="24"/>
+        </w:rPr>
+      </w:pPr>
+      <w:r>
+        <w:rPr>
+          <w:sz w:val="24"/>
+        </w:rPr>
+        <w:t xml:space="preserve">U – está ligado fisicamente  </w:t>
+      </w:r>
+    </w:p>
+    <w:p>
+      <w:pPr>
+        <w:ind w:left="1068"/>
+        <w:jc w:val="both"/>
+        <w:rPr>
+          <w:sz w:val="24"/>
+        </w:rPr>
+      </w:pPr>
+      <w:r>
+        <w:rPr>
+          <w:sz w:val="24"/>
+        </w:rPr>
+        <w:t>G – gateway</w:t>
+      </w:r>
+    </w:p>
+    <w:p>
+      <w:pPr>
+        <w:pStyle w:val="PargrafodaLista"/>
+        <w:ind w:left="1068"/>
+        <w:jc w:val="both"/>
+        <w:rPr>
+          <w:sz w:val="24"/>
+        </w:rPr>
+      </w:pPr>
+    </w:p>
+    <w:p>
+      <w:pPr>
+        <w:pStyle w:val="PargrafodaLista"/>
         <w:numPr>
           <w:ilvl w:val="0"/>
           <w:numId w:val="28"/>
@@ -5193,7 +6018,6 @@
           <w:b/>
           <w:sz w:val="24"/>
         </w:rPr>
-        <w:lastRenderedPageBreak/>
         <w:t>Diga, justificando, se está a ser usado encaminhamento estático ou dinâmico (s</w:t>
       </w:r>
       <w:r>
@@ -5268,7 +6092,15 @@
           <w:b/>
           <w:sz w:val="24"/>
         </w:rPr>
-        <w:t xml:space="preserve"> delete para o efeito. Que implicações tem esta medida para os utilizadores da empresa que acedem ao servidor. Justifique.</w:t>
+        <w:t xml:space="preserve"> delete </w:t>
+      </w:r>
+      <w:r>
+        <w:rPr>
+          <w:b/>
+          <w:sz w:val="24"/>
+        </w:rPr>
+        <w:lastRenderedPageBreak/>
+        <w:t>para o efeito. Que implicações tem esta medida para os utilizadores da empresa que acedem ao servidor. Justifique.</w:t>
       </w:r>
     </w:p>
     <w:p>
@@ -5453,8 +6285,6 @@
         </w:rPr>
         <w:t>s</w:t>
       </w:r>
-      <w:bookmarkStart w:id="0" w:name="_GoBack"/>
-      <w:bookmarkEnd w:id="0"/>
     </w:p>
     <w:p>
       <w:pPr>
@@ -7415,6 +8245,119 @@
     </w:lvl>
   </w:abstractNum>
   <w:abstractNum w:abstractNumId="17" w15:restartNumberingAfterBreak="0">
+    <w:nsid w:val="562C136F"/>
+    <w:multiLevelType w:val="hybridMultilevel"/>
+    <w:tmpl w:val="2A742F60"/>
+    <w:lvl w:ilvl="0" w:tplc="5EC051F8">
+      <w:start w:val="3"/>
+      <w:numFmt w:val="bullet"/>
+      <w:lvlText w:val=""/>
+      <w:lvlJc w:val="left"/>
+      <w:pPr>
+        <w:ind w:left="1776" w:hanging="360"/>
+      </w:pPr>
+      <w:rPr>
+        <w:rFonts w:ascii="Symbol" w:eastAsiaTheme="minorHAnsi" w:hAnsi="Symbol" w:cstheme="minorBidi" w:hint="default"/>
+      </w:rPr>
+    </w:lvl>
+    <w:lvl w:ilvl="1" w:tplc="04090003" w:tentative="1">
+      <w:start w:val="1"/>
+      <w:numFmt w:val="bullet"/>
+      <w:lvlText w:val="o"/>
+      <w:lvlJc w:val="left"/>
+      <w:pPr>
+        <w:ind w:left="2496" w:hanging="360"/>
+      </w:pPr>
+      <w:rPr>
+        <w:rFonts w:ascii="Courier New" w:hAnsi="Courier New" w:cs="Courier New" w:hint="default"/>
+      </w:rPr>
+    </w:lvl>
+    <w:lvl w:ilvl="2" w:tplc="04090005" w:tentative="1">
+      <w:start w:val="1"/>
+      <w:numFmt w:val="bullet"/>
+      <w:lvlText w:val=""/>
+      <w:lvlJc w:val="left"/>
+      <w:pPr>
+        <w:ind w:left="3216" w:hanging="360"/>
+      </w:pPr>
+      <w:rPr>
+        <w:rFonts w:ascii="Wingdings" w:hAnsi="Wingdings" w:hint="default"/>
+      </w:rPr>
+    </w:lvl>
+    <w:lvl w:ilvl="3" w:tplc="04090001" w:tentative="1">
+      <w:start w:val="1"/>
+      <w:numFmt w:val="bullet"/>
+      <w:lvlText w:val=""/>
+      <w:lvlJc w:val="left"/>
+      <w:pPr>
+        <w:ind w:left="3936" w:hanging="360"/>
+      </w:pPr>
+      <w:rPr>
+        <w:rFonts w:ascii="Symbol" w:hAnsi="Symbol" w:hint="default"/>
+      </w:rPr>
+    </w:lvl>
+    <w:lvl w:ilvl="4" w:tplc="04090003" w:tentative="1">
+      <w:start w:val="1"/>
+      <w:numFmt w:val="bullet"/>
+      <w:lvlText w:val="o"/>
+      <w:lvlJc w:val="left"/>
+      <w:pPr>
+        <w:ind w:left="4656" w:hanging="360"/>
+      </w:pPr>
+      <w:rPr>
+        <w:rFonts w:ascii="Courier New" w:hAnsi="Courier New" w:cs="Courier New" w:hint="default"/>
+      </w:rPr>
+    </w:lvl>
+    <w:lvl w:ilvl="5" w:tplc="04090005" w:tentative="1">
+      <w:start w:val="1"/>
+      <w:numFmt w:val="bullet"/>
+      <w:lvlText w:val=""/>
+      <w:lvlJc w:val="left"/>
+      <w:pPr>
+        <w:ind w:left="5376" w:hanging="360"/>
+      </w:pPr>
+      <w:rPr>
+        <w:rFonts w:ascii="Wingdings" w:hAnsi="Wingdings" w:hint="default"/>
+      </w:rPr>
+    </w:lvl>
+    <w:lvl w:ilvl="6" w:tplc="04090001" w:tentative="1">
+      <w:start w:val="1"/>
+      <w:numFmt w:val="bullet"/>
+      <w:lvlText w:val=""/>
+      <w:lvlJc w:val="left"/>
+      <w:pPr>
+        <w:ind w:left="6096" w:hanging="360"/>
+      </w:pPr>
+      <w:rPr>
+        <w:rFonts w:ascii="Symbol" w:hAnsi="Symbol" w:hint="default"/>
+      </w:rPr>
+    </w:lvl>
+    <w:lvl w:ilvl="7" w:tplc="04090003" w:tentative="1">
+      <w:start w:val="1"/>
+      <w:numFmt w:val="bullet"/>
+      <w:lvlText w:val="o"/>
+      <w:lvlJc w:val="left"/>
+      <w:pPr>
+        <w:ind w:left="6816" w:hanging="360"/>
+      </w:pPr>
+      <w:rPr>
+        <w:rFonts w:ascii="Courier New" w:hAnsi="Courier New" w:cs="Courier New" w:hint="default"/>
+      </w:rPr>
+    </w:lvl>
+    <w:lvl w:ilvl="8" w:tplc="04090005" w:tentative="1">
+      <w:start w:val="1"/>
+      <w:numFmt w:val="bullet"/>
+      <w:lvlText w:val=""/>
+      <w:lvlJc w:val="left"/>
+      <w:pPr>
+        <w:ind w:left="7536" w:hanging="360"/>
+      </w:pPr>
+      <w:rPr>
+        <w:rFonts w:ascii="Wingdings" w:hAnsi="Wingdings" w:hint="default"/>
+      </w:rPr>
+    </w:lvl>
+  </w:abstractNum>
+  <w:abstractNum w:abstractNumId="18" w15:restartNumberingAfterBreak="0">
     <w:nsid w:val="610A7B4A"/>
     <w:multiLevelType w:val="hybridMultilevel"/>
     <w:tmpl w:val="DD0835B0"/>
@@ -7503,7 +8446,7 @@
       </w:pPr>
     </w:lvl>
   </w:abstractNum>
-  <w:abstractNum w:abstractNumId="18" w15:restartNumberingAfterBreak="0">
+  <w:abstractNum w:abstractNumId="19" w15:restartNumberingAfterBreak="0">
     <w:nsid w:val="62F50DBB"/>
     <w:multiLevelType w:val="hybridMultilevel"/>
     <w:tmpl w:val="CA940322"/>
@@ -7589,7 +8532,7 @@
       </w:pPr>
     </w:lvl>
   </w:abstractNum>
-  <w:abstractNum w:abstractNumId="19" w15:restartNumberingAfterBreak="0">
+  <w:abstractNum w:abstractNumId="20" w15:restartNumberingAfterBreak="0">
     <w:nsid w:val="67014E2B"/>
     <w:multiLevelType w:val="hybridMultilevel"/>
     <w:tmpl w:val="ACD871B4"/>
@@ -7679,7 +8622,7 @@
       </w:pPr>
     </w:lvl>
   </w:abstractNum>
-  <w:abstractNum w:abstractNumId="20" w15:restartNumberingAfterBreak="0">
+  <w:abstractNum w:abstractNumId="21" w15:restartNumberingAfterBreak="0">
     <w:nsid w:val="68CE711E"/>
     <w:multiLevelType w:val="hybridMultilevel"/>
     <w:tmpl w:val="AC2EE6C6"/>
@@ -7769,7 +8712,7 @@
       </w:pPr>
     </w:lvl>
   </w:abstractNum>
-  <w:abstractNum w:abstractNumId="21" w15:restartNumberingAfterBreak="0">
+  <w:abstractNum w:abstractNumId="22" w15:restartNumberingAfterBreak="0">
     <w:nsid w:val="6A7378F1"/>
     <w:multiLevelType w:val="hybridMultilevel"/>
     <w:tmpl w:val="A4B2AEC0"/>
@@ -7858,7 +8801,7 @@
       </w:pPr>
     </w:lvl>
   </w:abstractNum>
-  <w:abstractNum w:abstractNumId="22" w15:restartNumberingAfterBreak="0">
+  <w:abstractNum w:abstractNumId="23" w15:restartNumberingAfterBreak="0">
     <w:nsid w:val="6C862709"/>
     <w:multiLevelType w:val="hybridMultilevel"/>
     <w:tmpl w:val="675A64A0"/>
@@ -7947,7 +8890,7 @@
       </w:pPr>
     </w:lvl>
   </w:abstractNum>
-  <w:abstractNum w:abstractNumId="23" w15:restartNumberingAfterBreak="0">
+  <w:abstractNum w:abstractNumId="24" w15:restartNumberingAfterBreak="0">
     <w:nsid w:val="6D0E7CDA"/>
     <w:multiLevelType w:val="hybridMultilevel"/>
     <w:tmpl w:val="1FAC7DAC"/>
@@ -8033,7 +8976,7 @@
       </w:pPr>
     </w:lvl>
   </w:abstractNum>
-  <w:abstractNum w:abstractNumId="24" w15:restartNumberingAfterBreak="0">
+  <w:abstractNum w:abstractNumId="25" w15:restartNumberingAfterBreak="0">
     <w:nsid w:val="6E730D0E"/>
     <w:multiLevelType w:val="hybridMultilevel"/>
     <w:tmpl w:val="E042EAD6"/>
@@ -8123,7 +9066,7 @@
       </w:pPr>
     </w:lvl>
   </w:abstractNum>
-  <w:abstractNum w:abstractNumId="25" w15:restartNumberingAfterBreak="0">
+  <w:abstractNum w:abstractNumId="26" w15:restartNumberingAfterBreak="0">
     <w:nsid w:val="70B177DD"/>
     <w:multiLevelType w:val="hybridMultilevel"/>
     <w:tmpl w:val="4FBAF450"/>
@@ -8212,7 +9155,7 @@
       </w:pPr>
     </w:lvl>
   </w:abstractNum>
-  <w:abstractNum w:abstractNumId="26" w15:restartNumberingAfterBreak="0">
+  <w:abstractNum w:abstractNumId="27" w15:restartNumberingAfterBreak="0">
     <w:nsid w:val="78AD47A0"/>
     <w:multiLevelType w:val="hybridMultilevel"/>
     <w:tmpl w:val="E578C85A"/>
@@ -8301,7 +9244,7 @@
       </w:pPr>
     </w:lvl>
   </w:abstractNum>
-  <w:abstractNum w:abstractNumId="27" w15:restartNumberingAfterBreak="0">
+  <w:abstractNum w:abstractNumId="28" w15:restartNumberingAfterBreak="0">
     <w:nsid w:val="7CF50DA2"/>
     <w:multiLevelType w:val="hybridMultilevel"/>
     <w:tmpl w:val="EF0640AE"/>
@@ -8390,7 +9333,7 @@
       </w:pPr>
     </w:lvl>
   </w:abstractNum>
-  <w:abstractNum w:abstractNumId="28" w15:restartNumberingAfterBreak="0">
+  <w:abstractNum w:abstractNumId="29" w15:restartNumberingAfterBreak="0">
     <w:nsid w:val="7DB6037D"/>
     <w:multiLevelType w:val="hybridMultilevel"/>
     <w:tmpl w:val="C3E6E78E"/>
@@ -8479,7 +9422,7 @@
       </w:pPr>
     </w:lvl>
   </w:abstractNum>
-  <w:abstractNum w:abstractNumId="29" w15:restartNumberingAfterBreak="0">
+  <w:abstractNum w:abstractNumId="30" w15:restartNumberingAfterBreak="0">
     <w:nsid w:val="7F7155C0"/>
     <w:multiLevelType w:val="hybridMultilevel"/>
     <w:tmpl w:val="F1E234E0"/>
@@ -8566,13 +9509,13 @@
     </w:lvl>
   </w:abstractNum>
   <w:num w:numId="1">
-    <w:abstractNumId w:val="23"/>
+    <w:abstractNumId w:val="24"/>
   </w:num>
   <w:num w:numId="2">
-    <w:abstractNumId w:val="29"/>
+    <w:abstractNumId w:val="30"/>
   </w:num>
   <w:num w:numId="3">
-    <w:abstractNumId w:val="18"/>
+    <w:abstractNumId w:val="19"/>
   </w:num>
   <w:num w:numId="4">
     <w:abstractNumId w:val="8"/>
@@ -8581,7 +9524,7 @@
     <w:abstractNumId w:val="15"/>
   </w:num>
   <w:num w:numId="6">
-    <w:abstractNumId w:val="21"/>
+    <w:abstractNumId w:val="22"/>
   </w:num>
   <w:num w:numId="7">
     <w:abstractNumId w:val="0"/>
@@ -8593,13 +9536,13 @@
     <w:abstractNumId w:val="12"/>
   </w:num>
   <w:num w:numId="10">
-    <w:abstractNumId w:val="24"/>
+    <w:abstractNumId w:val="25"/>
   </w:num>
   <w:num w:numId="11">
     <w:abstractNumId w:val="3"/>
   </w:num>
   <w:num w:numId="12">
-    <w:abstractNumId w:val="28"/>
+    <w:abstractNumId w:val="29"/>
   </w:num>
   <w:num w:numId="13">
     <w:abstractNumId w:val="2"/>
@@ -8608,10 +9551,10 @@
     <w:abstractNumId w:val="6"/>
   </w:num>
   <w:num w:numId="15">
-    <w:abstractNumId w:val="20"/>
+    <w:abstractNumId w:val="21"/>
   </w:num>
   <w:num w:numId="16">
-    <w:abstractNumId w:val="26"/>
+    <w:abstractNumId w:val="27"/>
   </w:num>
   <w:num w:numId="17">
     <w:abstractNumId w:val="5"/>
@@ -8620,22 +9563,22 @@
     <w:abstractNumId w:val="7"/>
   </w:num>
   <w:num w:numId="19">
-    <w:abstractNumId w:val="19"/>
+    <w:abstractNumId w:val="20"/>
   </w:num>
   <w:num w:numId="20">
     <w:abstractNumId w:val="4"/>
   </w:num>
   <w:num w:numId="21">
-    <w:abstractNumId w:val="22"/>
+    <w:abstractNumId w:val="23"/>
   </w:num>
   <w:num w:numId="22">
-    <w:abstractNumId w:val="27"/>
+    <w:abstractNumId w:val="28"/>
   </w:num>
   <w:num w:numId="23">
     <w:abstractNumId w:val="13"/>
   </w:num>
   <w:num w:numId="24">
-    <w:abstractNumId w:val="17"/>
+    <w:abstractNumId w:val="18"/>
   </w:num>
   <w:num w:numId="25">
     <w:abstractNumId w:val="16"/>
@@ -8647,13 +9590,16 @@
     <w:abstractNumId w:val="10"/>
   </w:num>
   <w:num w:numId="28">
-    <w:abstractNumId w:val="25"/>
+    <w:abstractNumId w:val="26"/>
   </w:num>
   <w:num w:numId="29">
     <w:abstractNumId w:val="14"/>
   </w:num>
   <w:num w:numId="30">
     <w:abstractNumId w:val="9"/>
+  </w:num>
+  <w:num w:numId="31">
+    <w:abstractNumId w:val="17"/>
   </w:num>
 </w:numbering>
 </file>
@@ -9546,7 +10492,7 @@
 </file>
 
 <file path=customXml/itemProps1.xml><?xml version="1.0" encoding="utf-8"?>
-<ds:datastoreItem xmlns:ds="http://schemas.openxmlformats.org/officeDocument/2006/customXml" ds:itemID="{6E2DA635-C369-4C82-8DAF-814233F887B2}">
+<ds:datastoreItem xmlns:ds="http://schemas.openxmlformats.org/officeDocument/2006/customXml" ds:itemID="{82C076BD-9A16-4428-8D86-9366C679A8C8}">
   <ds:schemaRefs>
     <ds:schemaRef ds:uri="http://schemas.openxmlformats.org/officeDocument/2006/bibliography"/>
   </ds:schemaRefs>

</xml_diff>

<commit_message>
Corrigido erro na conversão bin/dec (192 -> 224)
</commit_message>
<xml_diff>
--- a/TP4/TP4-Relatório.docx
+++ b/TP4/TP4-Relatório.docx
@@ -271,7 +271,7 @@
       <w:r>
         <w:rPr>
           <w:noProof/>
-          <w:lang w:eastAsia="pt-PT"/>
+          <w:lang w:val="en-US"/>
         </w:rPr>
         <w:drawing>
           <wp:inline distT="0" distB="0" distL="0" distR="0">
@@ -546,7 +546,7 @@
       <w:r>
         <w:rPr>
           <w:noProof/>
-          <w:lang w:eastAsia="pt-PT"/>
+          <w:lang w:val="en-US"/>
         </w:rPr>
         <w:drawing>
           <wp:inline distT="0" distB="0" distL="0" distR="0">
@@ -661,31 +661,33 @@
           <w:sz w:val="24"/>
           <w:szCs w:val="24"/>
         </w:rPr>
-        <w:t xml:space="preserve"> três </w:t>
+        <w:t xml:space="preserve"> três datagramas </w:t>
+      </w:r>
+      <w:r>
+        <w:rPr>
+          <w:sz w:val="24"/>
+          <w:szCs w:val="24"/>
+        </w:rPr>
+        <w:t xml:space="preserve">(correspondentes a um </w:t>
       </w:r>
       <w:proofErr w:type="spellStart"/>
       <w:r>
         <w:rPr>
-          <w:sz w:val="24"/>
-          <w:szCs w:val="24"/>
-        </w:rPr>
-        <w:t>datagramas</w:t>
+          <w:i/>
+          <w:sz w:val="24"/>
+          <w:szCs w:val="24"/>
+        </w:rPr>
+        <w:t>echo</w:t>
       </w:r>
       <w:proofErr w:type="spellEnd"/>
       <w:r>
         <w:rPr>
+          <w:i/>
           <w:sz w:val="24"/>
           <w:szCs w:val="24"/>
         </w:rPr>
         <w:t xml:space="preserve"> </w:t>
       </w:r>
-      <w:r>
-        <w:rPr>
-          <w:sz w:val="24"/>
-          <w:szCs w:val="24"/>
-        </w:rPr>
-        <w:t xml:space="preserve">(correspondentes a um </w:t>
-      </w:r>
       <w:proofErr w:type="spellStart"/>
       <w:r>
         <w:rPr>
@@ -693,47 +695,29 @@
           <w:sz w:val="24"/>
           <w:szCs w:val="24"/>
         </w:rPr>
-        <w:t>echo</w:t>
+        <w:t>request</w:t>
       </w:r>
       <w:proofErr w:type="spellEnd"/>
       <w:r>
         <w:rPr>
+          <w:sz w:val="24"/>
+          <w:szCs w:val="24"/>
+        </w:rPr>
+        <w:t xml:space="preserve">) </w:t>
+      </w:r>
+      <w:r>
+        <w:rPr>
+          <w:sz w:val="24"/>
+          <w:szCs w:val="24"/>
+        </w:rPr>
+        <w:t>com o campo TTL (</w:t>
+      </w:r>
+      <w:r>
+        <w:rPr>
           <w:i/>
           <w:sz w:val="24"/>
           <w:szCs w:val="24"/>
         </w:rPr>
-        <w:t xml:space="preserve"> </w:t>
-      </w:r>
-      <w:proofErr w:type="spellStart"/>
-      <w:r>
-        <w:rPr>
-          <w:i/>
-          <w:sz w:val="24"/>
-          <w:szCs w:val="24"/>
-        </w:rPr>
-        <w:t>request</w:t>
-      </w:r>
-      <w:proofErr w:type="spellEnd"/>
-      <w:r>
-        <w:rPr>
-          <w:sz w:val="24"/>
-          <w:szCs w:val="24"/>
-        </w:rPr>
-        <w:t xml:space="preserve">) </w:t>
-      </w:r>
-      <w:r>
-        <w:rPr>
-          <w:sz w:val="24"/>
-          <w:szCs w:val="24"/>
-        </w:rPr>
-        <w:t>com o campo TTL (</w:t>
-      </w:r>
-      <w:r>
-        <w:rPr>
-          <w:i/>
-          <w:sz w:val="24"/>
-          <w:szCs w:val="24"/>
-        </w:rPr>
         <w:t>Time To Live</w:t>
       </w:r>
       <w:r>
@@ -757,7 +741,7 @@
           <w:noProof/>
           <w:sz w:val="24"/>
           <w:szCs w:val="24"/>
-          <w:lang w:eastAsia="pt-PT"/>
+          <w:lang w:val="en-US"/>
         </w:rPr>
         <w:drawing>
           <wp:inline distT="0" distB="0" distL="0" distR="0" wp14:anchorId="59AE3AEE" wp14:editId="0C17A31E">
@@ -1022,7 +1006,7 @@
           <w:noProof/>
           <w:sz w:val="24"/>
           <w:szCs w:val="24"/>
-          <w:lang w:eastAsia="pt-PT"/>
+          <w:lang w:val="en-US"/>
         </w:rPr>
         <w:drawing>
           <wp:inline distT="0" distB="0" distL="0" distR="0">
@@ -1098,45 +1082,47 @@
           <w:szCs w:val="24"/>
         </w:rPr>
         <w:lastRenderedPageBreak/>
-        <w:t xml:space="preserve">De seguida, são enviados mais três </w:t>
+        <w:t>De seguida, são enviados mais três datagramas com o campo T</w:t>
+      </w:r>
+      <w:r>
+        <w:rPr>
+          <w:sz w:val="24"/>
+          <w:szCs w:val="24"/>
+        </w:rPr>
+        <w:t>TL igual a 2, ocorrendo o me</w:t>
+      </w:r>
+      <w:r>
+        <w:rPr>
+          <w:sz w:val="24"/>
+          <w:szCs w:val="24"/>
+        </w:rPr>
+        <w:t xml:space="preserve">smo (sendo que a mensagem ICMP, </w:t>
+      </w:r>
+      <w:r>
+        <w:rPr>
+          <w:i/>
+          <w:sz w:val="24"/>
+          <w:szCs w:val="24"/>
+        </w:rPr>
+        <w:t xml:space="preserve">time </w:t>
       </w:r>
       <w:proofErr w:type="spellStart"/>
       <w:r>
         <w:rPr>
-          <w:sz w:val="24"/>
-          <w:szCs w:val="24"/>
-        </w:rPr>
-        <w:t>datagramas</w:t>
+          <w:i/>
+          <w:sz w:val="24"/>
+          <w:szCs w:val="24"/>
+        </w:rPr>
+        <w:t>exceeded</w:t>
       </w:r>
       <w:proofErr w:type="spellEnd"/>
       <w:r>
         <w:rPr>
-          <w:sz w:val="24"/>
-          <w:szCs w:val="24"/>
-        </w:rPr>
-        <w:t xml:space="preserve"> com o campo T</w:t>
-      </w:r>
-      <w:r>
-        <w:rPr>
-          <w:sz w:val="24"/>
-          <w:szCs w:val="24"/>
-        </w:rPr>
-        <w:t>TL igual a 2, ocorrendo o me</w:t>
-      </w:r>
-      <w:r>
-        <w:rPr>
-          <w:sz w:val="24"/>
-          <w:szCs w:val="24"/>
-        </w:rPr>
-        <w:t xml:space="preserve">smo (sendo que a mensagem ICMP, </w:t>
-      </w:r>
-      <w:r>
-        <w:rPr>
           <w:i/>
           <w:sz w:val="24"/>
           <w:szCs w:val="24"/>
         </w:rPr>
-        <w:t xml:space="preserve">time </w:t>
+        <w:t xml:space="preserve"> </w:t>
       </w:r>
       <w:proofErr w:type="spellStart"/>
       <w:r>
@@ -1145,29 +1131,11 @@
           <w:sz w:val="24"/>
           <w:szCs w:val="24"/>
         </w:rPr>
-        <w:t>exceeded</w:t>
+        <w:t>in-transit</w:t>
       </w:r>
       <w:proofErr w:type="spellEnd"/>
       <w:r>
         <w:rPr>
-          <w:i/>
-          <w:sz w:val="24"/>
-          <w:szCs w:val="24"/>
-        </w:rPr>
-        <w:t xml:space="preserve"> </w:t>
-      </w:r>
-      <w:proofErr w:type="spellStart"/>
-      <w:r>
-        <w:rPr>
-          <w:i/>
-          <w:sz w:val="24"/>
-          <w:szCs w:val="24"/>
-        </w:rPr>
-        <w:t>in-transit</w:t>
-      </w:r>
-      <w:proofErr w:type="spellEnd"/>
-      <w:r>
-        <w:rPr>
           <w:sz w:val="24"/>
           <w:szCs w:val="24"/>
         </w:rPr>
@@ -1201,7 +1169,7 @@
           <w:noProof/>
           <w:sz w:val="24"/>
           <w:szCs w:val="24"/>
-          <w:lang w:eastAsia="pt-PT"/>
+          <w:lang w:val="en-US"/>
         </w:rPr>
         <w:drawing>
           <wp:inline distT="0" distB="0" distL="0" distR="0">
@@ -1275,7 +1243,7 @@
           <w:noProof/>
           <w:sz w:val="24"/>
           <w:szCs w:val="24"/>
-          <w:lang w:eastAsia="pt-PT"/>
+          <w:lang w:val="en-US"/>
         </w:rPr>
         <w:drawing>
           <wp:inline distT="0" distB="0" distL="0" distR="0">
@@ -1341,15 +1309,23 @@
           <w:sz w:val="24"/>
           <w:szCs w:val="24"/>
         </w:rPr>
-        <w:t xml:space="preserve">Por último, são enviados outros três </w:t>
+        <w:t>Por último, são enviados outros três datagramas mas agora com o TTL igual a 3 pelo que, como já se atingiu número mínimo de saltos para ch</w:t>
+      </w:r>
+      <w:r>
+        <w:rPr>
+          <w:sz w:val="24"/>
+          <w:szCs w:val="24"/>
+        </w:rPr>
+        <w:t xml:space="preserve">egar de n4 a n1, é recebida a resposta ao </w:t>
       </w:r>
       <w:proofErr w:type="spellStart"/>
       <w:r>
         <w:rPr>
-          <w:sz w:val="24"/>
-          <w:szCs w:val="24"/>
-        </w:rPr>
-        <w:t>datagramas</w:t>
+          <w:i/>
+          <w:sz w:val="24"/>
+          <w:szCs w:val="24"/>
+        </w:rPr>
+        <w:t>echo</w:t>
       </w:r>
       <w:proofErr w:type="spellEnd"/>
       <w:r>
@@ -1357,14 +1333,7 @@
           <w:sz w:val="24"/>
           <w:szCs w:val="24"/>
         </w:rPr>
-        <w:t xml:space="preserve"> mas agora com o TTL igual a 3 pelo que, como já se atingiu número mínimo de saltos para ch</w:t>
-      </w:r>
-      <w:r>
-        <w:rPr>
-          <w:sz w:val="24"/>
-          <w:szCs w:val="24"/>
-        </w:rPr>
-        <w:t xml:space="preserve">egar de n4 a n1, é recebida a resposta ao </w:t>
+        <w:t xml:space="preserve"> </w:t>
       </w:r>
       <w:proofErr w:type="spellStart"/>
       <w:r>
@@ -1373,6 +1342,23 @@
           <w:sz w:val="24"/>
           <w:szCs w:val="24"/>
         </w:rPr>
+        <w:t>request</w:t>
+      </w:r>
+      <w:proofErr w:type="spellEnd"/>
+      <w:r>
+        <w:rPr>
+          <w:sz w:val="24"/>
+          <w:szCs w:val="24"/>
+        </w:rPr>
+        <w:t xml:space="preserve"> (i.e. um </w:t>
+      </w:r>
+      <w:proofErr w:type="spellStart"/>
+      <w:r>
+        <w:rPr>
+          <w:i/>
+          <w:sz w:val="24"/>
+          <w:szCs w:val="24"/>
+        </w:rPr>
         <w:t>echo</w:t>
       </w:r>
       <w:proofErr w:type="spellEnd"/>
@@ -1390,7 +1376,7 @@
           <w:sz w:val="24"/>
           <w:szCs w:val="24"/>
         </w:rPr>
-        <w:t>request</w:t>
+        <w:t>reply</w:t>
       </w:r>
       <w:proofErr w:type="spellEnd"/>
       <w:r>
@@ -1398,40 +1384,6 @@
           <w:sz w:val="24"/>
           <w:szCs w:val="24"/>
         </w:rPr>
-        <w:t xml:space="preserve"> (i.e. um </w:t>
-      </w:r>
-      <w:proofErr w:type="spellStart"/>
-      <w:r>
-        <w:rPr>
-          <w:i/>
-          <w:sz w:val="24"/>
-          <w:szCs w:val="24"/>
-        </w:rPr>
-        <w:t>echo</w:t>
-      </w:r>
-      <w:proofErr w:type="spellEnd"/>
-      <w:r>
-        <w:rPr>
-          <w:sz w:val="24"/>
-          <w:szCs w:val="24"/>
-        </w:rPr>
-        <w:t xml:space="preserve"> </w:t>
-      </w:r>
-      <w:proofErr w:type="spellStart"/>
-      <w:r>
-        <w:rPr>
-          <w:i/>
-          <w:sz w:val="24"/>
-          <w:szCs w:val="24"/>
-        </w:rPr>
-        <w:t>reply</w:t>
-      </w:r>
-      <w:proofErr w:type="spellEnd"/>
-      <w:r>
-        <w:rPr>
-          <w:sz w:val="24"/>
-          <w:szCs w:val="24"/>
-        </w:rPr>
         <w:t>) procedente de n1.</w:t>
       </w:r>
     </w:p>
@@ -1448,7 +1400,7 @@
           <w:noProof/>
           <w:sz w:val="24"/>
           <w:szCs w:val="24"/>
-          <w:lang w:eastAsia="pt-PT"/>
+          <w:lang w:val="en-US"/>
         </w:rPr>
         <w:drawing>
           <wp:inline distT="0" distB="0" distL="0" distR="0">
@@ -1522,7 +1474,7 @@
           <w:noProof/>
           <w:sz w:val="24"/>
           <w:szCs w:val="24"/>
-          <w:lang w:eastAsia="pt-PT"/>
+          <w:lang w:val="en-US"/>
         </w:rPr>
         <w:drawing>
           <wp:inline distT="0" distB="0" distL="0" distR="0">
@@ -1620,7 +1572,7 @@
       <w:r>
         <w:rPr>
           <w:noProof/>
-          <w:lang w:eastAsia="pt-PT"/>
+          <w:lang w:val="en-US"/>
         </w:rPr>
         <w:drawing>
           <wp:inline distT="0" distB="0" distL="0" distR="0">
@@ -1762,23 +1714,7 @@
           <w:sz w:val="24"/>
           <w:szCs w:val="24"/>
         </w:rPr>
-        <w:t xml:space="preserve">-se que para os </w:t>
-      </w:r>
-      <w:proofErr w:type="spellStart"/>
-      <w:r>
-        <w:rPr>
-          <w:sz w:val="24"/>
-          <w:szCs w:val="24"/>
-        </w:rPr>
-        <w:t>datagramas</w:t>
-      </w:r>
-      <w:proofErr w:type="spellEnd"/>
-      <w:r>
-        <w:rPr>
-          <w:sz w:val="24"/>
-          <w:szCs w:val="24"/>
-        </w:rPr>
-        <w:t xml:space="preserve"> enviados por n4 com o TTL igual a 3, é enviado (por n1) a resposta ao </w:t>
+        <w:t xml:space="preserve">-se que para os datagramas enviados por n4 com o TTL igual a 3, é enviado (por n1) a resposta ao </w:t>
       </w:r>
       <w:proofErr w:type="spellStart"/>
       <w:r>
@@ -1926,7 +1862,7 @@
       <w:r>
         <w:rPr>
           <w:noProof/>
-          <w:lang w:eastAsia="pt-PT"/>
+          <w:lang w:val="en-US"/>
         </w:rPr>
         <w:drawing>
           <wp:inline distT="0" distB="0" distL="0" distR="0">
@@ -2452,25 +2388,7 @@
           <w:sz w:val="24"/>
           <w:szCs w:val="24"/>
         </w:rPr>
-        <w:t xml:space="preserve"> na sua máquina nativa, e gerar de </w:t>
-      </w:r>
-      <w:proofErr w:type="spellStart"/>
-      <w:r>
-        <w:rPr>
-          <w:b/>
-          <w:sz w:val="24"/>
-          <w:szCs w:val="24"/>
-        </w:rPr>
-        <w:t>datagramas</w:t>
-      </w:r>
-      <w:proofErr w:type="spellEnd"/>
-      <w:r>
-        <w:rPr>
-          <w:b/>
-          <w:sz w:val="24"/>
-          <w:szCs w:val="24"/>
-        </w:rPr>
-        <w:t xml:space="preserve"> IP de diferentes tamanhos.</w:t>
+        <w:t xml:space="preserve"> na sua máquina nativa, e gerar de datagramas IP de diferentes tamanhos.</w:t>
       </w:r>
     </w:p>
     <w:p>
@@ -2518,7 +2436,7 @@
       <w:r>
         <w:rPr>
           <w:noProof/>
-          <w:lang w:eastAsia="pt-PT"/>
+          <w:lang w:val="en-US"/>
         </w:rPr>
         <w:drawing>
           <wp:inline distT="0" distB="0" distL="0" distR="0">
@@ -2654,7 +2572,7 @@
       <w:r>
         <w:rPr>
           <w:noProof/>
-          <w:lang w:eastAsia="pt-PT"/>
+          <w:lang w:val="en-US"/>
         </w:rPr>
         <w:drawing>
           <wp:inline distT="0" distB="0" distL="0" distR="0">
@@ -3034,7 +2952,7 @@
       <w:r>
         <w:rPr>
           <w:noProof/>
-          <w:lang w:eastAsia="pt-PT"/>
+          <w:lang w:val="en-US"/>
         </w:rPr>
         <w:drawing>
           <wp:inline distT="0" distB="0" distL="0" distR="0" wp14:anchorId="49837121" wp14:editId="6239A244">
@@ -3132,7 +3050,7 @@
       <w:r>
         <w:rPr>
           <w:noProof/>
-          <w:lang w:eastAsia="pt-PT"/>
+          <w:lang w:val="en-US"/>
         </w:rPr>
         <w:drawing>
           <wp:inline distT="0" distB="0" distL="0" distR="0">
@@ -3500,7 +3418,7 @@
       <w:r>
         <w:rPr>
           <w:noProof/>
-          <w:lang w:eastAsia="pt-PT"/>
+          <w:lang w:val="en-US"/>
         </w:rPr>
         <w:drawing>
           <wp:inline distT="0" distB="0" distL="0" distR="0" wp14:anchorId="1E238751" wp14:editId="3F5FB4FB">
@@ -3559,7 +3477,7 @@
       <w:r>
         <w:rPr>
           <w:noProof/>
-          <w:lang w:eastAsia="pt-PT"/>
+          <w:lang w:val="en-US"/>
         </w:rPr>
         <w:drawing>
           <wp:inline distT="0" distB="0" distL="0" distR="0" wp14:anchorId="350087C0" wp14:editId="2A77E155">
@@ -3618,7 +3536,7 @@
       <w:r>
         <w:rPr>
           <w:noProof/>
-          <w:lang w:eastAsia="pt-PT"/>
+          <w:lang w:val="en-US"/>
         </w:rPr>
         <w:drawing>
           <wp:inline distT="0" distB="0" distL="0" distR="0" wp14:anchorId="7B7B035F" wp14:editId="1AC17BF7">
@@ -3821,7 +3739,7 @@
       <w:r>
         <w:rPr>
           <w:noProof/>
-          <w:lang w:eastAsia="pt-PT"/>
+          <w:lang w:val="en-US"/>
         </w:rPr>
         <w:drawing>
           <wp:inline distT="0" distB="0" distL="0" distR="0" wp14:anchorId="68B9D757" wp14:editId="3C87093C">
@@ -4524,7 +4442,7 @@
       <w:r>
         <w:rPr>
           <w:noProof/>
-          <w:lang w:eastAsia="pt-PT"/>
+          <w:lang w:val="en-US"/>
         </w:rPr>
         <w:drawing>
           <wp:inline distT="0" distB="0" distL="0" distR="0">
@@ -4719,7 +4637,7 @@
       <w:r>
         <w:rPr>
           <w:noProof/>
-          <w:lang w:eastAsia="pt-PT"/>
+          <w:lang w:val="en-US"/>
         </w:rPr>
         <w:drawing>
           <wp:inline distT="0" distB="0" distL="0" distR="0">
@@ -4911,7 +4829,7 @@
       <w:r>
         <w:rPr>
           <w:noProof/>
-          <w:lang w:eastAsia="pt-PT"/>
+          <w:lang w:val="en-US"/>
         </w:rPr>
         <w:drawing>
           <wp:inline distT="0" distB="0" distL="0" distR="0" wp14:anchorId="58C41BEE" wp14:editId="767059BE">
@@ -5055,7 +4973,7 @@
       <w:r>
         <w:rPr>
           <w:noProof/>
-          <w:lang w:eastAsia="pt-PT"/>
+          <w:lang w:val="en-US"/>
         </w:rPr>
         <w:drawing>
           <wp:inline distT="0" distB="0" distL="0" distR="0">
@@ -5453,7 +5371,7 @@
       <w:r>
         <w:rPr>
           <w:noProof/>
-          <w:lang w:eastAsia="pt-PT"/>
+          <w:lang w:val="en-US"/>
         </w:rPr>
         <w:drawing>
           <wp:inline distT="0" distB="0" distL="0" distR="0" wp14:anchorId="798D0C1E" wp14:editId="141638D0">
@@ -5503,7 +5421,7 @@
       <w:r>
         <w:rPr>
           <w:noProof/>
-          <w:lang w:eastAsia="pt-PT"/>
+          <w:lang w:val="en-US"/>
         </w:rPr>
         <w:drawing>
           <wp:inline distT="0" distB="0" distL="0" distR="0" wp14:anchorId="231F3C12" wp14:editId="1098EEAC">
@@ -5654,7 +5572,7 @@
       <w:r>
         <w:rPr>
           <w:noProof/>
-          <w:lang w:eastAsia="pt-PT"/>
+          <w:lang w:val="en-US"/>
         </w:rPr>
         <w:drawing>
           <wp:inline distT="0" distB="0" distL="0" distR="0" wp14:anchorId="1D2A5C8B" wp14:editId="7D2CFE9C">
@@ -6534,7 +6452,7 @@
           <w:b/>
           <w:noProof/>
           <w:sz w:val="24"/>
-          <w:lang w:eastAsia="pt-PT"/>
+          <w:lang w:val="en-US"/>
         </w:rPr>
         <w:drawing>
           <wp:inline distT="0" distB="0" distL="0" distR="0">
@@ -7041,7 +6959,7 @@
       <w:r>
         <w:rPr>
           <w:noProof/>
-          <w:lang w:eastAsia="pt-PT"/>
+          <w:lang w:val="en-US"/>
         </w:rPr>
         <w:drawing>
           <wp:inline distT="0" distB="0" distL="0" distR="0">
@@ -7115,7 +7033,7 @@
       <w:r>
         <w:rPr>
           <w:noProof/>
-          <w:lang w:eastAsia="pt-PT"/>
+          <w:lang w:val="en-US"/>
         </w:rPr>
         <w:drawing>
           <wp:inline distT="0" distB="0" distL="0" distR="0">
@@ -7189,7 +7107,7 @@
       <w:r>
         <w:rPr>
           <w:noProof/>
-          <w:lang w:eastAsia="pt-PT"/>
+          <w:lang w:val="en-US"/>
         </w:rPr>
         <w:drawing>
           <wp:inline distT="0" distB="0" distL="0" distR="0">
@@ -8303,7 +8221,7 @@
       <w:r>
         <w:rPr>
           <w:noProof/>
-          <w:lang w:eastAsia="pt-PT"/>
+          <w:lang w:val="en-US"/>
         </w:rPr>
         <w:drawing>
           <wp:inline distT="0" distB="0" distL="0" distR="0" wp14:anchorId="62AD8116" wp14:editId="15CE8842">
@@ -8488,7 +8406,7 @@
       <w:r>
         <w:rPr>
           <w:noProof/>
-          <w:lang w:eastAsia="pt-PT"/>
+          <w:lang w:val="en-US"/>
         </w:rPr>
         <w:drawing>
           <wp:inline distT="0" distB="0" distL="0" distR="0" wp14:anchorId="67682B8E" wp14:editId="0386E131">
@@ -9162,7 +9080,7 @@
       <w:r>
         <w:rPr>
           <w:noProof/>
-          <w:lang w:eastAsia="pt-PT"/>
+          <w:lang w:val="en-US"/>
         </w:rPr>
         <w:drawing>
           <wp:inline distT="0" distB="0" distL="0" distR="0" wp14:anchorId="3D93462D" wp14:editId="4019AC5D">
@@ -9344,7 +9262,7 @@
       <w:r>
         <w:rPr>
           <w:noProof/>
-          <w:lang w:eastAsia="pt-PT"/>
+          <w:lang w:val="en-US"/>
         </w:rPr>
         <w:drawing>
           <wp:inline distT="0" distB="0" distL="0" distR="0" wp14:anchorId="21C1813D" wp14:editId="1F2B3A1E">
@@ -9530,27 +9448,13 @@
         <w:rPr>
           <w:sz w:val="24"/>
         </w:rPr>
-        <w:t xml:space="preserve"> e não nas suas </w:t>
-      </w:r>
-      <w:proofErr w:type="spellStart"/>
-      <w:r>
-        <w:rPr>
-          <w:sz w:val="24"/>
-        </w:rPr>
-        <w:t>sub</w:t>
-      </w:r>
-      <w:r>
-        <w:rPr>
-          <w:sz w:val="24"/>
-        </w:rPr>
-        <w:t>redes</w:t>
-      </w:r>
-      <w:proofErr w:type="spellEnd"/>
-      <w:r>
-        <w:rPr>
-          <w:sz w:val="24"/>
-        </w:rPr>
-        <w:t xml:space="preserve"> dos departamentos.</w:t>
+        <w:t xml:space="preserve"> e não nas suas sub</w:t>
+      </w:r>
+      <w:r>
+        <w:rPr>
+          <w:sz w:val="24"/>
+        </w:rPr>
+        <w:t>redes dos departamentos.</w:t>
       </w:r>
     </w:p>
     <w:p>
@@ -9679,7 +9583,7 @@
       <w:r>
         <w:rPr>
           <w:noProof/>
-          <w:lang w:eastAsia="pt-PT"/>
+          <w:lang w:val="en-US"/>
         </w:rPr>
         <w:drawing>
           <wp:inline distT="0" distB="0" distL="0" distR="0" wp14:anchorId="6F124CD8" wp14:editId="468D4546">
@@ -9926,25 +9830,7 @@
           <w:sz w:val="24"/>
           <w:szCs w:val="24"/>
         </w:rPr>
-        <w:t xml:space="preserve">servidor conseguir encaminhar </w:t>
-      </w:r>
-      <w:proofErr w:type="spellStart"/>
-      <w:r>
-        <w:rPr>
-          <w:rFonts w:cstheme="minorHAnsi"/>
-          <w:sz w:val="24"/>
-          <w:szCs w:val="24"/>
-        </w:rPr>
-        <w:t>datagramas</w:t>
-      </w:r>
-      <w:proofErr w:type="spellEnd"/>
-      <w:r>
-        <w:rPr>
-          <w:rFonts w:cstheme="minorHAnsi"/>
-          <w:sz w:val="24"/>
-          <w:szCs w:val="24"/>
-        </w:rPr>
-        <w:t xml:space="preserve"> cujo IP destino não seja pertencente à </w:t>
+        <w:t xml:space="preserve">servidor conseguir encaminhar datagramas cujo IP destino não seja pertencente à </w:t>
       </w:r>
       <w:proofErr w:type="spellStart"/>
       <w:r>
@@ -9997,25 +9883,7 @@
           <w:sz w:val="24"/>
           <w:szCs w:val="24"/>
         </w:rPr>
-        <w:t xml:space="preserve"> desde o servidor até máquinas nas </w:t>
-      </w:r>
-      <w:proofErr w:type="spellStart"/>
-      <w:r>
-        <w:rPr>
-          <w:rFonts w:cstheme="minorHAnsi"/>
-          <w:sz w:val="24"/>
-          <w:szCs w:val="24"/>
-        </w:rPr>
-        <w:t>subredes</w:t>
-      </w:r>
-      <w:proofErr w:type="spellEnd"/>
-      <w:r>
-        <w:rPr>
-          <w:rFonts w:cstheme="minorHAnsi"/>
-          <w:sz w:val="24"/>
-          <w:szCs w:val="24"/>
-        </w:rPr>
-        <w:t xml:space="preserve"> dos departamentos B e C.</w:t>
+        <w:t xml:space="preserve"> desde o servidor até máquinas nas subredes dos departamentos B e C.</w:t>
       </w:r>
     </w:p>
     <w:p>
@@ -10044,7 +9912,7 @@
       <w:r>
         <w:rPr>
           <w:noProof/>
-          <w:lang w:eastAsia="pt-PT"/>
+          <w:lang w:val="en-US"/>
         </w:rPr>
         <w:drawing>
           <wp:inline distT="0" distB="0" distL="0" distR="0">
@@ -10399,7 +10267,7 @@
       <w:r>
         <w:rPr>
           <w:noProof/>
-          <w:lang w:eastAsia="pt-PT"/>
+          <w:lang w:val="en-US"/>
         </w:rPr>
         <w:drawing>
           <wp:inline distT="0" distB="0" distL="0" distR="0">
@@ -10506,7 +10374,6 @@
         </w:rPr>
         <w:t xml:space="preserve">Como se pode verificar na imagem seguinte, as </w:t>
       </w:r>
-      <w:proofErr w:type="spellStart"/>
       <w:r>
         <w:rPr>
           <w:sz w:val="24"/>
@@ -10517,14 +10384,7 @@
         <w:rPr>
           <w:sz w:val="24"/>
         </w:rPr>
-        <w:t>s</w:t>
-      </w:r>
-      <w:proofErr w:type="spellEnd"/>
-      <w:r>
-        <w:rPr>
-          <w:sz w:val="24"/>
-        </w:rPr>
-        <w:t xml:space="preserve"> B e C já se encontra</w:t>
+        <w:t>s B e C já se encontra</w:t>
       </w:r>
       <w:r>
         <w:rPr>
@@ -10551,7 +10411,7 @@
       <w:r>
         <w:rPr>
           <w:noProof/>
-          <w:lang w:eastAsia="pt-PT"/>
+          <w:lang w:val="en-US"/>
         </w:rPr>
         <w:lastRenderedPageBreak/>
         <w:drawing>
@@ -10627,7 +10487,6 @@
         </w:rPr>
         <w:t xml:space="preserve">Verifica-se que há acessibilidade do servidor a essas </w:t>
       </w:r>
-      <w:proofErr w:type="spellStart"/>
       <w:r>
         <w:rPr>
           <w:sz w:val="24"/>
@@ -10638,14 +10497,7 @@
         <w:rPr>
           <w:sz w:val="24"/>
         </w:rPr>
-        <w:t>s</w:t>
-      </w:r>
-      <w:proofErr w:type="spellEnd"/>
-      <w:r>
-        <w:rPr>
-          <w:sz w:val="24"/>
-        </w:rPr>
-        <w:t xml:space="preserve"> visto ser possível efetuar um </w:t>
+        <w:t xml:space="preserve">s visto ser possível efetuar um </w:t>
       </w:r>
       <w:proofErr w:type="spellStart"/>
       <w:r>
@@ -10685,7 +10537,7 @@
       <w:r>
         <w:rPr>
           <w:noProof/>
-          <w:lang w:eastAsia="pt-PT"/>
+          <w:lang w:val="en-US"/>
         </w:rPr>
         <w:drawing>
           <wp:inline distT="0" distB="0" distL="0" distR="0">
@@ -10791,7 +10643,6 @@
         </w:rPr>
         <w:t xml:space="preserve">Definição de </w:t>
       </w:r>
-      <w:proofErr w:type="spellStart"/>
       <w:r>
         <w:rPr>
           <w:rFonts w:cstheme="minorHAnsi"/>
@@ -10814,7 +10665,6 @@
         </w:rPr>
         <w:t>s</w:t>
       </w:r>
-      <w:proofErr w:type="spellEnd"/>
     </w:p>
     <w:p>
       <w:pPr>
@@ -10916,6 +10766,30 @@
         </w:rPr>
         <w:t xml:space="preserve">Como temos 3 departamentos, serão no mínimo necessárias 3 </w:t>
       </w:r>
+      <w:r>
+        <w:rPr>
+          <w:sz w:val="24"/>
+        </w:rPr>
+        <w:t>Subrede</w:t>
+      </w:r>
+      <w:r>
+        <w:rPr>
+          <w:sz w:val="24"/>
+        </w:rPr>
+        <w:t>s.</w:t>
+      </w:r>
+      <w:r>
+        <w:rPr>
+          <w:sz w:val="24"/>
+        </w:rPr>
+        <w:t xml:space="preserve"> O número de bits mínimo que poderemos ter par</w:t>
+      </w:r>
+      <w:r>
+        <w:rPr>
+          <w:sz w:val="24"/>
+        </w:rPr>
+        <w:t xml:space="preserve">a identificar cada </w:t>
+      </w:r>
       <w:proofErr w:type="spellStart"/>
       <w:r>
         <w:rPr>
@@ -10923,59 +10797,25 @@
         </w:rPr>
         <w:t>Subrede</w:t>
       </w:r>
+      <w:proofErr w:type="spellEnd"/>
+      <w:r>
+        <w:rPr>
+          <w:sz w:val="24"/>
+        </w:rPr>
+        <w:t xml:space="preserve"> é 3, o que dá um máximo de 6 </w:t>
+      </w:r>
+      <w:r>
+        <w:rPr>
+          <w:sz w:val="24"/>
+        </w:rPr>
+        <w:t>Subrede</w:t>
+      </w:r>
       <w:r>
         <w:rPr>
           <w:sz w:val="24"/>
         </w:rPr>
         <w:t>s</w:t>
       </w:r>
-      <w:proofErr w:type="spellEnd"/>
-      <w:r>
-        <w:rPr>
-          <w:sz w:val="24"/>
-        </w:rPr>
-        <w:t>.</w:t>
-      </w:r>
-      <w:r>
-        <w:rPr>
-          <w:sz w:val="24"/>
-        </w:rPr>
-        <w:t xml:space="preserve"> O número de bits mínimo que poderemos ter par</w:t>
-      </w:r>
-      <w:r>
-        <w:rPr>
-          <w:sz w:val="24"/>
-        </w:rPr>
-        <w:t xml:space="preserve">a identificar cada </w:t>
-      </w:r>
-      <w:proofErr w:type="spellStart"/>
-      <w:r>
-        <w:rPr>
-          <w:sz w:val="24"/>
-        </w:rPr>
-        <w:t>Subrede</w:t>
-      </w:r>
-      <w:proofErr w:type="spellEnd"/>
-      <w:r>
-        <w:rPr>
-          <w:sz w:val="24"/>
-        </w:rPr>
-        <w:t xml:space="preserve"> é 3, o que dá um máximo de 6 </w:t>
-      </w:r>
-      <w:proofErr w:type="spellStart"/>
-      <w:r>
-        <w:rPr>
-          <w:sz w:val="24"/>
-        </w:rPr>
-        <w:t>Subrede</w:t>
-      </w:r>
-      <w:r>
-        <w:rPr>
-          <w:sz w:val="24"/>
-        </w:rPr>
-        <w:t>s</w:t>
-      </w:r>
-      <w:proofErr w:type="spellEnd"/>
       <w:r>
         <w:rPr>
           <w:sz w:val="24"/>
@@ -11044,7 +10884,6 @@
         </w:rPr>
         <w:t xml:space="preserve">Se temos 3 bits para as </w:t>
       </w:r>
-      <w:proofErr w:type="spellStart"/>
       <w:r>
         <w:rPr>
           <w:sz w:val="24"/>
@@ -11055,14 +10894,7 @@
         <w:rPr>
           <w:sz w:val="24"/>
         </w:rPr>
-        <w:t>s</w:t>
-      </w:r>
-      <w:proofErr w:type="spellEnd"/>
-      <w:r>
-        <w:rPr>
-          <w:sz w:val="24"/>
-        </w:rPr>
-        <w:t>, teremos então</w:t>
+        <w:t>s, teremos então</w:t>
       </w:r>
       <w:r>
         <w:rPr>
@@ -13662,27 +13494,17 @@
       <w:r>
         <w:t xml:space="preserve">a atribuição de endereços para 6 </w:t>
       </w:r>
-      <w:proofErr w:type="spellStart"/>
       <w:r>
         <w:t>Subrede</w:t>
       </w:r>
       <w:r>
-        <w:t>s</w:t>
-      </w:r>
-      <w:proofErr w:type="spellEnd"/>
-      <w:r>
-        <w:t xml:space="preserve">. Vamos considerar que as três primeiras </w:t>
-      </w:r>
-      <w:proofErr w:type="spellStart"/>
+        <w:t xml:space="preserve">s. Vamos considerar que as três primeiras </w:t>
+      </w:r>
       <w:r>
         <w:t>Subrede</w:t>
       </w:r>
       <w:r>
-        <w:t>s</w:t>
-      </w:r>
-      <w:proofErr w:type="spellEnd"/>
-      <w:r>
-        <w:t xml:space="preserve"> nessa tabela são, respetivamente,</w:t>
+        <w:t>s nessa tabela são, respetivamente,</w:t>
       </w:r>
       <w:r>
         <w:t xml:space="preserve"> para os Departamentos A, B e C, o que resulta em:</w:t>
@@ -15451,7 +15273,7 @@
       <w:r>
         <w:rPr>
           <w:noProof/>
-          <w:lang w:eastAsia="pt-PT"/>
+          <w:lang w:val="en-US"/>
         </w:rPr>
         <w:drawing>
           <wp:inline distT="0" distB="0" distL="0" distR="0" wp14:anchorId="5C931721" wp14:editId="287F023E">
@@ -15626,21 +15448,7 @@
                   <w:rFonts w:ascii="Cambria Math" w:hAnsi="Cambria Math"/>
                   <w:sz w:val="24"/>
                 </w:rPr>
-                <m:t>11</m:t>
-              </m:r>
-              <m:r>
-                <w:rPr>
-                  <w:rFonts w:ascii="Cambria Math" w:hAnsi="Cambria Math"/>
-                  <w:sz w:val="24"/>
-                </w:rPr>
-                <m:t>1</m:t>
-              </m:r>
-              <m:r>
-                <w:rPr>
-                  <w:rFonts w:ascii="Cambria Math" w:hAnsi="Cambria Math"/>
-                  <w:sz w:val="24"/>
-                </w:rPr>
-                <m:t>00000</m:t>
+                <m:t>11100000</m:t>
               </m:r>
             </m:e>
             <m:sub>
@@ -15676,7 +15484,7 @@
                   <w:rFonts w:ascii="Cambria Math" w:hAnsi="Cambria Math"/>
                   <w:sz w:val="24"/>
                 </w:rPr>
-                <m:t>192</m:t>
+                <m:t>224</m:t>
               </m:r>
             </m:e>
             <m:sub>
@@ -15691,6 +15499,8 @@
           </m:sSub>
         </m:oMath>
       </m:oMathPara>
+      <w:bookmarkStart w:id="0" w:name="_GoBack"/>
+      <w:bookmarkEnd w:id="0"/>
     </w:p>
     <w:p>
       <w:pPr>
@@ -15811,7 +15621,7 @@
       <w:r>
         <w:rPr>
           <w:noProof/>
-          <w:lang w:eastAsia="pt-PT"/>
+          <w:lang w:val="en-US"/>
         </w:rPr>
         <w:lastRenderedPageBreak/>
         <w:drawing>
@@ -16140,7 +15950,7 @@
       <w:r>
         <w:rPr>
           <w:noProof/>
-          <w:lang w:eastAsia="pt-PT"/>
+          <w:lang w:val="en-US"/>
         </w:rPr>
         <w:drawing>
           <wp:inline distT="0" distB="0" distL="0" distR="0">
@@ -16238,7 +16048,7 @@
       <w:r>
         <w:rPr>
           <w:noProof/>
-          <w:lang w:eastAsia="pt-PT"/>
+          <w:lang w:val="en-US"/>
         </w:rPr>
         <w:drawing>
           <wp:inline distT="0" distB="0" distL="0" distR="0">
@@ -16373,7 +16183,7 @@
       <w:r>
         <w:rPr>
           <w:noProof/>
-          <w:lang w:eastAsia="pt-PT"/>
+          <w:lang w:val="en-US"/>
         </w:rPr>
         <w:drawing>
           <wp:inline distT="0" distB="0" distL="0" distR="0">
@@ -16459,8 +16269,6 @@
           <w:u w:val="single"/>
         </w:rPr>
       </w:pPr>
-      <w:bookmarkStart w:id="0" w:name="_GoBack"/>
-      <w:bookmarkEnd w:id="0"/>
     </w:p>
     <w:p>
       <w:pPr>
@@ -16520,49 +16328,7 @@
         <w:rPr>
           <w:sz w:val="24"/>
         </w:rPr>
-        <w:t xml:space="preserve"> dos </w:t>
-      </w:r>
-      <w:proofErr w:type="spellStart"/>
-      <w:r>
-        <w:rPr>
-          <w:sz w:val="24"/>
-        </w:rPr>
-        <w:t>datagramas</w:t>
-      </w:r>
-      <w:proofErr w:type="spellEnd"/>
-      <w:r>
-        <w:rPr>
-          <w:sz w:val="24"/>
-        </w:rPr>
-        <w:t xml:space="preserve"> IP na comunicação entre dispositivos e as respetivas respostas ICMP, bem como a ocorrência de fragmentação dos </w:t>
-      </w:r>
-      <w:proofErr w:type="spellStart"/>
-      <w:r>
-        <w:rPr>
-          <w:sz w:val="24"/>
-        </w:rPr>
-        <w:t>datagramas</w:t>
-      </w:r>
-      <w:proofErr w:type="spellEnd"/>
-      <w:r>
-        <w:rPr>
-          <w:sz w:val="24"/>
-        </w:rPr>
-        <w:t xml:space="preserve"> que ocorre quando são enviados </w:t>
-      </w:r>
-      <w:proofErr w:type="spellStart"/>
-      <w:r>
-        <w:rPr>
-          <w:sz w:val="24"/>
-        </w:rPr>
-        <w:t>datagramas</w:t>
-      </w:r>
-      <w:proofErr w:type="spellEnd"/>
-      <w:r>
-        <w:rPr>
-          <w:sz w:val="24"/>
-        </w:rPr>
-        <w:t xml:space="preserve"> com tamanho superior ao suportado pelo protocolo IPv4.</w:t>
+        <w:t xml:space="preserve"> dos datagramas IP na comunicação entre dispositivos e as respetivas respostas ICMP, bem como a ocorrência de fragmentação dos datagramas que ocorre quando são enviados datagramas com tamanho superior ao suportado pelo protocolo IPv4.</w:t>
       </w:r>
     </w:p>
     <w:p>
@@ -16577,21 +16343,7 @@
         <w:rPr>
           <w:sz w:val="24"/>
         </w:rPr>
-        <w:t xml:space="preserve">Na segunda parte deste trabalho foi abordado, em primeiro lugar, o endereçamento e encaminhamento que ocorrem ainda ao nível do IP. Compreendemos a função das tabelas de encaminhamento, os encaminhamentos estático e dinâmico e a remoção e adição de rotas numa rede. Em segundo lugar, abordámos a definição de </w:t>
-      </w:r>
-      <w:proofErr w:type="spellStart"/>
-      <w:r>
-        <w:rPr>
-          <w:sz w:val="24"/>
-        </w:rPr>
-        <w:t>subredes</w:t>
-      </w:r>
-      <w:proofErr w:type="spellEnd"/>
-      <w:r>
-        <w:rPr>
-          <w:sz w:val="24"/>
-        </w:rPr>
-        <w:t xml:space="preserve"> (</w:t>
+        <w:t>Na segunda parte deste trabalho foi abordado, em primeiro lugar, o endereçamento e encaminhamento que ocorrem ainda ao nível do IP. Compreendemos a função das tabelas de encaminhamento, os encaminhamentos estático e dinâmico e a remoção e adição de rotas numa rede. Em segundo lugar, abordámos a definição de subredes (</w:t>
       </w:r>
       <w:proofErr w:type="spellStart"/>
       <w:r>
@@ -20121,6 +19873,7 @@
     <w:lsdException w:name="HTML Sample" w:semiHidden="1" w:unhideWhenUsed="1"/>
     <w:lsdException w:name="HTML Typewriter" w:semiHidden="1" w:unhideWhenUsed="1"/>
     <w:lsdException w:name="HTML Variable" w:semiHidden="1" w:unhideWhenUsed="1"/>
+    <w:lsdException w:name="Normal Table" w:semiHidden="1" w:unhideWhenUsed="1"/>
     <w:lsdException w:name="annotation subject" w:semiHidden="1" w:unhideWhenUsed="1"/>
     <w:lsdException w:name="No List" w:semiHidden="1" w:unhideWhenUsed="1"/>
     <w:lsdException w:name="Outline List 1" w:semiHidden="1" w:unhideWhenUsed="1"/>
@@ -20166,9 +19919,11 @@
     <w:lsdException w:name="Table Subtle 1" w:semiHidden="1" w:unhideWhenUsed="1"/>
     <w:lsdException w:name="Table Subtle 2" w:semiHidden="1" w:unhideWhenUsed="1"/>
     <w:lsdException w:name="Table Web 1" w:semiHidden="1" w:unhideWhenUsed="1"/>
+    <w:lsdException w:name="Table Web 2" w:semiHidden="1" w:unhideWhenUsed="1"/>
     <w:lsdException w:name="Table Web 3" w:semiHidden="1" w:unhideWhenUsed="1"/>
     <w:lsdException w:name="Balloon Text" w:semiHidden="1" w:unhideWhenUsed="1"/>
     <w:lsdException w:name="Table Grid" w:uiPriority="39"/>
+    <w:lsdException w:name="Table Theme" w:semiHidden="1" w:unhideWhenUsed="1"/>
     <w:lsdException w:name="Placeholder Text" w:semiHidden="1"/>
     <w:lsdException w:name="No Spacing" w:uiPriority="1" w:qFormat="1"/>
     <w:lsdException w:name="Light Shading" w:uiPriority="60"/>
@@ -20942,7 +20697,7 @@
 </file>
 
 <file path=customXml/itemProps1.xml><?xml version="1.0" encoding="utf-8"?>
-<ds:datastoreItem xmlns:ds="http://schemas.openxmlformats.org/officeDocument/2006/customXml" ds:itemID="{6C244E97-5585-4556-936A-3A5EA8102389}">
+<ds:datastoreItem xmlns:ds="http://schemas.openxmlformats.org/officeDocument/2006/customXml" ds:itemID="{176FEBE4-D573-46EB-9658-D1E068116810}">
   <ds:schemaRefs>
     <ds:schemaRef ds:uri="http://schemas.openxmlformats.org/officeDocument/2006/bibliography"/>
   </ds:schemaRefs>

</xml_diff>